<commit_message>
Changes made to Project_2 + a bit updated but not much added to the project report
</commit_message>
<xml_diff>
--- a/Project Report_16-11-22-CIDAB_Boris Moric.docx
+++ b/Project Report_16-11-22-CIDAB_Boris Moric.docx
@@ -44,26 +44,16 @@
         <w:pStyle w:val="BodyText"/>
         <w:spacing w:before="176"/>
       </w:pPr>
-      <w:r>
-        <w:t>(insert</w:t>
-      </w:r>
-      <w:r>
-        <w:rPr>
-          <w:spacing w:val="-5"/>
-        </w:rPr>
-        <w:t xml:space="preserve"> </w:t>
-      </w:r>
-      <w:r>
-        <w:t>URL</w:t>
-      </w:r>
-      <w:r>
-        <w:rPr>
-          <w:spacing w:val="-13"/>
-        </w:rPr>
-        <w:t xml:space="preserve"> </w:t>
-      </w:r>
-      <w:r>
-        <w:t>here)</w:t>
+      <w:hyperlink r:id="rId7" w:history="1">
+        <w:r>
+          <w:rPr>
+            <w:rStyle w:val="Hyperlink"/>
+          </w:rPr>
+          <w:t>https://github.com/BorisMoric/UCD-CIDAFB-Project</w:t>
+        </w:r>
+      </w:hyperlink>
+      <w:r>
+        <w:t xml:space="preserve"> </w:t>
       </w:r>
     </w:p>
     <w:p>
@@ -918,7 +908,7 @@
       <w:r>
         <w:t xml:space="preserve">: </w:t>
       </w:r>
-      <w:hyperlink r:id="rId7" w:history="1">
+      <w:hyperlink r:id="rId8" w:history="1">
         <w:r>
           <w:rPr>
             <w:rStyle w:val="Hyperlink"/>
@@ -1030,7 +1020,7 @@
                     <pic:cNvPicPr/>
                   </pic:nvPicPr>
                   <pic:blipFill>
-                    <a:blip r:embed="rId8"/>
+                    <a:blip r:embed="rId9"/>
                     <a:stretch>
                       <a:fillRect/>
                     </a:stretch>
@@ -1127,7 +1117,7 @@
       <w:r>
         <w:t xml:space="preserve"> at: </w:t>
       </w:r>
-      <w:hyperlink r:id="rId9" w:history="1">
+      <w:hyperlink r:id="rId10" w:history="1">
         <w:r>
           <w:rPr>
             <w:rStyle w:val="Hyperlink"/>
@@ -1253,7 +1243,7 @@
                     <pic:cNvPicPr/>
                   </pic:nvPicPr>
                   <pic:blipFill>
-                    <a:blip r:embed="rId10"/>
+                    <a:blip r:embed="rId11"/>
                     <a:stretch>
                       <a:fillRect/>
                     </a:stretch>
@@ -1351,7 +1341,7 @@
           <w:sz w:val="24"/>
         </w:rPr>
       </w:pPr>
-      <w:hyperlink r:id="rId11" w:history="1">
+      <w:hyperlink r:id="rId12" w:history="1">
         <w:r>
           <w:rPr>
             <w:rStyle w:val="Hyperlink"/>

</xml_diff>

<commit_message>
further changes made after more analysis of child birth data + formating project report and adding first 2 citations
</commit_message>
<xml_diff>
--- a/Project Report_16-11-22-CIDAB_Boris Moric.docx
+++ b/Project Report_16-11-22-CIDAB_Boris Moric.docx
@@ -44,7 +44,7 @@
         <w:pStyle w:val="BodyText"/>
         <w:spacing w:before="176"/>
       </w:pPr>
-      <w:hyperlink r:id="rId7" w:history="1">
+      <w:hyperlink r:id="rId8" w:history="1">
         <w:r>
           <w:rPr>
             <w:rStyle w:val="Hyperlink"/>
@@ -328,7 +328,10 @@
         <w:t xml:space="preserve">During November the family was watching </w:t>
       </w:r>
       <w:r>
-        <w:t>(the)</w:t>
+        <w:t>Netflix documentary</w:t>
+      </w:r>
+      <w:r>
+        <w:t xml:space="preserve"> </w:t>
       </w:r>
       <w:r>
         <w:t>“Pep</w:t>
@@ -358,16 +361,16 @@
         <w:t>et</w:t>
       </w:r>
       <w:r>
-        <w:t>?” documentary</w:t>
-      </w:r>
-      <w:r>
-        <w:t xml:space="preserve"> on Netflix</w:t>
-      </w:r>
-      <w:r>
-        <w:t xml:space="preserve">. At the CIDAB course we have just completed </w:t>
-      </w:r>
-      <w:r>
-        <w:t>(the)</w:t>
+        <w:t>?”</w:t>
+      </w:r>
+      <w:r>
+        <w:t xml:space="preserve">. At the </w:t>
+      </w:r>
+      <w:r>
+        <w:t xml:space="preserve">same time at </w:t>
+      </w:r>
+      <w:r>
+        <w:t xml:space="preserve">CIDAB course we have just completed </w:t>
       </w:r>
       <w:r>
         <w:t>3</w:t>
@@ -385,55 +388,40 @@
         <w:t xml:space="preserve">session </w:t>
       </w:r>
       <w:r>
-        <w:t xml:space="preserve">which was about </w:t>
-      </w:r>
-      <w:r>
-        <w:t>-</w:t>
-      </w:r>
-      <w:r>
-        <w:t>the</w:t>
-      </w:r>
-      <w:r>
-        <w:t>-</w:t>
-      </w:r>
-      <w:r>
-        <w:t xml:space="preserve"> </w:t>
-      </w:r>
-      <w:r>
-        <w:t xml:space="preserve">data frames, data import </w:t>
-      </w:r>
-      <w:r>
-        <w:t xml:space="preserve">as well as filtering, data </w:t>
-      </w:r>
-      <w:r>
-        <w:t>clea</w:t>
-      </w:r>
-      <w:r>
-        <w:t xml:space="preserve">ning and grouping. At that stage I </w:t>
-      </w:r>
-      <w:r>
-        <w:t xml:space="preserve">was yet to </w:t>
-      </w:r>
-      <w:r>
-        <w:t>select my data set</w:t>
-      </w:r>
-      <w:r>
-        <w:t xml:space="preserve"> and during the documentary at the back of my mind was the question</w:t>
-      </w:r>
-      <w:r>
-        <w:t>,</w:t>
-      </w:r>
-      <w:r>
-        <w:t xml:space="preserve"> what would be a good data set</w:t>
-      </w:r>
-      <w:r>
-        <w:t xml:space="preserve"> to use</w:t>
-      </w:r>
-      <w:r>
-        <w:t>?</w:t>
-      </w:r>
-      <w:r>
-        <w:t xml:space="preserve"> Then at one point my younger son asked a question “</w:t>
+        <w:t>when it was recommended to start thinkin</w:t>
+      </w:r>
+      <w:r>
+        <w:t>g</w:t>
+      </w:r>
+      <w:r>
+        <w:t xml:space="preserve"> </w:t>
+      </w:r>
+      <w:r>
+        <w:t xml:space="preserve">about </w:t>
+      </w:r>
+      <w:r>
+        <w:t xml:space="preserve">the project </w:t>
+      </w:r>
+      <w:r>
+        <w:t xml:space="preserve">ideas </w:t>
+      </w:r>
+      <w:r>
+        <w:t xml:space="preserve">and </w:t>
+      </w:r>
+      <w:r>
+        <w:t xml:space="preserve">related </w:t>
+      </w:r>
+      <w:r>
+        <w:t>data sets</w:t>
+      </w:r>
+      <w:r>
+        <w:t xml:space="preserve">. </w:t>
+      </w:r>
+      <w:r>
+        <w:t>A</w:t>
+      </w:r>
+      <w:r>
+        <w:t>t one point my younger son asked a question “</w:t>
       </w:r>
       <w:r>
         <w:rPr>
@@ -879,116 +867,357 @@
     </w:p>
     <w:p>
       <w:r>
-        <w:t>The first question we needed to answer is what public data exists about the births</w:t>
+        <w:t xml:space="preserve">The first question </w:t>
+      </w:r>
+      <w:r>
+        <w:t xml:space="preserve">to be </w:t>
+      </w:r>
+      <w:r>
+        <w:t>answer</w:t>
+      </w:r>
+      <w:r>
+        <w:t>ed</w:t>
+      </w:r>
+      <w:r>
+        <w:t xml:space="preserve"> </w:t>
+      </w:r>
+      <w:r>
+        <w:t xml:space="preserve">was </w:t>
+      </w:r>
+      <w:r>
+        <w:t>what public data exists about the births</w:t>
       </w:r>
       <w:r>
         <w:t>. T</w:t>
       </w:r>
       <w:r>
-        <w:t xml:space="preserve">here is a dataset </w:t>
-      </w:r>
-      <w:r>
-        <w:t xml:space="preserve">per country </w:t>
+        <w:t>here is a</w:t>
+      </w:r>
+      <w:r>
+        <w:t>n</w:t>
+      </w:r>
+      <w:r>
+        <w:t xml:space="preserve"> </w:t>
+      </w:r>
+      <w:r>
+        <w:t xml:space="preserve">interesting one I found </w:t>
       </w:r>
       <w:r>
         <w:t xml:space="preserve">on </w:t>
       </w:r>
-      <w:r>
-        <w:t>birth</w:t>
-      </w:r>
-      <w:r>
-        <w:t xml:space="preserve"> registrations </w:t>
-      </w:r>
-      <w:r>
-        <w:t>on UNICEF</w:t>
-      </w:r>
-      <w:r>
-        <w:t xml:space="preserve"> web</w:t>
-      </w:r>
-      <w:r>
-        <w:t xml:space="preserve">: </w:t>
-      </w:r>
-      <w:hyperlink r:id="rId8" w:history="1">
-        <w:r>
-          <w:rPr>
-            <w:rStyle w:val="Hyperlink"/>
-          </w:rPr>
-          <w:t>https://data.unicef.org/resources/dataset/percentage-children-age-5-whose-births-registered-sex-place-residence-household-wealth-quintile/</w:t>
-        </w:r>
-      </w:hyperlink>
-      <w:r>
-        <w:t xml:space="preserve"> </w:t>
+      <w:sdt>
+        <w:sdtPr>
+          <w:id w:val="-1621454404"/>
+          <w:citation/>
+        </w:sdtPr>
+        <w:sdtContent>
+          <w:r>
+            <w:fldChar w:fldCharType="begin"/>
+          </w:r>
+          <w:r>
+            <w:rPr>
+              <w:lang w:val="en-GB"/>
+            </w:rPr>
+            <w:instrText xml:space="preserve">CITATION UNI22 \l 2057 </w:instrText>
+          </w:r>
+          <w:r>
+            <w:fldChar w:fldCharType="separate"/>
+          </w:r>
+          <w:r>
+            <w:rPr>
+              <w:noProof/>
+              <w:lang w:val="en-GB"/>
+            </w:rPr>
+            <w:t>(UNICEF DATA, 2022)</w:t>
+          </w:r>
+          <w:r>
+            <w:fldChar w:fldCharType="end"/>
+          </w:r>
+        </w:sdtContent>
+      </w:sdt>
+      <w:r>
+        <w:t xml:space="preserve">. </w:t>
+      </w:r>
+      <w:r>
+        <w:t>The</w:t>
+      </w:r>
+      <w:r>
+        <w:t xml:space="preserve"> overall file was 656Mb in size and </w:t>
+      </w:r>
+      <w:r>
+        <w:t>was locally named “</w:t>
+      </w:r>
+      <w:r>
+        <w:t>Percent of children_UNICEF_1.0_all</w:t>
+      </w:r>
+      <w:r>
+        <w:t>”</w:t>
       </w:r>
       <w:r>
         <w:t>.</w:t>
       </w:r>
-      <w:r>
-        <w:t xml:space="preserve"> The</w:t>
-      </w:r>
-      <w:r>
-        <w:t xml:space="preserve"> overall file was 656Mb in size and </w:t>
-      </w:r>
-      <w:r>
-        <w:t>to narrow down dataset b</w:t>
-      </w:r>
-      <w:r>
-        <w:t>elow is the filter applied</w:t>
-      </w:r>
-      <w:r>
-        <w:t xml:space="preserve"> to produce </w:t>
-      </w:r>
-      <w:r>
-        <w:t xml:space="preserve">the </w:t>
-      </w:r>
-      <w:r>
-        <w:t xml:space="preserve">dataset used in </w:t>
-      </w:r>
-      <w:r>
-        <w:t xml:space="preserve">the </w:t>
-      </w:r>
-      <w:r>
-        <w:t>project</w:t>
-      </w:r>
-      <w:r>
-        <w:t xml:space="preserve"> and generated </w:t>
-      </w:r>
-      <w:r>
-        <w:t>CSV file is ‘</w:t>
-      </w:r>
-      <w:r>
-        <w:rPr>
-          <w:i/>
-          <w:iCs/>
-        </w:rPr>
-        <w:t>fusion_GLOBAL_DATAFLOW_UNICEF_1.0_.PT_CHLD_Y0T4_REG+DM.csv</w:t>
-      </w:r>
-      <w:r>
-        <w:t>’.</w:t>
-      </w:r>
-      <w:r>
-        <w:t xml:space="preserve"> This file was locally renamed to ‘fusion_GLOBAL</w:t>
-      </w:r>
-      <w:r>
-        <w:t xml:space="preserve">_UNICEF.csv’ as Git was throwing the </w:t>
+    </w:p>
+    <w:p>
+      <w:pPr>
+        <w:pStyle w:val="BodyText"/>
+        <w:rPr>
+          <w:sz w:val="24"/>
+        </w:rPr>
+      </w:pPr>
+    </w:p>
+    <w:p>
+      <w:pPr>
+        <w:pStyle w:val="Heading2"/>
+      </w:pPr>
+      <w:r>
+        <w:t>Age of mothers at childbirth</w:t>
+      </w:r>
+    </w:p>
+    <w:p>
+      <w:r>
+        <w:t xml:space="preserve">From </w:t>
+      </w:r>
+      <w:r>
+        <w:t xml:space="preserve">analysis of </w:t>
+      </w:r>
+      <w:r>
+        <w:t xml:space="preserve">the birth registrations dataset </w:t>
+      </w:r>
+      <w:sdt>
+        <w:sdtPr>
+          <w:id w:val="-1412851751"/>
+          <w:citation/>
+        </w:sdtPr>
+        <w:sdtContent>
+          <w:r>
+            <w:fldChar w:fldCharType="begin"/>
+          </w:r>
+          <w:r>
+            <w:rPr>
+              <w:lang w:val="en-GB"/>
+            </w:rPr>
+            <w:instrText xml:space="preserve">CITATION UNI22 \l 2057 </w:instrText>
+          </w:r>
+          <w:r>
+            <w:fldChar w:fldCharType="separate"/>
+          </w:r>
+          <w:r>
+            <w:rPr>
+              <w:noProof/>
+              <w:lang w:val="en-GB"/>
+            </w:rPr>
+            <w:t>(UNICEF DATA, 2022)</w:t>
+          </w:r>
+          <w:r>
+            <w:fldChar w:fldCharType="end"/>
+          </w:r>
+        </w:sdtContent>
+      </w:sdt>
+      <w:r>
+        <w:t xml:space="preserve"> </w:t>
+      </w:r>
+      <w:r>
+        <w:t xml:space="preserve">it was clear that </w:t>
+      </w:r>
+      <w:r>
+        <w:t xml:space="preserve">it </w:t>
+      </w:r>
+      <w:r>
+        <w:t>did not</w:t>
+      </w:r>
+      <w:r>
+        <w:t xml:space="preserve"> </w:t>
+      </w:r>
+      <w:r>
+        <w:t xml:space="preserve">have the information about the age of parents </w:t>
+      </w:r>
+      <w:r>
+        <w:t xml:space="preserve">at the time of the </w:t>
+      </w:r>
+      <w:r>
+        <w:t xml:space="preserve">first </w:t>
+      </w:r>
+      <w:r>
+        <w:t>birth of their child so I found another source</w:t>
+      </w:r>
+      <w:r>
+        <w:t xml:space="preserve"> </w:t>
+      </w:r>
+      <w:r>
+        <w:t xml:space="preserve">in this case from </w:t>
+      </w:r>
+      <w:sdt>
+        <w:sdtPr>
+          <w:id w:val="-838767766"/>
+          <w:citation/>
+        </w:sdtPr>
+        <w:sdtContent>
+          <w:r>
+            <w:fldChar w:fldCharType="begin"/>
+          </w:r>
+          <w:r>
+            <w:rPr>
+              <w:lang w:val="en-GB"/>
+            </w:rPr>
+            <w:instrText xml:space="preserve"> CITATION OEC22 \l 2057 </w:instrText>
+          </w:r>
+          <w:r>
+            <w:fldChar w:fldCharType="separate"/>
+          </w:r>
+          <w:r>
+            <w:rPr>
+              <w:noProof/>
+              <w:lang w:val="en-GB"/>
+            </w:rPr>
+            <w:t>(OECD)</w:t>
+          </w:r>
+          <w:r>
+            <w:fldChar w:fldCharType="end"/>
+          </w:r>
+        </w:sdtContent>
+      </w:sdt>
+      <w:r>
+        <w:t xml:space="preserve"> </w:t>
+      </w:r>
+      <w:r>
+        <w:t xml:space="preserve">that </w:t>
+      </w:r>
+      <w:r>
+        <w:t xml:space="preserve">seem to have what </w:t>
+      </w:r>
+      <w:r>
+        <w:t>I was looking for</w:t>
+      </w:r>
+      <w:r>
+        <w:rPr>
+          <w:sz w:val="24"/>
+        </w:rPr>
+        <w:t>.</w:t>
+      </w:r>
+      <w:r>
+        <w:rPr>
+          <w:sz w:val="24"/>
+        </w:rPr>
+        <w:t xml:space="preserve"> The </w:t>
+      </w:r>
+      <w:r>
+        <w:rPr>
+          <w:sz w:val="24"/>
+        </w:rPr>
+        <w:t xml:space="preserve">web </w:t>
+      </w:r>
+      <w:r>
+        <w:rPr>
+          <w:sz w:val="24"/>
+        </w:rPr>
+        <w:t xml:space="preserve">site </w:t>
+      </w:r>
+      <w:r>
+        <w:t>provides</w:t>
+      </w:r>
+      <w:r>
+        <w:t xml:space="preserve"> a</w:t>
+      </w:r>
+      <w:r>
+        <w:t xml:space="preserve"> number of </w:t>
+      </w:r>
+      <w:r>
+        <w:t>datasets</w:t>
+      </w:r>
+      <w:r>
+        <w:t>. T</w:t>
+      </w:r>
+      <w:r>
+        <w:t xml:space="preserve">he specific </w:t>
+      </w:r>
+      <w:r>
+        <w:t xml:space="preserve">one </w:t>
+      </w:r>
+      <w:r>
+        <w:t xml:space="preserve">I </w:t>
+      </w:r>
+      <w:r>
+        <w:t>used</w:t>
+      </w:r>
+      <w:r>
+        <w:t xml:space="preserve"> </w:t>
+      </w:r>
+      <w:r>
+        <w:t xml:space="preserve">was listed </w:t>
       </w:r>
       <w:r>
         <w:t>‘</w:t>
       </w:r>
       <w:r>
-        <w:rPr>
-          <w:rFonts w:ascii="Lucida Console" w:eastAsiaTheme="minorHAnsi" w:hAnsi="Lucida Console" w:cs="Lucida Console"/>
-          <w:lang w:val="en-GB"/>
-        </w:rPr>
-        <w:t>Filename too long</w:t>
-      </w:r>
-      <w:r>
-        <w:t xml:space="preserve">’ </w:t>
-      </w:r>
-      <w:r>
-        <w:t xml:space="preserve">error </w:t>
-      </w:r>
-      <w:r>
-        <w:t>when tried to add it to repository.</w:t>
+        <w:t>Fertility</w:t>
+      </w:r>
+      <w:r>
+        <w:t xml:space="preserve"> indicators’ section SF2.3.</w:t>
+      </w:r>
+      <w:r>
+        <w:t xml:space="preserve"> </w:t>
+      </w:r>
+    </w:p>
+    <w:p>
+      <w:r>
+        <w:t>Generated file ‘</w:t>
+      </w:r>
+      <w:r>
+        <w:rPr>
+          <w:i/>
+          <w:iCs/>
+        </w:rPr>
+        <w:t>SF_2_3_Age_mothers_childbirth.xlsx</w:t>
+      </w:r>
+      <w:r>
+        <w:t>’</w:t>
+      </w:r>
+      <w:r>
+        <w:t xml:space="preserve"> </w:t>
+      </w:r>
+      <w:r>
+        <w:t>contained several sheets</w:t>
+      </w:r>
+      <w:r>
+        <w:t xml:space="preserve"> and </w:t>
+      </w:r>
+      <w:r>
+        <w:t xml:space="preserve">because </w:t>
+      </w:r>
+      <w:r>
+        <w:t xml:space="preserve">pandas in Python </w:t>
+      </w:r>
+      <w:r>
+        <w:t>provide better support for working with CSV files then XLS</w:t>
+      </w:r>
+      <w:r>
+        <w:t xml:space="preserve"> the sheet </w:t>
+      </w:r>
+      <w:r>
+        <w:t>‘</w:t>
+      </w:r>
+      <w:r>
+        <w:rPr>
+          <w:i/>
+          <w:iCs/>
+        </w:rPr>
+        <w:t>Mean-age-first-birth</w:t>
+      </w:r>
+      <w:r>
+        <w:t>’</w:t>
+      </w:r>
+      <w:r>
+        <w:t xml:space="preserve"> was converted to CSV (ie. file ‘</w:t>
+      </w:r>
+      <w:r>
+        <w:rPr>
+          <w:i/>
+          <w:iCs/>
+        </w:rPr>
+        <w:t>SF_2_3_Age_mothers_childbirth.csv</w:t>
+      </w:r>
+      <w:r>
+        <w:t>’).</w:t>
       </w:r>
     </w:p>
     <w:p>
@@ -1005,10 +1234,10 @@
           <w:noProof/>
         </w:rPr>
         <w:drawing>
-          <wp:inline distT="0" distB="0" distL="0" distR="0" wp14:anchorId="0C76365E" wp14:editId="2E105FE8">
-            <wp:extent cx="3286125" cy="1885950"/>
-            <wp:effectExtent l="0" t="0" r="9525" b="0"/>
-            <wp:docPr id="2" name="Picture 2"/>
+          <wp:inline distT="0" distB="0" distL="0" distR="0" wp14:anchorId="48280FC1" wp14:editId="43F13E1F">
+            <wp:extent cx="4857750" cy="1209675"/>
+            <wp:effectExtent l="0" t="0" r="0" b="9525"/>
+            <wp:docPr id="1" name="Picture 1"/>
             <wp:cNvGraphicFramePr>
               <a:graphicFrameLocks xmlns:a="http://schemas.openxmlformats.org/drawingml/2006/main" noChangeAspect="1"/>
             </wp:cNvGraphicFramePr>
@@ -1028,229 +1257,6 @@
                   <pic:spPr>
                     <a:xfrm>
                       <a:off x="0" y="0"/>
-                      <a:ext cx="3286125" cy="1885950"/>
-                    </a:xfrm>
-                    <a:prstGeom prst="rect">
-                      <a:avLst/>
-                    </a:prstGeom>
-                  </pic:spPr>
-                </pic:pic>
-              </a:graphicData>
-            </a:graphic>
-          </wp:inline>
-        </w:drawing>
-      </w:r>
-    </w:p>
-    <w:p>
-      <w:pPr>
-        <w:pStyle w:val="BodyText"/>
-        <w:rPr>
-          <w:sz w:val="24"/>
-        </w:rPr>
-      </w:pPr>
-    </w:p>
-    <w:p>
-      <w:pPr>
-        <w:pStyle w:val="Heading2"/>
-      </w:pPr>
-      <w:r>
-        <w:lastRenderedPageBreak/>
-        <w:t>Age of mothers at childbirth</w:t>
-      </w:r>
-    </w:p>
-    <w:p>
-      <w:pPr>
-        <w:rPr>
-          <w:sz w:val="24"/>
-        </w:rPr>
-      </w:pPr>
-      <w:r>
-        <w:t xml:space="preserve">Once the birth registrations dataset </w:t>
-      </w:r>
-      <w:r>
-        <w:t xml:space="preserve">was </w:t>
-      </w:r>
-      <w:proofErr w:type="spellStart"/>
-      <w:r>
-        <w:t>analysed</w:t>
-      </w:r>
-      <w:proofErr w:type="spellEnd"/>
-      <w:r>
-        <w:t xml:space="preserve"> </w:t>
-      </w:r>
-      <w:r>
-        <w:t xml:space="preserve">it was clear that </w:t>
-      </w:r>
-      <w:r>
-        <w:t xml:space="preserve">it </w:t>
-      </w:r>
-      <w:r>
-        <w:t>did not</w:t>
-      </w:r>
-      <w:r>
-        <w:t xml:space="preserve"> </w:t>
-      </w:r>
-      <w:r>
-        <w:t xml:space="preserve">have the information about the age of parents to answer the fundamental question, which </w:t>
-      </w:r>
-      <w:r>
-        <w:t xml:space="preserve">resulted in a need to </w:t>
-      </w:r>
-      <w:r>
-        <w:t>search for more specific info</w:t>
-      </w:r>
-      <w:r>
-        <w:t>rmation</w:t>
-      </w:r>
-      <w:r>
-        <w:t xml:space="preserve">. </w:t>
-      </w:r>
-      <w:r>
-        <w:t xml:space="preserve">OECD seem to have what </w:t>
-      </w:r>
-      <w:r>
-        <w:t xml:space="preserve">was </w:t>
-      </w:r>
-      <w:r>
-        <w:t>needed</w:t>
-      </w:r>
-      <w:r>
-        <w:t xml:space="preserve"> at: </w:t>
-      </w:r>
-      <w:hyperlink r:id="rId10" w:history="1">
-        <w:r>
-          <w:rPr>
-            <w:rStyle w:val="Hyperlink"/>
-            <w:sz w:val="24"/>
-          </w:rPr>
-          <w:t>https://www.oecd.org/els/family/database.htm</w:t>
-        </w:r>
-      </w:hyperlink>
-      <w:r>
-        <w:rPr>
-          <w:sz w:val="24"/>
-        </w:rPr>
-        <w:t xml:space="preserve"> .</w:t>
-      </w:r>
-    </w:p>
-    <w:p>
-      <w:pPr>
-        <w:pStyle w:val="BodyText"/>
-        <w:spacing w:before="175"/>
-      </w:pPr>
-      <w:r>
-        <w:t xml:space="preserve">(The) </w:t>
-      </w:r>
-      <w:r>
-        <w:t>Above linked web page provides</w:t>
-      </w:r>
-      <w:r>
-        <w:t xml:space="preserve"> (a)</w:t>
-      </w:r>
-      <w:r>
-        <w:t xml:space="preserve"> number of </w:t>
-      </w:r>
-      <w:r>
-        <w:t>datasets and t</w:t>
-      </w:r>
-      <w:r>
-        <w:t xml:space="preserve">he specific dataset </w:t>
-      </w:r>
-      <w:r>
-        <w:t xml:space="preserve">I </w:t>
-      </w:r>
-      <w:r>
-        <w:t>used</w:t>
-      </w:r>
-      <w:r>
-        <w:t xml:space="preserve"> in my project is indicated below</w:t>
-      </w:r>
-      <w:r>
-        <w:t xml:space="preserve"> under the ‘</w:t>
-      </w:r>
-      <w:r>
-        <w:t>Fertility</w:t>
-      </w:r>
-      <w:r>
-        <w:t xml:space="preserve"> indicators’ section SF2.3.</w:t>
-      </w:r>
-      <w:r>
-        <w:t xml:space="preserve"> Generated file is ‘</w:t>
-      </w:r>
-      <w:r>
-        <w:rPr>
-          <w:i/>
-          <w:iCs/>
-        </w:rPr>
-        <w:t>SF_2_3_Age_mothers_childbirth.xlsx</w:t>
-      </w:r>
-      <w:r>
-        <w:t>’</w:t>
-      </w:r>
-      <w:r>
-        <w:t xml:space="preserve"> from which sheet ‘</w:t>
-      </w:r>
-      <w:r>
-        <w:rPr>
-          <w:i/>
-          <w:iCs/>
-        </w:rPr>
-        <w:t>Mean-age-birth</w:t>
-      </w:r>
-      <w:r>
-        <w:t>’</w:t>
-      </w:r>
-      <w:r>
-        <w:t xml:space="preserve"> was copied and converted to CSV (ie. file ‘</w:t>
-      </w:r>
-      <w:r>
-        <w:rPr>
-          <w:i/>
-          <w:iCs/>
-        </w:rPr>
-        <w:t>SF_2_3_Age_mothers_childbirth.csv</w:t>
-      </w:r>
-      <w:r>
-        <w:t>’) so can be imported.</w:t>
-      </w:r>
-    </w:p>
-    <w:p>
-      <w:pPr>
-        <w:pStyle w:val="BodyText"/>
-        <w:spacing w:before="240"/>
-        <w:ind w:left="284"/>
-        <w:rPr>
-          <w:sz w:val="24"/>
-        </w:rPr>
-      </w:pPr>
-      <w:r>
-        <w:rPr>
-          <w:noProof/>
-        </w:rPr>
-        <w:drawing>
-          <wp:inline distT="0" distB="0" distL="0" distR="0" wp14:anchorId="48280FC1" wp14:editId="43F13E1F">
-            <wp:extent cx="4857750" cy="1209675"/>
-            <wp:effectExtent l="0" t="0" r="0" b="9525"/>
-            <wp:docPr id="1" name="Picture 1"/>
-            <wp:cNvGraphicFramePr>
-              <a:graphicFrameLocks xmlns:a="http://schemas.openxmlformats.org/drawingml/2006/main" noChangeAspect="1"/>
-            </wp:cNvGraphicFramePr>
-            <a:graphic xmlns:a="http://schemas.openxmlformats.org/drawingml/2006/main">
-              <a:graphicData uri="http://schemas.openxmlformats.org/drawingml/2006/picture">
-                <pic:pic xmlns:pic="http://schemas.openxmlformats.org/drawingml/2006/picture">
-                  <pic:nvPicPr>
-                    <pic:cNvPr id="1" name=""/>
-                    <pic:cNvPicPr/>
-                  </pic:nvPicPr>
-                  <pic:blipFill>
-                    <a:blip r:embed="rId11"/>
-                    <a:stretch>
-                      <a:fillRect/>
-                    </a:stretch>
-                  </pic:blipFill>
-                  <pic:spPr>
-                    <a:xfrm>
-                      <a:off x="0" y="0"/>
                       <a:ext cx="4857750" cy="1209675"/>
                     </a:xfrm>
                     <a:prstGeom prst="rect">
@@ -1341,7 +1347,7 @@
           <w:sz w:val="24"/>
         </w:rPr>
       </w:pPr>
-      <w:hyperlink r:id="rId12" w:history="1">
+      <w:hyperlink r:id="rId10" w:history="1">
         <w:r>
           <w:rPr>
             <w:rStyle w:val="Hyperlink"/>
@@ -1865,11 +1871,7 @@
       </w:r>
       <w:proofErr w:type="spellEnd"/>
       <w:r>
-        <w:t xml:space="preserve"> it was clear that it did not have the information about the age of parents to answer the fundamental question, which resulted in </w:t>
-      </w:r>
-      <w:r>
-        <w:lastRenderedPageBreak/>
-        <w:t>a need to search for more specific information. OECD seem to</w:t>
+        <w:t xml:space="preserve"> it was clear that it did not have the information about the age of parents to answer the fundamental question, which resulted in a need to search for more specific information. OECD seem to</w:t>
       </w:r>
       <w:r>
         <w:t xml:space="preserve"> have what was needed and “</w:t>
@@ -2132,6 +2134,124 @@
       <w:r>
         <w:t>required)</w:t>
       </w:r>
+    </w:p>
+    <w:sdt>
+      <w:sdtPr>
+        <w:id w:val="782773071"/>
+        <w:docPartObj>
+          <w:docPartGallery w:val="Bibliographies"/>
+          <w:docPartUnique/>
+        </w:docPartObj>
+      </w:sdtPr>
+      <w:sdtEndPr>
+        <w:rPr>
+          <w:sz w:val="22"/>
+          <w:szCs w:val="22"/>
+        </w:rPr>
+      </w:sdtEndPr>
+      <w:sdtContent>
+        <w:p>
+          <w:pPr>
+            <w:pStyle w:val="Heading1"/>
+          </w:pPr>
+        </w:p>
+        <w:sdt>
+          <w:sdtPr>
+            <w:id w:val="-573587230"/>
+            <w:bibliography/>
+          </w:sdtPr>
+          <w:sdtContent>
+            <w:p>
+              <w:pPr>
+                <w:pStyle w:val="Bibliography"/>
+                <w:ind w:left="720" w:hanging="720"/>
+                <w:rPr>
+                  <w:noProof/>
+                  <w:sz w:val="24"/>
+                  <w:szCs w:val="24"/>
+                </w:rPr>
+              </w:pPr>
+              <w:r>
+                <w:fldChar w:fldCharType="begin"/>
+              </w:r>
+              <w:r>
+                <w:instrText xml:space="preserve"> BIBLIOGRAPHY </w:instrText>
+              </w:r>
+              <w:r>
+                <w:fldChar w:fldCharType="separate"/>
+              </w:r>
+              <w:r>
+                <w:rPr>
+                  <w:noProof/>
+                </w:rPr>
+                <w:t xml:space="preserve">OECD. (n.d.). </w:t>
+              </w:r>
+              <w:r>
+                <w:rPr>
+                  <w:i/>
+                  <w:iCs/>
+                  <w:noProof/>
+                </w:rPr>
+                <w:t>OECD Family Database - OECD.</w:t>
+              </w:r>
+              <w:r>
+                <w:rPr>
+                  <w:noProof/>
+                </w:rPr>
+                <w:t xml:space="preserve"> Retrieved Dec 30, 2022, from oecd.org: https://www.oecd.org/els/family/database.htm (Excel file was accessible through: https://www.oecd.org/els/soc/SF_2_3_Age_mothers_childbirth.xlsx)</w:t>
+              </w:r>
+            </w:p>
+            <w:p>
+              <w:pPr>
+                <w:pStyle w:val="Bibliography"/>
+                <w:ind w:left="720" w:hanging="720"/>
+                <w:rPr>
+                  <w:noProof/>
+                </w:rPr>
+              </w:pPr>
+              <w:r>
+                <w:rPr>
+                  <w:noProof/>
+                </w:rPr>
+                <w:t xml:space="preserve">UNICEF DATA. (2022, May). </w:t>
+              </w:r>
+              <w:r>
+                <w:rPr>
+                  <w:i/>
+                  <w:iCs/>
+                  <w:noProof/>
+                </w:rPr>
+                <w:t>Birth registration data - UNICEF DATA data.unicef.org.</w:t>
+              </w:r>
+              <w:r>
+                <w:rPr>
+                  <w:noProof/>
+                </w:rPr>
+                <w:t xml:space="preserve"> Retrieved Dec 30, 2022, from data.unicef.org.: https://data.unicef.org/resources/dataset/percentage-children-age-5-whose-births-registered-sex-place-residence-household-wealth-quintile/</w:t>
+              </w:r>
+            </w:p>
+            <w:p>
+              <w:r>
+                <w:rPr>
+                  <w:b/>
+                  <w:bCs/>
+                  <w:noProof/>
+                </w:rPr>
+                <w:fldChar w:fldCharType="end"/>
+              </w:r>
+            </w:p>
+          </w:sdtContent>
+        </w:sdt>
+      </w:sdtContent>
+    </w:sdt>
+    <w:p>
+      <w:pPr>
+        <w:pStyle w:val="BodyText"/>
+        <w:spacing w:before="175"/>
+        <w:rPr>
+          <w:lang w:val="en-GB"/>
+        </w:rPr>
+      </w:pPr>
     </w:p>
     <w:sectPr>
       <w:type w:val="continuous"/>
@@ -2685,6 +2805,7 @@
   <w:style w:type="paragraph" w:styleId="Heading1">
     <w:name w:val="heading 1"/>
     <w:basedOn w:val="Normal"/>
+    <w:link w:val="Heading1Char"/>
     <w:uiPriority w:val="9"/>
     <w:qFormat/>
     <w:pPr>
@@ -2883,6 +3004,26 @@
       <w:color w:val="800080" w:themeColor="followedHyperlink"/>
       <w:u w:val="single"/>
     </w:rPr>
+  </w:style>
+  <w:style w:type="character" w:customStyle="1" w:styleId="Heading1Char">
+    <w:name w:val="Heading 1 Char"/>
+    <w:basedOn w:val="DefaultParagraphFont"/>
+    <w:link w:val="Heading1"/>
+    <w:uiPriority w:val="9"/>
+    <w:rsid w:val="00E9679A"/>
+    <w:rPr>
+      <w:rFonts w:ascii="Arial" w:eastAsia="Arial" w:hAnsi="Arial" w:cs="Arial"/>
+      <w:sz w:val="32"/>
+      <w:szCs w:val="32"/>
+    </w:rPr>
+  </w:style>
+  <w:style w:type="paragraph" w:styleId="Bibliography">
+    <w:name w:val="Bibliography"/>
+    <w:basedOn w:val="Normal"/>
+    <w:next w:val="Normal"/>
+    <w:uiPriority w:val="37"/>
+    <w:unhideWhenUsed/>
+    <w:rsid w:val="00E9679A"/>
   </w:style>
 </w:styles>
 </file>
@@ -3168,4 +3309,55 @@
   <a:objectDefaults/>
   <a:extraClrSchemeLst/>
 </a:theme>
+</file>
+
+<file path=customXml/item1.xml><?xml version="1.0" encoding="utf-8"?>
+<b:Sources xmlns:b="http://schemas.openxmlformats.org/officeDocument/2006/bibliography" xmlns="http://schemas.openxmlformats.org/officeDocument/2006/bibliography" SelectedStyle="\APASixthEditionOfficeOnline.xsl" StyleName="APA" Version="6">
+  <b:Source>
+    <b:Tag>UNI22</b:Tag>
+    <b:SourceType>InternetSite</b:SourceType>
+    <b:Guid>{32A8ADCF-D1CA-4781-AECF-7AF3C5E094C9}</b:Guid>
+    <b:Author>
+      <b:Author>
+        <b:Corporate>UNICEF DATA</b:Corporate>
+      </b:Author>
+    </b:Author>
+    <b:Title>Birth registration data - UNICEF DATA data.unicef.org.</b:Title>
+    <b:InternetSiteTitle>data.unicef.org.</b:InternetSiteTitle>
+    <b:Year>2022</b:Year>
+    <b:Month>May</b:Month>
+    <b:URL>https://data.unicef.org/resources/dataset/percentage-children-age-5-whose-births-registered-sex-place-residence-household-wealth-quintile/</b:URL>
+    <b:YearAccessed>2022</b:YearAccessed>
+    <b:MonthAccessed>Dec</b:MonthAccessed>
+    <b:DayAccessed>30</b:DayAccessed>
+    <b:RefOrder>1</b:RefOrder>
+  </b:Source>
+  <b:Source>
+    <b:Tag>OEC22</b:Tag>
+    <b:SourceType>DocumentFromInternetSite</b:SourceType>
+    <b:Guid>{E6255FB6-ED90-4487-B9FE-2CCD1BF76892}</b:Guid>
+    <b:Author>
+      <b:Author>
+        <b:Corporate>OECD</b:Corporate>
+      </b:Author>
+    </b:Author>
+    <b:Title>OECD Family Database - OECD</b:Title>
+    <b:InternetSiteTitle>oecd.org</b:InternetSiteTitle>
+    <b:URL>https://www.oecd.org/els/family/database.htm (Excel file was accessible through: https://www.oecd.org/els/soc/SF_2_3_Age_mothers_childbirth.xlsx)</b:URL>
+    <b:YearAccessed>2022</b:YearAccessed>
+    <b:MonthAccessed>Dec</b:MonthAccessed>
+    <b:DayAccessed>30</b:DayAccessed>
+    <b:Comments>Excel file was accessible through: https://www.oecd.org/els/soc/SF_2_3_Age_mothers_childbirth.xlsx</b:Comments>
+    <b:Medium>Excel document</b:Medium>
+    <b:RefOrder>2</b:RefOrder>
+  </b:Source>
+</b:Sources>
+</file>
+
+<file path=customXml/itemProps1.xml><?xml version="1.0" encoding="utf-8"?>
+<ds:datastoreItem xmlns:ds="http://schemas.openxmlformats.org/officeDocument/2006/customXml" ds:itemID="{88B4B6BF-6756-411C-B552-F49087C97F7C}">
+  <ds:schemaRefs>
+    <ds:schemaRef ds:uri="http://schemas.openxmlformats.org/officeDocument/2006/bibliography"/>
+  </ds:schemaRefs>
+</ds:datastoreItem>
 </file>
</xml_diff>

<commit_message>
more progress on both Project_2 and report
</commit_message>
<xml_diff>
--- a/Project Report_16-11-22-CIDAB_Boris Moric.docx
+++ b/Project Report_16-11-22-CIDAB_Boris Moric.docx
@@ -49,7 +49,7 @@
           <w:rPr>
             <w:rStyle w:val="Hyperlink"/>
           </w:rPr>
-          <w:t>https://github.com/BorisMoric/UCD-CIDAFB-Project</w:t>
+          <w:t>https://github.com/BorisMoric/UCDPA_BorisMoric</w:t>
         </w:r>
       </w:hyperlink>
       <w:r>
@@ -328,10 +328,7 @@
         <w:t xml:space="preserve">During November the family was watching </w:t>
       </w:r>
       <w:r>
-        <w:t>Netflix documentary</w:t>
-      </w:r>
-      <w:r>
-        <w:t xml:space="preserve"> </w:t>
+        <w:t xml:space="preserve">Netflix documentary </w:t>
       </w:r>
       <w:r>
         <w:t>“Pep</w:t>
@@ -888,7 +885,54 @@
         <w:t>what public data exists about the births</w:t>
       </w:r>
       <w:r>
-        <w:t>. T</w:t>
+        <w:t xml:space="preserve">. </w:t>
+      </w:r>
+      <w:r>
+        <w:t xml:space="preserve">By searching through the web I concluded that </w:t>
+      </w:r>
+      <w:r>
+        <w:t xml:space="preserve">this info </w:t>
+      </w:r>
+      <w:r>
+        <w:t>was collected and publi</w:t>
+      </w:r>
+      <w:r>
+        <w:t>shed</w:t>
+      </w:r>
+      <w:r>
+        <w:t xml:space="preserve"> by the </w:t>
+      </w:r>
+      <w:r>
+        <w:t>governments</w:t>
+      </w:r>
+      <w:r>
+        <w:t xml:space="preserve"> of the </w:t>
+      </w:r>
+      <w:r>
+        <w:t xml:space="preserve">countries </w:t>
+      </w:r>
+      <w:r>
+        <w:t>for the country in question</w:t>
+      </w:r>
+      <w:r>
+        <w:t xml:space="preserve">. </w:t>
+      </w:r>
+      <w:r>
+        <w:t xml:space="preserve">Is there a public </w:t>
+      </w:r>
+      <w:r>
+        <w:t xml:space="preserve">data set </w:t>
+      </w:r>
+      <w:proofErr w:type="spellStart"/>
+      <w:r>
+        <w:t>outthere</w:t>
+      </w:r>
+      <w:proofErr w:type="spellEnd"/>
+      <w:r>
+        <w:t xml:space="preserve"> that combines the info from multiple countries. </w:t>
+      </w:r>
+      <w:r>
+        <w:t>T</w:t>
       </w:r>
       <w:r>
         <w:t>here is a</w:t>
@@ -910,6 +954,7 @@
           <w:id w:val="-1621454404"/>
           <w:citation/>
         </w:sdtPr>
+        <w:sdtEndPr/>
         <w:sdtContent>
           <w:r>
             <w:fldChar w:fldCharType="begin"/>
@@ -956,6 +1001,36 @@
       <w:r>
         <w:t>.</w:t>
       </w:r>
+      <w:r>
+        <w:t xml:space="preserve"> It contained </w:t>
+      </w:r>
+      <w:r>
+        <w:t>1</w:t>
+      </w:r>
+      <w:r>
+        <w:t>,</w:t>
+      </w:r>
+      <w:r>
+        <w:t>648</w:t>
+      </w:r>
+      <w:r>
+        <w:t>,</w:t>
+      </w:r>
+      <w:r>
+        <w:t>747</w:t>
+      </w:r>
+      <w:r>
+        <w:t xml:space="preserve"> rows with</w:t>
+      </w:r>
+      <w:r>
+        <w:t xml:space="preserve"> 22</w:t>
+      </w:r>
+      <w:r>
+        <w:t xml:space="preserve"> columns</w:t>
+      </w:r>
+      <w:r>
+        <w:t>.</w:t>
+      </w:r>
     </w:p>
     <w:p>
       <w:pPr>
@@ -988,6 +1063,7 @@
           <w:id w:val="-1412851751"/>
           <w:citation/>
         </w:sdtPr>
+        <w:sdtEndPr/>
         <w:sdtContent>
           <w:r>
             <w:fldChar w:fldCharType="begin"/>
@@ -1051,6 +1127,7 @@
           <w:id w:val="-838767766"/>
           <w:citation/>
         </w:sdtPr>
+        <w:sdtEndPr/>
         <w:sdtContent>
           <w:r>
             <w:fldChar w:fldCharType="begin"/>
@@ -1131,10 +1208,7 @@
         <w:t xml:space="preserve">he specific </w:t>
       </w:r>
       <w:r>
-        <w:t xml:space="preserve">one </w:t>
-      </w:r>
-      <w:r>
-        <w:t xml:space="preserve">I </w:t>
+        <w:t xml:space="preserve">data set </w:t>
       </w:r>
       <w:r>
         <w:t>used</w:t>
@@ -1146,6 +1220,9 @@
         <w:t xml:space="preserve">was listed </w:t>
       </w:r>
       <w:r>
+        <w:t xml:space="preserve">under </w:t>
+      </w:r>
+      <w:r>
         <w:t>‘</w:t>
       </w:r>
       <w:r>
@@ -1155,19 +1232,21 @@
         <w:t xml:space="preserve"> indicators’ section SF2.3.</w:t>
       </w:r>
       <w:r>
-        <w:t xml:space="preserve"> </w:t>
-      </w:r>
-    </w:p>
-    <w:p>
-      <w:r>
-        <w:t>Generated file ‘</w:t>
-      </w:r>
-      <w:r>
-        <w:rPr>
-          <w:i/>
-          <w:iCs/>
-        </w:rPr>
-        <w:t>SF_2_3_Age_mothers_childbirth.xlsx</w:t>
+        <w:t xml:space="preserve"> Generated file ‘</w:t>
+      </w:r>
+      <w:r>
+        <w:rPr>
+          <w:i/>
+          <w:iCs/>
+        </w:rPr>
+        <w:t>SF_2_3_Age_moth</w:t>
+      </w:r>
+      <w:r>
+        <w:rPr>
+          <w:i/>
+          <w:iCs/>
+        </w:rPr>
+        <w:t>.xlsx</w:t>
       </w:r>
       <w:r>
         <w:t>’</w:t>
@@ -1179,13 +1258,16 @@
         <w:t>contained several sheets</w:t>
       </w:r>
       <w:r>
-        <w:t xml:space="preserve"> and </w:t>
-      </w:r>
-      <w:r>
-        <w:t xml:space="preserve">because </w:t>
-      </w:r>
-      <w:r>
-        <w:t xml:space="preserve">pandas in Python </w:t>
+        <w:t xml:space="preserve"> </w:t>
+      </w:r>
+      <w:r>
+        <w:t>and as</w:t>
+      </w:r>
+      <w:r>
+        <w:t xml:space="preserve"> </w:t>
+      </w:r>
+      <w:r>
+        <w:t xml:space="preserve">pandas </w:t>
       </w:r>
       <w:r>
         <w:t>provide better support for working with CSV files then XLS</w:t>
@@ -1207,147 +1289,104 @@
         <w:t>’</w:t>
       </w:r>
       <w:r>
-        <w:t xml:space="preserve"> was converted to CSV (ie. file ‘</w:t>
-      </w:r>
-      <w:r>
-        <w:rPr>
-          <w:i/>
-          <w:iCs/>
-        </w:rPr>
-        <w:t>SF_2_3_Age_mothers_childbirth.csv</w:t>
-      </w:r>
-      <w:r>
-        <w:t>’).</w:t>
-      </w:r>
-    </w:p>
-    <w:p>
-      <w:pPr>
-        <w:pStyle w:val="BodyText"/>
-        <w:spacing w:before="240"/>
-        <w:ind w:left="284"/>
+        <w:t xml:space="preserve"> was converted to CSV file ‘</w:t>
+      </w:r>
+      <w:r>
+        <w:rPr>
+          <w:i/>
+          <w:iCs/>
+        </w:rPr>
+        <w:t>Mean-1st-birth</w:t>
+      </w:r>
+      <w:r>
+        <w:rPr>
+          <w:i/>
+          <w:iCs/>
+        </w:rPr>
+        <w:t>.csv</w:t>
+      </w:r>
+      <w:r>
+        <w:t>’.</w:t>
+      </w:r>
+    </w:p>
+    <w:p/>
+    <w:p>
+      <w:pPr>
+        <w:pStyle w:val="Heading2"/>
+      </w:pPr>
+      <w:r>
+        <w:t>Countries of the world</w:t>
+      </w:r>
+    </w:p>
+    <w:p>
+      <w:r>
+        <w:t xml:space="preserve">To </w:t>
+      </w:r>
+      <w:r>
+        <w:t>get some insights into why people have babies at different times in their lives</w:t>
+      </w:r>
+      <w:r>
+        <w:t>(,)</w:t>
+      </w:r>
+      <w:r>
+        <w:t xml:space="preserve"> there was a need to add some more parameters into the mix like where in the world the countries are </w:t>
+      </w:r>
+      <w:r>
+        <w:t xml:space="preserve">located, ie. are there any </w:t>
+      </w:r>
+      <w:r>
+        <w:t>regional</w:t>
+      </w:r>
+      <w:r>
+        <w:t xml:space="preserve"> </w:t>
+      </w:r>
+      <w:r>
+        <w:t>factors</w:t>
+      </w:r>
+      <w:r>
+        <w:t xml:space="preserve">, </w:t>
+      </w:r>
+      <w:r>
+        <w:t xml:space="preserve">then </w:t>
+      </w:r>
+      <w:r>
+        <w:t xml:space="preserve">countries population sizes and </w:t>
+      </w:r>
+      <w:r>
+        <w:t xml:space="preserve">if </w:t>
+      </w:r>
+      <w:r>
+        <w:t xml:space="preserve">there is a correlation with </w:t>
+      </w:r>
+      <w:r>
+        <w:t xml:space="preserve">wealth </w:t>
+      </w:r>
+      <w:r>
+        <w:t xml:space="preserve">etc. </w:t>
+      </w:r>
+      <w:r>
+        <w:t>[a bit unclear</w:t>
+      </w:r>
+      <w:r>
+        <w:t xml:space="preserve">. Just from </w:t>
+      </w:r>
+      <w:proofErr w:type="spellStart"/>
+      <w:r>
+        <w:t>ie</w:t>
+      </w:r>
+      <w:proofErr w:type="spellEnd"/>
+      <w:r>
+        <w:t xml:space="preserve"> onwards]</w:t>
+      </w:r>
+    </w:p>
+    <w:p>
+      <w:pPr>
+        <w:pStyle w:val="BodyText"/>
         <w:rPr>
           <w:sz w:val="24"/>
         </w:rPr>
       </w:pPr>
-      <w:r>
-        <w:rPr>
-          <w:noProof/>
-        </w:rPr>
-        <w:drawing>
-          <wp:inline distT="0" distB="0" distL="0" distR="0" wp14:anchorId="48280FC1" wp14:editId="43F13E1F">
-            <wp:extent cx="4857750" cy="1209675"/>
-            <wp:effectExtent l="0" t="0" r="0" b="9525"/>
-            <wp:docPr id="1" name="Picture 1"/>
-            <wp:cNvGraphicFramePr>
-              <a:graphicFrameLocks xmlns:a="http://schemas.openxmlformats.org/drawingml/2006/main" noChangeAspect="1"/>
-            </wp:cNvGraphicFramePr>
-            <a:graphic xmlns:a="http://schemas.openxmlformats.org/drawingml/2006/main">
-              <a:graphicData uri="http://schemas.openxmlformats.org/drawingml/2006/picture">
-                <pic:pic xmlns:pic="http://schemas.openxmlformats.org/drawingml/2006/picture">
-                  <pic:nvPicPr>
-                    <pic:cNvPr id="1" name=""/>
-                    <pic:cNvPicPr/>
-                  </pic:nvPicPr>
-                  <pic:blipFill>
-                    <a:blip r:embed="rId9"/>
-                    <a:stretch>
-                      <a:fillRect/>
-                    </a:stretch>
-                  </pic:blipFill>
-                  <pic:spPr>
-                    <a:xfrm>
-                      <a:off x="0" y="0"/>
-                      <a:ext cx="4857750" cy="1209675"/>
-                    </a:xfrm>
-                    <a:prstGeom prst="rect">
-                      <a:avLst/>
-                    </a:prstGeom>
-                  </pic:spPr>
-                </pic:pic>
-              </a:graphicData>
-            </a:graphic>
-          </wp:inline>
-        </w:drawing>
-      </w:r>
-    </w:p>
-    <w:p/>
-    <w:p>
-      <w:pPr>
-        <w:pStyle w:val="Heading2"/>
-      </w:pPr>
-      <w:r>
-        <w:t>Countries of the world</w:t>
-      </w:r>
-    </w:p>
-    <w:p>
-      <w:r>
-        <w:t xml:space="preserve">To </w:t>
-      </w:r>
-      <w:r>
-        <w:t>get some insights into why people have babies at different times in their lives</w:t>
-      </w:r>
-      <w:r>
-        <w:t>(,)</w:t>
-      </w:r>
-      <w:r>
-        <w:t xml:space="preserve"> there was a need to add some more parameters into the mix like where in the world the countries are </w:t>
-      </w:r>
-      <w:r>
-        <w:t xml:space="preserve">located, ie. are there any </w:t>
-      </w:r>
-      <w:r>
-        <w:t>regional</w:t>
-      </w:r>
-      <w:r>
-        <w:t xml:space="preserve"> </w:t>
-      </w:r>
-      <w:r>
-        <w:t>factors</w:t>
-      </w:r>
-      <w:r>
-        <w:t xml:space="preserve">, </w:t>
-      </w:r>
-      <w:r>
-        <w:t xml:space="preserve">then </w:t>
-      </w:r>
-      <w:r>
-        <w:t xml:space="preserve">countries population sizes and </w:t>
-      </w:r>
-      <w:r>
-        <w:t xml:space="preserve">if </w:t>
-      </w:r>
-      <w:r>
-        <w:t xml:space="preserve">there is a correlation with </w:t>
-      </w:r>
-      <w:r>
-        <w:t xml:space="preserve">wealth </w:t>
-      </w:r>
-      <w:r>
-        <w:t xml:space="preserve">etc. </w:t>
-      </w:r>
-      <w:r>
-        <w:t>[a bit unclear</w:t>
-      </w:r>
-      <w:r>
-        <w:t xml:space="preserve">. Just from </w:t>
-      </w:r>
-      <w:proofErr w:type="spellStart"/>
-      <w:r>
-        <w:t>ie</w:t>
-      </w:r>
-      <w:proofErr w:type="spellEnd"/>
-      <w:r>
-        <w:t xml:space="preserve"> onwards]</w:t>
-      </w:r>
-    </w:p>
-    <w:p>
-      <w:pPr>
-        <w:pStyle w:val="BodyText"/>
-        <w:rPr>
-          <w:sz w:val="24"/>
-        </w:rPr>
-      </w:pPr>
-      <w:hyperlink r:id="rId10" w:history="1">
+      <w:hyperlink r:id="rId9" w:history="1">
         <w:r>
           <w:rPr>
             <w:rStyle w:val="Hyperlink"/>
@@ -1368,6 +1407,7 @@
         <w:pStyle w:val="BodyText"/>
       </w:pPr>
       <w:r>
+        <w:lastRenderedPageBreak/>
         <w:t>About Dataset</w:t>
       </w:r>
     </w:p>
@@ -1625,76 +1665,67 @@
         <w:t xml:space="preserve">are available on the subject of </w:t>
       </w:r>
       <w:r>
-        <w:t>childbirths</w:t>
+        <w:t>child</w:t>
+      </w:r>
+      <w:r>
+        <w:t xml:space="preserve"> </w:t>
+      </w:r>
+      <w:r>
+        <w:t>births</w:t>
       </w:r>
       <w:r>
         <w:t xml:space="preserve">. </w:t>
       </w:r>
-    </w:p>
-    <w:p>
-      <w:pPr>
-        <w:pStyle w:val="BodyText"/>
-      </w:pPr>
-    </w:p>
-    <w:p>
-      <w:pPr>
-        <w:pStyle w:val="BodyText"/>
-      </w:pPr>
-      <w:r>
-        <w:t xml:space="preserve">By searching through the web </w:t>
-      </w:r>
-      <w:r>
-        <w:t xml:space="preserve">I </w:t>
-      </w:r>
-      <w:r>
-        <w:t>quick</w:t>
-      </w:r>
-      <w:r>
-        <w:t>ly</w:t>
-      </w:r>
-      <w:r>
-        <w:t xml:space="preserve"> conclu</w:t>
-      </w:r>
-      <w:r>
-        <w:t>ded</w:t>
-      </w:r>
-      <w:r>
-        <w:t xml:space="preserve"> that data about the childbirths was generally collected and made public by the countries on the national level hence look</w:t>
-      </w:r>
-      <w:r>
-        <w:t>ing</w:t>
-      </w:r>
-      <w:r>
-        <w:t xml:space="preserve"> for </w:t>
-      </w:r>
-      <w:r>
-        <w:t xml:space="preserve">data sets at the national levels would be too limiting and </w:t>
-      </w:r>
-      <w:r>
-        <w:t xml:space="preserve">NGO’s </w:t>
-      </w:r>
-      <w:r>
-        <w:t xml:space="preserve">that operate worldwide would </w:t>
-      </w:r>
-      <w:r>
-        <w:t xml:space="preserve">potentially </w:t>
-      </w:r>
-      <w:r>
-        <w:t xml:space="preserve">be </w:t>
-      </w:r>
-      <w:r>
-        <w:t xml:space="preserve">a </w:t>
-      </w:r>
-      <w:r>
-        <w:t>good place to look for data</w:t>
-      </w:r>
-      <w:r>
-        <w:t xml:space="preserve"> aggregates</w:t>
-      </w:r>
+      <w:r>
+        <w:t xml:space="preserve">Births registrations data from UNICEF was the starting point </w:t>
+      </w:r>
+      <w:sdt>
+        <w:sdtPr>
+          <w:id w:val="-297919842"/>
+          <w:citation/>
+        </w:sdtPr>
+        <w:sdtContent>
+          <w:r>
+            <w:fldChar w:fldCharType="begin"/>
+          </w:r>
+          <w:r>
+            <w:rPr>
+              <w:lang w:val="en-GB"/>
+            </w:rPr>
+            <w:instrText xml:space="preserve"> CITATION UNI22 \l 2057 </w:instrText>
+          </w:r>
+          <w:r>
+            <w:fldChar w:fldCharType="separate"/>
+          </w:r>
+          <w:r>
+            <w:rPr>
+              <w:noProof/>
+              <w:lang w:val="en-GB"/>
+            </w:rPr>
+            <w:t>(UNICEF DATA, 2022)</w:t>
+          </w:r>
+          <w:r>
+            <w:fldChar w:fldCharType="end"/>
+          </w:r>
+        </w:sdtContent>
+      </w:sdt>
       <w:r>
         <w:t xml:space="preserve">. </w:t>
       </w:r>
       <w:r>
+        <w:t xml:space="preserve">After identifying the rows containing the </w:t>
+      </w:r>
+    </w:p>
+    <w:p>
+      <w:pPr>
+        <w:pStyle w:val="BodyText"/>
+      </w:pPr>
+    </w:p>
+    <w:p>
+      <w:pPr>
+        <w:pStyle w:val="BodyText"/>
+      </w:pPr>
+      <w:r>
         <w:t xml:space="preserve">Also it is important to eliminate countries that have poor practice of registering the births </w:t>
       </w:r>
       <w:r>
@@ -1711,27 +1742,6 @@
       </w:r>
       <w:r>
         <w:t xml:space="preserve"> negatively</w:t>
-      </w:r>
-      <w:r>
-        <w:t xml:space="preserve">. </w:t>
-      </w:r>
-      <w:r>
-        <w:t>Births registrations data from UNICEF was the starting point</w:t>
-      </w:r>
-      <w:r>
-        <w:t xml:space="preserve"> (</w:t>
-      </w:r>
-      <w:r>
-        <w:rPr>
-          <w:b/>
-          <w:bCs/>
-          <w:i/>
-          <w:iCs/>
-        </w:rPr>
-        <w:t>Citation needed</w:t>
-      </w:r>
-      <w:r>
-        <w:t>)</w:t>
       </w:r>
       <w:r>
         <w:t xml:space="preserve">. </w:t>
@@ -2137,18 +2147,17 @@
     </w:p>
     <w:sdt>
       <w:sdtPr>
+        <w:rPr>
+          <w:sz w:val="22"/>
+          <w:szCs w:val="22"/>
+        </w:rPr>
         <w:id w:val="782773071"/>
         <w:docPartObj>
           <w:docPartGallery w:val="Bibliographies"/>
           <w:docPartUnique/>
         </w:docPartObj>
       </w:sdtPr>
-      <w:sdtEndPr>
-        <w:rPr>
-          <w:sz w:val="22"/>
-          <w:szCs w:val="22"/>
-        </w:rPr>
-      </w:sdtEndPr>
+      <w:sdtEndPr/>
       <w:sdtContent>
         <w:p>
           <w:pPr>
@@ -2160,6 +2169,7 @@
             <w:id w:val="-573587230"/>
             <w:bibliography/>
           </w:sdtPr>
+          <w:sdtEndPr/>
           <w:sdtContent>
             <w:p>
               <w:pPr>

</xml_diff>

<commit_message>
almost done with Child births csv analysis + Project report details
</commit_message>
<xml_diff>
--- a/Project Report_16-11-22-CIDAB_Boris Moric.docx
+++ b/Project Report_16-11-22-CIDAB_Boris Moric.docx
@@ -157,14 +157,6 @@
     <w:p>
       <w:pPr>
         <w:pStyle w:val="BodyText"/>
-        <w:rPr>
-          <w:sz w:val="24"/>
-        </w:rPr>
-      </w:pPr>
-    </w:p>
-    <w:p>
-      <w:pPr>
-        <w:pStyle w:val="BodyText"/>
         <w:spacing w:before="10"/>
         <w:rPr>
           <w:sz w:val="35"/>
@@ -502,8 +494,6 @@
       </w:r>
       <w:r>
         <w:rPr>
-          <w:b/>
-          <w:bCs/>
           <w:i/>
           <w:iCs/>
           <w:u w:val="single"/>
@@ -512,8 +502,6 @@
       </w:r>
       <w:r>
         <w:rPr>
-          <w:b/>
-          <w:bCs/>
           <w:i/>
           <w:iCs/>
           <w:u w:val="single"/>
@@ -522,8 +510,6 @@
       </w:r>
       <w:r>
         <w:rPr>
-          <w:b/>
-          <w:bCs/>
           <w:i/>
           <w:iCs/>
           <w:u w:val="single"/>
@@ -533,8 +519,6 @@
       <w:proofErr w:type="spellStart"/>
       <w:r>
         <w:rPr>
-          <w:b/>
-          <w:bCs/>
           <w:i/>
           <w:iCs/>
           <w:u w:val="single"/>
@@ -544,8 +528,6 @@
       <w:proofErr w:type="spellEnd"/>
       <w:r>
         <w:rPr>
-          <w:b/>
-          <w:bCs/>
           <w:i/>
           <w:iCs/>
           <w:u w:val="single"/>
@@ -570,14 +552,6 @@
       <w:r>
         <w:t>.</w:t>
       </w:r>
-    </w:p>
-    <w:p>
-      <w:pPr>
-        <w:pStyle w:val="BodyText"/>
-        <w:rPr>
-          <w:sz w:val="24"/>
-        </w:rPr>
-      </w:pPr>
     </w:p>
     <w:p>
       <w:pPr>
@@ -1258,22 +1232,33 @@
         <w:t>contained several sheets</w:t>
       </w:r>
       <w:r>
-        <w:t xml:space="preserve"> </w:t>
-      </w:r>
-      <w:r>
-        <w:t>and as</w:t>
-      </w:r>
-      <w:r>
-        <w:t xml:space="preserve"> </w:t>
-      </w:r>
-      <w:r>
-        <w:t xml:space="preserve">pandas </w:t>
-      </w:r>
-      <w:r>
-        <w:t>provide better support for working with CSV files then XLS</w:t>
-      </w:r>
-      <w:r>
-        <w:t xml:space="preserve"> the sheet </w:t>
+        <w:t>.</w:t>
+      </w:r>
+      <w:r>
+        <w:t xml:space="preserve"> </w:t>
+      </w:r>
+      <w:r>
+        <w:t xml:space="preserve">I’ve converted source data from </w:t>
+      </w:r>
+      <w:proofErr w:type="spellStart"/>
+      <w:r>
+        <w:t>xls</w:t>
+      </w:r>
+      <w:proofErr w:type="spellEnd"/>
+      <w:r>
+        <w:t xml:space="preserve"> into csv as it was easier to work with csv in python</w:t>
+      </w:r>
+      <w:r>
+        <w:t xml:space="preserve">. </w:t>
+      </w:r>
+      <w:r>
+        <w:t xml:space="preserve">The </w:t>
+      </w:r>
+      <w:r>
+        <w:t>XLS</w:t>
+      </w:r>
+      <w:r>
+        <w:t xml:space="preserve"> sheet </w:t>
       </w:r>
       <w:r>
         <w:t>‘</w:t>
@@ -1407,29 +1392,29 @@
         <w:pStyle w:val="BodyText"/>
       </w:pPr>
       <w:r>
+        <w:t>About Dataset</w:t>
+      </w:r>
+    </w:p>
+    <w:p>
+      <w:pPr>
+        <w:pStyle w:val="BodyText"/>
+      </w:pPr>
+      <w:r>
+        <w:t>Context</w:t>
+      </w:r>
+      <w:r>
+        <w:t xml:space="preserve"> - </w:t>
+      </w:r>
+      <w:r>
+        <w:t>World fact sheet, fun to link with other datasets.</w:t>
+      </w:r>
+    </w:p>
+    <w:p>
+      <w:pPr>
+        <w:pStyle w:val="BodyText"/>
+      </w:pPr>
+      <w:r>
         <w:lastRenderedPageBreak/>
-        <w:t>About Dataset</w:t>
-      </w:r>
-    </w:p>
-    <w:p>
-      <w:pPr>
-        <w:pStyle w:val="BodyText"/>
-      </w:pPr>
-      <w:r>
-        <w:t>Context</w:t>
-      </w:r>
-      <w:r>
-        <w:t xml:space="preserve"> - </w:t>
-      </w:r>
-      <w:r>
-        <w:t>World fact sheet, fun to link with other datasets.</w:t>
-      </w:r>
-    </w:p>
-    <w:p>
-      <w:pPr>
-        <w:pStyle w:val="BodyText"/>
-      </w:pPr>
-      <w:r>
         <w:t>Content</w:t>
       </w:r>
       <w:r>
@@ -1599,52 +1584,39 @@
         <w:pStyle w:val="BodyText"/>
       </w:pPr>
       <w:r>
-        <w:t>To start learning about “</w:t>
-      </w:r>
-      <w:r>
-        <w:rPr>
-          <w:b/>
-          <w:bCs/>
-          <w:i/>
-          <w:iCs/>
-          <w:u w:val="single"/>
-        </w:rPr>
-        <w:t>the reasons that may lead to a decision to have kids &amp; when</w:t>
-      </w:r>
-      <w:r>
-        <w:rPr>
-          <w:b/>
-          <w:bCs/>
-          <w:i/>
-          <w:iCs/>
-          <w:u w:val="single"/>
-        </w:rPr>
-        <w:t xml:space="preserve"> to have them in </w:t>
+        <w:t xml:space="preserve">To start learning about </w:t>
+      </w:r>
+      <w:r>
+        <w:t>“</w:t>
+      </w:r>
+      <w:r>
+        <w:rPr>
+          <w:i/>
+          <w:iCs/>
+        </w:rPr>
+        <w:t xml:space="preserve">the reasons that may lead to a decision to have kids &amp; when to have them in </w:t>
       </w:r>
       <w:proofErr w:type="spellStart"/>
       <w:r>
         <w:rPr>
-          <w:b/>
-          <w:bCs/>
-          <w:i/>
-          <w:iCs/>
-          <w:u w:val="single"/>
+          <w:i/>
+          <w:iCs/>
         </w:rPr>
         <w:t>ones</w:t>
       </w:r>
       <w:proofErr w:type="spellEnd"/>
       <w:r>
         <w:rPr>
-          <w:b/>
-          <w:bCs/>
-          <w:i/>
-          <w:iCs/>
-          <w:u w:val="single"/>
+          <w:i/>
+          <w:iCs/>
         </w:rPr>
         <w:t xml:space="preserve"> life</w:t>
       </w:r>
       <w:r>
-        <w:t xml:space="preserve">” I </w:t>
+        <w:t>”</w:t>
+      </w:r>
+      <w:r>
+        <w:t xml:space="preserve"> I </w:t>
       </w:r>
       <w:r>
         <w:t xml:space="preserve">started </w:t>
@@ -1682,6 +1654,125 @@
       <w:sdt>
         <w:sdtPr>
           <w:id w:val="-297919842"/>
+          <w:citation/>
+        </w:sdtPr>
+        <w:sdtEndPr/>
+        <w:sdtContent>
+          <w:r>
+            <w:fldChar w:fldCharType="begin"/>
+          </w:r>
+          <w:r>
+            <w:rPr>
+              <w:lang w:val="en-GB"/>
+            </w:rPr>
+            <w:instrText xml:space="preserve"> CITATION UNI22 \l 2057 </w:instrText>
+          </w:r>
+          <w:r>
+            <w:fldChar w:fldCharType="separate"/>
+          </w:r>
+          <w:r>
+            <w:rPr>
+              <w:noProof/>
+              <w:lang w:val="en-GB"/>
+            </w:rPr>
+            <w:t>(UNICEF DATA, 2022)</w:t>
+          </w:r>
+          <w:r>
+            <w:fldChar w:fldCharType="end"/>
+          </w:r>
+        </w:sdtContent>
+      </w:sdt>
+      <w:r>
+        <w:t xml:space="preserve">. </w:t>
+      </w:r>
+      <w:r>
+        <w:t xml:space="preserve">After </w:t>
+      </w:r>
+      <w:r>
+        <w:t xml:space="preserve">reducing the data set to </w:t>
+      </w:r>
+      <w:r>
+        <w:t xml:space="preserve">show </w:t>
+      </w:r>
+      <w:r>
+        <w:t xml:space="preserve">the % of </w:t>
+      </w:r>
+      <w:r>
+        <w:t xml:space="preserve">births </w:t>
+      </w:r>
+      <w:r>
+        <w:t xml:space="preserve">it </w:t>
+      </w:r>
+      <w:r>
+        <w:t xml:space="preserve">was </w:t>
+      </w:r>
+      <w:r>
+        <w:t xml:space="preserve">important to eliminate countries that have </w:t>
+      </w:r>
+      <w:r>
+        <w:t xml:space="preserve">low % </w:t>
+      </w:r>
+      <w:r>
+        <w:t xml:space="preserve">(&lt;80%) </w:t>
+      </w:r>
+      <w:r>
+        <w:t xml:space="preserve">of </w:t>
+      </w:r>
+      <w:r>
+        <w:t>register</w:t>
+      </w:r>
+      <w:r>
+        <w:t>ed</w:t>
+      </w:r>
+      <w:r>
+        <w:t xml:space="preserve"> births </w:t>
+      </w:r>
+      <w:r>
+        <w:t xml:space="preserve">not </w:t>
+      </w:r>
+      <w:r>
+        <w:t xml:space="preserve">to </w:t>
+      </w:r>
+      <w:r>
+        <w:t xml:space="preserve">influence </w:t>
+      </w:r>
+      <w:r>
+        <w:t>the findings</w:t>
+      </w:r>
+      <w:r>
+        <w:t xml:space="preserve"> negatively</w:t>
+      </w:r>
+      <w:r>
+        <w:t>.</w:t>
+      </w:r>
+      <w:r>
+        <w:t xml:space="preserve"> Resulting data set </w:t>
+      </w:r>
+      <w:r>
+        <w:t>was reduced to 75 countries</w:t>
+      </w:r>
+      <w:r>
+        <w:t>.</w:t>
+      </w:r>
+    </w:p>
+    <w:p>
+      <w:pPr>
+        <w:pStyle w:val="BodyText"/>
+        <w:rPr>
+          <w:sz w:val="24"/>
+        </w:rPr>
+      </w:pPr>
+    </w:p>
+    <w:p>
+      <w:r>
+        <w:t>B</w:t>
+      </w:r>
+      <w:r>
+        <w:t xml:space="preserve">irth registrations dataset </w:t>
+      </w:r>
+      <w:sdt>
+        <w:sdtPr>
+          <w:id w:val="-1158689197"/>
           <w:citation/>
         </w:sdtPr>
         <w:sdtContent>
@@ -1710,189 +1801,70 @@
         </w:sdtContent>
       </w:sdt>
       <w:r>
-        <w:t xml:space="preserve">. </w:t>
-      </w:r>
-      <w:r>
-        <w:t xml:space="preserve">After identifying the rows containing the </w:t>
-      </w:r>
-    </w:p>
-    <w:p>
-      <w:pPr>
-        <w:pStyle w:val="BodyText"/>
-      </w:pPr>
-    </w:p>
-    <w:p>
-      <w:pPr>
-        <w:pStyle w:val="BodyText"/>
-      </w:pPr>
-      <w:r>
-        <w:t xml:space="preserve">Also it is important to eliminate countries that have poor practice of registering the births </w:t>
-      </w:r>
-      <w:r>
-        <w:t xml:space="preserve">not </w:t>
+        <w:t xml:space="preserve"> </w:t>
+      </w:r>
+      <w:r>
+        <w:t xml:space="preserve">gave us </w:t>
+      </w:r>
+      <w:r>
+        <w:t xml:space="preserve">75 countries with &gt;80% of reported births and </w:t>
+      </w:r>
+      <w:r>
+        <w:t xml:space="preserve">we now needed to look into Age of mothers at childbirth </w:t>
+      </w:r>
+      <w:sdt>
+        <w:sdtPr>
+          <w:id w:val="-1506581807"/>
+          <w:citation/>
+        </w:sdtPr>
+        <w:sdtContent>
+          <w:r>
+            <w:fldChar w:fldCharType="begin"/>
+          </w:r>
+          <w:r>
+            <w:rPr>
+              <w:lang w:val="en-GB"/>
+            </w:rPr>
+            <w:instrText xml:space="preserve"> CITATION OEC22 \l 2057 </w:instrText>
+          </w:r>
+          <w:r>
+            <w:fldChar w:fldCharType="separate"/>
+          </w:r>
+          <w:r>
+            <w:rPr>
+              <w:noProof/>
+              <w:lang w:val="en-GB"/>
+            </w:rPr>
+            <w:t>(OECD)</w:t>
+          </w:r>
+          <w:r>
+            <w:fldChar w:fldCharType="end"/>
+          </w:r>
+        </w:sdtContent>
+      </w:sdt>
+      <w:r>
+        <w:t xml:space="preserve"> </w:t>
+      </w:r>
+      <w:r>
+        <w:t xml:space="preserve">as second step </w:t>
       </w:r>
       <w:r>
         <w:t xml:space="preserve">to </w:t>
       </w:r>
       <w:r>
-        <w:t xml:space="preserve">influence </w:t>
-      </w:r>
-      <w:r>
-        <w:t>the findings</w:t>
-      </w:r>
-      <w:r>
-        <w:t xml:space="preserve"> negatively</w:t>
-      </w:r>
-      <w:r>
-        <w:t xml:space="preserve">. </w:t>
-      </w:r>
-    </w:p>
-    <w:p>
-      <w:pPr>
-        <w:pStyle w:val="BodyText"/>
-      </w:pPr>
-    </w:p>
-    <w:p>
-      <w:pPr>
-        <w:pStyle w:val="BodyText"/>
-        <w:rPr>
-          <w:i/>
-          <w:iCs/>
-          <w:color w:val="FF0000"/>
-        </w:rPr>
-      </w:pPr>
-      <w:r>
-        <w:rPr>
-          <w:i/>
-          <w:iCs/>
-          <w:color w:val="FF0000"/>
-        </w:rPr>
-        <w:t xml:space="preserve">I’ve converted source data from </w:t>
-      </w:r>
-      <w:proofErr w:type="spellStart"/>
-      <w:r>
-        <w:rPr>
-          <w:i/>
-          <w:iCs/>
-          <w:color w:val="FF0000"/>
-        </w:rPr>
-        <w:t>xls</w:t>
-      </w:r>
-      <w:proofErr w:type="spellEnd"/>
-      <w:r>
-        <w:rPr>
-          <w:i/>
-          <w:iCs/>
-          <w:color w:val="FF0000"/>
-        </w:rPr>
-        <w:t xml:space="preserve"> into csv as </w:t>
-      </w:r>
-      <w:r>
-        <w:rPr>
-          <w:i/>
-          <w:iCs/>
-          <w:color w:val="FF0000"/>
-        </w:rPr>
-        <w:t xml:space="preserve">it was easier to work with csv in python. </w:t>
-      </w:r>
-    </w:p>
-    <w:p>
-      <w:pPr>
-        <w:pStyle w:val="BodyText"/>
-      </w:pPr>
-    </w:p>
-    <w:p>
-      <w:pPr>
-        <w:pStyle w:val="BodyText"/>
-      </w:pPr>
-      <w:r>
-        <w:t xml:space="preserve">The data set had 15487 rows and 22 columns. This </w:t>
-      </w:r>
-      <w:r>
-        <w:t xml:space="preserve">data set </w:t>
-      </w:r>
-      <w:r>
-        <w:t xml:space="preserve">needed to be </w:t>
-      </w:r>
-      <w:r>
-        <w:t>analyzed</w:t>
-      </w:r>
-      <w:r>
-        <w:t xml:space="preserve"> </w:t>
-      </w:r>
-      <w:r>
-        <w:t xml:space="preserve">in order </w:t>
-      </w:r>
-      <w:r>
-        <w:t xml:space="preserve">to reduce the scope to countries </w:t>
-      </w:r>
-      <w:r>
-        <w:t>where the</w:t>
-      </w:r>
-      <w:r>
-        <w:t xml:space="preserve"> % </w:t>
-      </w:r>
-      <w:r>
-        <w:t xml:space="preserve">of </w:t>
-      </w:r>
-      <w:r>
-        <w:t xml:space="preserve">children whose births </w:t>
-      </w:r>
-      <w:r>
-        <w:t>were</w:t>
-      </w:r>
-      <w:r>
-        <w:t xml:space="preserve"> </w:t>
-      </w:r>
-      <w:r>
-        <w:t xml:space="preserve">registered </w:t>
-      </w:r>
-      <w:r>
-        <w:t xml:space="preserve">is higher </w:t>
-      </w:r>
-      <w:r>
-        <w:t>than 80%.</w:t>
-      </w:r>
-      <w:r>
-        <w:t xml:space="preserve"> </w:t>
-      </w:r>
-      <w:r>
-        <w:t>After some closer data examination and filtering the data set was reduced to 75 countries  (out of 142) that reported child births in more than 80%</w:t>
-      </w:r>
-      <w:r>
-        <w:t>.</w:t>
-      </w:r>
-    </w:p>
-    <w:p>
-      <w:pPr>
-        <w:pStyle w:val="BodyText"/>
-        <w:rPr>
-          <w:sz w:val="24"/>
-        </w:rPr>
-      </w:pPr>
-    </w:p>
-    <w:p>
-      <w:r>
-        <w:t xml:space="preserve">Once the birth registrations dataset was </w:t>
-      </w:r>
-      <w:proofErr w:type="spellStart"/>
-      <w:r>
-        <w:t>analysed</w:t>
-      </w:r>
-      <w:proofErr w:type="spellEnd"/>
-      <w:r>
-        <w:t xml:space="preserve"> it was clear that it did not have the information about the age of parents to answer the fundamental question, which resulted in a need to search for more specific information. OECD seem to</w:t>
-      </w:r>
-      <w:r>
-        <w:t xml:space="preserve"> have what was needed and “</w:t>
-      </w:r>
-      <w:r>
-        <w:t>Age of mothers at childbirth</w:t>
-      </w:r>
-      <w:r>
-        <w:t>” data set was imported in the notebook next.</w:t>
-      </w:r>
-    </w:p>
+        <w:t xml:space="preserve">get insights </w:t>
+      </w:r>
+      <w:r>
+        <w:t xml:space="preserve">into the </w:t>
+      </w:r>
+      <w:r>
+        <w:t>question</w:t>
+      </w:r>
+      <w:r>
+        <w:t>s from the introduction chapter.</w:t>
+      </w:r>
+    </w:p>
+    <w:p/>
     <w:p/>
     <w:p>
       <w:pPr>
@@ -3035,6 +3007,33 @@
     <w:unhideWhenUsed/>
     <w:rsid w:val="00E9679A"/>
   </w:style>
+  <w:style w:type="paragraph" w:styleId="BalloonText">
+    <w:name w:val="Balloon Text"/>
+    <w:basedOn w:val="Normal"/>
+    <w:link w:val="BalloonTextChar"/>
+    <w:uiPriority w:val="99"/>
+    <w:semiHidden/>
+    <w:unhideWhenUsed/>
+    <w:rsid w:val="000F5DC1"/>
+    <w:rPr>
+      <w:rFonts w:ascii="Segoe UI" w:hAnsi="Segoe UI" w:cs="Segoe UI"/>
+      <w:sz w:val="18"/>
+      <w:szCs w:val="18"/>
+    </w:rPr>
+  </w:style>
+  <w:style w:type="character" w:customStyle="1" w:styleId="BalloonTextChar">
+    <w:name w:val="Balloon Text Char"/>
+    <w:basedOn w:val="DefaultParagraphFont"/>
+    <w:link w:val="BalloonText"/>
+    <w:uiPriority w:val="99"/>
+    <w:semiHidden/>
+    <w:rsid w:val="000F5DC1"/>
+    <w:rPr>
+      <w:rFonts w:ascii="Segoe UI" w:eastAsia="Arial" w:hAnsi="Segoe UI" w:cs="Segoe UI"/>
+      <w:sz w:val="18"/>
+      <w:szCs w:val="18"/>
+    </w:rPr>
+  </w:style>
 </w:styles>
 </file>
 

</xml_diff>

<commit_message>
Done with Child births and Age of mothers file analysis + started visualisations
</commit_message>
<xml_diff>
--- a/Project Report_16-11-22-CIDAB_Boris Moric.docx
+++ b/Project Report_16-11-22-CIDAB_Boris Moric.docx
@@ -897,13 +897,14 @@
       <w:r>
         <w:t xml:space="preserve">data set </w:t>
       </w:r>
-      <w:proofErr w:type="spellStart"/>
-      <w:r>
-        <w:t>outthere</w:t>
-      </w:r>
-      <w:proofErr w:type="spellEnd"/>
-      <w:r>
-        <w:t xml:space="preserve"> that combines the info from multiple countries. </w:t>
+      <w:r>
+        <w:t>out</w:t>
+      </w:r>
+      <w:r>
+        <w:t xml:space="preserve"> </w:t>
+      </w:r>
+      <w:r>
+        <w:t xml:space="preserve">there that combines the info from multiple countries. </w:t>
       </w:r>
       <w:r>
         <w:t>T</w:t>
@@ -1067,7 +1068,13 @@
         <w:t xml:space="preserve"> </w:t>
       </w:r>
       <w:r>
-        <w:t xml:space="preserve">it was clear that </w:t>
+        <w:t xml:space="preserve">it was </w:t>
+      </w:r>
+      <w:r>
+        <w:t xml:space="preserve">concluded </w:t>
+      </w:r>
+      <w:r>
+        <w:t xml:space="preserve">that </w:t>
       </w:r>
       <w:r>
         <w:t xml:space="preserve">it </w:t>
@@ -1079,7 +1086,10 @@
         <w:t xml:space="preserve"> </w:t>
       </w:r>
       <w:r>
-        <w:t xml:space="preserve">have the information about the age of parents </w:t>
+        <w:t xml:space="preserve">contain </w:t>
+      </w:r>
+      <w:r>
+        <w:t xml:space="preserve">the information about the age of parents </w:t>
       </w:r>
       <w:r>
         <w:t xml:space="preserve">at the time of the </w:t>
@@ -1088,13 +1098,16 @@
         <w:t xml:space="preserve">first </w:t>
       </w:r>
       <w:r>
-        <w:t>birth of their child so I found another source</w:t>
-      </w:r>
-      <w:r>
-        <w:t xml:space="preserve"> </w:t>
-      </w:r>
-      <w:r>
-        <w:t xml:space="preserve">in this case from </w:t>
+        <w:t>birth of their child so another source</w:t>
+      </w:r>
+      <w:r>
+        <w:t xml:space="preserve"> </w:t>
+      </w:r>
+      <w:r>
+        <w:t xml:space="preserve">was found </w:t>
+      </w:r>
+      <w:r>
+        <w:t xml:space="preserve">from </w:t>
       </w:r>
       <w:sdt>
         <w:sdtPr>
@@ -1134,10 +1147,10 @@
         <w:t xml:space="preserve">that </w:t>
       </w:r>
       <w:r>
-        <w:t xml:space="preserve">seem to have what </w:t>
-      </w:r>
-      <w:r>
-        <w:t>I was looking for</w:t>
+        <w:t xml:space="preserve">seem to have </w:t>
+      </w:r>
+      <w:r>
+        <w:t>that</w:t>
       </w:r>
       <w:r>
         <w:rPr>
@@ -1238,7 +1251,10 @@
         <w:t xml:space="preserve"> </w:t>
       </w:r>
       <w:r>
-        <w:t xml:space="preserve">I’ve converted source data from </w:t>
+        <w:t>S</w:t>
+      </w:r>
+      <w:r>
+        <w:t xml:space="preserve">ource data from </w:t>
       </w:r>
       <w:proofErr w:type="spellStart"/>
       <w:r>
@@ -1246,10 +1262,13 @@
       </w:r>
       <w:proofErr w:type="spellEnd"/>
       <w:r>
-        <w:t xml:space="preserve"> into csv as it was easier to work with csv in python</w:t>
-      </w:r>
-      <w:r>
-        <w:t xml:space="preserve">. </w:t>
+        <w:t xml:space="preserve"> </w:t>
+      </w:r>
+      <w:r>
+        <w:t xml:space="preserve">was converted </w:t>
+      </w:r>
+      <w:r>
+        <w:t xml:space="preserve">into csv as it was easier to work with csv in python. </w:t>
       </w:r>
       <w:r>
         <w:t xml:space="preserve">The </w:t>
@@ -1400,6 +1419,7 @@
         <w:pStyle w:val="BodyText"/>
       </w:pPr>
       <w:r>
+        <w:lastRenderedPageBreak/>
         <w:t>Context</w:t>
       </w:r>
       <w:r>
@@ -1414,7 +1434,6 @@
         <w:pStyle w:val="BodyText"/>
       </w:pPr>
       <w:r>
-        <w:lastRenderedPageBreak/>
         <w:t>Content</w:t>
       </w:r>
       <w:r>
@@ -1701,13 +1720,10 @@
         <w:t xml:space="preserve">births </w:t>
       </w:r>
       <w:r>
-        <w:t xml:space="preserve">it </w:t>
-      </w:r>
-      <w:r>
-        <w:t xml:space="preserve">was </w:t>
-      </w:r>
-      <w:r>
-        <w:t xml:space="preserve">important to eliminate countries that have </w:t>
+        <w:t xml:space="preserve">I have decided </w:t>
+      </w:r>
+      <w:r>
+        <w:t xml:space="preserve">to eliminate countries that have </w:t>
       </w:r>
       <w:r>
         <w:t xml:space="preserve">low % </w:t>
@@ -1775,6 +1791,7 @@
           <w:id w:val="-1158689197"/>
           <w:citation/>
         </w:sdtPr>
+        <w:sdtEndPr/>
         <w:sdtContent>
           <w:r>
             <w:fldChar w:fldCharType="begin"/>
@@ -1817,6 +1834,7 @@
           <w:id w:val="-1506581807"/>
           <w:citation/>
         </w:sdtPr>
+        <w:sdtEndPr/>
         <w:sdtContent>
           <w:r>
             <w:fldChar w:fldCharType="begin"/>
@@ -1846,22 +1864,22 @@
         <w:t xml:space="preserve"> </w:t>
       </w:r>
       <w:r>
-        <w:t xml:space="preserve">as second step </w:t>
-      </w:r>
-      <w:r>
-        <w:t xml:space="preserve">to </w:t>
-      </w:r>
-      <w:r>
-        <w:t xml:space="preserve">get insights </w:t>
-      </w:r>
-      <w:r>
-        <w:t xml:space="preserve">into the </w:t>
-      </w:r>
-      <w:r>
-        <w:t>question</w:t>
-      </w:r>
-      <w:r>
-        <w:t>s from the introduction chapter.</w:t>
+        <w:t>as second step</w:t>
+      </w:r>
+      <w:r>
+        <w:t>.</w:t>
+      </w:r>
+      <w:r>
+        <w:t xml:space="preserve"> After </w:t>
+      </w:r>
+      <w:r>
+        <w:t xml:space="preserve">cleaning the dataset we ended up with </w:t>
+      </w:r>
+      <w:r>
+        <w:t xml:space="preserve">39 countries that </w:t>
+      </w:r>
+      <w:r>
+        <w:t>have collected and reported the average age of the mother at the time of their first child births.</w:t>
       </w:r>
     </w:p>
     <w:p/>

</xml_diff>

<commit_message>
merged Child births and Age of mothers files + visualisations + 2 insights
</commit_message>
<xml_diff>
--- a/Project Report_16-11-22-CIDAB_Boris Moric.docx
+++ b/Project Report_16-11-22-CIDAB_Boris Moric.docx
@@ -312,10 +312,6 @@
       </w:r>
     </w:p>
     <w:p>
-      <w:pPr>
-        <w:pStyle w:val="BodyText"/>
-        <w:spacing w:before="175"/>
-      </w:pPr>
       <w:r>
         <w:t xml:space="preserve">During November the family was watching </w:t>
       </w:r>
@@ -514,25 +510,7 @@
           <w:iCs/>
           <w:u w:val="single"/>
         </w:rPr>
-        <w:t xml:space="preserve"> to have them in </w:t>
-      </w:r>
-      <w:proofErr w:type="spellStart"/>
-      <w:r>
-        <w:rPr>
-          <w:i/>
-          <w:iCs/>
-          <w:u w:val="single"/>
-        </w:rPr>
-        <w:t>ones</w:t>
-      </w:r>
-      <w:proofErr w:type="spellEnd"/>
-      <w:r>
-        <w:rPr>
-          <w:i/>
-          <w:iCs/>
-          <w:u w:val="single"/>
-        </w:rPr>
-        <w:t xml:space="preserve"> life</w:t>
+        <w:t xml:space="preserve"> to have them in ones life</w:t>
       </w:r>
       <w:r>
         <w:t xml:space="preserve">, which gave me </w:t>
@@ -1254,15 +1232,7 @@
         <w:t>S</w:t>
       </w:r>
       <w:r>
-        <w:t xml:space="preserve">ource data from </w:t>
-      </w:r>
-      <w:proofErr w:type="spellStart"/>
-      <w:r>
-        <w:t>xls</w:t>
-      </w:r>
-      <w:proofErr w:type="spellEnd"/>
-      <w:r>
-        <w:t xml:space="preserve"> </w:t>
+        <w:t xml:space="preserve">ource data from xls </w:t>
       </w:r>
       <w:r>
         <w:t xml:space="preserve">was converted </w:t>
@@ -1372,15 +1342,7 @@
         <w:t>[a bit unclear</w:t>
       </w:r>
       <w:r>
-        <w:t xml:space="preserve">. Just from </w:t>
-      </w:r>
-      <w:proofErr w:type="spellStart"/>
-      <w:r>
-        <w:t>ie</w:t>
-      </w:r>
-      <w:proofErr w:type="spellEnd"/>
-      <w:r>
-        <w:t xml:space="preserve"> onwards]</w:t>
+        <w:t>. Just from ie onwards]</w:t>
       </w:r>
     </w:p>
     <w:p>
@@ -1415,48 +1377,31 @@
       </w:r>
     </w:p>
     <w:p>
-      <w:pPr>
-        <w:pStyle w:val="BodyText"/>
-      </w:pPr>
+      <w:r>
+        <w:t>Context</w:t>
+      </w:r>
+      <w:r>
+        <w:t xml:space="preserve"> - </w:t>
+      </w:r>
+      <w:r>
+        <w:t>World fact sheet, fun to link with other datasets.</w:t>
+      </w:r>
+    </w:p>
+    <w:p>
       <w:r>
         <w:lastRenderedPageBreak/>
-        <w:t>Context</w:t>
+        <w:t>Content</w:t>
       </w:r>
       <w:r>
         <w:t xml:space="preserve"> - </w:t>
       </w:r>
       <w:r>
-        <w:t>World fact sheet, fun to link with other datasets.</w:t>
-      </w:r>
-    </w:p>
-    <w:p>
-      <w:pPr>
-        <w:pStyle w:val="BodyText"/>
-      </w:pPr>
-      <w:r>
-        <w:t>Content</w:t>
-      </w:r>
-      <w:r>
-        <w:t xml:space="preserve"> - </w:t>
-      </w:r>
-      <w:r>
         <w:t>Information on population, region, area size, infant mortality and more.</w:t>
       </w:r>
     </w:p>
     <w:p>
-      <w:pPr>
-        <w:pStyle w:val="BodyText"/>
-      </w:pPr>
-      <w:r>
-        <w:t xml:space="preserve">Inspiration - When making </w:t>
-      </w:r>
-      <w:proofErr w:type="spellStart"/>
-      <w:r>
-        <w:t>visualisations</w:t>
-      </w:r>
-      <w:proofErr w:type="spellEnd"/>
-      <w:r>
-        <w:t xml:space="preserve"> related to countries, sometimes it is interesting to group them by attributes such as region, or weigh their importance by population, GDP or other variables.</w:t>
+      <w:r>
+        <w:t>Inspiration - When making visualisations related to countries, sometimes it is interesting to group them by attributes such as region, or weigh their importance by population, GDP or other variables.</w:t>
       </w:r>
     </w:p>
     <w:p>
@@ -1599,9 +1544,6 @@
       </w:pPr>
     </w:p>
     <w:p>
-      <w:pPr>
-        <w:pStyle w:val="BodyText"/>
-      </w:pPr>
       <w:r>
         <w:t xml:space="preserve">To start learning about </w:t>
       </w:r>
@@ -1613,23 +1555,7 @@
           <w:i/>
           <w:iCs/>
         </w:rPr>
-        <w:t xml:space="preserve">the reasons that may lead to a decision to have kids &amp; when to have them in </w:t>
-      </w:r>
-      <w:proofErr w:type="spellStart"/>
-      <w:r>
-        <w:rPr>
-          <w:i/>
-          <w:iCs/>
-        </w:rPr>
-        <w:t>ones</w:t>
-      </w:r>
-      <w:proofErr w:type="spellEnd"/>
-      <w:r>
-        <w:rPr>
-          <w:i/>
-          <w:iCs/>
-        </w:rPr>
-        <w:t xml:space="preserve"> life</w:t>
+        <w:t>the reasons that may lead to a decision to have kids &amp; when to have them in ones life</w:t>
       </w:r>
       <w:r>
         <w:t>”</w:t>
@@ -1883,7 +1809,6 @@
       </w:r>
     </w:p>
     <w:p/>
-    <w:p/>
     <w:p>
       <w:pPr>
         <w:pStyle w:val="BodyText"/>
@@ -1907,54 +1832,265 @@
       <w:pPr>
         <w:pStyle w:val="BodyText"/>
         <w:spacing w:before="175"/>
-      </w:pPr>
-      <w:r>
+        <w:rPr>
+          <w:i/>
+          <w:iCs/>
+        </w:rPr>
+      </w:pPr>
+      <w:r>
+        <w:rPr>
+          <w:i/>
+          <w:iCs/>
+          <w:color w:val="FF0000"/>
+        </w:rPr>
         <w:t>(Include</w:t>
       </w:r>
       <w:r>
         <w:rPr>
+          <w:i/>
+          <w:iCs/>
+          <w:color w:val="FF0000"/>
           <w:spacing w:val="-6"/>
         </w:rPr>
         <w:t xml:space="preserve"> </w:t>
       </w:r>
       <w:r>
+        <w:rPr>
+          <w:i/>
+          <w:iCs/>
+          <w:color w:val="FF0000"/>
+        </w:rPr>
         <w:t>the</w:t>
       </w:r>
       <w:r>
         <w:rPr>
+          <w:i/>
+          <w:iCs/>
+          <w:color w:val="FF0000"/>
           <w:spacing w:val="-5"/>
         </w:rPr>
         <w:t xml:space="preserve"> </w:t>
       </w:r>
       <w:r>
+        <w:rPr>
+          <w:i/>
+          <w:iCs/>
+          <w:color w:val="FF0000"/>
+        </w:rPr>
         <w:t>charts</w:t>
       </w:r>
       <w:r>
         <w:rPr>
+          <w:i/>
+          <w:iCs/>
+          <w:color w:val="FF0000"/>
           <w:spacing w:val="-6"/>
         </w:rPr>
         <w:t xml:space="preserve"> </w:t>
       </w:r>
       <w:r>
+        <w:rPr>
+          <w:i/>
+          <w:iCs/>
+          <w:color w:val="FF0000"/>
+        </w:rPr>
         <w:t>and</w:t>
       </w:r>
       <w:r>
         <w:rPr>
+          <w:i/>
+          <w:iCs/>
+          <w:color w:val="FF0000"/>
           <w:spacing w:val="-5"/>
         </w:rPr>
         <w:t xml:space="preserve"> </w:t>
       </w:r>
       <w:r>
+        <w:rPr>
+          <w:i/>
+          <w:iCs/>
+          <w:color w:val="FF0000"/>
+        </w:rPr>
         <w:t>describe</w:t>
       </w:r>
       <w:r>
         <w:rPr>
+          <w:i/>
+          <w:iCs/>
+          <w:color w:val="FF0000"/>
           <w:spacing w:val="-5"/>
         </w:rPr>
         <w:t xml:space="preserve"> </w:t>
       </w:r>
       <w:r>
+        <w:rPr>
+          <w:i/>
+          <w:iCs/>
+          <w:color w:val="FF0000"/>
+        </w:rPr>
         <w:t>them)</w:t>
+      </w:r>
+    </w:p>
+    <w:p>
+      <w:pPr>
+        <w:pStyle w:val="BodyText"/>
+        <w:rPr>
+          <w:sz w:val="24"/>
+        </w:rPr>
+      </w:pPr>
+    </w:p>
+    <w:p>
+      <w:r>
+        <w:t xml:space="preserve">Charts below are derived from </w:t>
+      </w:r>
+      <w:sdt>
+        <w:sdtPr>
+          <w:id w:val="-255905779"/>
+          <w:citation/>
+        </w:sdtPr>
+        <w:sdtContent>
+          <w:r>
+            <w:fldChar w:fldCharType="begin"/>
+          </w:r>
+          <w:r>
+            <w:rPr>
+              <w:lang w:val="en-GB"/>
+            </w:rPr>
+            <w:instrText xml:space="preserve"> CITATION OEC22 \l 2057 </w:instrText>
+          </w:r>
+          <w:r>
+            <w:fldChar w:fldCharType="separate"/>
+          </w:r>
+          <w:r>
+            <w:rPr>
+              <w:noProof/>
+              <w:lang w:val="en-GB"/>
+            </w:rPr>
+            <w:t>(OECD)</w:t>
+          </w:r>
+          <w:r>
+            <w:fldChar w:fldCharType="end"/>
+          </w:r>
+        </w:sdtContent>
+      </w:sdt>
+      <w:r>
+        <w:t xml:space="preserve"> </w:t>
+      </w:r>
+      <w:r>
+        <w:t xml:space="preserve">report we looked at where </w:t>
+      </w:r>
+      <w:r>
+        <w:t xml:space="preserve">39 countries have reported the </w:t>
+      </w:r>
+      <w:r>
+        <w:t xml:space="preserve">yearly average </w:t>
+      </w:r>
+      <w:r>
+        <w:t xml:space="preserve">age of the mothers at </w:t>
+      </w:r>
+      <w:r>
+        <w:t xml:space="preserve">first child birth in the span of </w:t>
+      </w:r>
+      <w:r>
+        <w:t xml:space="preserve">last </w:t>
+      </w:r>
+      <w:r>
+        <w:t>60 years.</w:t>
+      </w:r>
+      <w:r>
+        <w:t xml:space="preserve"> </w:t>
+      </w:r>
+    </w:p>
+    <w:p>
+      <w:pPr>
+        <w:pStyle w:val="BodyText"/>
+        <w:rPr>
+          <w:sz w:val="24"/>
+        </w:rPr>
+      </w:pPr>
+    </w:p>
+    <w:p>
+      <w:r>
+        <w:t xml:space="preserve">Our </w:t>
+      </w:r>
+      <w:hyperlink w:anchor="_Across_all_of" w:history="1">
+        <w:r>
+          <w:rPr>
+            <w:rStyle w:val="Hyperlink"/>
+            <w:sz w:val="24"/>
+          </w:rPr>
+          <w:t>1</w:t>
+        </w:r>
+        <w:r>
+          <w:rPr>
+            <w:rStyle w:val="Hyperlink"/>
+            <w:sz w:val="24"/>
+            <w:vertAlign w:val="superscript"/>
+          </w:rPr>
+          <w:t>st</w:t>
+        </w:r>
+        <w:r>
+          <w:rPr>
+            <w:rStyle w:val="Hyperlink"/>
+            <w:sz w:val="24"/>
+          </w:rPr>
+          <w:t xml:space="preserve"> </w:t>
+        </w:r>
+        <w:r>
+          <w:rPr>
+            <w:rStyle w:val="Hyperlink"/>
+            <w:sz w:val="24"/>
+          </w:rPr>
+          <w:t>insight</w:t>
+        </w:r>
+      </w:hyperlink>
+      <w:r>
+        <w:t xml:space="preserve"> can be derived from </w:t>
+      </w:r>
+      <w:r>
+        <w:t>observing the trends</w:t>
+      </w:r>
+      <w:r>
+        <w:t xml:space="preserve"> </w:t>
+      </w:r>
+      <w:r>
+        <w:t xml:space="preserve">in </w:t>
+      </w:r>
+      <w:r>
+        <w:t>firstborn</w:t>
+      </w:r>
+      <w:r>
+        <w:t>s</w:t>
+      </w:r>
+      <w:r>
+        <w:t>. A</w:t>
+      </w:r>
+      <w:r>
+        <w:t>cross all of the countries during last 60 years</w:t>
+      </w:r>
+      <w:r>
+        <w:t xml:space="preserve"> </w:t>
+      </w:r>
+      <w:r>
+        <w:t xml:space="preserve">we can clearly see </w:t>
+      </w:r>
+      <w:r>
+        <w:t xml:space="preserve">that people </w:t>
+      </w:r>
+      <w:r>
+        <w:t xml:space="preserve">are deciding to have </w:t>
+      </w:r>
+      <w:r>
+        <w:t>their</w:t>
+      </w:r>
+      <w:r>
+        <w:t xml:space="preserve"> first child later</w:t>
+      </w:r>
+      <w:r>
+        <w:t xml:space="preserve"> </w:t>
+      </w:r>
+      <w:r>
+        <w:t xml:space="preserve">in life. </w:t>
       </w:r>
     </w:p>
     <w:p>
@@ -1973,6 +2109,631 @@
           <w:sz w:val="35"/>
         </w:rPr>
       </w:pPr>
+      <w:r>
+        <w:rPr>
+          <w:noProof/>
+        </w:rPr>
+        <w:drawing>
+          <wp:inline distT="0" distB="0" distL="0" distR="0" wp14:anchorId="12ADB789" wp14:editId="4D951A3A">
+            <wp:extent cx="2620800" cy="1735200"/>
+            <wp:effectExtent l="0" t="0" r="8255" b="0"/>
+            <wp:docPr id="5" name="Picture 5"/>
+            <wp:cNvGraphicFramePr>
+              <a:graphicFrameLocks xmlns:a="http://schemas.openxmlformats.org/drawingml/2006/main" noChangeAspect="1"/>
+            </wp:cNvGraphicFramePr>
+            <a:graphic xmlns:a="http://schemas.openxmlformats.org/drawingml/2006/main">
+              <a:graphicData uri="http://schemas.openxmlformats.org/drawingml/2006/picture">
+                <pic:pic xmlns:pic="http://schemas.openxmlformats.org/drawingml/2006/picture">
+                  <pic:nvPicPr>
+                    <pic:cNvPr id="1" name=""/>
+                    <pic:cNvPicPr/>
+                  </pic:nvPicPr>
+                  <pic:blipFill>
+                    <a:blip r:embed="rId10"/>
+                    <a:stretch>
+                      <a:fillRect/>
+                    </a:stretch>
+                  </pic:blipFill>
+                  <pic:spPr>
+                    <a:xfrm>
+                      <a:off x="0" y="0"/>
+                      <a:ext cx="2620800" cy="1735200"/>
+                    </a:xfrm>
+                    <a:prstGeom prst="rect">
+                      <a:avLst/>
+                    </a:prstGeom>
+                  </pic:spPr>
+                </pic:pic>
+              </a:graphicData>
+            </a:graphic>
+          </wp:inline>
+        </w:drawing>
+      </w:r>
+      <w:r>
+        <w:rPr>
+          <w:noProof/>
+        </w:rPr>
+        <w:drawing>
+          <wp:inline distT="0" distB="0" distL="0" distR="0" wp14:anchorId="5DCC4555" wp14:editId="6C1978EB">
+            <wp:extent cx="2595600" cy="1706400"/>
+            <wp:effectExtent l="0" t="0" r="0" b="8255"/>
+            <wp:docPr id="6" name="Picture 6"/>
+            <wp:cNvGraphicFramePr>
+              <a:graphicFrameLocks xmlns:a="http://schemas.openxmlformats.org/drawingml/2006/main" noChangeAspect="1"/>
+            </wp:cNvGraphicFramePr>
+            <a:graphic xmlns:a="http://schemas.openxmlformats.org/drawingml/2006/main">
+              <a:graphicData uri="http://schemas.openxmlformats.org/drawingml/2006/picture">
+                <pic:pic xmlns:pic="http://schemas.openxmlformats.org/drawingml/2006/picture">
+                  <pic:nvPicPr>
+                    <pic:cNvPr id="1" name=""/>
+                    <pic:cNvPicPr/>
+                  </pic:nvPicPr>
+                  <pic:blipFill>
+                    <a:blip r:embed="rId11"/>
+                    <a:stretch>
+                      <a:fillRect/>
+                    </a:stretch>
+                  </pic:blipFill>
+                  <pic:spPr>
+                    <a:xfrm>
+                      <a:off x="0" y="0"/>
+                      <a:ext cx="2595600" cy="1706400"/>
+                    </a:xfrm>
+                    <a:prstGeom prst="rect">
+                      <a:avLst/>
+                    </a:prstGeom>
+                  </pic:spPr>
+                </pic:pic>
+              </a:graphicData>
+            </a:graphic>
+          </wp:inline>
+        </w:drawing>
+      </w:r>
+    </w:p>
+    <w:p>
+      <w:pPr>
+        <w:pStyle w:val="BodyText"/>
+        <w:spacing w:before="10"/>
+        <w:rPr>
+          <w:sz w:val="35"/>
+        </w:rPr>
+      </w:pPr>
+      <w:r>
+        <w:rPr>
+          <w:noProof/>
+        </w:rPr>
+        <w:drawing>
+          <wp:inline distT="0" distB="0" distL="0" distR="0" wp14:anchorId="33A99976" wp14:editId="4EB10028">
+            <wp:extent cx="2570400" cy="1738800"/>
+            <wp:effectExtent l="0" t="0" r="1905" b="0"/>
+            <wp:docPr id="7" name="Picture 7"/>
+            <wp:cNvGraphicFramePr>
+              <a:graphicFrameLocks xmlns:a="http://schemas.openxmlformats.org/drawingml/2006/main" noChangeAspect="1"/>
+            </wp:cNvGraphicFramePr>
+            <a:graphic xmlns:a="http://schemas.openxmlformats.org/drawingml/2006/main">
+              <a:graphicData uri="http://schemas.openxmlformats.org/drawingml/2006/picture">
+                <pic:pic xmlns:pic="http://schemas.openxmlformats.org/drawingml/2006/picture">
+                  <pic:nvPicPr>
+                    <pic:cNvPr id="1" name=""/>
+                    <pic:cNvPicPr/>
+                  </pic:nvPicPr>
+                  <pic:blipFill>
+                    <a:blip r:embed="rId12"/>
+                    <a:stretch>
+                      <a:fillRect/>
+                    </a:stretch>
+                  </pic:blipFill>
+                  <pic:spPr>
+                    <a:xfrm>
+                      <a:off x="0" y="0"/>
+                      <a:ext cx="2570400" cy="1738800"/>
+                    </a:xfrm>
+                    <a:prstGeom prst="rect">
+                      <a:avLst/>
+                    </a:prstGeom>
+                  </pic:spPr>
+                </pic:pic>
+              </a:graphicData>
+            </a:graphic>
+          </wp:inline>
+        </w:drawing>
+      </w:r>
+      <w:r>
+        <w:rPr>
+          <w:noProof/>
+        </w:rPr>
+        <w:drawing>
+          <wp:inline distT="0" distB="0" distL="0" distR="0" wp14:anchorId="659AB314" wp14:editId="7A5CAB0D">
+            <wp:extent cx="2620800" cy="1728000"/>
+            <wp:effectExtent l="0" t="0" r="8255" b="5715"/>
+            <wp:docPr id="8" name="Picture 8"/>
+            <wp:cNvGraphicFramePr>
+              <a:graphicFrameLocks xmlns:a="http://schemas.openxmlformats.org/drawingml/2006/main" noChangeAspect="1"/>
+            </wp:cNvGraphicFramePr>
+            <a:graphic xmlns:a="http://schemas.openxmlformats.org/drawingml/2006/main">
+              <a:graphicData uri="http://schemas.openxmlformats.org/drawingml/2006/picture">
+                <pic:pic xmlns:pic="http://schemas.openxmlformats.org/drawingml/2006/picture">
+                  <pic:nvPicPr>
+                    <pic:cNvPr id="1" name=""/>
+                    <pic:cNvPicPr/>
+                  </pic:nvPicPr>
+                  <pic:blipFill>
+                    <a:blip r:embed="rId13"/>
+                    <a:stretch>
+                      <a:fillRect/>
+                    </a:stretch>
+                  </pic:blipFill>
+                  <pic:spPr>
+                    <a:xfrm>
+                      <a:off x="0" y="0"/>
+                      <a:ext cx="2620800" cy="1728000"/>
+                    </a:xfrm>
+                    <a:prstGeom prst="rect">
+                      <a:avLst/>
+                    </a:prstGeom>
+                  </pic:spPr>
+                </pic:pic>
+              </a:graphicData>
+            </a:graphic>
+          </wp:inline>
+        </w:drawing>
+      </w:r>
+    </w:p>
+    <w:p>
+      <w:pPr>
+        <w:pStyle w:val="BodyText"/>
+        <w:spacing w:before="10"/>
+      </w:pPr>
+      <w:r>
+        <w:t xml:space="preserve">While merging the </w:t>
+      </w:r>
+      <w:sdt>
+        <w:sdtPr>
+          <w:id w:val="1792858263"/>
+          <w:citation/>
+        </w:sdtPr>
+        <w:sdtContent>
+          <w:r>
+            <w:fldChar w:fldCharType="begin"/>
+          </w:r>
+          <w:r>
+            <w:instrText xml:space="preserve"> CITATION UNI22 \l 2057 </w:instrText>
+          </w:r>
+          <w:r>
+            <w:fldChar w:fldCharType="separate"/>
+          </w:r>
+          <w:r>
+            <w:rPr>
+              <w:lang w:val="en-GB"/>
+            </w:rPr>
+            <w:t>(UNICEF DATA, 2022)</w:t>
+          </w:r>
+          <w:r>
+            <w:fldChar w:fldCharType="end"/>
+          </w:r>
+        </w:sdtContent>
+      </w:sdt>
+      <w:r>
+        <w:t xml:space="preserve"> and </w:t>
+      </w:r>
+      <w:sdt>
+        <w:sdtPr>
+          <w:id w:val="-1511444041"/>
+          <w:citation/>
+        </w:sdtPr>
+        <w:sdtContent>
+          <w:r>
+            <w:fldChar w:fldCharType="begin"/>
+          </w:r>
+          <w:r>
+            <w:instrText xml:space="preserve"> CITATION OEC22 \l 2057 </w:instrText>
+          </w:r>
+          <w:r>
+            <w:fldChar w:fldCharType="separate"/>
+          </w:r>
+          <w:r>
+            <w:rPr>
+              <w:lang w:val="en-GB"/>
+            </w:rPr>
+            <w:t>(OECD)</w:t>
+          </w:r>
+          <w:r>
+            <w:fldChar w:fldCharType="end"/>
+          </w:r>
+        </w:sdtContent>
+      </w:sdt>
+      <w:r>
+        <w:t xml:space="preserve"> datasets with &gt;80% condition of reported births it was noted that </w:t>
+      </w:r>
+      <w:r>
+        <w:t>(</w:t>
+      </w:r>
+      <w:hyperlink w:anchor="_There_was_no" w:history="1">
+        <w:r>
+          <w:rPr>
+            <w:rStyle w:val="Hyperlink"/>
+          </w:rPr>
+          <w:t>2nd insight</w:t>
+        </w:r>
+      </w:hyperlink>
+      <w:r>
+        <w:t xml:space="preserve">) there is no overlap – apart from Turkey – </w:t>
+      </w:r>
+      <w:r>
+        <w:lastRenderedPageBreak/>
+        <w:t xml:space="preserve">even when relaxing the </w:t>
+      </w:r>
+      <w:r>
+        <w:t xml:space="preserve">“&gt;80%” condition and looking at all of the 120 countries from </w:t>
+      </w:r>
+      <w:sdt>
+        <w:sdtPr>
+          <w:id w:val="318622118"/>
+          <w:citation/>
+        </w:sdtPr>
+        <w:sdtContent>
+          <w:r>
+            <w:fldChar w:fldCharType="begin"/>
+          </w:r>
+          <w:r>
+            <w:instrText xml:space="preserve"> CITATION UNI22 \l 2057 </w:instrText>
+          </w:r>
+          <w:r>
+            <w:fldChar w:fldCharType="separate"/>
+          </w:r>
+          <w:r>
+            <w:rPr>
+              <w:lang w:val="en-GB"/>
+            </w:rPr>
+            <w:t>(UNICEF DATA, 2022)</w:t>
+          </w:r>
+          <w:r>
+            <w:fldChar w:fldCharType="end"/>
+          </w:r>
+        </w:sdtContent>
+      </w:sdt>
+      <w:r>
+        <w:t xml:space="preserve"> </w:t>
+      </w:r>
+      <w:r>
+        <w:t xml:space="preserve">which would indicate that </w:t>
+      </w:r>
+      <w:r>
+        <w:t xml:space="preserve">either the datasets are incomplete or </w:t>
+      </w:r>
+      <w:r>
+        <w:t xml:space="preserve">same data </w:t>
+      </w:r>
+      <w:r>
+        <w:t>f</w:t>
+      </w:r>
+      <w:r>
+        <w:t xml:space="preserve">rom the </w:t>
+      </w:r>
+      <w:r>
+        <w:t xml:space="preserve">countries </w:t>
+      </w:r>
+      <w:r>
+        <w:t xml:space="preserve">are not </w:t>
+      </w:r>
+      <w:r>
+        <w:t xml:space="preserve">equally </w:t>
+      </w:r>
+      <w:r>
+        <w:t>collected</w:t>
+      </w:r>
+      <w:r>
+        <w:t xml:space="preserve">, analysed and published </w:t>
+      </w:r>
+      <w:r>
+        <w:t xml:space="preserve">by both organisations - </w:t>
+      </w:r>
+      <w:r>
+        <w:t>which in my opinion is less likely</w:t>
+      </w:r>
+      <w:r>
+        <w:t>.</w:t>
+      </w:r>
+    </w:p>
+    <w:p>
+      <w:pPr>
+        <w:pStyle w:val="BodyText"/>
+        <w:spacing w:before="10"/>
+      </w:pPr>
+    </w:p>
+    <w:p>
+      <w:pPr>
+        <w:widowControl/>
+        <w:shd w:val="clear" w:color="auto" w:fill="FFFFFF"/>
+        <w:tabs>
+          <w:tab w:val="left" w:pos="916"/>
+          <w:tab w:val="left" w:pos="1832"/>
+          <w:tab w:val="left" w:pos="2748"/>
+          <w:tab w:val="left" w:pos="3664"/>
+          <w:tab w:val="left" w:pos="4580"/>
+          <w:tab w:val="left" w:pos="5496"/>
+          <w:tab w:val="left" w:pos="6412"/>
+          <w:tab w:val="left" w:pos="7328"/>
+          <w:tab w:val="left" w:pos="8244"/>
+          <w:tab w:val="left" w:pos="9160"/>
+          <w:tab w:val="left" w:pos="10076"/>
+          <w:tab w:val="left" w:pos="10992"/>
+          <w:tab w:val="left" w:pos="11908"/>
+          <w:tab w:val="left" w:pos="12824"/>
+          <w:tab w:val="left" w:pos="13740"/>
+          <w:tab w:val="left" w:pos="14656"/>
+        </w:tabs>
+        <w:wordWrap w:val="0"/>
+        <w:autoSpaceDE/>
+        <w:autoSpaceDN/>
+        <w:rPr>
+          <w:rFonts w:ascii="var(--jp-code-font-family)" w:eastAsia="Times New Roman" w:hAnsi="var(--jp-code-font-family)" w:cs="Courier New"/>
+          <w:sz w:val="20"/>
+          <w:szCs w:val="20"/>
+          <w:highlight w:val="lightGray"/>
+          <w:lang w:val="en-GB" w:eastAsia="zh-CN"/>
+        </w:rPr>
+      </w:pPr>
+      <w:sdt>
+        <w:sdtPr>
+          <w:rPr>
+            <w:rFonts w:ascii="var(--jp-code-font-family)" w:eastAsia="Times New Roman" w:hAnsi="var(--jp-code-font-family)" w:cs="Courier New"/>
+            <w:sz w:val="20"/>
+            <w:szCs w:val="20"/>
+            <w:highlight w:val="lightGray"/>
+            <w:lang w:val="en-GB" w:eastAsia="zh-CN"/>
+          </w:rPr>
+          <w:id w:val="429405688"/>
+          <w:citation/>
+        </w:sdtPr>
+        <w:sdtContent>
+          <w:r>
+            <w:rPr>
+              <w:rFonts w:ascii="var(--jp-code-font-family)" w:eastAsia="Times New Roman" w:hAnsi="var(--jp-code-font-family)" w:cs="Courier New"/>
+              <w:sz w:val="20"/>
+              <w:szCs w:val="20"/>
+              <w:highlight w:val="lightGray"/>
+              <w:lang w:val="en-GB" w:eastAsia="zh-CN"/>
+            </w:rPr>
+            <w:fldChar w:fldCharType="begin"/>
+          </w:r>
+          <w:r>
+            <w:rPr>
+              <w:rFonts w:ascii="var(--jp-code-font-family)" w:eastAsia="Times New Roman" w:hAnsi="var(--jp-code-font-family)" w:cs="Courier New"/>
+              <w:sz w:val="20"/>
+              <w:szCs w:val="20"/>
+              <w:highlight w:val="lightGray"/>
+              <w:lang w:val="en-GB" w:eastAsia="zh-CN"/>
+            </w:rPr>
+            <w:instrText xml:space="preserve"> CITATION UNI22 \l 2057 </w:instrText>
+          </w:r>
+          <w:r>
+            <w:rPr>
+              <w:rFonts w:ascii="var(--jp-code-font-family)" w:eastAsia="Times New Roman" w:hAnsi="var(--jp-code-font-family)" w:cs="Courier New"/>
+              <w:sz w:val="20"/>
+              <w:szCs w:val="20"/>
+              <w:highlight w:val="lightGray"/>
+              <w:lang w:val="en-GB" w:eastAsia="zh-CN"/>
+            </w:rPr>
+            <w:fldChar w:fldCharType="separate"/>
+          </w:r>
+          <w:r>
+            <w:rPr>
+              <w:rFonts w:ascii="var(--jp-code-font-family)" w:eastAsia="Times New Roman" w:hAnsi="var(--jp-code-font-family)" w:cs="Courier New"/>
+              <w:noProof/>
+              <w:sz w:val="20"/>
+              <w:szCs w:val="20"/>
+              <w:highlight w:val="lightGray"/>
+              <w:lang w:val="en-GB" w:eastAsia="zh-CN"/>
+            </w:rPr>
+            <w:t>(UNICEF DATA, 2022)</w:t>
+          </w:r>
+          <w:r>
+            <w:rPr>
+              <w:rFonts w:ascii="var(--jp-code-font-family)" w:eastAsia="Times New Roman" w:hAnsi="var(--jp-code-font-family)" w:cs="Courier New"/>
+              <w:sz w:val="20"/>
+              <w:szCs w:val="20"/>
+              <w:highlight w:val="lightGray"/>
+              <w:lang w:val="en-GB" w:eastAsia="zh-CN"/>
+            </w:rPr>
+            <w:fldChar w:fldCharType="end"/>
+          </w:r>
+        </w:sdtContent>
+      </w:sdt>
+      <w:r>
+        <w:rPr>
+          <w:rFonts w:ascii="var(--jp-code-font-family)" w:eastAsia="Times New Roman" w:hAnsi="var(--jp-code-font-family)" w:cs="Courier New"/>
+          <w:sz w:val="20"/>
+          <w:szCs w:val="20"/>
+          <w:highlight w:val="lightGray"/>
+          <w:lang w:val="en-GB" w:eastAsia="zh-CN"/>
+        </w:rPr>
+        <w:t xml:space="preserve"> </w:t>
+      </w:r>
+    </w:p>
+    <w:p>
+      <w:pPr>
+        <w:widowControl/>
+        <w:shd w:val="clear" w:color="auto" w:fill="FFFFFF"/>
+        <w:tabs>
+          <w:tab w:val="left" w:pos="916"/>
+          <w:tab w:val="left" w:pos="1832"/>
+          <w:tab w:val="left" w:pos="2748"/>
+          <w:tab w:val="left" w:pos="3664"/>
+          <w:tab w:val="left" w:pos="4580"/>
+          <w:tab w:val="left" w:pos="5496"/>
+          <w:tab w:val="left" w:pos="6412"/>
+          <w:tab w:val="left" w:pos="7328"/>
+          <w:tab w:val="left" w:pos="8244"/>
+          <w:tab w:val="left" w:pos="9160"/>
+          <w:tab w:val="left" w:pos="10076"/>
+          <w:tab w:val="left" w:pos="10992"/>
+          <w:tab w:val="left" w:pos="11908"/>
+          <w:tab w:val="left" w:pos="12824"/>
+          <w:tab w:val="left" w:pos="13740"/>
+          <w:tab w:val="left" w:pos="14656"/>
+        </w:tabs>
+        <w:wordWrap w:val="0"/>
+        <w:autoSpaceDE/>
+        <w:autoSpaceDN/>
+        <w:rPr>
+          <w:rFonts w:ascii="var(--jp-code-font-family)" w:eastAsia="Times New Roman" w:hAnsi="var(--jp-code-font-family)" w:cs="Courier New"/>
+          <w:sz w:val="20"/>
+          <w:szCs w:val="20"/>
+          <w:highlight w:val="lightGray"/>
+          <w:lang w:val="en-GB" w:eastAsia="zh-CN"/>
+        </w:rPr>
+      </w:pPr>
+      <w:r>
+        <w:rPr>
+          <w:rFonts w:ascii="var(--jp-code-font-family)" w:eastAsia="Times New Roman" w:hAnsi="var(--jp-code-font-family)" w:cs="Courier New"/>
+          <w:sz w:val="20"/>
+          <w:szCs w:val="20"/>
+          <w:highlight w:val="lightGray"/>
+          <w:lang w:val="en-GB" w:eastAsia="zh-CN"/>
+        </w:rPr>
+        <w:t>['Afghanistan', 'Albania', 'Algeria', 'Angola', 'Argentina', 'Armenia', 'Azerbaijan', 'Bahrain', 'Bangladesh', 'Barbados', 'Belize', 'Benin', 'Bhutan', 'Botswana', 'Burkina Faso', 'Burundi', 'Cabo Verde', 'Cambodia', 'Cameroon', 'Central African Republic', 'Chad', 'Comoros', 'Congo', 'Cuba', "Côte d'Ivoire", "Democratic People's Republic of Korea", 'Democratic Republic of the Congo', 'Dominican Republic', 'Egypt', 'El Salvador', 'Equatorial Guinea', 'Eswatini', 'Ethiopia', 'Fiji', 'Gabon', 'Gambia', 'Georgia', 'Ghana', 'Guatemala', 'Guinea', 'Guinea-Bissau', 'Guyana', 'Haiti', 'Honduras', 'India', 'Indonesia', 'Iran (Islamic Republic of)', 'Iraq', 'Jamaica', 'Jordan', 'Kazakhstan', 'Kenya', 'Kiribati', 'Kosovo', 'Kyrgyzstan', "Lao People's Democratic Republic", 'Lebanon', 'Lesotho', 'Liberia', 'Madagascar', 'Malawi', 'Maldives', 'Mali', 'Marshall Islands', 'Mauritania', 'Mexico', 'Mongolia', 'Montenegro', 'Morocco', 'Mozambique', 'Myanmar', 'Namibia', 'Nauru', 'Nepal', 'Niger', 'North Macedonia', 'Pakistan', 'Panama', 'Papua New Guinea', 'Paraguay', 'Peru', 'Philippines', 'Republic of Moldova', 'Rwanda', 'Saint Lucia', 'Samoa', 'Sao Tome and Principe', 'Saudi Arabia', 'Senegal', 'Serbia', 'Sierra Leone', 'Singapore', 'Slovakia', 'Solomon Islands', 'Somalia', 'South Sudan', 'Sri Lanka', 'State of Palestine', 'Sudan', 'Suriname', 'Tajikistan', 'Thailand', 'Timor-Leste', 'Togo', 'Tonga', 'Trinidad and Tobago', 'Tunisia', 'Turkmenistan', 'Turks and Caicos Islands', 'Tuvalu', 'Türkiye', 'Uganda', 'Ukraine', 'United Republic of Tanzania', 'Uruguay', 'Vanuatu', 'Viet Nam', 'Yemen', 'Zambia', 'Zimbabwe']</w:t>
+      </w:r>
+    </w:p>
+    <w:p>
+      <w:pPr>
+        <w:pStyle w:val="BodyText"/>
+        <w:spacing w:before="10"/>
+        <w:rPr>
+          <w:highlight w:val="lightGray"/>
+          <w:lang w:val="en-GB"/>
+        </w:rPr>
+      </w:pPr>
+    </w:p>
+    <w:p>
+      <w:pPr>
+        <w:pStyle w:val="HTMLPreformatted"/>
+        <w:shd w:val="clear" w:color="auto" w:fill="FFFFFF"/>
+        <w:wordWrap w:val="0"/>
+        <w:rPr>
+          <w:rFonts w:ascii="var(--jp-code-font-family)" w:hAnsi="var(--jp-code-font-family)"/>
+          <w:highlight w:val="lightGray"/>
+        </w:rPr>
+      </w:pPr>
+      <w:sdt>
+        <w:sdtPr>
+          <w:rPr>
+            <w:rFonts w:ascii="var(--jp-code-font-family)" w:hAnsi="var(--jp-code-font-family)"/>
+            <w:highlight w:val="lightGray"/>
+          </w:rPr>
+          <w:id w:val="567157895"/>
+          <w:citation/>
+        </w:sdtPr>
+        <w:sdtContent>
+          <w:r>
+            <w:rPr>
+              <w:rFonts w:ascii="var(--jp-code-font-family)" w:hAnsi="var(--jp-code-font-family)"/>
+              <w:highlight w:val="lightGray"/>
+            </w:rPr>
+            <w:fldChar w:fldCharType="begin"/>
+          </w:r>
+          <w:r>
+            <w:rPr>
+              <w:rFonts w:ascii="var(--jp-code-font-family)" w:hAnsi="var(--jp-code-font-family)"/>
+              <w:highlight w:val="lightGray"/>
+            </w:rPr>
+            <w:instrText xml:space="preserve"> CITATION OEC22 \l 2057 </w:instrText>
+          </w:r>
+          <w:r>
+            <w:rPr>
+              <w:rFonts w:ascii="var(--jp-code-font-family)" w:hAnsi="var(--jp-code-font-family)"/>
+              <w:highlight w:val="lightGray"/>
+            </w:rPr>
+            <w:fldChar w:fldCharType="separate"/>
+          </w:r>
+          <w:r>
+            <w:rPr>
+              <w:rFonts w:ascii="var(--jp-code-font-family)" w:hAnsi="var(--jp-code-font-family)"/>
+              <w:noProof/>
+              <w:highlight w:val="lightGray"/>
+            </w:rPr>
+            <w:t>(OECD)</w:t>
+          </w:r>
+          <w:r>
+            <w:rPr>
+              <w:rFonts w:ascii="var(--jp-code-font-family)" w:hAnsi="var(--jp-code-font-family)"/>
+              <w:highlight w:val="lightGray"/>
+            </w:rPr>
+            <w:fldChar w:fldCharType="end"/>
+          </w:r>
+        </w:sdtContent>
+      </w:sdt>
+    </w:p>
+    <w:p>
+      <w:pPr>
+        <w:pStyle w:val="HTMLPreformatted"/>
+        <w:shd w:val="clear" w:color="auto" w:fill="FFFFFF"/>
+        <w:wordWrap w:val="0"/>
+        <w:rPr>
+          <w:rFonts w:ascii="var(--jp-code-font-family)" w:hAnsi="var(--jp-code-font-family)"/>
+        </w:rPr>
+      </w:pPr>
+      <w:r>
+        <w:rPr>
+          <w:rFonts w:ascii="var(--jp-code-font-family)" w:hAnsi="var(--jp-code-font-family)"/>
+          <w:highlight w:val="lightGray"/>
+        </w:rPr>
+        <w:t>['Australia', 'Austria', 'Belgium', 'Canada', 'Chile', 'Czech Republic', 'Denmark', 'Estonia', 'Finland', 'France', 'Germany', 'Greece', 'Hungary', 'Iceland', 'Ireland', 'Israel', 'Italy', 'Japan', 'Korea', 'Latvia', 'Lithuania', 'Luxembourg', 'Netherlands', 'Norway', 'Poland', 'Portugal', 'Slovak Republic', 'Slovenia', 'Spain', 'Sweden', 'Switzerland', 'Turkey', 'United Kingdom', 'United States', 'Bulgaria', 'Croatia', 'Cyprus', 'Malta', 'Romania']</w:t>
+      </w:r>
+    </w:p>
+    <w:p>
+      <w:pPr>
+        <w:pStyle w:val="BodyText"/>
+        <w:spacing w:before="10"/>
+        <w:rPr>
+          <w:lang w:val="en-GB"/>
+        </w:rPr>
+      </w:pPr>
+    </w:p>
+    <w:p>
+      <w:pPr>
+        <w:pStyle w:val="BodyText"/>
+        <w:spacing w:before="10"/>
+        <w:rPr>
+          <w:sz w:val="35"/>
+        </w:rPr>
+      </w:pPr>
+    </w:p>
+    <w:p>
+      <w:pPr>
+        <w:pStyle w:val="BodyText"/>
+        <w:spacing w:before="10"/>
+        <w:rPr>
+          <w:sz w:val="35"/>
+        </w:rPr>
+      </w:pPr>
+    </w:p>
+    <w:p>
+      <w:pPr>
+        <w:pStyle w:val="BodyText"/>
+        <w:spacing w:before="10"/>
+        <w:rPr>
+          <w:sz w:val="35"/>
+        </w:rPr>
+      </w:pPr>
+    </w:p>
+    <w:p>
+      <w:pPr>
+        <w:pStyle w:val="BodyText"/>
+        <w:spacing w:before="10"/>
+        <w:rPr>
+          <w:sz w:val="35"/>
+        </w:rPr>
+      </w:pPr>
+    </w:p>
+    <w:p>
+      <w:pPr>
+        <w:pStyle w:val="BodyText"/>
+        <w:spacing w:before="10"/>
+        <w:rPr>
+          <w:sz w:val="35"/>
+        </w:rPr>
+      </w:pPr>
     </w:p>
     <w:p>
       <w:pPr>
@@ -1987,80 +2748,153 @@
       <w:pPr>
         <w:pStyle w:val="BodyText"/>
         <w:spacing w:before="175"/>
-      </w:pPr>
-      <w:r>
+        <w:rPr>
+          <w:i/>
+          <w:iCs/>
+        </w:rPr>
+      </w:pPr>
+      <w:r>
+        <w:rPr>
+          <w:i/>
+          <w:iCs/>
+          <w:color w:val="FF0000"/>
+        </w:rPr>
         <w:t>(Point</w:t>
       </w:r>
       <w:r>
         <w:rPr>
+          <w:i/>
+          <w:iCs/>
+          <w:color w:val="FF0000"/>
           <w:spacing w:val="-5"/>
         </w:rPr>
         <w:t xml:space="preserve"> </w:t>
       </w:r>
       <w:r>
+        <w:rPr>
+          <w:i/>
+          <w:iCs/>
+          <w:color w:val="FF0000"/>
+        </w:rPr>
         <w:t>out</w:t>
       </w:r>
       <w:r>
         <w:rPr>
+          <w:i/>
+          <w:iCs/>
+          <w:color w:val="FF0000"/>
           <w:spacing w:val="-4"/>
         </w:rPr>
         <w:t xml:space="preserve"> </w:t>
       </w:r>
       <w:r>
+        <w:rPr>
+          <w:i/>
+          <w:iCs/>
+          <w:color w:val="FF0000"/>
+        </w:rPr>
         <w:t>at</w:t>
       </w:r>
       <w:r>
         <w:rPr>
+          <w:i/>
+          <w:iCs/>
+          <w:color w:val="FF0000"/>
           <w:spacing w:val="-5"/>
         </w:rPr>
         <w:t xml:space="preserve"> </w:t>
       </w:r>
       <w:r>
+        <w:rPr>
+          <w:i/>
+          <w:iCs/>
+          <w:color w:val="FF0000"/>
+        </w:rPr>
         <w:t>least</w:t>
       </w:r>
       <w:r>
         <w:rPr>
+          <w:i/>
+          <w:iCs/>
+          <w:color w:val="FF0000"/>
           <w:spacing w:val="-4"/>
         </w:rPr>
         <w:t xml:space="preserve"> </w:t>
       </w:r>
       <w:r>
+        <w:rPr>
+          <w:i/>
+          <w:iCs/>
+          <w:color w:val="FF0000"/>
+        </w:rPr>
         <w:t>5</w:t>
       </w:r>
       <w:r>
         <w:rPr>
+          <w:i/>
+          <w:iCs/>
+          <w:color w:val="FF0000"/>
           <w:spacing w:val="-4"/>
         </w:rPr>
         <w:t xml:space="preserve"> </w:t>
       </w:r>
       <w:r>
+        <w:rPr>
+          <w:i/>
+          <w:iCs/>
+          <w:color w:val="FF0000"/>
+        </w:rPr>
         <w:t>insights</w:t>
       </w:r>
       <w:r>
         <w:rPr>
+          <w:i/>
+          <w:iCs/>
+          <w:color w:val="FF0000"/>
           <w:spacing w:val="-5"/>
         </w:rPr>
         <w:t xml:space="preserve"> </w:t>
       </w:r>
       <w:r>
+        <w:rPr>
+          <w:i/>
+          <w:iCs/>
+          <w:color w:val="FF0000"/>
+        </w:rPr>
         <w:t>in</w:t>
       </w:r>
       <w:r>
         <w:rPr>
+          <w:i/>
+          <w:iCs/>
+          <w:color w:val="FF0000"/>
           <w:spacing w:val="-4"/>
         </w:rPr>
         <w:t xml:space="preserve"> </w:t>
       </w:r>
       <w:r>
+        <w:rPr>
+          <w:i/>
+          <w:iCs/>
+          <w:color w:val="FF0000"/>
+        </w:rPr>
         <w:t>bullet</w:t>
       </w:r>
       <w:r>
         <w:rPr>
+          <w:i/>
+          <w:iCs/>
+          <w:color w:val="FF0000"/>
           <w:spacing w:val="-4"/>
         </w:rPr>
         <w:t xml:space="preserve"> </w:t>
       </w:r>
       <w:r>
+        <w:rPr>
+          <w:i/>
+          <w:iCs/>
+          <w:color w:val="FF0000"/>
+        </w:rPr>
         <w:t>points)</w:t>
       </w:r>
     </w:p>
@@ -2072,6 +2906,143 @@
         </w:rPr>
       </w:pPr>
     </w:p>
+    <w:p>
+      <w:pPr>
+        <w:pStyle w:val="Heading2"/>
+        <w:numPr>
+          <w:ilvl w:val="0"/>
+          <w:numId w:val="4"/>
+        </w:numPr>
+      </w:pPr>
+      <w:bookmarkStart w:id="0" w:name="_Across_all_of"/>
+      <w:bookmarkEnd w:id="0"/>
+      <w:r>
+        <w:t>A</w:t>
+      </w:r>
+      <w:r>
+        <w:t xml:space="preserve">cross all of the countries </w:t>
+      </w:r>
+      <w:r>
+        <w:t xml:space="preserve">during </w:t>
+      </w:r>
+      <w:r>
+        <w:t xml:space="preserve">last 60 years </w:t>
+      </w:r>
+      <w:r>
+        <w:t xml:space="preserve">of reported data </w:t>
+      </w:r>
+      <w:r>
+        <w:t>the</w:t>
+      </w:r>
+      <w:r>
+        <w:t>re is a clear</w:t>
+      </w:r>
+      <w:r>
+        <w:t xml:space="preserve"> </w:t>
+      </w:r>
+      <w:r>
+        <w:t>trend of having a firstborn later in life</w:t>
+      </w:r>
+      <w:r>
+        <w:t>.</w:t>
+      </w:r>
+    </w:p>
+    <w:p>
+      <w:pPr>
+        <w:pStyle w:val="Heading2"/>
+        <w:numPr>
+          <w:ilvl w:val="0"/>
+          <w:numId w:val="4"/>
+        </w:numPr>
+      </w:pPr>
+      <w:bookmarkStart w:id="1" w:name="_There_was_no"/>
+      <w:bookmarkEnd w:id="1"/>
+      <w:r>
+        <w:t xml:space="preserve">There was no overlap between countries with reported childbirths from </w:t>
+      </w:r>
+      <w:sdt>
+        <w:sdtPr>
+          <w:id w:val="-713963336"/>
+          <w:citation/>
+        </w:sdtPr>
+        <w:sdtContent>
+          <w:r>
+            <w:fldChar w:fldCharType="begin"/>
+          </w:r>
+          <w:r>
+            <w:rPr>
+              <w:lang w:val="en-GB"/>
+            </w:rPr>
+            <w:instrText xml:space="preserve"> CITATION UNI22 \l 2057 </w:instrText>
+          </w:r>
+          <w:r>
+            <w:fldChar w:fldCharType="separate"/>
+          </w:r>
+          <w:r>
+            <w:rPr>
+              <w:noProof/>
+              <w:lang w:val="en-GB"/>
+            </w:rPr>
+            <w:t>(UNICEF DATA, 2022)</w:t>
+          </w:r>
+          <w:r>
+            <w:fldChar w:fldCharType="end"/>
+          </w:r>
+        </w:sdtContent>
+      </w:sdt>
+      <w:r>
+        <w:t xml:space="preserve"> dataset and </w:t>
+      </w:r>
+      <w:r>
+        <w:t>Age of mothers at 1</w:t>
+      </w:r>
+      <w:r>
+        <w:rPr>
+          <w:vertAlign w:val="superscript"/>
+        </w:rPr>
+        <w:t>st</w:t>
+      </w:r>
+      <w:r>
+        <w:t xml:space="preserve"> child birth from </w:t>
+      </w:r>
+      <w:sdt>
+        <w:sdtPr>
+          <w:id w:val="679627684"/>
+          <w:citation/>
+        </w:sdtPr>
+        <w:sdtContent>
+          <w:r>
+            <w:fldChar w:fldCharType="begin"/>
+          </w:r>
+          <w:r>
+            <w:rPr>
+              <w:lang w:val="en-GB"/>
+            </w:rPr>
+            <w:instrText xml:space="preserve"> CITATION OEC22 \l 2057 </w:instrText>
+          </w:r>
+          <w:r>
+            <w:fldChar w:fldCharType="separate"/>
+          </w:r>
+          <w:r>
+            <w:rPr>
+              <w:noProof/>
+              <w:lang w:val="en-GB"/>
+            </w:rPr>
+            <w:t>(OECD)</w:t>
+          </w:r>
+          <w:r>
+            <w:fldChar w:fldCharType="end"/>
+          </w:r>
+        </w:sdtContent>
+      </w:sdt>
+      <w:r>
+        <w:t xml:space="preserve"> dataset</w:t>
+      </w:r>
+      <w:r>
+        <w:t xml:space="preserve"> (apart from Turkey).</w:t>
+      </w:r>
+    </w:p>
+    <w:p/>
     <w:p>
       <w:pPr>
         <w:pStyle w:val="BodyText"/>
@@ -2227,7 +3198,14 @@
                 <w:rPr>
                   <w:noProof/>
                 </w:rPr>
-                <w:t xml:space="preserve"> Retrieved Dec 30, 2022, from data.unicef.org.: https://data.unicef.org/resources/dataset/percentage-children-age-5-whose-births-registered-sex-place-residence-household-wealth-quintile/</w:t>
+                <w:t xml:space="preserve"> Retrieved Dec 30, 2022, from data.unicef.org.: https://data.unicef.org/resources/dataset/percentage-children-age-5-whose-births-</w:t>
+              </w:r>
+              <w:r>
+                <w:rPr>
+                  <w:noProof/>
+                </w:rPr>
+                <w:lastRenderedPageBreak/>
+                <w:t>registered-sex-place-residence-household-wealth-quintile/</w:t>
               </w:r>
             </w:p>
             <w:p>
@@ -2392,8 +3370,329 @@
       </w:pPr>
     </w:lvl>
   </w:abstractNum>
+  <w:abstractNum w:abstractNumId="1" w15:restartNumberingAfterBreak="0">
+    <w:nsid w:val="295D2035"/>
+    <w:multiLevelType w:val="hybridMultilevel"/>
+    <w:tmpl w:val="75F80D7E"/>
+    <w:lvl w:ilvl="0" w:tplc="08090001">
+      <w:start w:val="1"/>
+      <w:numFmt w:val="bullet"/>
+      <w:lvlText w:val=""/>
+      <w:lvlJc w:val="left"/>
+      <w:pPr>
+        <w:ind w:left="720" w:hanging="360"/>
+      </w:pPr>
+      <w:rPr>
+        <w:rFonts w:ascii="Symbol" w:hAnsi="Symbol" w:hint="default"/>
+      </w:rPr>
+    </w:lvl>
+    <w:lvl w:ilvl="1" w:tplc="08090003" w:tentative="1">
+      <w:start w:val="1"/>
+      <w:numFmt w:val="bullet"/>
+      <w:lvlText w:val="o"/>
+      <w:lvlJc w:val="left"/>
+      <w:pPr>
+        <w:ind w:left="1440" w:hanging="360"/>
+      </w:pPr>
+      <w:rPr>
+        <w:rFonts w:ascii="Courier New" w:hAnsi="Courier New" w:cs="Courier New" w:hint="default"/>
+      </w:rPr>
+    </w:lvl>
+    <w:lvl w:ilvl="2" w:tplc="08090005" w:tentative="1">
+      <w:start w:val="1"/>
+      <w:numFmt w:val="bullet"/>
+      <w:lvlText w:val=""/>
+      <w:lvlJc w:val="left"/>
+      <w:pPr>
+        <w:ind w:left="2160" w:hanging="360"/>
+      </w:pPr>
+      <w:rPr>
+        <w:rFonts w:ascii="Wingdings" w:hAnsi="Wingdings" w:hint="default"/>
+      </w:rPr>
+    </w:lvl>
+    <w:lvl w:ilvl="3" w:tplc="08090001" w:tentative="1">
+      <w:start w:val="1"/>
+      <w:numFmt w:val="bullet"/>
+      <w:lvlText w:val=""/>
+      <w:lvlJc w:val="left"/>
+      <w:pPr>
+        <w:ind w:left="2880" w:hanging="360"/>
+      </w:pPr>
+      <w:rPr>
+        <w:rFonts w:ascii="Symbol" w:hAnsi="Symbol" w:hint="default"/>
+      </w:rPr>
+    </w:lvl>
+    <w:lvl w:ilvl="4" w:tplc="08090003" w:tentative="1">
+      <w:start w:val="1"/>
+      <w:numFmt w:val="bullet"/>
+      <w:lvlText w:val="o"/>
+      <w:lvlJc w:val="left"/>
+      <w:pPr>
+        <w:ind w:left="3600" w:hanging="360"/>
+      </w:pPr>
+      <w:rPr>
+        <w:rFonts w:ascii="Courier New" w:hAnsi="Courier New" w:cs="Courier New" w:hint="default"/>
+      </w:rPr>
+    </w:lvl>
+    <w:lvl w:ilvl="5" w:tplc="08090005" w:tentative="1">
+      <w:start w:val="1"/>
+      <w:numFmt w:val="bullet"/>
+      <w:lvlText w:val=""/>
+      <w:lvlJc w:val="left"/>
+      <w:pPr>
+        <w:ind w:left="4320" w:hanging="360"/>
+      </w:pPr>
+      <w:rPr>
+        <w:rFonts w:ascii="Wingdings" w:hAnsi="Wingdings" w:hint="default"/>
+      </w:rPr>
+    </w:lvl>
+    <w:lvl w:ilvl="6" w:tplc="08090001" w:tentative="1">
+      <w:start w:val="1"/>
+      <w:numFmt w:val="bullet"/>
+      <w:lvlText w:val=""/>
+      <w:lvlJc w:val="left"/>
+      <w:pPr>
+        <w:ind w:left="5040" w:hanging="360"/>
+      </w:pPr>
+      <w:rPr>
+        <w:rFonts w:ascii="Symbol" w:hAnsi="Symbol" w:hint="default"/>
+      </w:rPr>
+    </w:lvl>
+    <w:lvl w:ilvl="7" w:tplc="08090003" w:tentative="1">
+      <w:start w:val="1"/>
+      <w:numFmt w:val="bullet"/>
+      <w:lvlText w:val="o"/>
+      <w:lvlJc w:val="left"/>
+      <w:pPr>
+        <w:ind w:left="5760" w:hanging="360"/>
+      </w:pPr>
+      <w:rPr>
+        <w:rFonts w:ascii="Courier New" w:hAnsi="Courier New" w:cs="Courier New" w:hint="default"/>
+      </w:rPr>
+    </w:lvl>
+    <w:lvl w:ilvl="8" w:tplc="08090005" w:tentative="1">
+      <w:start w:val="1"/>
+      <w:numFmt w:val="bullet"/>
+      <w:lvlText w:val=""/>
+      <w:lvlJc w:val="left"/>
+      <w:pPr>
+        <w:ind w:left="6480" w:hanging="360"/>
+      </w:pPr>
+      <w:rPr>
+        <w:rFonts w:ascii="Wingdings" w:hAnsi="Wingdings" w:hint="default"/>
+      </w:rPr>
+    </w:lvl>
+  </w:abstractNum>
+  <w:abstractNum w:abstractNumId="2" w15:restartNumberingAfterBreak="0">
+    <w:nsid w:val="41E83110"/>
+    <w:multiLevelType w:val="multilevel"/>
+    <w:tmpl w:val="0809001D"/>
+    <w:lvl w:ilvl="0">
+      <w:start w:val="1"/>
+      <w:numFmt w:val="decimal"/>
+      <w:lvlText w:val="%1)"/>
+      <w:lvlJc w:val="left"/>
+      <w:pPr>
+        <w:ind w:left="360" w:hanging="360"/>
+      </w:pPr>
+    </w:lvl>
+    <w:lvl w:ilvl="1">
+      <w:start w:val="1"/>
+      <w:numFmt w:val="lowerLetter"/>
+      <w:lvlText w:val="%2)"/>
+      <w:lvlJc w:val="left"/>
+      <w:pPr>
+        <w:ind w:left="720" w:hanging="360"/>
+      </w:pPr>
+    </w:lvl>
+    <w:lvl w:ilvl="2">
+      <w:start w:val="1"/>
+      <w:numFmt w:val="lowerRoman"/>
+      <w:lvlText w:val="%3)"/>
+      <w:lvlJc w:val="left"/>
+      <w:pPr>
+        <w:ind w:left="1080" w:hanging="360"/>
+      </w:pPr>
+    </w:lvl>
+    <w:lvl w:ilvl="3">
+      <w:start w:val="1"/>
+      <w:numFmt w:val="decimal"/>
+      <w:lvlText w:val="(%4)"/>
+      <w:lvlJc w:val="left"/>
+      <w:pPr>
+        <w:ind w:left="1440" w:hanging="360"/>
+      </w:pPr>
+    </w:lvl>
+    <w:lvl w:ilvl="4">
+      <w:start w:val="1"/>
+      <w:numFmt w:val="lowerLetter"/>
+      <w:lvlText w:val="(%5)"/>
+      <w:lvlJc w:val="left"/>
+      <w:pPr>
+        <w:ind w:left="1800" w:hanging="360"/>
+      </w:pPr>
+    </w:lvl>
+    <w:lvl w:ilvl="5">
+      <w:start w:val="1"/>
+      <w:numFmt w:val="lowerRoman"/>
+      <w:lvlText w:val="(%6)"/>
+      <w:lvlJc w:val="left"/>
+      <w:pPr>
+        <w:ind w:left="2160" w:hanging="360"/>
+      </w:pPr>
+    </w:lvl>
+    <w:lvl w:ilvl="6">
+      <w:start w:val="1"/>
+      <w:numFmt w:val="decimal"/>
+      <w:lvlText w:val="%7."/>
+      <w:lvlJc w:val="left"/>
+      <w:pPr>
+        <w:ind w:left="2520" w:hanging="360"/>
+      </w:pPr>
+    </w:lvl>
+    <w:lvl w:ilvl="7">
+      <w:start w:val="1"/>
+      <w:numFmt w:val="lowerLetter"/>
+      <w:lvlText w:val="%8."/>
+      <w:lvlJc w:val="left"/>
+      <w:pPr>
+        <w:ind w:left="2880" w:hanging="360"/>
+      </w:pPr>
+    </w:lvl>
+    <w:lvl w:ilvl="8">
+      <w:start w:val="1"/>
+      <w:numFmt w:val="lowerRoman"/>
+      <w:lvlText w:val="%9."/>
+      <w:lvlJc w:val="left"/>
+      <w:pPr>
+        <w:ind w:left="3240" w:hanging="360"/>
+      </w:pPr>
+    </w:lvl>
+  </w:abstractNum>
+  <w:abstractNum w:abstractNumId="3" w15:restartNumberingAfterBreak="0">
+    <w:nsid w:val="47B10814"/>
+    <w:multiLevelType w:val="hybridMultilevel"/>
+    <w:tmpl w:val="76CA91CE"/>
+    <w:lvl w:ilvl="0" w:tplc="08090001">
+      <w:start w:val="1"/>
+      <w:numFmt w:val="bullet"/>
+      <w:lvlText w:val=""/>
+      <w:lvlJc w:val="left"/>
+      <w:pPr>
+        <w:ind w:left="720" w:hanging="360"/>
+      </w:pPr>
+      <w:rPr>
+        <w:rFonts w:ascii="Symbol" w:hAnsi="Symbol" w:hint="default"/>
+      </w:rPr>
+    </w:lvl>
+    <w:lvl w:ilvl="1" w:tplc="08090003" w:tentative="1">
+      <w:start w:val="1"/>
+      <w:numFmt w:val="bullet"/>
+      <w:lvlText w:val="o"/>
+      <w:lvlJc w:val="left"/>
+      <w:pPr>
+        <w:ind w:left="1440" w:hanging="360"/>
+      </w:pPr>
+      <w:rPr>
+        <w:rFonts w:ascii="Courier New" w:hAnsi="Courier New" w:cs="Courier New" w:hint="default"/>
+      </w:rPr>
+    </w:lvl>
+    <w:lvl w:ilvl="2" w:tplc="08090005" w:tentative="1">
+      <w:start w:val="1"/>
+      <w:numFmt w:val="bullet"/>
+      <w:lvlText w:val=""/>
+      <w:lvlJc w:val="left"/>
+      <w:pPr>
+        <w:ind w:left="2160" w:hanging="360"/>
+      </w:pPr>
+      <w:rPr>
+        <w:rFonts w:ascii="Wingdings" w:hAnsi="Wingdings" w:hint="default"/>
+      </w:rPr>
+    </w:lvl>
+    <w:lvl w:ilvl="3" w:tplc="08090001" w:tentative="1">
+      <w:start w:val="1"/>
+      <w:numFmt w:val="bullet"/>
+      <w:lvlText w:val=""/>
+      <w:lvlJc w:val="left"/>
+      <w:pPr>
+        <w:ind w:left="2880" w:hanging="360"/>
+      </w:pPr>
+      <w:rPr>
+        <w:rFonts w:ascii="Symbol" w:hAnsi="Symbol" w:hint="default"/>
+      </w:rPr>
+    </w:lvl>
+    <w:lvl w:ilvl="4" w:tplc="08090003" w:tentative="1">
+      <w:start w:val="1"/>
+      <w:numFmt w:val="bullet"/>
+      <w:lvlText w:val="o"/>
+      <w:lvlJc w:val="left"/>
+      <w:pPr>
+        <w:ind w:left="3600" w:hanging="360"/>
+      </w:pPr>
+      <w:rPr>
+        <w:rFonts w:ascii="Courier New" w:hAnsi="Courier New" w:cs="Courier New" w:hint="default"/>
+      </w:rPr>
+    </w:lvl>
+    <w:lvl w:ilvl="5" w:tplc="08090005" w:tentative="1">
+      <w:start w:val="1"/>
+      <w:numFmt w:val="bullet"/>
+      <w:lvlText w:val=""/>
+      <w:lvlJc w:val="left"/>
+      <w:pPr>
+        <w:ind w:left="4320" w:hanging="360"/>
+      </w:pPr>
+      <w:rPr>
+        <w:rFonts w:ascii="Wingdings" w:hAnsi="Wingdings" w:hint="default"/>
+      </w:rPr>
+    </w:lvl>
+    <w:lvl w:ilvl="6" w:tplc="08090001" w:tentative="1">
+      <w:start w:val="1"/>
+      <w:numFmt w:val="bullet"/>
+      <w:lvlText w:val=""/>
+      <w:lvlJc w:val="left"/>
+      <w:pPr>
+        <w:ind w:left="5040" w:hanging="360"/>
+      </w:pPr>
+      <w:rPr>
+        <w:rFonts w:ascii="Symbol" w:hAnsi="Symbol" w:hint="default"/>
+      </w:rPr>
+    </w:lvl>
+    <w:lvl w:ilvl="7" w:tplc="08090003" w:tentative="1">
+      <w:start w:val="1"/>
+      <w:numFmt w:val="bullet"/>
+      <w:lvlText w:val="o"/>
+      <w:lvlJc w:val="left"/>
+      <w:pPr>
+        <w:ind w:left="5760" w:hanging="360"/>
+      </w:pPr>
+      <w:rPr>
+        <w:rFonts w:ascii="Courier New" w:hAnsi="Courier New" w:cs="Courier New" w:hint="default"/>
+      </w:rPr>
+    </w:lvl>
+    <w:lvl w:ilvl="8" w:tplc="08090005" w:tentative="1">
+      <w:start w:val="1"/>
+      <w:numFmt w:val="bullet"/>
+      <w:lvlText w:val=""/>
+      <w:lvlJc w:val="left"/>
+      <w:pPr>
+        <w:ind w:left="6480" w:hanging="360"/>
+      </w:pPr>
+      <w:rPr>
+        <w:rFonts w:ascii="Wingdings" w:hAnsi="Wingdings" w:hint="default"/>
+      </w:rPr>
+    </w:lvl>
+  </w:abstractNum>
   <w:num w:numId="1">
     <w:abstractNumId w:val="0"/>
+  </w:num>
+  <w:num w:numId="2">
+    <w:abstractNumId w:val="1"/>
+  </w:num>
+  <w:num w:numId="3">
+    <w:abstractNumId w:val="2"/>
+  </w:num>
+  <w:num w:numId="4">
+    <w:abstractNumId w:val="3"/>
   </w:num>
 </w:numbering>
 </file>
@@ -2842,7 +4141,6 @@
   <w:style w:type="character" w:default="1" w:styleId="DefaultParagraphFont">
     <w:name w:val="Default Paragraph Font"/>
     <w:uiPriority w:val="1"/>
-    <w:semiHidden/>
     <w:unhideWhenUsed/>
   </w:style>
   <w:style w:type="table" w:default="1" w:styleId="TableNormal">
@@ -3050,6 +4348,56 @@
       <w:rFonts w:ascii="Segoe UI" w:eastAsia="Arial" w:hAnsi="Segoe UI" w:cs="Segoe UI"/>
       <w:sz w:val="18"/>
       <w:szCs w:val="18"/>
+    </w:rPr>
+  </w:style>
+  <w:style w:type="paragraph" w:styleId="HTMLPreformatted">
+    <w:name w:val="HTML Preformatted"/>
+    <w:basedOn w:val="Normal"/>
+    <w:link w:val="HTMLPreformattedChar"/>
+    <w:uiPriority w:val="99"/>
+    <w:unhideWhenUsed/>
+    <w:rsid w:val="0024154D"/>
+    <w:pPr>
+      <w:widowControl/>
+      <w:tabs>
+        <w:tab w:val="left" w:pos="916"/>
+        <w:tab w:val="left" w:pos="1832"/>
+        <w:tab w:val="left" w:pos="2748"/>
+        <w:tab w:val="left" w:pos="3664"/>
+        <w:tab w:val="left" w:pos="4580"/>
+        <w:tab w:val="left" w:pos="5496"/>
+        <w:tab w:val="left" w:pos="6412"/>
+        <w:tab w:val="left" w:pos="7328"/>
+        <w:tab w:val="left" w:pos="8244"/>
+        <w:tab w:val="left" w:pos="9160"/>
+        <w:tab w:val="left" w:pos="10076"/>
+        <w:tab w:val="left" w:pos="10992"/>
+        <w:tab w:val="left" w:pos="11908"/>
+        <w:tab w:val="left" w:pos="12824"/>
+        <w:tab w:val="left" w:pos="13740"/>
+        <w:tab w:val="left" w:pos="14656"/>
+      </w:tabs>
+      <w:autoSpaceDE/>
+      <w:autoSpaceDN/>
+    </w:pPr>
+    <w:rPr>
+      <w:rFonts w:ascii="Courier New" w:eastAsia="Times New Roman" w:hAnsi="Courier New" w:cs="Courier New"/>
+      <w:sz w:val="20"/>
+      <w:szCs w:val="20"/>
+      <w:lang w:val="en-GB" w:eastAsia="zh-CN"/>
+    </w:rPr>
+  </w:style>
+  <w:style w:type="character" w:customStyle="1" w:styleId="HTMLPreformattedChar">
+    <w:name w:val="HTML Preformatted Char"/>
+    <w:basedOn w:val="DefaultParagraphFont"/>
+    <w:link w:val="HTMLPreformatted"/>
+    <w:uiPriority w:val="99"/>
+    <w:rsid w:val="0024154D"/>
+    <w:rPr>
+      <w:rFonts w:ascii="Courier New" w:eastAsia="Times New Roman" w:hAnsi="Courier New" w:cs="Courier New"/>
+      <w:sz w:val="20"/>
+      <w:szCs w:val="20"/>
+      <w:lang w:val="en-GB" w:eastAsia="zh-CN"/>
     </w:rPr>
   </w:style>
 </w:styles>

</xml_diff>

<commit_message>
adding 3rd data source
</commit_message>
<xml_diff>
--- a/Project Report_16-11-22-CIDAB_Boris Moric.docx
+++ b/Project Report_16-11-22-CIDAB_Boris Moric.docx
@@ -355,6 +355,9 @@
         <w:t xml:space="preserve">same time at </w:t>
       </w:r>
       <w:r>
+        <w:t>UCD-</w:t>
+      </w:r>
+      <w:r>
         <w:t xml:space="preserve">CIDAB course we have just completed </w:t>
       </w:r>
       <w:r>
@@ -510,7 +513,25 @@
           <w:iCs/>
           <w:u w:val="single"/>
         </w:rPr>
-        <w:t xml:space="preserve"> to have them in ones life</w:t>
+        <w:t xml:space="preserve"> to have them in </w:t>
+      </w:r>
+      <w:proofErr w:type="spellStart"/>
+      <w:r>
+        <w:rPr>
+          <w:i/>
+          <w:iCs/>
+          <w:u w:val="single"/>
+        </w:rPr>
+        <w:t>ones</w:t>
+      </w:r>
+      <w:proofErr w:type="spellEnd"/>
+      <w:r>
+        <w:rPr>
+          <w:i/>
+          <w:iCs/>
+          <w:u w:val="single"/>
+        </w:rPr>
+        <w:t xml:space="preserve"> life</w:t>
       </w:r>
       <w:r>
         <w:t xml:space="preserve">, which gave me </w:t>
@@ -1232,7 +1253,15 @@
         <w:t>S</w:t>
       </w:r>
       <w:r>
-        <w:t xml:space="preserve">ource data from xls </w:t>
+        <w:t xml:space="preserve">ource data from </w:t>
+      </w:r>
+      <w:proofErr w:type="spellStart"/>
+      <w:r>
+        <w:t>xls</w:t>
+      </w:r>
+      <w:proofErr w:type="spellEnd"/>
+      <w:r>
+        <w:t xml:space="preserve"> </w:t>
       </w:r>
       <w:r>
         <w:t xml:space="preserve">was converted </w:t>
@@ -1297,13 +1326,7 @@
         <w:t xml:space="preserve">To </w:t>
       </w:r>
       <w:r>
-        <w:t>get some insights into why people have babies at different times in their lives</w:t>
-      </w:r>
-      <w:r>
-        <w:t>(,)</w:t>
-      </w:r>
-      <w:r>
-        <w:t xml:space="preserve"> there was a need to add some more parameters into the mix like where in the world the countries are </w:t>
+        <w:t xml:space="preserve">get some insights into why people have babies at different times in their lives there was a need to add some more parameters into the mix like where in the world the countries are </w:t>
       </w:r>
       <w:r>
         <w:t xml:space="preserve">located, ie. are there any </w:t>
@@ -1321,87 +1344,79 @@
         <w:t xml:space="preserve">, </w:t>
       </w:r>
       <w:r>
-        <w:t xml:space="preserve">then </w:t>
+        <w:t xml:space="preserve">if </w:t>
+      </w:r>
+      <w:r>
+        <w:t xml:space="preserve">there is a correlation with </w:t>
+      </w:r>
+      <w:r>
+        <w:t>wealth</w:t>
+      </w:r>
+      <w:r>
+        <w:t xml:space="preserve">, </w:t>
       </w:r>
       <w:r>
         <w:t xml:space="preserve">countries population sizes and </w:t>
       </w:r>
       <w:r>
-        <w:t xml:space="preserve">if </w:t>
-      </w:r>
-      <w:r>
-        <w:t xml:space="preserve">there is a correlation with </w:t>
-      </w:r>
-      <w:r>
-        <w:t xml:space="preserve">wealth </w:t>
-      </w:r>
-      <w:r>
         <w:t xml:space="preserve">etc. </w:t>
       </w:r>
       <w:r>
-        <w:t>[a bit unclear</w:t>
-      </w:r>
-      <w:r>
-        <w:t>. Just from ie onwards]</w:t>
-      </w:r>
-    </w:p>
-    <w:p>
-      <w:pPr>
-        <w:pStyle w:val="BodyText"/>
+        <w:t xml:space="preserve">“Countries of the world” dataset </w:t>
+      </w:r>
+      <w:sdt>
+        <w:sdtPr>
+          <w:id w:val="-441613407"/>
+          <w:citation/>
+        </w:sdtPr>
+        <w:sdtContent>
+          <w:r>
+            <w:fldChar w:fldCharType="begin"/>
+          </w:r>
+          <w:r>
+            <w:rPr>
+              <w:lang w:val="en-GB"/>
+            </w:rPr>
+            <w:instrText xml:space="preserve"> CITATION Las17 \l 2057 </w:instrText>
+          </w:r>
+          <w:r>
+            <w:fldChar w:fldCharType="separate"/>
+          </w:r>
+          <w:r>
+            <w:rPr>
+              <w:noProof/>
+              <w:lang w:val="en-GB"/>
+            </w:rPr>
+            <w:t>(Lasso, 2017)</w:t>
+          </w:r>
+          <w:r>
+            <w:fldChar w:fldCharType="end"/>
+          </w:r>
+        </w:sdtContent>
+      </w:sdt>
+      <w:r>
         <w:rPr>
           <w:sz w:val="24"/>
         </w:rPr>
-      </w:pPr>
-      <w:hyperlink r:id="rId9" w:history="1">
-        <w:r>
-          <w:rPr>
-            <w:rStyle w:val="Hyperlink"/>
-            <w:sz w:val="24"/>
-          </w:rPr>
-          <w:t>https://www.kaggle.com/datasets/fernandol/countries-of-the-world</w:t>
-        </w:r>
-      </w:hyperlink>
+        <w:t xml:space="preserve"> </w:t>
+      </w:r>
       <w:r>
         <w:rPr>
           <w:sz w:val="24"/>
         </w:rPr>
-        <w:t xml:space="preserve"> </w:t>
-      </w:r>
-    </w:p>
-    <w:p>
-      <w:pPr>
-        <w:pStyle w:val="BodyText"/>
-      </w:pPr>
-      <w:r>
-        <w:t>About Dataset</w:t>
-      </w:r>
-    </w:p>
-    <w:p>
-      <w:r>
-        <w:t>Context</w:t>
-      </w:r>
-      <w:r>
-        <w:t xml:space="preserve"> - </w:t>
-      </w:r>
-      <w:r>
-        <w:t>World fact sheet, fun to link with other datasets.</w:t>
-      </w:r>
-    </w:p>
-    <w:p>
-      <w:r>
-        <w:lastRenderedPageBreak/>
-        <w:t>Content</w:t>
-      </w:r>
-      <w:r>
-        <w:t xml:space="preserve"> - </w:t>
+        <w:t>contains</w:t>
+      </w:r>
+      <w:r>
+        <w:t xml:space="preserve"> </w:t>
+      </w:r>
+      <w:r>
+        <w:t xml:space="preserve">World fact sheet, </w:t>
+      </w:r>
+      <w:r>
+        <w:t xml:space="preserve">with </w:t>
       </w:r>
       <w:r>
         <w:t>Information on population, region, area size, infant mortality and more.</w:t>
-      </w:r>
-    </w:p>
-    <w:p>
-      <w:r>
-        <w:t>Inspiration - When making visualisations related to countries, sometimes it is interesting to group them by attributes such as region, or weigh their importance by population, GDP or other variables.</w:t>
       </w:r>
     </w:p>
     <w:p>
@@ -1419,6 +1434,7 @@
         <w:ind w:left="0"/>
       </w:pPr>
       <w:r>
+        <w:lastRenderedPageBreak/>
         <w:t>Implementation</w:t>
       </w:r>
       <w:r>
@@ -1555,7 +1571,23 @@
           <w:i/>
           <w:iCs/>
         </w:rPr>
-        <w:t>the reasons that may lead to a decision to have kids &amp; when to have them in ones life</w:t>
+        <w:t xml:space="preserve">the reasons that may lead to a decision to have kids &amp; when to have them in </w:t>
+      </w:r>
+      <w:proofErr w:type="spellStart"/>
+      <w:r>
+        <w:rPr>
+          <w:i/>
+          <w:iCs/>
+        </w:rPr>
+        <w:t>ones</w:t>
+      </w:r>
+      <w:proofErr w:type="spellEnd"/>
+      <w:r>
+        <w:rPr>
+          <w:i/>
+          <w:iCs/>
+        </w:rPr>
+        <w:t xml:space="preserve"> life</w:t>
       </w:r>
       <w:r>
         <w:t>”</w:t>
@@ -1948,6 +1980,7 @@
           <w:id w:val="-255905779"/>
           <w:citation/>
         </w:sdtPr>
+        <w:sdtEndPr/>
         <w:sdtContent>
           <w:r>
             <w:fldChar w:fldCharType="begin"/>
@@ -2129,7 +2162,7 @@
                     <pic:cNvPicPr/>
                   </pic:nvPicPr>
                   <pic:blipFill>
-                    <a:blip r:embed="rId10"/>
+                    <a:blip r:embed="rId9"/>
                     <a:stretch>
                       <a:fillRect/>
                     </a:stretch>
@@ -2158,6 +2191,55 @@
             <wp:extent cx="2595600" cy="1706400"/>
             <wp:effectExtent l="0" t="0" r="0" b="8255"/>
             <wp:docPr id="6" name="Picture 6"/>
+            <wp:cNvGraphicFramePr>
+              <a:graphicFrameLocks xmlns:a="http://schemas.openxmlformats.org/drawingml/2006/main" noChangeAspect="1"/>
+            </wp:cNvGraphicFramePr>
+            <a:graphic xmlns:a="http://schemas.openxmlformats.org/drawingml/2006/main">
+              <a:graphicData uri="http://schemas.openxmlformats.org/drawingml/2006/picture">
+                <pic:pic xmlns:pic="http://schemas.openxmlformats.org/drawingml/2006/picture">
+                  <pic:nvPicPr>
+                    <pic:cNvPr id="1" name=""/>
+                    <pic:cNvPicPr/>
+                  </pic:nvPicPr>
+                  <pic:blipFill>
+                    <a:blip r:embed="rId10"/>
+                    <a:stretch>
+                      <a:fillRect/>
+                    </a:stretch>
+                  </pic:blipFill>
+                  <pic:spPr>
+                    <a:xfrm>
+                      <a:off x="0" y="0"/>
+                      <a:ext cx="2595600" cy="1706400"/>
+                    </a:xfrm>
+                    <a:prstGeom prst="rect">
+                      <a:avLst/>
+                    </a:prstGeom>
+                  </pic:spPr>
+                </pic:pic>
+              </a:graphicData>
+            </a:graphic>
+          </wp:inline>
+        </w:drawing>
+      </w:r>
+    </w:p>
+    <w:p>
+      <w:pPr>
+        <w:pStyle w:val="BodyText"/>
+        <w:spacing w:before="10"/>
+        <w:rPr>
+          <w:sz w:val="35"/>
+        </w:rPr>
+      </w:pPr>
+      <w:r>
+        <w:rPr>
+          <w:noProof/>
+        </w:rPr>
+        <w:drawing>
+          <wp:inline distT="0" distB="0" distL="0" distR="0" wp14:anchorId="33A99976" wp14:editId="4EB10028">
+            <wp:extent cx="2570400" cy="1738800"/>
+            <wp:effectExtent l="0" t="0" r="1905" b="0"/>
+            <wp:docPr id="7" name="Picture 7"/>
             <wp:cNvGraphicFramePr>
               <a:graphicFrameLocks xmlns:a="http://schemas.openxmlformats.org/drawingml/2006/main" noChangeAspect="1"/>
             </wp:cNvGraphicFramePr>
@@ -2177,7 +2259,7 @@
                   <pic:spPr>
                     <a:xfrm>
                       <a:off x="0" y="0"/>
-                      <a:ext cx="2595600" cy="1706400"/>
+                      <a:ext cx="2570400" cy="1738800"/>
                     </a:xfrm>
                     <a:prstGeom prst="rect">
                       <a:avLst/>
@@ -2189,24 +2271,15 @@
           </wp:inline>
         </w:drawing>
       </w:r>
-    </w:p>
-    <w:p>
-      <w:pPr>
-        <w:pStyle w:val="BodyText"/>
-        <w:spacing w:before="10"/>
-        <w:rPr>
-          <w:sz w:val="35"/>
-        </w:rPr>
-      </w:pPr>
       <w:r>
         <w:rPr>
           <w:noProof/>
         </w:rPr>
         <w:drawing>
-          <wp:inline distT="0" distB="0" distL="0" distR="0" wp14:anchorId="33A99976" wp14:editId="4EB10028">
-            <wp:extent cx="2570400" cy="1738800"/>
-            <wp:effectExtent l="0" t="0" r="1905" b="0"/>
-            <wp:docPr id="7" name="Picture 7"/>
+          <wp:inline distT="0" distB="0" distL="0" distR="0" wp14:anchorId="659AB314" wp14:editId="7A5CAB0D">
+            <wp:extent cx="2620800" cy="1728000"/>
+            <wp:effectExtent l="0" t="0" r="8255" b="5715"/>
+            <wp:docPr id="8" name="Picture 8"/>
             <wp:cNvGraphicFramePr>
               <a:graphicFrameLocks xmlns:a="http://schemas.openxmlformats.org/drawingml/2006/main" noChangeAspect="1"/>
             </wp:cNvGraphicFramePr>
@@ -2226,46 +2299,6 @@
                   <pic:spPr>
                     <a:xfrm>
                       <a:off x="0" y="0"/>
-                      <a:ext cx="2570400" cy="1738800"/>
-                    </a:xfrm>
-                    <a:prstGeom prst="rect">
-                      <a:avLst/>
-                    </a:prstGeom>
-                  </pic:spPr>
-                </pic:pic>
-              </a:graphicData>
-            </a:graphic>
-          </wp:inline>
-        </w:drawing>
-      </w:r>
-      <w:r>
-        <w:rPr>
-          <w:noProof/>
-        </w:rPr>
-        <w:drawing>
-          <wp:inline distT="0" distB="0" distL="0" distR="0" wp14:anchorId="659AB314" wp14:editId="7A5CAB0D">
-            <wp:extent cx="2620800" cy="1728000"/>
-            <wp:effectExtent l="0" t="0" r="8255" b="5715"/>
-            <wp:docPr id="8" name="Picture 8"/>
-            <wp:cNvGraphicFramePr>
-              <a:graphicFrameLocks xmlns:a="http://schemas.openxmlformats.org/drawingml/2006/main" noChangeAspect="1"/>
-            </wp:cNvGraphicFramePr>
-            <a:graphic xmlns:a="http://schemas.openxmlformats.org/drawingml/2006/main">
-              <a:graphicData uri="http://schemas.openxmlformats.org/drawingml/2006/picture">
-                <pic:pic xmlns:pic="http://schemas.openxmlformats.org/drawingml/2006/picture">
-                  <pic:nvPicPr>
-                    <pic:cNvPr id="1" name=""/>
-                    <pic:cNvPicPr/>
-                  </pic:nvPicPr>
-                  <pic:blipFill>
-                    <a:blip r:embed="rId13"/>
-                    <a:stretch>
-                      <a:fillRect/>
-                    </a:stretch>
-                  </pic:blipFill>
-                  <pic:spPr>
-                    <a:xfrm>
-                      <a:off x="0" y="0"/>
                       <a:ext cx="2620800" cy="1728000"/>
                     </a:xfrm>
                     <a:prstGeom prst="rect">
@@ -2292,6 +2325,7 @@
           <w:id w:val="1792858263"/>
           <w:citation/>
         </w:sdtPr>
+        <w:sdtEndPr/>
         <w:sdtContent>
           <w:r>
             <w:fldChar w:fldCharType="begin"/>
@@ -2304,7 +2338,7 @@
           </w:r>
           <w:r>
             <w:rPr>
-              <w:lang w:val="en-GB"/>
+              <w:noProof/>
             </w:rPr>
             <w:t>(UNICEF DATA, 2022)</w:t>
           </w:r>
@@ -2321,6 +2355,7 @@
           <w:id w:val="-1511444041"/>
           <w:citation/>
         </w:sdtPr>
+        <w:sdtEndPr/>
         <w:sdtContent>
           <w:r>
             <w:fldChar w:fldCharType="begin"/>
@@ -2333,7 +2368,7 @@
           </w:r>
           <w:r>
             <w:rPr>
-              <w:lang w:val="en-GB"/>
+              <w:noProof/>
             </w:rPr>
             <w:t>(OECD)</w:t>
           </w:r>
@@ -2360,7 +2395,6 @@
         <w:t xml:space="preserve">) there is no overlap – apart from Turkey – </w:t>
       </w:r>
       <w:r>
-        <w:lastRenderedPageBreak/>
         <w:t xml:space="preserve">even when relaxing the </w:t>
       </w:r>
       <w:r>
@@ -2371,6 +2405,7 @@
           <w:id w:val="318622118"/>
           <w:citation/>
         </w:sdtPr>
+        <w:sdtEndPr/>
         <w:sdtContent>
           <w:r>
             <w:fldChar w:fldCharType="begin"/>
@@ -2383,7 +2418,7 @@
           </w:r>
           <w:r>
             <w:rPr>
-              <w:lang w:val="en-GB"/>
+              <w:noProof/>
             </w:rPr>
             <w:t>(UNICEF DATA, 2022)</w:t>
           </w:r>
@@ -2423,16 +2458,26 @@
         <w:t>collected</w:t>
       </w:r>
       <w:r>
-        <w:t xml:space="preserve">, analysed and published </w:t>
-      </w:r>
-      <w:r>
-        <w:t xml:space="preserve">by both organisations - </w:t>
-      </w:r>
-      <w:r>
-        <w:t>which in my opinion is less likely</w:t>
-      </w:r>
-      <w:r>
-        <w:t>.</w:t>
+        <w:t xml:space="preserve">, </w:t>
+      </w:r>
+      <w:proofErr w:type="spellStart"/>
+      <w:r>
+        <w:t>analysed</w:t>
+      </w:r>
+      <w:proofErr w:type="spellEnd"/>
+      <w:r>
+        <w:t xml:space="preserve"> and published </w:t>
+      </w:r>
+      <w:r>
+        <w:t xml:space="preserve">by both </w:t>
+      </w:r>
+      <w:proofErr w:type="spellStart"/>
+      <w:r>
+        <w:t>organisations</w:t>
+      </w:r>
+      <w:proofErr w:type="spellEnd"/>
+      <w:r>
+        <w:t xml:space="preserve"> - which in my opinion is less likely.</w:t>
       </w:r>
     </w:p>
     <w:p>
@@ -2486,6 +2531,7 @@
           <w:id w:val="429405688"/>
           <w:citation/>
         </w:sdtPr>
+        <w:sdtEndPr/>
         <w:sdtContent>
           <w:r>
             <w:rPr>
@@ -2592,7 +2638,29 @@
           <w:highlight w:val="lightGray"/>
           <w:lang w:val="en-GB" w:eastAsia="zh-CN"/>
         </w:rPr>
-        <w:t>['Afghanistan', 'Albania', 'Algeria', 'Angola', 'Argentina', 'Armenia', 'Azerbaijan', 'Bahrain', 'Bangladesh', 'Barbados', 'Belize', 'Benin', 'Bhutan', 'Botswana', 'Burkina Faso', 'Burundi', 'Cabo Verde', 'Cambodia', 'Cameroon', 'Central African Republic', 'Chad', 'Comoros', 'Congo', 'Cuba', "Côte d'Ivoire", "Democratic People's Republic of Korea", 'Democratic Republic of the Congo', 'Dominican Republic', 'Egypt', 'El Salvador', 'Equatorial Guinea', 'Eswatini', 'Ethiopia', 'Fiji', 'Gabon', 'Gambia', 'Georgia', 'Ghana', 'Guatemala', 'Guinea', 'Guinea-Bissau', 'Guyana', 'Haiti', 'Honduras', 'India', 'Indonesia', 'Iran (Islamic Republic of)', 'Iraq', 'Jamaica', 'Jordan', 'Kazakhstan', 'Kenya', 'Kiribati', 'Kosovo', 'Kyrgyzstan', "Lao People's Democratic Republic", 'Lebanon', 'Lesotho', 'Liberia', 'Madagascar', 'Malawi', 'Maldives', 'Mali', 'Marshall Islands', 'Mauritania', 'Mexico', 'Mongolia', 'Montenegro', 'Morocco', 'Mozambique', 'Myanmar', 'Namibia', 'Nauru', 'Nepal', 'Niger', 'North Macedonia', 'Pakistan', 'Panama', 'Papua New Guinea', 'Paraguay', 'Peru', 'Philippines', 'Republic of Moldova', 'Rwanda', 'Saint Lucia', 'Samoa', 'Sao Tome and Principe', 'Saudi Arabia', 'Senegal', 'Serbia', 'Sierra Leone', 'Singapore', 'Slovakia', 'Solomon Islands', 'Somalia', 'South Sudan', 'Sri Lanka', 'State of Palestine', 'Sudan', 'Suriname', 'Tajikistan', 'Thailand', 'Timor-Leste', 'Togo', 'Tonga', 'Trinidad and Tobago', 'Tunisia', 'Turkmenistan', 'Turks and Caicos Islands', 'Tuvalu', 'Türkiye', 'Uganda', 'Ukraine', 'United Republic of Tanzania', 'Uruguay', 'Vanuatu', 'Viet Nam', 'Yemen', 'Zambia', 'Zimbabwe']</w:t>
+        <w:t>['Afghanistan', 'Albania', 'Algeria', 'Angola', 'Argentina', 'Armenia', 'Azerbaijan', 'Bahrain', 'Bangladesh', 'Barbados', 'Belize', 'Benin', 'Bhutan', 'Botswana', 'Burkina Faso', 'Burundi', 'Cabo Verde', 'Cambodia', 'Cameroon', 'Central African Republic', 'Chad', 'Comoros', 'Congo', 'Cuba', "Côte d'Ivoire", "Democratic People's Republic of Korea", 'Democratic Republic of the Congo', 'Dominican Republic', 'Egypt', 'El Salvador', 'Equatorial Guinea', 'Eswatini', 'Ethiopia', 'Fiji', 'Gabon', 'Gambia', 'Georgia', 'Ghana', 'Guatemala', 'Guinea', 'Guinea-Bissau', 'Guyana', 'Haiti', 'Honduras', 'India', 'Indonesia', 'Iran (Islamic Republic of)', 'Iraq', 'Jamaica', 'Jordan', 'Kazakhstan', 'Kenya', 'Kiribati', 'Kosovo', 'Kyrgyzstan', "Lao People's Democratic Republic", 'Lebanon', 'Lesotho', 'Liberia', 'Madagascar', 'Malawi', 'Maldives', 'Mali', 'Marshall Islands', 'Mauritania', 'Mexico', 'Mongolia', 'Montenegro', 'Morocco', 'Mozambique', 'Myanmar', 'Namibia', 'Nauru', 'Nepal', 'Niger', 'North Macedonia', 'Pakistan', 'Panama', 'Papua New Guinea', 'Paraguay', 'Peru', 'Philippines', 'Republic of Moldova', 'Rwanda', 'Saint Lucia', 'Samoa', 'Sao Tome and Principe', 'Saudi Arabia', 'Senegal', 'Serbia', 'Sierra Leone', 'Singapore', 'Slovakia', 'Solomon Islands', 'Somalia', 'South Sudan', 'Sri Lanka', 'State of Palestine', 'Sudan', 'Suriname', 'Tajikistan', 'Thailand', 'Timor-Leste', 'Togo', 'Tonga', 'Trinidad and Tobago', 'Tunisia', 'Turkmenistan', 'Turks and Caicos Islands', 'Tuvalu', '</w:t>
+      </w:r>
+      <w:proofErr w:type="spellStart"/>
+      <w:r>
+        <w:rPr>
+          <w:rFonts w:ascii="var(--jp-code-font-family)" w:eastAsia="Times New Roman" w:hAnsi="var(--jp-code-font-family)" w:cs="Courier New"/>
+          <w:sz w:val="20"/>
+          <w:szCs w:val="20"/>
+          <w:highlight w:val="lightGray"/>
+          <w:lang w:val="en-GB" w:eastAsia="zh-CN"/>
+        </w:rPr>
+        <w:t>Türkiye</w:t>
+      </w:r>
+      <w:proofErr w:type="spellEnd"/>
+      <w:r>
+        <w:rPr>
+          <w:rFonts w:ascii="var(--jp-code-font-family)" w:eastAsia="Times New Roman" w:hAnsi="var(--jp-code-font-family)" w:cs="Courier New"/>
+          <w:sz w:val="20"/>
+          <w:szCs w:val="20"/>
+          <w:highlight w:val="lightGray"/>
+          <w:lang w:val="en-GB" w:eastAsia="zh-CN"/>
+        </w:rPr>
+        <w:t>', 'Uganda', 'Ukraine', 'United Republic of Tanzania', 'Uruguay', 'Vanuatu', 'Viet Nam', 'Yemen', 'Zambia', 'Zimbabwe']</w:t>
       </w:r>
     </w:p>
     <w:p>
@@ -2624,6 +2692,7 @@
           <w:id w:val="567157895"/>
           <w:citation/>
         </w:sdtPr>
+        <w:sdtEndPr/>
         <w:sdtContent>
           <w:r>
             <w:rPr>
@@ -2923,13 +2992,7 @@
         <w:t xml:space="preserve">cross all of the countries </w:t>
       </w:r>
       <w:r>
-        <w:t xml:space="preserve">during </w:t>
-      </w:r>
-      <w:r>
-        <w:t xml:space="preserve">last 60 years </w:t>
-      </w:r>
-      <w:r>
-        <w:t xml:space="preserve">of reported data </w:t>
+        <w:t xml:space="preserve">during last 60 years of reported data </w:t>
       </w:r>
       <w:r>
         <w:t>the</w:t>
@@ -2965,6 +3028,7 @@
           <w:id w:val="-713963336"/>
           <w:citation/>
         </w:sdtPr>
+        <w:sdtEndPr/>
         <w:sdtContent>
           <w:r>
             <w:fldChar w:fldCharType="begin"/>
@@ -3010,6 +3074,7 @@
           <w:id w:val="679627684"/>
           <w:citation/>
         </w:sdtPr>
+        <w:sdtEndPr/>
         <w:sdtContent>
           <w:r>
             <w:fldChar w:fldCharType="begin"/>
@@ -3059,51 +3124,6 @@
       </w:pPr>
       <w:r>
         <w:t>References</w:t>
-      </w:r>
-    </w:p>
-    <w:p>
-      <w:pPr>
-        <w:pStyle w:val="BodyText"/>
-        <w:spacing w:before="175"/>
-      </w:pPr>
-      <w:r>
-        <w:t>(Include</w:t>
-      </w:r>
-      <w:r>
-        <w:rPr>
-          <w:spacing w:val="-7"/>
-        </w:rPr>
-        <w:t xml:space="preserve"> </w:t>
-      </w:r>
-      <w:r>
-        <w:t>any</w:t>
-      </w:r>
-      <w:r>
-        <w:rPr>
-          <w:spacing w:val="-6"/>
-        </w:rPr>
-        <w:t xml:space="preserve"> </w:t>
-      </w:r>
-      <w:r>
-        <w:t>references</w:t>
-      </w:r>
-      <w:r>
-        <w:rPr>
-          <w:spacing w:val="-6"/>
-        </w:rPr>
-        <w:t xml:space="preserve"> </w:t>
-      </w:r>
-      <w:r>
-        <w:t>if</w:t>
-      </w:r>
-      <w:r>
-        <w:rPr>
-          <w:spacing w:val="-6"/>
-        </w:rPr>
-        <w:t xml:space="preserve"> </w:t>
-      </w:r>
-      <w:r>
-        <w:t>required)</w:t>
       </w:r>
     </w:p>
     <w:sdt>
@@ -3151,6 +3171,35 @@
               <w:r>
                 <w:fldChar w:fldCharType="separate"/>
               </w:r>
+              <w:r>
+                <w:rPr>
+                  <w:noProof/>
+                </w:rPr>
+                <w:t xml:space="preserve">Lasso, F. (2017). </w:t>
+              </w:r>
+              <w:r>
+                <w:rPr>
+                  <w:i/>
+                  <w:iCs/>
+                  <w:noProof/>
+                </w:rPr>
+                <w:t>Countries of the World | Kaggle.</w:t>
+              </w:r>
+              <w:r>
+                <w:rPr>
+                  <w:noProof/>
+                </w:rPr>
+                <w:t xml:space="preserve"> Retrieved 12 30, 2022, from kaggle.com: https://www.kaggle.com/datasets/fernandol/countries-of-the-world</w:t>
+              </w:r>
+            </w:p>
+            <w:p>
+              <w:pPr>
+                <w:pStyle w:val="Bibliography"/>
+                <w:ind w:left="720" w:hanging="720"/>
+                <w:rPr>
+                  <w:noProof/>
+                </w:rPr>
+              </w:pPr>
               <w:r>
                 <w:rPr>
                   <w:noProof/>
@@ -3198,14 +3247,7 @@
                 <w:rPr>
                   <w:noProof/>
                 </w:rPr>
-                <w:t xml:space="preserve"> Retrieved Dec 30, 2022, from data.unicef.org.: https://data.unicef.org/resources/dataset/percentage-children-age-5-whose-births-</w:t>
-              </w:r>
-              <w:r>
-                <w:rPr>
-                  <w:noProof/>
-                </w:rPr>
-                <w:lastRenderedPageBreak/>
-                <w:t>registered-sex-place-residence-household-wealth-quintile/</w:t>
+                <w:t xml:space="preserve"> Retrieved Dec 30, 2022, from data.unicef.org.: https://data.unicef.org/resources/dataset/percentage-children-age-5-whose-births-registered-sex-place-residence-household-wealth-quintile/</w:t>
               </w:r>
             </w:p>
             <w:p>
@@ -4141,6 +4183,7 @@
   <w:style w:type="character" w:default="1" w:styleId="DefaultParagraphFont">
     <w:name w:val="Default Paragraph Font"/>
     <w:uiPriority w:val="1"/>
+    <w:semiHidden/>
     <w:unhideWhenUsed/>
   </w:style>
   <w:style w:type="table" w:default="1" w:styleId="TableNormal">
@@ -4726,11 +4769,35 @@
     <b:Medium>Excel document</b:Medium>
     <b:RefOrder>2</b:RefOrder>
   </b:Source>
+  <b:Source>
+    <b:Tag>Las17</b:Tag>
+    <b:SourceType>DocumentFromInternetSite</b:SourceType>
+    <b:Guid>{4A9EC710-C496-47F7-BEC8-92782DD8AC59}</b:Guid>
+    <b:Author>
+      <b:Author>
+        <b:NameList>
+          <b:Person>
+            <b:Last>Lasso</b:Last>
+            <b:First>Fernano</b:First>
+          </b:Person>
+        </b:NameList>
+      </b:Author>
+    </b:Author>
+    <b:Title>Countries of the World | Kaggle</b:Title>
+    <b:InternetSiteTitle>kaggle.com</b:InternetSiteTitle>
+    <b:Year>2017</b:Year>
+    <b:URL>https://www.kaggle.com/datasets/fernandol/countries-of-the-world</b:URL>
+    <b:YearAccessed>2022</b:YearAccessed>
+    <b:MonthAccessed>12</b:MonthAccessed>
+    <b:DayAccessed>30</b:DayAccessed>
+    <b:ShortTitle>World Countries</b:ShortTitle>
+    <b:RefOrder>3</b:RefOrder>
+  </b:Source>
 </b:Sources>
 </file>
 
 <file path=customXml/itemProps1.xml><?xml version="1.0" encoding="utf-8"?>
-<ds:datastoreItem xmlns:ds="http://schemas.openxmlformats.org/officeDocument/2006/customXml" ds:itemID="{88B4B6BF-6756-411C-B552-F49087C97F7C}">
+<ds:datastoreItem xmlns:ds="http://schemas.openxmlformats.org/officeDocument/2006/customXml" ds:itemID="{EBF63DEE-35B1-4EF6-899B-EAF39DCE64B4}">
   <ds:schemaRefs>
     <ds:schemaRef ds:uri="http://schemas.openxmlformats.org/officeDocument/2006/bibliography"/>
   </ds:schemaRefs>

</xml_diff>

<commit_message>
added countries of the world + more update in Report
</commit_message>
<xml_diff>
--- a/Project Report_16-11-22-CIDAB_Boris Moric.docx
+++ b/Project Report_16-11-22-CIDAB_Boris Moric.docx
@@ -1353,10 +1353,7 @@
         <w:t>wealth</w:t>
       </w:r>
       <w:r>
-        <w:t xml:space="preserve">, </w:t>
-      </w:r>
-      <w:r>
-        <w:t xml:space="preserve">countries population sizes and </w:t>
+        <w:t xml:space="preserve">, countries population sizes and </w:t>
       </w:r>
       <w:r>
         <w:t xml:space="preserve">etc. </w:t>
@@ -1369,6 +1366,7 @@
           <w:id w:val="-441613407"/>
           <w:citation/>
         </w:sdtPr>
+        <w:sdtEndPr/>
         <w:sdtContent>
           <w:r>
             <w:fldChar w:fldCharType="begin"/>
@@ -1418,6 +1416,50 @@
       <w:r>
         <w:t>Information on population, region, area size, infant mortality and more.</w:t>
       </w:r>
+      <w:r>
+        <w:t xml:space="preserve"> The data set was downloaded by using </w:t>
+      </w:r>
+      <w:proofErr w:type="spellStart"/>
+      <w:r>
+        <w:t>Keggle</w:t>
+      </w:r>
+      <w:proofErr w:type="spellEnd"/>
+      <w:r>
+        <w:t xml:space="preserve"> API </w:t>
+      </w:r>
+      <w:sdt>
+        <w:sdtPr>
+          <w:id w:val="-1902891044"/>
+          <w:citation/>
+        </w:sdtPr>
+        <w:sdtContent>
+          <w:r>
+            <w:fldChar w:fldCharType="begin"/>
+          </w:r>
+          <w:r>
+            <w:rPr>
+              <w:lang w:val="en-GB"/>
+            </w:rPr>
+            <w:instrText xml:space="preserve"> CITATION Kag \l 2057 </w:instrText>
+          </w:r>
+          <w:r>
+            <w:fldChar w:fldCharType="separate"/>
+          </w:r>
+          <w:r>
+            <w:rPr>
+              <w:noProof/>
+              <w:lang w:val="en-GB"/>
+            </w:rPr>
+            <w:t>(Kaggle, n.d.)</w:t>
+          </w:r>
+          <w:r>
+            <w:fldChar w:fldCharType="end"/>
+          </w:r>
+        </w:sdtContent>
+      </w:sdt>
+      <w:r>
+        <w:t>.</w:t>
+      </w:r>
     </w:p>
     <w:p>
       <w:pPr>
@@ -1434,7 +1476,6 @@
         <w:ind w:left="0"/>
       </w:pPr>
       <w:r>
-        <w:lastRenderedPageBreak/>
         <w:t>Implementation</w:t>
       </w:r>
       <w:r>
@@ -2317,6 +2358,12 @@
         <w:pStyle w:val="BodyText"/>
         <w:spacing w:before="10"/>
       </w:pPr>
+    </w:p>
+    <w:p>
+      <w:pPr>
+        <w:pStyle w:val="BodyText"/>
+        <w:spacing w:before="10"/>
+      </w:pPr>
       <w:r>
         <w:t xml:space="preserve">While merging the </w:t>
       </w:r>
@@ -2473,6 +2520,7 @@
       </w:r>
       <w:proofErr w:type="spellStart"/>
       <w:r>
+        <w:lastRenderedPageBreak/>
         <w:t>organisations</w:t>
       </w:r>
       <w:proofErr w:type="spellEnd"/>
@@ -2759,15 +2807,7 @@
         </w:rPr>
       </w:pPr>
     </w:p>
-    <w:p>
-      <w:pPr>
-        <w:pStyle w:val="BodyText"/>
-        <w:spacing w:before="10"/>
-        <w:rPr>
-          <w:sz w:val="35"/>
-        </w:rPr>
-      </w:pPr>
-    </w:p>
+    <w:p/>
     <w:p>
       <w:pPr>
         <w:pStyle w:val="BodyText"/>
@@ -3171,6 +3211,35 @@
               <w:r>
                 <w:fldChar w:fldCharType="separate"/>
               </w:r>
+              <w:r>
+                <w:rPr>
+                  <w:noProof/>
+                </w:rPr>
+                <w:t xml:space="preserve">Kaggle. (n.d.). </w:t>
+              </w:r>
+              <w:r>
+                <w:rPr>
+                  <w:i/>
+                  <w:iCs/>
+                  <w:noProof/>
+                </w:rPr>
+                <w:t>Public API documentation | Kaggle</w:t>
+              </w:r>
+              <w:r>
+                <w:rPr>
+                  <w:noProof/>
+                </w:rPr>
+                <w:t>. Retrieved from https://www.kaggle.com/docs/api</w:t>
+              </w:r>
+            </w:p>
+            <w:p>
+              <w:pPr>
+                <w:pStyle w:val="Bibliography"/>
+                <w:ind w:left="720" w:hanging="720"/>
+                <w:rPr>
+                  <w:noProof/>
+                </w:rPr>
+              </w:pPr>
               <w:r>
                 <w:rPr>
                   <w:noProof/>
@@ -3257,6 +3326,7 @@
                   <w:bCs/>
                   <w:noProof/>
                 </w:rPr>
+                <w:lastRenderedPageBreak/>
                 <w:fldChar w:fldCharType="end"/>
               </w:r>
             </w:p>
@@ -4793,11 +4863,24 @@
     <b:ShortTitle>World Countries</b:ShortTitle>
     <b:RefOrder>3</b:RefOrder>
   </b:Source>
+  <b:Source>
+    <b:Tag>Kag</b:Tag>
+    <b:SourceType>InternetSite</b:SourceType>
+    <b:Guid>{F598EF36-06ED-491D-BA84-8E7EAA6B4713}</b:Guid>
+    <b:Title>Public API documentation | Kaggle</b:Title>
+    <b:URL>https://www.kaggle.com/docs/api</b:URL>
+    <b:Author>
+      <b:Author>
+        <b:Corporate>Kaggle</b:Corporate>
+      </b:Author>
+    </b:Author>
+    <b:RefOrder>4</b:RefOrder>
+  </b:Source>
 </b:Sources>
 </file>
 
 <file path=customXml/itemProps1.xml><?xml version="1.0" encoding="utf-8"?>
-<ds:datastoreItem xmlns:ds="http://schemas.openxmlformats.org/officeDocument/2006/customXml" ds:itemID="{EBF63DEE-35B1-4EF6-899B-EAF39DCE64B4}">
+<ds:datastoreItem xmlns:ds="http://schemas.openxmlformats.org/officeDocument/2006/customXml" ds:itemID="{2977B643-602B-4697-9C46-F5BB8AB2E16C}">
   <ds:schemaRefs>
     <ds:schemaRef ds:uri="http://schemas.openxmlformats.org/officeDocument/2006/bibliography"/>
   </ds:schemaRefs>

</xml_diff>

<commit_message>
completed the function and 3rd data source
</commit_message>
<xml_diff>
--- a/Project Report_16-11-22-CIDAB_Boris Moric.docx
+++ b/Project Report_16-11-22-CIDAB_Boris Moric.docx
@@ -157,6 +157,98 @@
     <w:p>
       <w:pPr>
         <w:pStyle w:val="BodyText"/>
+        <w:spacing w:before="175"/>
+      </w:pPr>
+      <w:r>
+        <w:t xml:space="preserve">The aim of the project was to use </w:t>
+      </w:r>
+      <w:r>
+        <w:t xml:space="preserve">Python </w:t>
+      </w:r>
+      <w:r>
+        <w:t xml:space="preserve">and available read world data </w:t>
+      </w:r>
+      <w:r>
+        <w:t xml:space="preserve">and generate valuable insights </w:t>
+      </w:r>
+      <w:r>
+        <w:t>into question</w:t>
+      </w:r>
+      <w:r>
+        <w:t xml:space="preserve"> about </w:t>
+      </w:r>
+      <w:r>
+        <w:t xml:space="preserve">factors that may lead to people’s decisions </w:t>
+      </w:r>
+      <w:r>
+        <w:t>on having their kids at different times in their lives.</w:t>
+      </w:r>
+      <w:r>
+        <w:t xml:space="preserve"> The project </w:t>
+      </w:r>
+      <w:r>
+        <w:t>used three data sets</w:t>
+      </w:r>
+      <w:r>
+        <w:t xml:space="preserve"> and was </w:t>
+      </w:r>
+      <w:r>
+        <w:t>aim</w:t>
+      </w:r>
+      <w:r>
+        <w:t xml:space="preserve">ing </w:t>
+      </w:r>
+      <w:r>
+        <w:t xml:space="preserve">to </w:t>
+      </w:r>
+      <w:proofErr w:type="spellStart"/>
+      <w:r>
+        <w:t>analyse</w:t>
+      </w:r>
+      <w:proofErr w:type="spellEnd"/>
+      <w:r>
+        <w:t xml:space="preserve"> </w:t>
+      </w:r>
+      <w:r>
+        <w:t xml:space="preserve">and </w:t>
+      </w:r>
+      <w:r>
+        <w:t xml:space="preserve">manipulate </w:t>
+      </w:r>
+      <w:r>
+        <w:t>the</w:t>
+      </w:r>
+      <w:r>
+        <w:t xml:space="preserve"> data contained</w:t>
+      </w:r>
+      <w:r>
+        <w:t xml:space="preserve"> </w:t>
+      </w:r>
+      <w:r>
+        <w:t xml:space="preserve">to </w:t>
+      </w:r>
+      <w:r>
+        <w:t xml:space="preserve">enable </w:t>
+      </w:r>
+      <w:r>
+        <w:t>better understanding</w:t>
+      </w:r>
+      <w:r>
+        <w:t xml:space="preserve"> </w:t>
+      </w:r>
+      <w:r>
+        <w:t xml:space="preserve">of the contents and insights </w:t>
+      </w:r>
+      <w:r>
+        <w:t>generat</w:t>
+      </w:r>
+      <w:r>
+        <w:t>ion.</w:t>
+      </w:r>
+    </w:p>
+    <w:p>
+      <w:pPr>
+        <w:pStyle w:val="BodyText"/>
         <w:spacing w:before="10"/>
         <w:rPr>
           <w:sz w:val="35"/>
@@ -433,7 +525,7 @@
           <w:iCs/>
           <w:u w:val="single"/>
         </w:rPr>
-        <w:t xml:space="preserve"> people in America hav</w:t>
+        <w:t xml:space="preserve"> people in </w:t>
       </w:r>
       <w:r>
         <w:rPr>
@@ -441,6 +533,30 @@
           <w:iCs/>
           <w:u w:val="single"/>
         </w:rPr>
+        <w:t>rich</w:t>
+      </w:r>
+      <w:r>
+        <w:rPr>
+          <w:i/>
+          <w:iCs/>
+          <w:u w:val="single"/>
+        </w:rPr>
+        <w:t xml:space="preserve"> countries </w:t>
+      </w:r>
+      <w:r>
+        <w:rPr>
+          <w:i/>
+          <w:iCs/>
+          <w:u w:val="single"/>
+        </w:rPr>
+        <w:t>hav</w:t>
+      </w:r>
+      <w:r>
+        <w:rPr>
+          <w:i/>
+          <w:iCs/>
+          <w:u w:val="single"/>
+        </w:rPr>
         <w:t>e</w:t>
       </w:r>
       <w:r>
@@ -457,7 +573,23 @@
           <w:iCs/>
           <w:u w:val="single"/>
         </w:rPr>
-        <w:t xml:space="preserve"> compared to other countries</w:t>
+        <w:t xml:space="preserve"> compared to </w:t>
+      </w:r>
+      <w:r>
+        <w:rPr>
+          <w:i/>
+          <w:iCs/>
+          <w:u w:val="single"/>
+        </w:rPr>
+        <w:t xml:space="preserve">poorer </w:t>
+      </w:r>
+      <w:r>
+        <w:rPr>
+          <w:i/>
+          <w:iCs/>
+          <w:u w:val="single"/>
+        </w:rPr>
+        <w:t>countries</w:t>
       </w:r>
       <w:r>
         <w:rPr>
@@ -1005,6 +1137,29 @@
       <w:r>
         <w:t>.</w:t>
       </w:r>
+      <w:r>
+        <w:t xml:space="preserve"> The column names</w:t>
+      </w:r>
+      <w:r>
+        <w:t xml:space="preserve"> and short descriptions </w:t>
+      </w:r>
+      <w:r>
+        <w:t xml:space="preserve">for each is contained within </w:t>
+      </w:r>
+      <w:r>
+        <w:t>.</w:t>
+      </w:r>
+      <w:proofErr w:type="spellStart"/>
+      <w:r>
+        <w:t>iptnb</w:t>
+      </w:r>
+      <w:proofErr w:type="spellEnd"/>
+      <w:r>
+        <w:t xml:space="preserve"> file</w:t>
+      </w:r>
+      <w:r>
+        <w:t>.</w:t>
+      </w:r>
     </w:p>
     <w:p>
       <w:pPr>
@@ -1152,27 +1307,15 @@
         <w:t>that</w:t>
       </w:r>
       <w:r>
-        <w:rPr>
-          <w:sz w:val="24"/>
-        </w:rPr>
         <w:t>.</w:t>
       </w:r>
       <w:r>
-        <w:rPr>
-          <w:sz w:val="24"/>
-        </w:rPr>
         <w:t xml:space="preserve"> The </w:t>
       </w:r>
       <w:r>
-        <w:rPr>
-          <w:sz w:val="24"/>
-        </w:rPr>
         <w:t xml:space="preserve">web </w:t>
       </w:r>
       <w:r>
-        <w:rPr>
-          <w:sz w:val="24"/>
-        </w:rPr>
         <w:t xml:space="preserve">site </w:t>
       </w:r>
       <w:r>
@@ -1326,7 +1469,11 @@
         <w:t xml:space="preserve">To </w:t>
       </w:r>
       <w:r>
-        <w:t xml:space="preserve">get some insights into why people have babies at different times in their lives there was a need to add some more parameters into the mix like where in the world the countries are </w:t>
+        <w:t xml:space="preserve">get some insights into why people have babies at different times in their lives there was </w:t>
+      </w:r>
+      <w:r>
+        <w:lastRenderedPageBreak/>
+        <w:t xml:space="preserve">a need to add some more parameters into the mix like where in the world the countries are </w:t>
       </w:r>
       <w:r>
         <w:t xml:space="preserve">located, ie. are there any </w:t>
@@ -1432,6 +1579,7 @@
           <w:id w:val="-1902891044"/>
           <w:citation/>
         </w:sdtPr>
+        <w:sdtEndPr/>
         <w:sdtContent>
           <w:r>
             <w:fldChar w:fldCharType="begin"/>
@@ -1780,53 +1928,16 @@
     </w:p>
     <w:p>
       <w:r>
-        <w:t>B</w:t>
-      </w:r>
-      <w:r>
-        <w:t xml:space="preserve">irth registrations dataset </w:t>
-      </w:r>
-      <w:sdt>
-        <w:sdtPr>
-          <w:id w:val="-1158689197"/>
-          <w:citation/>
-        </w:sdtPr>
-        <w:sdtEndPr/>
-        <w:sdtContent>
-          <w:r>
-            <w:fldChar w:fldCharType="begin"/>
-          </w:r>
-          <w:r>
-            <w:rPr>
-              <w:lang w:val="en-GB"/>
-            </w:rPr>
-            <w:instrText xml:space="preserve"> CITATION UNI22 \l 2057 </w:instrText>
-          </w:r>
-          <w:r>
-            <w:fldChar w:fldCharType="separate"/>
-          </w:r>
-          <w:r>
-            <w:rPr>
-              <w:noProof/>
-              <w:lang w:val="en-GB"/>
-            </w:rPr>
-            <w:t>(UNICEF DATA, 2022)</w:t>
-          </w:r>
-          <w:r>
-            <w:fldChar w:fldCharType="end"/>
-          </w:r>
-        </w:sdtContent>
-      </w:sdt>
-      <w:r>
-        <w:t xml:space="preserve"> </w:t>
-      </w:r>
-      <w:r>
-        <w:t xml:space="preserve">gave us </w:t>
-      </w:r>
-      <w:r>
-        <w:t xml:space="preserve">75 countries with &gt;80% of reported births and </w:t>
-      </w:r>
-      <w:r>
-        <w:t xml:space="preserve">we now needed to look into Age of mothers at childbirth </w:t>
+        <w:t xml:space="preserve">I </w:t>
+      </w:r>
+      <w:r>
+        <w:t xml:space="preserve">now </w:t>
+      </w:r>
+      <w:r>
+        <w:t xml:space="preserve">started </w:t>
+      </w:r>
+      <w:r>
+        <w:t xml:space="preserve">to look into Age of mothers at childbirth </w:t>
       </w:r>
       <w:sdt>
         <w:sdtPr>
@@ -1866,13 +1977,19 @@
         <w:t>as second step</w:t>
       </w:r>
       <w:r>
+        <w:t xml:space="preserve"> with the intention to combine the two (inner merge on countries)</w:t>
+      </w:r>
+      <w:r>
         <w:t>.</w:t>
       </w:r>
       <w:r>
         <w:t xml:space="preserve"> After </w:t>
       </w:r>
       <w:r>
-        <w:t xml:space="preserve">cleaning the dataset we ended up with </w:t>
+        <w:t xml:space="preserve">cleaning the dataset </w:t>
+      </w:r>
+      <w:r>
+        <w:t xml:space="preserve">the result was </w:t>
       </w:r>
       <w:r>
         <w:t xml:space="preserve">39 countries that </w:t>
@@ -1880,7 +1997,107 @@
       <w:r>
         <w:t>have collected and reported the average age of the mother at the time of their first child births.</w:t>
       </w:r>
-    </w:p>
+      <w:r>
+        <w:t xml:space="preserve"> </w:t>
+      </w:r>
+    </w:p>
+    <w:p/>
+    <w:p>
+      <w:r>
+        <w:t xml:space="preserve">The </w:t>
+      </w:r>
+      <w:hyperlink w:anchor="_Across_all_of" w:history="1">
+        <w:r>
+          <w:rPr>
+            <w:rStyle w:val="Hyperlink"/>
+          </w:rPr>
+          <w:t>1</w:t>
+        </w:r>
+        <w:r>
+          <w:rPr>
+            <w:rStyle w:val="Hyperlink"/>
+            <w:vertAlign w:val="superscript"/>
+          </w:rPr>
+          <w:t>st</w:t>
+        </w:r>
+        <w:r>
+          <w:rPr>
+            <w:rStyle w:val="Hyperlink"/>
+          </w:rPr>
+          <w:t xml:space="preserve"> insight</w:t>
+        </w:r>
+      </w:hyperlink>
+      <w:r>
+        <w:t xml:space="preserve"> was </w:t>
+      </w:r>
+      <w:r>
+        <w:t xml:space="preserve">based on data from one data source and was </w:t>
+      </w:r>
+      <w:r>
+        <w:t xml:space="preserve">fairly </w:t>
+      </w:r>
+      <w:r>
+        <w:t xml:space="preserve">obvious from the charts </w:t>
+      </w:r>
+      <w:r>
+        <w:t xml:space="preserve">provided </w:t>
+      </w:r>
+      <w:r>
+        <w:t xml:space="preserve">in the </w:t>
+      </w:r>
+      <w:r>
+        <w:t xml:space="preserve">next </w:t>
+      </w:r>
+      <w:r>
+        <w:t>chapter.</w:t>
+      </w:r>
+      <w:r>
+        <w:t xml:space="preserve"> </w:t>
+      </w:r>
+    </w:p>
+    <w:p/>
+    <w:p>
+      <w:r>
+        <w:t xml:space="preserve">Planned merge of two datasets didn’t yield </w:t>
+      </w:r>
+      <w:r>
+        <w:t xml:space="preserve">any overlap, apart from Turkey, which was surprising and resulted in </w:t>
+      </w:r>
+      <w:hyperlink w:anchor="_There_was_no" w:history="1">
+        <w:r>
+          <w:rPr>
+            <w:rStyle w:val="Hyperlink"/>
+          </w:rPr>
+          <w:t>2</w:t>
+        </w:r>
+        <w:r>
+          <w:rPr>
+            <w:rStyle w:val="Hyperlink"/>
+            <w:vertAlign w:val="superscript"/>
+          </w:rPr>
+          <w:t>nd</w:t>
+        </w:r>
+        <w:r>
+          <w:rPr>
+            <w:rStyle w:val="Hyperlink"/>
+          </w:rPr>
+          <w:t xml:space="preserve"> insight</w:t>
+        </w:r>
+      </w:hyperlink>
+      <w:r>
+        <w:t xml:space="preserve"> on the importance and difficulty </w:t>
+      </w:r>
+      <w:r>
+        <w:t xml:space="preserve">in </w:t>
+      </w:r>
+      <w:r>
+        <w:t>selecting the right data sources</w:t>
+      </w:r>
+      <w:r>
+        <w:t xml:space="preserve">. </w:t>
+      </w:r>
+    </w:p>
+    <w:p/>
     <w:p/>
     <w:p>
       <w:pPr>
@@ -2276,6 +2493,7 @@
         <w:rPr>
           <w:noProof/>
         </w:rPr>
+        <w:lastRenderedPageBreak/>
         <w:drawing>
           <wp:inline distT="0" distB="0" distL="0" distR="0" wp14:anchorId="33A99976" wp14:editId="4EB10028">
             <wp:extent cx="2570400" cy="1738800"/>
@@ -2520,7 +2738,6 @@
       </w:r>
       <w:proofErr w:type="spellStart"/>
       <w:r>
-        <w:lastRenderedPageBreak/>
         <w:t>organisations</w:t>
       </w:r>
       <w:proofErr w:type="spellEnd"/>
@@ -3026,6 +3243,7 @@
       <w:bookmarkStart w:id="0" w:name="_Across_all_of"/>
       <w:bookmarkEnd w:id="0"/>
       <w:r>
+        <w:lastRenderedPageBreak/>
         <w:t>A</w:t>
       </w:r>
       <w:r>
@@ -3326,7 +3544,6 @@
                   <w:bCs/>
                   <w:noProof/>
                 </w:rPr>
-                <w:lastRenderedPageBreak/>
                 <w:fldChar w:fldCharType="end"/>
               </w:r>
             </w:p>

</xml_diff>

<commit_message>
merged data sources + created few more visualisations + updated report
</commit_message>
<xml_diff>
--- a/Project Report_16-11-22-CIDAB_Boris Moric.docx
+++ b/Project Report_16-11-22-CIDAB_Boris Moric.docx
@@ -88,78 +88,6 @@
         <w:spacing w:before="175"/>
       </w:pPr>
       <w:r>
-        <w:t>(Short</w:t>
-      </w:r>
-      <w:r>
-        <w:rPr>
-          <w:spacing w:val="-6"/>
-        </w:rPr>
-        <w:t xml:space="preserve"> </w:t>
-      </w:r>
-      <w:r>
-        <w:t>overview</w:t>
-      </w:r>
-      <w:r>
-        <w:rPr>
-          <w:spacing w:val="-5"/>
-        </w:rPr>
-        <w:t xml:space="preserve"> </w:t>
-      </w:r>
-      <w:r>
-        <w:t>of</w:t>
-      </w:r>
-      <w:r>
-        <w:rPr>
-          <w:spacing w:val="-6"/>
-        </w:rPr>
-        <w:t xml:space="preserve"> </w:t>
-      </w:r>
-      <w:r>
-        <w:t>the</w:t>
-      </w:r>
-      <w:r>
-        <w:rPr>
-          <w:spacing w:val="-5"/>
-        </w:rPr>
-        <w:t xml:space="preserve"> </w:t>
-      </w:r>
-      <w:r>
-        <w:t>entire</w:t>
-      </w:r>
-      <w:r>
-        <w:rPr>
-          <w:spacing w:val="-5"/>
-        </w:rPr>
-        <w:t xml:space="preserve"> </w:t>
-      </w:r>
-      <w:r>
-        <w:t>project</w:t>
-      </w:r>
-      <w:r>
-        <w:rPr>
-          <w:spacing w:val="-6"/>
-        </w:rPr>
-        <w:t xml:space="preserve"> </w:t>
-      </w:r>
-      <w:r>
-        <w:t>and</w:t>
-      </w:r>
-      <w:r>
-        <w:rPr>
-          <w:spacing w:val="-5"/>
-        </w:rPr>
-        <w:t xml:space="preserve"> </w:t>
-      </w:r>
-      <w:r>
-        <w:t>features)</w:t>
-      </w:r>
-    </w:p>
-    <w:p>
-      <w:pPr>
-        <w:pStyle w:val="BodyText"/>
-        <w:spacing w:before="175"/>
-      </w:pPr>
-      <w:r>
         <w:t xml:space="preserve">The aim of the project was to use </w:t>
       </w:r>
       <w:r>
@@ -199,15 +127,7 @@
         <w:t xml:space="preserve">ing </w:t>
       </w:r>
       <w:r>
-        <w:t xml:space="preserve">to </w:t>
-      </w:r>
-      <w:proofErr w:type="spellStart"/>
-      <w:r>
-        <w:t>analyse</w:t>
-      </w:r>
-      <w:proofErr w:type="spellEnd"/>
-      <w:r>
-        <w:t xml:space="preserve"> </w:t>
+        <w:t xml:space="preserve">to analyse </w:t>
       </w:r>
       <w:r>
         <w:t xml:space="preserve">and </w:t>
@@ -266,217 +186,79 @@
       </w:r>
     </w:p>
     <w:p>
-      <w:pPr>
-        <w:pStyle w:val="BodyText"/>
-        <w:spacing w:before="175"/>
-        <w:rPr>
-          <w:i/>
-          <w:iCs/>
-          <w:color w:val="FF0000"/>
-        </w:rPr>
-      </w:pPr>
-      <w:r>
-        <w:rPr>
-          <w:i/>
-          <w:iCs/>
-          <w:color w:val="FF0000"/>
-        </w:rPr>
-        <w:t>(Explain</w:t>
-      </w:r>
-      <w:r>
-        <w:rPr>
-          <w:i/>
-          <w:iCs/>
-          <w:color w:val="FF0000"/>
-          <w:spacing w:val="-5"/>
-        </w:rPr>
+      <w:r>
+        <w:t xml:space="preserve">During November the family was watching </w:t>
+      </w:r>
+      <w:r>
+        <w:t xml:space="preserve">Netflix documentary </w:t>
+      </w:r>
+      <w:r>
+        <w:t>“Pep</w:t>
+      </w:r>
+      <w:r>
+        <w:t>s</w:t>
+      </w:r>
+      <w:r>
+        <w:t>i</w:t>
+      </w:r>
+      <w:r>
+        <w:t>, W</w:t>
+      </w:r>
+      <w:r>
+        <w:t xml:space="preserve">here’s </w:t>
+      </w:r>
+      <w:r>
+        <w:t>M</w:t>
+      </w:r>
+      <w:r>
+        <w:t xml:space="preserve">y </w:t>
+      </w:r>
+      <w:r>
+        <w:t>J</w:t>
+      </w:r>
+      <w:r>
+        <w:t>et</w:t>
+      </w:r>
+      <w:r>
+        <w:t>?”</w:t>
+      </w:r>
+      <w:r>
+        <w:t xml:space="preserve">. At the </w:t>
+      </w:r>
+      <w:r>
+        <w:t xml:space="preserve">same time at </w:t>
+      </w:r>
+      <w:r>
+        <w:t>UCD-</w:t>
+      </w:r>
+      <w:r>
+        <w:t xml:space="preserve">CIDAB course we have just completed </w:t>
+      </w:r>
+      <w:r>
+        <w:t>3</w:t>
+      </w:r>
+      <w:r>
+        <w:rPr>
+          <w:vertAlign w:val="superscript"/>
+        </w:rPr>
+        <w:t>rd</w:t>
+      </w:r>
+      <w:r>
         <w:t xml:space="preserve"> </w:t>
       </w:r>
       <w:r>
-        <w:rPr>
-          <w:i/>
-          <w:iCs/>
-          <w:color w:val="FF0000"/>
-        </w:rPr>
-        <w:t>why</w:t>
-      </w:r>
-      <w:r>
-        <w:rPr>
-          <w:i/>
-          <w:iCs/>
-          <w:color w:val="FF0000"/>
-          <w:spacing w:val="-5"/>
-        </w:rPr>
+        <w:t xml:space="preserve">session </w:t>
+      </w:r>
+      <w:r>
+        <w:t>when it was recommended to start thinkin</w:t>
+      </w:r>
+      <w:r>
+        <w:t>g</w:t>
+      </w:r>
+      <w:r>
         <w:t xml:space="preserve"> </w:t>
       </w:r>
       <w:r>
-        <w:rPr>
-          <w:i/>
-          <w:iCs/>
-          <w:color w:val="FF0000"/>
-        </w:rPr>
-        <w:t>you</w:t>
-      </w:r>
-      <w:r>
-        <w:rPr>
-          <w:i/>
-          <w:iCs/>
-          <w:color w:val="FF0000"/>
-          <w:spacing w:val="-4"/>
-        </w:rPr>
-        <w:t xml:space="preserve"> </w:t>
-      </w:r>
-      <w:r>
-        <w:rPr>
-          <w:i/>
-          <w:iCs/>
-          <w:color w:val="FF0000"/>
-        </w:rPr>
-        <w:t>chose</w:t>
-      </w:r>
-      <w:r>
-        <w:rPr>
-          <w:i/>
-          <w:iCs/>
-          <w:color w:val="FF0000"/>
-          <w:spacing w:val="-5"/>
-        </w:rPr>
-        <w:t xml:space="preserve"> </w:t>
-      </w:r>
-      <w:r>
-        <w:rPr>
-          <w:i/>
-          <w:iCs/>
-          <w:color w:val="FF0000"/>
-        </w:rPr>
-        <w:t>this</w:t>
-      </w:r>
-      <w:r>
-        <w:rPr>
-          <w:i/>
-          <w:iCs/>
-          <w:color w:val="FF0000"/>
-          <w:spacing w:val="-5"/>
-        </w:rPr>
-        <w:t xml:space="preserve"> </w:t>
-      </w:r>
-      <w:r>
-        <w:rPr>
-          <w:i/>
-          <w:iCs/>
-          <w:color w:val="FF0000"/>
-        </w:rPr>
-        <w:t>project</w:t>
-      </w:r>
-      <w:r>
-        <w:rPr>
-          <w:i/>
-          <w:iCs/>
-          <w:color w:val="FF0000"/>
-          <w:spacing w:val="-4"/>
-        </w:rPr>
-        <w:t xml:space="preserve"> </w:t>
-      </w:r>
-      <w:r>
-        <w:rPr>
-          <w:i/>
-          <w:iCs/>
-          <w:color w:val="FF0000"/>
-        </w:rPr>
-        <w:t>use</w:t>
-      </w:r>
-      <w:r>
-        <w:rPr>
-          <w:i/>
-          <w:iCs/>
-          <w:color w:val="FF0000"/>
-          <w:spacing w:val="-5"/>
-        </w:rPr>
-        <w:t xml:space="preserve"> </w:t>
-      </w:r>
-      <w:r>
-        <w:rPr>
-          <w:i/>
-          <w:iCs/>
-          <w:color w:val="FF0000"/>
-        </w:rPr>
-        <w:t>case)</w:t>
-      </w:r>
-    </w:p>
-    <w:p>
-      <w:r>
-        <w:t xml:space="preserve">During November the family was watching </w:t>
-      </w:r>
-      <w:r>
-        <w:t xml:space="preserve">Netflix documentary </w:t>
-      </w:r>
-      <w:r>
-        <w:t>“Pep</w:t>
-      </w:r>
-      <w:r>
-        <w:t>s</w:t>
-      </w:r>
-      <w:r>
-        <w:t>i</w:t>
-      </w:r>
-      <w:r>
-        <w:t>, W</w:t>
-      </w:r>
-      <w:r>
-        <w:t xml:space="preserve">here’s </w:t>
-      </w:r>
-      <w:r>
-        <w:t>M</w:t>
-      </w:r>
-      <w:r>
-        <w:t xml:space="preserve">y </w:t>
-      </w:r>
-      <w:r>
-        <w:t>J</w:t>
-      </w:r>
-      <w:r>
-        <w:t>et</w:t>
-      </w:r>
-      <w:r>
-        <w:t>?”</w:t>
-      </w:r>
-      <w:r>
-        <w:t xml:space="preserve">. At the </w:t>
-      </w:r>
-      <w:r>
-        <w:t xml:space="preserve">same time at </w:t>
-      </w:r>
-      <w:r>
-        <w:t>UCD-</w:t>
-      </w:r>
-      <w:r>
-        <w:t xml:space="preserve">CIDAB course we have just completed </w:t>
-      </w:r>
-      <w:r>
-        <w:t>3</w:t>
-      </w:r>
-      <w:r>
-        <w:rPr>
-          <w:vertAlign w:val="superscript"/>
-        </w:rPr>
-        <w:t>rd</w:t>
-      </w:r>
-      <w:r>
-        <w:t xml:space="preserve"> </w:t>
-      </w:r>
-      <w:r>
-        <w:t xml:space="preserve">session </w:t>
-      </w:r>
-      <w:r>
-        <w:t>when it was recommended to start thinkin</w:t>
-      </w:r>
-      <w:r>
-        <w:t>g</w:t>
-      </w:r>
-      <w:r>
-        <w:t xml:space="preserve"> </w:t>
-      </w:r>
-      <w:r>
         <w:t xml:space="preserve">about </w:t>
       </w:r>
       <w:r>
@@ -645,25 +427,7 @@
           <w:iCs/>
           <w:u w:val="single"/>
         </w:rPr>
-        <w:t xml:space="preserve"> to have them in </w:t>
-      </w:r>
-      <w:proofErr w:type="spellStart"/>
-      <w:r>
-        <w:rPr>
-          <w:i/>
-          <w:iCs/>
-          <w:u w:val="single"/>
-        </w:rPr>
-        <w:t>ones</w:t>
-      </w:r>
-      <w:proofErr w:type="spellEnd"/>
-      <w:r>
-        <w:rPr>
-          <w:i/>
-          <w:iCs/>
-          <w:u w:val="single"/>
-        </w:rPr>
-        <w:t xml:space="preserve"> life</w:t>
+        <w:t xml:space="preserve"> to have them in ones life</w:t>
       </w:r>
       <w:r>
         <w:t xml:space="preserve">, which gave me </w:t>
@@ -702,263 +466,6 @@
         <w:t>Dataset</w:t>
       </w:r>
     </w:p>
-    <w:p>
-      <w:pPr>
-        <w:pStyle w:val="BodyText"/>
-        <w:spacing w:before="175"/>
-        <w:rPr>
-          <w:i/>
-          <w:iCs/>
-        </w:rPr>
-      </w:pPr>
-      <w:r>
-        <w:rPr>
-          <w:i/>
-          <w:iCs/>
-          <w:color w:val="FF0000"/>
-        </w:rPr>
-        <w:t>(Provide</w:t>
-      </w:r>
-      <w:r>
-        <w:rPr>
-          <w:i/>
-          <w:iCs/>
-          <w:color w:val="FF0000"/>
-          <w:spacing w:val="-5"/>
-        </w:rPr>
-        <w:t xml:space="preserve"> </w:t>
-      </w:r>
-      <w:r>
-        <w:rPr>
-          <w:i/>
-          <w:iCs/>
-          <w:color w:val="FF0000"/>
-        </w:rPr>
-        <w:t>a</w:t>
-      </w:r>
-      <w:r>
-        <w:rPr>
-          <w:i/>
-          <w:iCs/>
-          <w:color w:val="FF0000"/>
-          <w:spacing w:val="-6"/>
-        </w:rPr>
-        <w:t xml:space="preserve"> </w:t>
-      </w:r>
-      <w:r>
-        <w:rPr>
-          <w:i/>
-          <w:iCs/>
-          <w:color w:val="FF0000"/>
-        </w:rPr>
-        <w:t>description</w:t>
-      </w:r>
-      <w:r>
-        <w:rPr>
-          <w:i/>
-          <w:iCs/>
-          <w:color w:val="FF0000"/>
-          <w:spacing w:val="-5"/>
-        </w:rPr>
-        <w:t xml:space="preserve"> </w:t>
-      </w:r>
-      <w:r>
-        <w:rPr>
-          <w:i/>
-          <w:iCs/>
-          <w:color w:val="FF0000"/>
-        </w:rPr>
-        <w:t>of</w:t>
-      </w:r>
-      <w:r>
-        <w:rPr>
-          <w:i/>
-          <w:iCs/>
-          <w:color w:val="FF0000"/>
-          <w:spacing w:val="-5"/>
-        </w:rPr>
-        <w:t xml:space="preserve"> </w:t>
-      </w:r>
-      <w:r>
-        <w:rPr>
-          <w:i/>
-          <w:iCs/>
-          <w:color w:val="FF0000"/>
-        </w:rPr>
-        <w:t>your</w:t>
-      </w:r>
-      <w:r>
-        <w:rPr>
-          <w:i/>
-          <w:iCs/>
-          <w:color w:val="FF0000"/>
-          <w:spacing w:val="-5"/>
-        </w:rPr>
-        <w:t xml:space="preserve"> </w:t>
-      </w:r>
-      <w:r>
-        <w:rPr>
-          <w:i/>
-          <w:iCs/>
-          <w:color w:val="FF0000"/>
-        </w:rPr>
-        <w:t>dataset</w:t>
-      </w:r>
-      <w:r>
-        <w:rPr>
-          <w:i/>
-          <w:iCs/>
-          <w:color w:val="FF0000"/>
-          <w:spacing w:val="-5"/>
-        </w:rPr>
-        <w:t xml:space="preserve"> </w:t>
-      </w:r>
-      <w:r>
-        <w:rPr>
-          <w:i/>
-          <w:iCs/>
-          <w:color w:val="FF0000"/>
-        </w:rPr>
-        <w:t>and</w:t>
-      </w:r>
-      <w:r>
-        <w:rPr>
-          <w:i/>
-          <w:iCs/>
-          <w:color w:val="FF0000"/>
-          <w:spacing w:val="-5"/>
-        </w:rPr>
-        <w:t xml:space="preserve"> </w:t>
-      </w:r>
-      <w:r>
-        <w:rPr>
-          <w:i/>
-          <w:iCs/>
-          <w:color w:val="FF0000"/>
-        </w:rPr>
-        <w:t>source.</w:t>
-      </w:r>
-      <w:r>
-        <w:rPr>
-          <w:i/>
-          <w:iCs/>
-          <w:color w:val="FF0000"/>
-          <w:spacing w:val="-5"/>
-        </w:rPr>
-        <w:t xml:space="preserve"> </w:t>
-      </w:r>
-      <w:r>
-        <w:rPr>
-          <w:i/>
-          <w:iCs/>
-          <w:color w:val="FF0000"/>
-        </w:rPr>
-        <w:t>Also</w:t>
-      </w:r>
-      <w:r>
-        <w:rPr>
-          <w:i/>
-          <w:iCs/>
-          <w:color w:val="FF0000"/>
-          <w:spacing w:val="-5"/>
-        </w:rPr>
-        <w:t xml:space="preserve"> </w:t>
-      </w:r>
-      <w:r>
-        <w:rPr>
-          <w:i/>
-          <w:iCs/>
-          <w:color w:val="FF0000"/>
-        </w:rPr>
-        <w:t>justify</w:t>
-      </w:r>
-      <w:r>
-        <w:rPr>
-          <w:i/>
-          <w:iCs/>
-          <w:color w:val="FF0000"/>
-          <w:spacing w:val="-5"/>
-        </w:rPr>
-        <w:t xml:space="preserve"> </w:t>
-      </w:r>
-      <w:r>
-        <w:rPr>
-          <w:i/>
-          <w:iCs/>
-          <w:color w:val="FF0000"/>
-        </w:rPr>
-        <w:t>why</w:t>
-      </w:r>
-      <w:r>
-        <w:rPr>
-          <w:i/>
-          <w:iCs/>
-          <w:color w:val="FF0000"/>
-          <w:spacing w:val="-5"/>
-        </w:rPr>
-        <w:t xml:space="preserve"> </w:t>
-      </w:r>
-      <w:r>
-        <w:rPr>
-          <w:i/>
-          <w:iCs/>
-          <w:color w:val="FF0000"/>
-        </w:rPr>
-        <w:t>you</w:t>
-      </w:r>
-      <w:r>
-        <w:rPr>
-          <w:i/>
-          <w:iCs/>
-          <w:color w:val="FF0000"/>
-          <w:spacing w:val="-5"/>
-        </w:rPr>
-        <w:t xml:space="preserve"> </w:t>
-      </w:r>
-      <w:r>
-        <w:rPr>
-          <w:i/>
-          <w:iCs/>
-          <w:color w:val="FF0000"/>
-        </w:rPr>
-        <w:t>chose</w:t>
-      </w:r>
-      <w:r>
-        <w:rPr>
-          <w:i/>
-          <w:iCs/>
-          <w:color w:val="FF0000"/>
-          <w:spacing w:val="-5"/>
-        </w:rPr>
-        <w:t xml:space="preserve"> </w:t>
-      </w:r>
-      <w:r>
-        <w:rPr>
-          <w:i/>
-          <w:iCs/>
-          <w:color w:val="FF0000"/>
-        </w:rPr>
-        <w:t>this</w:t>
-      </w:r>
-      <w:r>
-        <w:rPr>
-          <w:i/>
-          <w:iCs/>
-          <w:color w:val="FF0000"/>
-          <w:spacing w:val="-5"/>
-        </w:rPr>
-        <w:t xml:space="preserve"> </w:t>
-      </w:r>
-      <w:r>
-        <w:rPr>
-          <w:i/>
-          <w:iCs/>
-          <w:color w:val="FF0000"/>
-        </w:rPr>
-        <w:t>source)</w:t>
-      </w:r>
-    </w:p>
-    <w:p/>
     <w:p>
       <w:pPr>
         <w:pStyle w:val="Heading2"/>
@@ -1147,13 +654,8 @@
         <w:t xml:space="preserve">for each is contained within </w:t>
       </w:r>
       <w:r>
-        <w:t>.</w:t>
-      </w:r>
-      <w:proofErr w:type="spellStart"/>
-      <w:r>
-        <w:t>iptnb</w:t>
-      </w:r>
-      <w:proofErr w:type="spellEnd"/>
+        <w:t>.iptnb</w:t>
+      </w:r>
       <w:r>
         <w:t xml:space="preserve"> file</w:t>
       </w:r>
@@ -1396,15 +898,7 @@
         <w:t>S</w:t>
       </w:r>
       <w:r>
-        <w:t xml:space="preserve">ource data from </w:t>
-      </w:r>
-      <w:proofErr w:type="spellStart"/>
-      <w:r>
-        <w:t>xls</w:t>
-      </w:r>
-      <w:proofErr w:type="spellEnd"/>
-      <w:r>
-        <w:t xml:space="preserve"> </w:t>
+        <w:t xml:space="preserve">ource data from xls </w:t>
       </w:r>
       <w:r>
         <w:t xml:space="preserve">was converted </w:t>
@@ -1469,11 +963,7 @@
         <w:t xml:space="preserve">To </w:t>
       </w:r>
       <w:r>
-        <w:t xml:space="preserve">get some insights into why people have babies at different times in their lives there was </w:t>
-      </w:r>
-      <w:r>
-        <w:lastRenderedPageBreak/>
-        <w:t xml:space="preserve">a need to add some more parameters into the mix like where in the world the countries are </w:t>
+        <w:t xml:space="preserve">get some insights into why people have babies at different times in their lives there was a need to add some more parameters into the mix like where in the world the countries are </w:t>
       </w:r>
       <w:r>
         <w:t xml:space="preserve">located, ie. are there any </w:t>
@@ -1564,15 +1054,7 @@
         <w:t>Information on population, region, area size, infant mortality and more.</w:t>
       </w:r>
       <w:r>
-        <w:t xml:space="preserve"> The data set was downloaded by using </w:t>
-      </w:r>
-      <w:proofErr w:type="spellStart"/>
-      <w:r>
-        <w:t>Keggle</w:t>
-      </w:r>
-      <w:proofErr w:type="spellEnd"/>
-      <w:r>
-        <w:t xml:space="preserve"> API </w:t>
+        <w:t xml:space="preserve"> The data set was downloaded by using Keggle API </w:t>
       </w:r>
       <w:sdt>
         <w:sdtPr>
@@ -1637,185 +1119,66 @@
       </w:r>
     </w:p>
     <w:p>
-      <w:pPr>
-        <w:pStyle w:val="BodyText"/>
-        <w:spacing w:before="175"/>
-        <w:rPr>
-          <w:i/>
-          <w:iCs/>
-          <w:color w:val="FF0000"/>
-        </w:rPr>
-      </w:pPr>
-      <w:r>
-        <w:rPr>
-          <w:i/>
-          <w:iCs/>
-          <w:color w:val="FF0000"/>
-        </w:rPr>
-        <w:t>(Describe</w:t>
-      </w:r>
-      <w:r>
-        <w:rPr>
-          <w:i/>
-          <w:iCs/>
-          <w:color w:val="FF0000"/>
-          <w:spacing w:val="-6"/>
-        </w:rPr>
+      <w:r>
+        <w:t xml:space="preserve">To start learning about </w:t>
+      </w:r>
+      <w:r>
+        <w:t>“</w:t>
+      </w:r>
+      <w:r>
+        <w:rPr>
+          <w:i/>
+          <w:iCs/>
+        </w:rPr>
+        <w:t>the reasons that may lead to a decision to have kids &amp; when to have them in ones life</w:t>
+      </w:r>
+      <w:r>
+        <w:t>”</w:t>
+      </w:r>
+      <w:r>
+        <w:t xml:space="preserve"> I </w:t>
+      </w:r>
+      <w:r>
+        <w:t xml:space="preserve">started </w:t>
+      </w:r>
+      <w:r>
+        <w:t xml:space="preserve">to </w:t>
+      </w:r>
+      <w:r>
+        <w:t xml:space="preserve">first </w:t>
+      </w:r>
+      <w:r>
+        <w:t xml:space="preserve">look at what </w:t>
+      </w:r>
+      <w:r>
+        <w:t xml:space="preserve">data sources </w:t>
+      </w:r>
+      <w:r>
+        <w:t xml:space="preserve">are available on the subject of </w:t>
+      </w:r>
+      <w:r>
+        <w:t>child</w:t>
+      </w:r>
+      <w:r>
         <w:t xml:space="preserve"> </w:t>
       </w:r>
       <w:r>
-        <w:rPr>
-          <w:i/>
-          <w:iCs/>
-          <w:color w:val="FF0000"/>
-        </w:rPr>
-        <w:t>your</w:t>
-      </w:r>
-      <w:r>
-        <w:rPr>
-          <w:i/>
-          <w:iCs/>
-          <w:color w:val="FF0000"/>
-          <w:spacing w:val="-6"/>
-        </w:rPr>
-        <w:t xml:space="preserve"> </w:t>
-      </w:r>
-      <w:r>
-        <w:rPr>
-          <w:i/>
-          <w:iCs/>
-          <w:color w:val="FF0000"/>
-        </w:rPr>
-        <w:t>entire</w:t>
-      </w:r>
-      <w:r>
-        <w:rPr>
-          <w:i/>
-          <w:iCs/>
-          <w:color w:val="FF0000"/>
-          <w:spacing w:val="-5"/>
-        </w:rPr>
-        <w:t xml:space="preserve"> </w:t>
-      </w:r>
-      <w:r>
-        <w:rPr>
-          <w:i/>
-          <w:iCs/>
-          <w:color w:val="FF0000"/>
-        </w:rPr>
-        <w:t>process</w:t>
-      </w:r>
-      <w:r>
-        <w:rPr>
-          <w:i/>
-          <w:iCs/>
-          <w:color w:val="FF0000"/>
-          <w:spacing w:val="-6"/>
-        </w:rPr>
-        <w:t xml:space="preserve"> </w:t>
-      </w:r>
-      <w:r>
-        <w:rPr>
-          <w:i/>
-          <w:iCs/>
-          <w:color w:val="FF0000"/>
-        </w:rPr>
-        <w:t>in</w:t>
-      </w:r>
-      <w:r>
-        <w:rPr>
-          <w:i/>
-          <w:iCs/>
-          <w:color w:val="FF0000"/>
-          <w:spacing w:val="-6"/>
-        </w:rPr>
-        <w:t xml:space="preserve"> </w:t>
-      </w:r>
-      <w:r>
-        <w:rPr>
-          <w:i/>
-          <w:iCs/>
-          <w:color w:val="FF0000"/>
-        </w:rPr>
-        <w:t>detail)</w:t>
-      </w:r>
-    </w:p>
-    <w:p>
-      <w:pPr>
-        <w:pStyle w:val="BodyText"/>
-        <w:rPr>
-          <w:sz w:val="24"/>
-        </w:rPr>
-      </w:pPr>
-    </w:p>
-    <w:p>
-      <w:r>
-        <w:t xml:space="preserve">To start learning about </w:t>
+        <w:t>births</w:t>
+      </w:r>
+      <w:r>
+        <w:t xml:space="preserve">. </w:t>
       </w:r>
       <w:r>
         <w:t>“</w:t>
       </w:r>
       <w:r>
-        <w:rPr>
-          <w:i/>
-          <w:iCs/>
-        </w:rPr>
-        <w:t xml:space="preserve">the reasons that may lead to a decision to have kids &amp; when to have them in </w:t>
-      </w:r>
-      <w:proofErr w:type="spellStart"/>
-      <w:r>
-        <w:rPr>
-          <w:i/>
-          <w:iCs/>
-        </w:rPr>
-        <w:t>ones</w:t>
-      </w:r>
-      <w:proofErr w:type="spellEnd"/>
-      <w:r>
-        <w:rPr>
-          <w:i/>
-          <w:iCs/>
-        </w:rPr>
-        <w:t xml:space="preserve"> life</w:t>
+        <w:t>Births registration</w:t>
       </w:r>
       <w:r>
         <w:t>”</w:t>
       </w:r>
       <w:r>
-        <w:t xml:space="preserve"> I </w:t>
-      </w:r>
-      <w:r>
-        <w:t xml:space="preserve">started </w:t>
-      </w:r>
-      <w:r>
-        <w:t xml:space="preserve">to </w:t>
-      </w:r>
-      <w:r>
-        <w:t xml:space="preserve">first </w:t>
-      </w:r>
-      <w:r>
-        <w:t xml:space="preserve">look at what </w:t>
-      </w:r>
-      <w:r>
-        <w:t xml:space="preserve">data sources </w:t>
-      </w:r>
-      <w:r>
-        <w:t xml:space="preserve">are available on the subject of </w:t>
-      </w:r>
-      <w:r>
-        <w:t>child</w:t>
-      </w:r>
-      <w:r>
-        <w:t xml:space="preserve"> </w:t>
-      </w:r>
-      <w:r>
-        <w:t>births</w:t>
-      </w:r>
-      <w:r>
-        <w:t xml:space="preserve">. </w:t>
-      </w:r>
-      <w:r>
-        <w:t xml:space="preserve">Births registrations data from UNICEF was the starting point </w:t>
+        <w:t xml:space="preserve"> data from UNICEF was the starting point </w:t>
       </w:r>
       <w:sdt>
         <w:sdtPr>
@@ -1931,13 +1294,25 @@
         <w:t xml:space="preserve">I </w:t>
       </w:r>
       <w:r>
-        <w:t xml:space="preserve">now </w:t>
-      </w:r>
-      <w:r>
-        <w:t xml:space="preserve">started </w:t>
-      </w:r>
-      <w:r>
-        <w:t xml:space="preserve">to look into Age of mothers at childbirth </w:t>
+        <w:t>now look</w:t>
+      </w:r>
+      <w:r>
+        <w:t>ed</w:t>
+      </w:r>
+      <w:r>
+        <w:t xml:space="preserve"> into </w:t>
+      </w:r>
+      <w:r>
+        <w:t>“</w:t>
+      </w:r>
+      <w:r>
+        <w:t>Age of mothers at childbirth</w:t>
+      </w:r>
+      <w:r>
+        <w:t>”</w:t>
+      </w:r>
+      <w:r>
+        <w:t xml:space="preserve"> </w:t>
       </w:r>
       <w:sdt>
         <w:sdtPr>
@@ -1974,10 +1349,10 @@
         <w:t xml:space="preserve"> </w:t>
       </w:r>
       <w:r>
-        <w:t>as second step</w:t>
-      </w:r>
-      <w:r>
-        <w:t xml:space="preserve"> with the intention to combine the two (inner merge on countries)</w:t>
+        <w:t xml:space="preserve">dataset </w:t>
+      </w:r>
+      <w:r>
+        <w:t>with the intention to combine the two (inner merge on countries)</w:t>
       </w:r>
       <w:r>
         <w:t>.</w:t>
@@ -1989,16 +1364,70 @@
         <w:t xml:space="preserve">cleaning the dataset </w:t>
       </w:r>
       <w:r>
-        <w:t xml:space="preserve">the result was </w:t>
+        <w:t xml:space="preserve">it </w:t>
+      </w:r>
+      <w:r>
+        <w:t>result</w:t>
+      </w:r>
+      <w:r>
+        <w:t>ed</w:t>
+      </w:r>
+      <w:r>
+        <w:t xml:space="preserve"> </w:t>
+      </w:r>
+      <w:r>
+        <w:t xml:space="preserve">in </w:t>
       </w:r>
       <w:r>
         <w:t xml:space="preserve">39 countries that </w:t>
       </w:r>
       <w:r>
-        <w:t>have collected and reported the average age of the mother at the time of their first child births.</w:t>
+        <w:t>reported the average age of the mother at the time of their first child births.</w:t>
       </w:r>
       <w:r>
         <w:t xml:space="preserve"> </w:t>
+      </w:r>
+    </w:p>
+    <w:p/>
+    <w:p>
+      <w:r>
+        <w:t xml:space="preserve">Planned merge of two datasets didn’t yield </w:t>
+      </w:r>
+      <w:r>
+        <w:t xml:space="preserve">any overlap, apart from Turkey, which was surprising and resulted in </w:t>
+      </w:r>
+      <w:hyperlink w:anchor="_There_was_no" w:history="1">
+        <w:r>
+          <w:rPr>
+            <w:rStyle w:val="Hyperlink"/>
+          </w:rPr>
+          <w:t>2</w:t>
+        </w:r>
+        <w:r>
+          <w:rPr>
+            <w:rStyle w:val="Hyperlink"/>
+            <w:vertAlign w:val="superscript"/>
+          </w:rPr>
+          <w:t>nd</w:t>
+        </w:r>
+        <w:r>
+          <w:rPr>
+            <w:rStyle w:val="Hyperlink"/>
+          </w:rPr>
+          <w:t xml:space="preserve"> insight</w:t>
+        </w:r>
+      </w:hyperlink>
+      <w:r>
+        <w:t xml:space="preserve"> on the importance and difficulty </w:t>
+      </w:r>
+      <w:r>
+        <w:t xml:space="preserve">in </w:t>
+      </w:r>
+      <w:r>
+        <w:t>selecting the right data sources</w:t>
+      </w:r>
+      <w:r>
+        <w:t xml:space="preserve">. </w:t>
       </w:r>
     </w:p>
     <w:p/>
@@ -2028,54 +1457,105 @@
         </w:r>
       </w:hyperlink>
       <w:r>
-        <w:t xml:space="preserve"> was </w:t>
-      </w:r>
-      <w:r>
-        <w:t xml:space="preserve">based on data from one data source and was </w:t>
-      </w:r>
-      <w:r>
-        <w:t xml:space="preserve">fairly </w:t>
-      </w:r>
-      <w:r>
-        <w:t xml:space="preserve">obvious from the charts </w:t>
-      </w:r>
-      <w:r>
-        <w:t xml:space="preserve">provided </w:t>
-      </w:r>
-      <w:r>
-        <w:t xml:space="preserve">in the </w:t>
-      </w:r>
-      <w:r>
-        <w:t xml:space="preserve">next </w:t>
+        <w:t xml:space="preserve"> was based on “Age of mothers at childbirth” </w:t>
+      </w:r>
+      <w:sdt>
+        <w:sdtPr>
+          <w:id w:val="-1912303844"/>
+          <w:citation/>
+        </w:sdtPr>
+        <w:sdtContent>
+          <w:r>
+            <w:fldChar w:fldCharType="begin"/>
+          </w:r>
+          <w:r>
+            <w:rPr>
+              <w:lang w:val="en-GB"/>
+            </w:rPr>
+            <w:instrText xml:space="preserve"> CITATION OEC22 \l 2057 </w:instrText>
+          </w:r>
+          <w:r>
+            <w:fldChar w:fldCharType="separate"/>
+          </w:r>
+          <w:r>
+            <w:rPr>
+              <w:noProof/>
+              <w:lang w:val="en-GB"/>
+            </w:rPr>
+            <w:t>(OECD)</w:t>
+          </w:r>
+          <w:r>
+            <w:fldChar w:fldCharType="end"/>
+          </w:r>
+        </w:sdtContent>
+      </w:sdt>
+      <w:r>
+        <w:t xml:space="preserve"> dataset</w:t>
+      </w:r>
+      <w:r>
+        <w:t xml:space="preserve">, for more see next </w:t>
       </w:r>
       <w:r>
         <w:t>chapter.</w:t>
       </w:r>
+    </w:p>
+    <w:p/>
+    <w:p>
+      <w:r>
+        <w:t xml:space="preserve">Now was time to bring in more information from the </w:t>
+      </w:r>
+      <w:r>
+        <w:t xml:space="preserve">“Countries of the world” dataset. </w:t>
+      </w:r>
+      <w:r>
+        <w:t xml:space="preserve">After merge with </w:t>
+      </w:r>
+      <w:r>
+        <w:t>“Age of mothers at childbirth” dataset</w:t>
+      </w:r>
+      <w:r>
+        <w:t xml:space="preserve"> we ended up with </w:t>
+      </w:r>
+      <w:r>
+        <w:t xml:space="preserve">37 countries and 80 columns of data. </w:t>
+      </w:r>
+    </w:p>
+    <w:p/>
+    <w:p>
+      <w:r>
+        <w:t xml:space="preserve">By looking </w:t>
+      </w:r>
+      <w:r>
+        <w:t>at firstborn trends and comparing the GDP</w:t>
+      </w:r>
+      <w:r>
+        <w:t xml:space="preserve"> per capita for countries with lowest</w:t>
+      </w:r>
+      <w:r>
+        <w:t xml:space="preserve"> age of mothers </w:t>
+      </w:r>
+      <w:r>
+        <w:t xml:space="preserve">with the ones with highest </w:t>
+      </w:r>
+      <w:r>
+        <w:t>it is evident that there is a correlation</w:t>
+      </w:r>
       <w:r>
         <w:t xml:space="preserve"> </w:t>
       </w:r>
-    </w:p>
-    <w:p/>
-    <w:p>
-      <w:r>
-        <w:t xml:space="preserve">Planned merge of two datasets didn’t yield </w:t>
-      </w:r>
-      <w:r>
-        <w:t xml:space="preserve">any overlap, apart from Turkey, which was surprising and resulted in </w:t>
-      </w:r>
-      <w:hyperlink w:anchor="_There_was_no" w:history="1">
+      <w:hyperlink w:anchor="_There_is_a" w:history="1">
         <w:r>
           <w:rPr>
             <w:rStyle w:val="Hyperlink"/>
           </w:rPr>
-          <w:t>2</w:t>
+          <w:t>3</w:t>
         </w:r>
         <w:r>
           <w:rPr>
             <w:rStyle w:val="Hyperlink"/>
             <w:vertAlign w:val="superscript"/>
           </w:rPr>
-          <w:t>nd</w:t>
+          <w:t>rd</w:t>
         </w:r>
         <w:r>
           <w:rPr>
@@ -2085,19 +1565,129 @@
         </w:r>
       </w:hyperlink>
       <w:r>
-        <w:t xml:space="preserve"> on the importance and difficulty </w:t>
-      </w:r>
-      <w:r>
-        <w:t xml:space="preserve">in </w:t>
-      </w:r>
-      <w:r>
-        <w:t>selecting the right data sources</w:t>
-      </w:r>
-      <w:r>
-        <w:t xml:space="preserve">. </w:t>
-      </w:r>
-    </w:p>
-    <w:p/>
+        <w:t>.</w:t>
+      </w:r>
+      <w:r>
+        <w:t xml:space="preserve"> </w:t>
+      </w:r>
+      <w:r>
+        <w:t xml:space="preserve">All of the wealthiest countries </w:t>
+      </w:r>
+      <w:r>
+        <w:rPr>
+          <w:i/>
+          <w:iCs/>
+        </w:rPr>
+        <w:t>(Figure 6.)</w:t>
+      </w:r>
+      <w:r>
+        <w:t xml:space="preserve"> </w:t>
+      </w:r>
+      <w:r>
+        <w:t xml:space="preserve">had significantly higher age of mothers </w:t>
+      </w:r>
+      <w:r>
+        <w:t>when compared with poorer countries with US being the only outlier in this case with all of the other wealthiest countries coming from EU</w:t>
+      </w:r>
+      <w:r>
+        <w:t xml:space="preserve"> (</w:t>
+      </w:r>
+      <w:hyperlink w:anchor="_All_of_the" w:history="1">
+        <w:r>
+          <w:rPr>
+            <w:rStyle w:val="Hyperlink"/>
+          </w:rPr>
+          <w:t>4</w:t>
+        </w:r>
+        <w:r>
+          <w:rPr>
+            <w:rStyle w:val="Hyperlink"/>
+            <w:vertAlign w:val="superscript"/>
+          </w:rPr>
+          <w:t>th</w:t>
+        </w:r>
+        <w:r>
+          <w:rPr>
+            <w:rStyle w:val="Hyperlink"/>
+          </w:rPr>
+          <w:t xml:space="preserve"> insight</w:t>
+        </w:r>
+      </w:hyperlink>
+      <w:r>
+        <w:t>).</w:t>
+      </w:r>
+      <w:r>
+        <w:t xml:space="preserve"> From the current EU member countries listed among the </w:t>
+      </w:r>
+      <w:r>
+        <w:t xml:space="preserve">top and </w:t>
+      </w:r>
+      <w:r>
+        <w:t xml:space="preserve">bottom </w:t>
+      </w:r>
+      <w:r>
+        <w:t>countries by wealth</w:t>
+      </w:r>
+      <w:r>
+        <w:t xml:space="preserve"> all of the ones listed on </w:t>
+      </w:r>
+      <w:r>
+        <w:rPr>
+          <w:i/>
+          <w:iCs/>
+        </w:rPr>
+        <w:t>Figure 5.</w:t>
+      </w:r>
+      <w:r>
+        <w:rPr>
+          <w:i/>
+          <w:iCs/>
+        </w:rPr>
+        <w:t xml:space="preserve"> w</w:t>
+      </w:r>
+      <w:r>
+        <w:t xml:space="preserve">ere not members prior to </w:t>
+      </w:r>
+      <w:r>
+        <w:t>year 2004</w:t>
+      </w:r>
+      <w:r>
+        <w:t xml:space="preserve"> (</w:t>
+      </w:r>
+      <w:hyperlink w:anchor="_From_the_current" w:history="1">
+        <w:r>
+          <w:rPr>
+            <w:rStyle w:val="Hyperlink"/>
+          </w:rPr>
+          <w:t>5</w:t>
+        </w:r>
+        <w:r>
+          <w:rPr>
+            <w:rStyle w:val="Hyperlink"/>
+            <w:vertAlign w:val="superscript"/>
+          </w:rPr>
+          <w:t>th</w:t>
+        </w:r>
+        <w:r>
+          <w:rPr>
+            <w:rStyle w:val="Hyperlink"/>
+          </w:rPr>
+          <w:t xml:space="preserve"> insigh</w:t>
+        </w:r>
+        <w:r>
+          <w:rPr>
+            <w:rStyle w:val="Hyperlink"/>
+          </w:rPr>
+          <w:t>t</w:t>
+        </w:r>
+      </w:hyperlink>
+      <w:r>
+        <w:t>)</w:t>
+      </w:r>
+      <w:r>
+        <w:t>.</w:t>
+      </w:r>
+    </w:p>
     <w:p/>
     <w:p>
       <w:pPr>
@@ -2117,117 +1707,6 @@
       <w:r>
         <w:t>Results</w:t>
       </w:r>
-    </w:p>
-    <w:p>
-      <w:pPr>
-        <w:pStyle w:val="BodyText"/>
-        <w:spacing w:before="175"/>
-        <w:rPr>
-          <w:i/>
-          <w:iCs/>
-        </w:rPr>
-      </w:pPr>
-      <w:r>
-        <w:rPr>
-          <w:i/>
-          <w:iCs/>
-          <w:color w:val="FF0000"/>
-        </w:rPr>
-        <w:t>(Include</w:t>
-      </w:r>
-      <w:r>
-        <w:rPr>
-          <w:i/>
-          <w:iCs/>
-          <w:color w:val="FF0000"/>
-          <w:spacing w:val="-6"/>
-        </w:rPr>
-        <w:t xml:space="preserve"> </w:t>
-      </w:r>
-      <w:r>
-        <w:rPr>
-          <w:i/>
-          <w:iCs/>
-          <w:color w:val="FF0000"/>
-        </w:rPr>
-        <w:t>the</w:t>
-      </w:r>
-      <w:r>
-        <w:rPr>
-          <w:i/>
-          <w:iCs/>
-          <w:color w:val="FF0000"/>
-          <w:spacing w:val="-5"/>
-        </w:rPr>
-        <w:t xml:space="preserve"> </w:t>
-      </w:r>
-      <w:r>
-        <w:rPr>
-          <w:i/>
-          <w:iCs/>
-          <w:color w:val="FF0000"/>
-        </w:rPr>
-        <w:t>charts</w:t>
-      </w:r>
-      <w:r>
-        <w:rPr>
-          <w:i/>
-          <w:iCs/>
-          <w:color w:val="FF0000"/>
-          <w:spacing w:val="-6"/>
-        </w:rPr>
-        <w:t xml:space="preserve"> </w:t>
-      </w:r>
-      <w:r>
-        <w:rPr>
-          <w:i/>
-          <w:iCs/>
-          <w:color w:val="FF0000"/>
-        </w:rPr>
-        <w:t>and</w:t>
-      </w:r>
-      <w:r>
-        <w:rPr>
-          <w:i/>
-          <w:iCs/>
-          <w:color w:val="FF0000"/>
-          <w:spacing w:val="-5"/>
-        </w:rPr>
-        <w:t xml:space="preserve"> </w:t>
-      </w:r>
-      <w:r>
-        <w:rPr>
-          <w:i/>
-          <w:iCs/>
-          <w:color w:val="FF0000"/>
-        </w:rPr>
-        <w:t>describe</w:t>
-      </w:r>
-      <w:r>
-        <w:rPr>
-          <w:i/>
-          <w:iCs/>
-          <w:color w:val="FF0000"/>
-          <w:spacing w:val="-5"/>
-        </w:rPr>
-        <w:t xml:space="preserve"> </w:t>
-      </w:r>
-      <w:r>
-        <w:rPr>
-          <w:i/>
-          <w:iCs/>
-          <w:color w:val="FF0000"/>
-        </w:rPr>
-        <w:t>them)</w:t>
-      </w:r>
-    </w:p>
-    <w:p>
-      <w:pPr>
-        <w:pStyle w:val="BodyText"/>
-        <w:rPr>
-          <w:sz w:val="24"/>
-        </w:rPr>
-      </w:pPr>
     </w:p>
     <w:p>
       <w:r>
@@ -2479,6 +1958,88 @@
             </a:graphic>
           </wp:inline>
         </w:drawing>
+      </w:r>
+    </w:p>
+    <w:p>
+      <w:pPr>
+        <w:rPr>
+          <w:i/>
+          <w:iCs/>
+          <w:sz w:val="18"/>
+          <w:szCs w:val="18"/>
+        </w:rPr>
+      </w:pPr>
+      <w:r>
+        <w:rPr>
+          <w:i/>
+          <w:iCs/>
+          <w:sz w:val="18"/>
+          <w:szCs w:val="18"/>
+        </w:rPr>
+        <w:t>Figure 1.</w:t>
+      </w:r>
+      <w:r>
+        <w:rPr>
+          <w:i/>
+          <w:iCs/>
+          <w:sz w:val="18"/>
+          <w:szCs w:val="18"/>
+        </w:rPr>
+        <w:tab/>
+      </w:r>
+      <w:r>
+        <w:rPr>
+          <w:i/>
+          <w:iCs/>
+          <w:sz w:val="18"/>
+          <w:szCs w:val="18"/>
+        </w:rPr>
+        <w:tab/>
+      </w:r>
+      <w:r>
+        <w:rPr>
+          <w:i/>
+          <w:iCs/>
+          <w:sz w:val="18"/>
+          <w:szCs w:val="18"/>
+        </w:rPr>
+        <w:tab/>
+      </w:r>
+      <w:r>
+        <w:rPr>
+          <w:i/>
+          <w:iCs/>
+          <w:sz w:val="18"/>
+          <w:szCs w:val="18"/>
+        </w:rPr>
+        <w:tab/>
+      </w:r>
+      <w:r>
+        <w:rPr>
+          <w:i/>
+          <w:iCs/>
+          <w:sz w:val="18"/>
+          <w:szCs w:val="18"/>
+        </w:rPr>
+        <w:tab/>
+      </w:r>
+      <w:r>
+        <w:rPr>
+          <w:i/>
+          <w:iCs/>
+          <w:sz w:val="18"/>
+          <w:szCs w:val="18"/>
+        </w:rPr>
+        <w:tab/>
+      </w:r>
+      <w:r>
+        <w:rPr>
+          <w:i/>
+          <w:iCs/>
+          <w:sz w:val="18"/>
+          <w:szCs w:val="18"/>
+        </w:rPr>
+        <w:t>Figure 2.</w:t>
       </w:r>
     </w:p>
     <w:p>
@@ -2573,6 +2134,116 @@
     </w:p>
     <w:p>
       <w:pPr>
+        <w:rPr>
+          <w:i/>
+          <w:iCs/>
+          <w:sz w:val="18"/>
+          <w:szCs w:val="18"/>
+        </w:rPr>
+      </w:pPr>
+      <w:r>
+        <w:rPr>
+          <w:i/>
+          <w:iCs/>
+          <w:sz w:val="18"/>
+          <w:szCs w:val="18"/>
+        </w:rPr>
+        <w:t xml:space="preserve">Figure </w:t>
+      </w:r>
+      <w:r>
+        <w:rPr>
+          <w:i/>
+          <w:iCs/>
+          <w:sz w:val="18"/>
+          <w:szCs w:val="18"/>
+        </w:rPr>
+        <w:t>3</w:t>
+      </w:r>
+      <w:r>
+        <w:rPr>
+          <w:i/>
+          <w:iCs/>
+          <w:sz w:val="18"/>
+          <w:szCs w:val="18"/>
+        </w:rPr>
+        <w:t>.</w:t>
+      </w:r>
+      <w:r>
+        <w:rPr>
+          <w:i/>
+          <w:iCs/>
+          <w:sz w:val="18"/>
+          <w:szCs w:val="18"/>
+        </w:rPr>
+        <w:tab/>
+      </w:r>
+      <w:r>
+        <w:rPr>
+          <w:i/>
+          <w:iCs/>
+          <w:sz w:val="18"/>
+          <w:szCs w:val="18"/>
+        </w:rPr>
+        <w:tab/>
+      </w:r>
+      <w:r>
+        <w:rPr>
+          <w:i/>
+          <w:iCs/>
+          <w:sz w:val="18"/>
+          <w:szCs w:val="18"/>
+        </w:rPr>
+        <w:tab/>
+      </w:r>
+      <w:r>
+        <w:rPr>
+          <w:i/>
+          <w:iCs/>
+          <w:sz w:val="18"/>
+          <w:szCs w:val="18"/>
+        </w:rPr>
+        <w:tab/>
+      </w:r>
+      <w:r>
+        <w:rPr>
+          <w:i/>
+          <w:iCs/>
+          <w:sz w:val="18"/>
+          <w:szCs w:val="18"/>
+        </w:rPr>
+        <w:tab/>
+      </w:r>
+      <w:r>
+        <w:rPr>
+          <w:i/>
+          <w:iCs/>
+          <w:sz w:val="18"/>
+          <w:szCs w:val="18"/>
+        </w:rPr>
+        <w:tab/>
+        <w:t xml:space="preserve">Figure </w:t>
+      </w:r>
+      <w:r>
+        <w:rPr>
+          <w:i/>
+          <w:iCs/>
+          <w:sz w:val="18"/>
+          <w:szCs w:val="18"/>
+        </w:rPr>
+        <w:t>4</w:t>
+      </w:r>
+      <w:r>
+        <w:rPr>
+          <w:i/>
+          <w:iCs/>
+          <w:sz w:val="18"/>
+          <w:szCs w:val="18"/>
+        </w:rPr>
+        <w:t>.</w:t>
+      </w:r>
+    </w:p>
+    <w:p>
+      <w:pPr>
         <w:pStyle w:val="BodyText"/>
         <w:spacing w:before="10"/>
       </w:pPr>
@@ -2723,26 +2394,10 @@
         <w:t>collected</w:t>
       </w:r>
       <w:r>
-        <w:t xml:space="preserve">, </w:t>
-      </w:r>
-      <w:proofErr w:type="spellStart"/>
-      <w:r>
-        <w:t>analysed</w:t>
-      </w:r>
-      <w:proofErr w:type="spellEnd"/>
-      <w:r>
-        <w:t xml:space="preserve"> and published </w:t>
-      </w:r>
-      <w:r>
-        <w:t xml:space="preserve">by both </w:t>
-      </w:r>
-      <w:proofErr w:type="spellStart"/>
-      <w:r>
-        <w:t>organisations</w:t>
-      </w:r>
-      <w:proofErr w:type="spellEnd"/>
-      <w:r>
-        <w:t xml:space="preserve"> - which in my opinion is less likely.</w:t>
+        <w:t xml:space="preserve">, analysed and published </w:t>
+      </w:r>
+      <w:r>
+        <w:t>by both organisations.</w:t>
       </w:r>
     </w:p>
     <w:p>
@@ -2750,6 +2405,73 @@
         <w:pStyle w:val="BodyText"/>
         <w:spacing w:before="10"/>
       </w:pPr>
+    </w:p>
+    <w:p>
+      <w:pPr>
+        <w:pStyle w:val="HTMLPreformatted"/>
+        <w:shd w:val="clear" w:color="auto" w:fill="FFFFFF"/>
+        <w:wordWrap w:val="0"/>
+        <w:rPr>
+          <w:rFonts w:ascii="var(--jp-code-font-family)" w:hAnsi="var(--jp-code-font-family)"/>
+          <w:highlight w:val="red"/>
+        </w:rPr>
+      </w:pPr>
+      <w:r>
+        <w:rPr>
+          <w:rFonts w:ascii="var(--jp-code-font-family)" w:hAnsi="var(--jp-code-font-family)"/>
+          <w:highlight w:val="red"/>
+        </w:rPr>
+        <w:t xml:space="preserve">Below is copy/paste </w:t>
+      </w:r>
+      <w:r>
+        <w:rPr>
+          <w:rFonts w:ascii="var(--jp-code-font-family)" w:hAnsi="var(--jp-code-font-family)"/>
+          <w:highlight w:val="red"/>
+        </w:rPr>
+        <w:t>outp</w:t>
+      </w:r>
+      <w:r>
+        <w:rPr>
+          <w:rFonts w:ascii="var(--jp-code-font-family)" w:hAnsi="var(--jp-code-font-family)"/>
+          <w:highlight w:val="red"/>
+        </w:rPr>
+        <w:t xml:space="preserve">ut </w:t>
+      </w:r>
+      <w:r>
+        <w:rPr>
+          <w:rFonts w:ascii="var(--jp-code-font-family)" w:hAnsi="var(--jp-code-font-family)"/>
+          <w:highlight w:val="red"/>
+        </w:rPr>
+        <w:t xml:space="preserve">from jupyter lab </w:t>
+      </w:r>
+      <w:r>
+        <w:rPr>
+          <w:rFonts w:ascii="var(--jp-code-font-family)" w:hAnsi="var(--jp-code-font-family)"/>
+          <w:highlight w:val="red"/>
+        </w:rPr>
+        <w:t xml:space="preserve">notebook </w:t>
+      </w:r>
+      <w:r>
+        <w:rPr>
+          <w:rFonts w:ascii="var(--jp-code-font-family)" w:hAnsi="var(--jp-code-font-family)"/>
+          <w:highlight w:val="red"/>
+        </w:rPr>
+        <w:t>under chapter</w:t>
+      </w:r>
+      <w:r>
+        <w:rPr>
+          <w:rFonts w:ascii="var(--jp-code-font-family)" w:hAnsi="var(--jp-code-font-family)"/>
+          <w:highlight w:val="red"/>
+        </w:rPr>
+        <w:t xml:space="preserve"> </w:t>
+      </w:r>
+      <w:r>
+        <w:rPr>
+          <w:rFonts w:ascii="var(--jp-code-font-family)" w:hAnsi="var(--jp-code-font-family)"/>
+          <w:highlight w:val="red"/>
+        </w:rPr>
+        <w:t>… &gt;&gt;&gt;</w:t>
+      </w:r>
     </w:p>
     <w:p>
       <w:pPr>
@@ -2784,83 +2506,6 @@
           <w:lang w:val="en-GB" w:eastAsia="zh-CN"/>
         </w:rPr>
       </w:pPr>
-      <w:sdt>
-        <w:sdtPr>
-          <w:rPr>
-            <w:rFonts w:ascii="var(--jp-code-font-family)" w:eastAsia="Times New Roman" w:hAnsi="var(--jp-code-font-family)" w:cs="Courier New"/>
-            <w:sz w:val="20"/>
-            <w:szCs w:val="20"/>
-            <w:highlight w:val="lightGray"/>
-            <w:lang w:val="en-GB" w:eastAsia="zh-CN"/>
-          </w:rPr>
-          <w:id w:val="429405688"/>
-          <w:citation/>
-        </w:sdtPr>
-        <w:sdtEndPr/>
-        <w:sdtContent>
-          <w:r>
-            <w:rPr>
-              <w:rFonts w:ascii="var(--jp-code-font-family)" w:eastAsia="Times New Roman" w:hAnsi="var(--jp-code-font-family)" w:cs="Courier New"/>
-              <w:sz w:val="20"/>
-              <w:szCs w:val="20"/>
-              <w:highlight w:val="lightGray"/>
-              <w:lang w:val="en-GB" w:eastAsia="zh-CN"/>
-            </w:rPr>
-            <w:fldChar w:fldCharType="begin"/>
-          </w:r>
-          <w:r>
-            <w:rPr>
-              <w:rFonts w:ascii="var(--jp-code-font-family)" w:eastAsia="Times New Roman" w:hAnsi="var(--jp-code-font-family)" w:cs="Courier New"/>
-              <w:sz w:val="20"/>
-              <w:szCs w:val="20"/>
-              <w:highlight w:val="lightGray"/>
-              <w:lang w:val="en-GB" w:eastAsia="zh-CN"/>
-            </w:rPr>
-            <w:instrText xml:space="preserve"> CITATION UNI22 \l 2057 </w:instrText>
-          </w:r>
-          <w:r>
-            <w:rPr>
-              <w:rFonts w:ascii="var(--jp-code-font-family)" w:eastAsia="Times New Roman" w:hAnsi="var(--jp-code-font-family)" w:cs="Courier New"/>
-              <w:sz w:val="20"/>
-              <w:szCs w:val="20"/>
-              <w:highlight w:val="lightGray"/>
-              <w:lang w:val="en-GB" w:eastAsia="zh-CN"/>
-            </w:rPr>
-            <w:fldChar w:fldCharType="separate"/>
-          </w:r>
-          <w:r>
-            <w:rPr>
-              <w:rFonts w:ascii="var(--jp-code-font-family)" w:eastAsia="Times New Roman" w:hAnsi="var(--jp-code-font-family)" w:cs="Courier New"/>
-              <w:noProof/>
-              <w:sz w:val="20"/>
-              <w:szCs w:val="20"/>
-              <w:highlight w:val="lightGray"/>
-              <w:lang w:val="en-GB" w:eastAsia="zh-CN"/>
-            </w:rPr>
-            <w:t>(UNICEF DATA, 2022)</w:t>
-          </w:r>
-          <w:r>
-            <w:rPr>
-              <w:rFonts w:ascii="var(--jp-code-font-family)" w:eastAsia="Times New Roman" w:hAnsi="var(--jp-code-font-family)" w:cs="Courier New"/>
-              <w:sz w:val="20"/>
-              <w:szCs w:val="20"/>
-              <w:highlight w:val="lightGray"/>
-              <w:lang w:val="en-GB" w:eastAsia="zh-CN"/>
-            </w:rPr>
-            <w:fldChar w:fldCharType="end"/>
-          </w:r>
-        </w:sdtContent>
-      </w:sdt>
-      <w:r>
-        <w:rPr>
-          <w:rFonts w:ascii="var(--jp-code-font-family)" w:eastAsia="Times New Roman" w:hAnsi="var(--jp-code-font-family)" w:cs="Courier New"/>
-          <w:sz w:val="20"/>
-          <w:szCs w:val="20"/>
-          <w:highlight w:val="lightGray"/>
-          <w:lang w:val="en-GB" w:eastAsia="zh-CN"/>
-        </w:rPr>
-        <w:t xml:space="preserve"> </w:t>
-      </w:r>
     </w:p>
     <w:p>
       <w:pPr>
@@ -2903,9 +2548,8 @@
           <w:highlight w:val="lightGray"/>
           <w:lang w:val="en-GB" w:eastAsia="zh-CN"/>
         </w:rPr>
-        <w:t>['Afghanistan', 'Albania', 'Algeria', 'Angola', 'Argentina', 'Armenia', 'Azerbaijan', 'Bahrain', 'Bangladesh', 'Barbados', 'Belize', 'Benin', 'Bhutan', 'Botswana', 'Burkina Faso', 'Burundi', 'Cabo Verde', 'Cambodia', 'Cameroon', 'Central African Republic', 'Chad', 'Comoros', 'Congo', 'Cuba', "Côte d'Ivoire", "Democratic People's Republic of Korea", 'Democratic Republic of the Congo', 'Dominican Republic', 'Egypt', 'El Salvador', 'Equatorial Guinea', 'Eswatini', 'Ethiopia', 'Fiji', 'Gabon', 'Gambia', 'Georgia', 'Ghana', 'Guatemala', 'Guinea', 'Guinea-Bissau', 'Guyana', 'Haiti', 'Honduras', 'India', 'Indonesia', 'Iran (Islamic Republic of)', 'Iraq', 'Jamaica', 'Jordan', 'Kazakhstan', 'Kenya', 'Kiribati', 'Kosovo', 'Kyrgyzstan', "Lao People's Democratic Republic", 'Lebanon', 'Lesotho', 'Liberia', 'Madagascar', 'Malawi', 'Maldives', 'Mali', 'Marshall Islands', 'Mauritania', 'Mexico', 'Mongolia', 'Montenegro', 'Morocco', 'Mozambique', 'Myanmar', 'Namibia', 'Nauru', 'Nepal', 'Niger', 'North Macedonia', 'Pakistan', 'Panama', 'Papua New Guinea', 'Paraguay', 'Peru', 'Philippines', 'Republic of Moldova', 'Rwanda', 'Saint Lucia', 'Samoa', 'Sao Tome and Principe', 'Saudi Arabia', 'Senegal', 'Serbia', 'Sierra Leone', 'Singapore', 'Slovakia', 'Solomon Islands', 'Somalia', 'South Sudan', 'Sri Lanka', 'State of Palestine', 'Sudan', 'Suriname', 'Tajikistan', 'Thailand', 'Timor-Leste', 'Togo', 'Tonga', 'Trinidad and Tobago', 'Tunisia', 'Turkmenistan', 'Turks and Caicos Islands', 'Tuvalu', '</w:t>
-      </w:r>
-      <w:proofErr w:type="spellStart"/>
+        <w:t>“</w:t>
+      </w:r>
       <w:r>
         <w:rPr>
           <w:rFonts w:ascii="var(--jp-code-font-family)" w:eastAsia="Times New Roman" w:hAnsi="var(--jp-code-font-family)" w:cs="Courier New"/>
@@ -2914,9 +2558,8 @@
           <w:highlight w:val="lightGray"/>
           <w:lang w:val="en-GB" w:eastAsia="zh-CN"/>
         </w:rPr>
-        <w:t>Türkiye</w:t>
-      </w:r>
-      <w:proofErr w:type="spellEnd"/>
+        <w:t>Births registration</w:t>
+      </w:r>
       <w:r>
         <w:rPr>
           <w:rFonts w:ascii="var(--jp-code-font-family)" w:eastAsia="Times New Roman" w:hAnsi="var(--jp-code-font-family)" w:cs="Courier New"/>
@@ -2925,7 +2568,148 @@
           <w:highlight w:val="lightGray"/>
           <w:lang w:val="en-GB" w:eastAsia="zh-CN"/>
         </w:rPr>
-        <w:t>', 'Uganda', 'Ukraine', 'United Republic of Tanzania', 'Uruguay', 'Vanuatu', 'Viet Nam', 'Yemen', 'Zambia', 'Zimbabwe']</w:t>
+        <w:t xml:space="preserve">” </w:t>
+      </w:r>
+      <w:sdt>
+        <w:sdtPr>
+          <w:rPr>
+            <w:rFonts w:ascii="var(--jp-code-font-family)" w:eastAsia="Times New Roman" w:hAnsi="var(--jp-code-font-family)" w:cs="Courier New"/>
+            <w:sz w:val="20"/>
+            <w:szCs w:val="20"/>
+            <w:highlight w:val="lightGray"/>
+            <w:lang w:val="en-GB" w:eastAsia="zh-CN"/>
+          </w:rPr>
+          <w:id w:val="429405688"/>
+          <w:citation/>
+        </w:sdtPr>
+        <w:sdtEndPr/>
+        <w:sdtContent>
+          <w:r>
+            <w:rPr>
+              <w:rFonts w:ascii="var(--jp-code-font-family)" w:eastAsia="Times New Roman" w:hAnsi="var(--jp-code-font-family)" w:cs="Courier New"/>
+              <w:sz w:val="20"/>
+              <w:szCs w:val="20"/>
+              <w:highlight w:val="lightGray"/>
+              <w:lang w:val="en-GB" w:eastAsia="zh-CN"/>
+            </w:rPr>
+            <w:fldChar w:fldCharType="begin"/>
+          </w:r>
+          <w:r>
+            <w:rPr>
+              <w:rFonts w:ascii="var(--jp-code-font-family)" w:eastAsia="Times New Roman" w:hAnsi="var(--jp-code-font-family)" w:cs="Courier New"/>
+              <w:sz w:val="20"/>
+              <w:szCs w:val="20"/>
+              <w:highlight w:val="lightGray"/>
+              <w:lang w:val="en-GB" w:eastAsia="zh-CN"/>
+            </w:rPr>
+            <w:instrText xml:space="preserve"> CITATION UNI22 \l 2057 </w:instrText>
+          </w:r>
+          <w:r>
+            <w:rPr>
+              <w:rFonts w:ascii="var(--jp-code-font-family)" w:eastAsia="Times New Roman" w:hAnsi="var(--jp-code-font-family)" w:cs="Courier New"/>
+              <w:sz w:val="20"/>
+              <w:szCs w:val="20"/>
+              <w:highlight w:val="lightGray"/>
+              <w:lang w:val="en-GB" w:eastAsia="zh-CN"/>
+            </w:rPr>
+            <w:fldChar w:fldCharType="separate"/>
+          </w:r>
+          <w:r>
+            <w:rPr>
+              <w:rFonts w:ascii="var(--jp-code-font-family)" w:eastAsia="Times New Roman" w:hAnsi="var(--jp-code-font-family)" w:cs="Courier New"/>
+              <w:noProof/>
+              <w:sz w:val="20"/>
+              <w:szCs w:val="20"/>
+              <w:highlight w:val="lightGray"/>
+              <w:lang w:val="en-GB" w:eastAsia="zh-CN"/>
+            </w:rPr>
+            <w:t>(UNICEF DATA, 2022)</w:t>
+          </w:r>
+          <w:r>
+            <w:rPr>
+              <w:rFonts w:ascii="var(--jp-code-font-family)" w:eastAsia="Times New Roman" w:hAnsi="var(--jp-code-font-family)" w:cs="Courier New"/>
+              <w:sz w:val="20"/>
+              <w:szCs w:val="20"/>
+              <w:highlight w:val="lightGray"/>
+              <w:lang w:val="en-GB" w:eastAsia="zh-CN"/>
+            </w:rPr>
+            <w:fldChar w:fldCharType="end"/>
+          </w:r>
+        </w:sdtContent>
+      </w:sdt>
+      <w:r>
+        <w:rPr>
+          <w:rFonts w:ascii="var(--jp-code-font-family)" w:eastAsia="Times New Roman" w:hAnsi="var(--jp-code-font-family)" w:cs="Courier New"/>
+          <w:sz w:val="20"/>
+          <w:szCs w:val="20"/>
+          <w:highlight w:val="lightGray"/>
+          <w:lang w:val="en-GB" w:eastAsia="zh-CN"/>
+        </w:rPr>
+        <w:t xml:space="preserve"> </w:t>
+      </w:r>
+    </w:p>
+    <w:p>
+      <w:pPr>
+        <w:widowControl/>
+        <w:shd w:val="clear" w:color="auto" w:fill="FFFFFF"/>
+        <w:tabs>
+          <w:tab w:val="left" w:pos="916"/>
+          <w:tab w:val="left" w:pos="1832"/>
+          <w:tab w:val="left" w:pos="2748"/>
+          <w:tab w:val="left" w:pos="3664"/>
+          <w:tab w:val="left" w:pos="4580"/>
+          <w:tab w:val="left" w:pos="5496"/>
+          <w:tab w:val="left" w:pos="6412"/>
+          <w:tab w:val="left" w:pos="7328"/>
+          <w:tab w:val="left" w:pos="8244"/>
+          <w:tab w:val="left" w:pos="9160"/>
+          <w:tab w:val="left" w:pos="10076"/>
+          <w:tab w:val="left" w:pos="10992"/>
+          <w:tab w:val="left" w:pos="11908"/>
+          <w:tab w:val="left" w:pos="12824"/>
+          <w:tab w:val="left" w:pos="13740"/>
+          <w:tab w:val="left" w:pos="14656"/>
+        </w:tabs>
+        <w:wordWrap w:val="0"/>
+        <w:autoSpaceDE/>
+        <w:autoSpaceDN/>
+        <w:rPr>
+          <w:rFonts w:ascii="var(--jp-code-font-family)" w:eastAsia="Times New Roman" w:hAnsi="var(--jp-code-font-family)" w:cs="Courier New"/>
+          <w:sz w:val="20"/>
+          <w:szCs w:val="20"/>
+          <w:highlight w:val="lightGray"/>
+          <w:lang w:val="en-GB" w:eastAsia="zh-CN"/>
+        </w:rPr>
+      </w:pPr>
+      <w:r>
+        <w:rPr>
+          <w:rFonts w:ascii="var(--jp-code-font-family)" w:eastAsia="Times New Roman" w:hAnsi="var(--jp-code-font-family)" w:cs="Courier New"/>
+          <w:sz w:val="20"/>
+          <w:szCs w:val="20"/>
+          <w:highlight w:val="lightGray"/>
+          <w:lang w:val="en-GB" w:eastAsia="zh-CN"/>
+        </w:rPr>
+        <w:t xml:space="preserve">['Afghanistan', 'Albania', 'Algeria', 'Angola', 'Argentina', 'Armenia', 'Azerbaijan', 'Bahrain', 'Bangladesh', 'Barbados', 'Belize', 'Benin', 'Bhutan', 'Botswana', 'Burkina Faso', 'Burundi', 'Cabo Verde', 'Cambodia', 'Cameroon', 'Central African Republic', 'Chad', 'Comoros', 'Congo', 'Cuba', "Côte d'Ivoire", "Democratic People's Republic of Korea", 'Democratic Republic of the Congo', 'Dominican Republic', 'Egypt', 'El Salvador', 'Equatorial Guinea', 'Eswatini', 'Ethiopia', 'Fiji', 'Gabon', 'Gambia', 'Georgia', 'Ghana', 'Guatemala', 'Guinea', 'Guinea-Bissau', 'Guyana', 'Haiti', 'Honduras', 'India', 'Indonesia', 'Iran (Islamic Republic of)', 'Iraq', 'Jamaica', 'Jordan', 'Kazakhstan', 'Kenya', 'Kiribati', 'Kosovo', 'Kyrgyzstan', "Lao People's Democratic Republic", 'Lebanon', 'Lesotho', 'Liberia', 'Madagascar', 'Malawi', 'Maldives', 'Mali', 'Marshall Islands', 'Mauritania', 'Mexico', 'Mongolia', 'Montenegro', 'Morocco', 'Mozambique', 'Myanmar', 'Namibia', 'Nauru', 'Nepal', 'Niger', 'North Macedonia', 'Pakistan', 'Panama', 'Papua New Guinea', 'Paraguay', 'Peru', 'Philippines', 'Republic of Moldova', 'Rwanda', 'Saint Lucia', 'Samoa', 'Sao Tome and Principe', 'Saudi Arabia', 'Senegal', 'Serbia', 'Sierra Leone', 'Singapore', 'Slovakia', 'Solomon Islands', 'Somalia', 'South Sudan', 'Sri Lanka', 'State of Palestine', 'Sudan', 'Suriname', 'Tajikistan', 'Thailand', 'Timor-Leste', 'Togo', 'Tonga', 'Trinidad and Tobago', 'Tunisia', 'Turkmenistan', 'Turks and Caicos Islands', 'Tuvalu', </w:t>
+      </w:r>
+      <w:r>
+        <w:rPr>
+          <w:rFonts w:ascii="var(--jp-code-font-family)" w:eastAsia="Times New Roman" w:hAnsi="var(--jp-code-font-family)" w:cs="Courier New"/>
+          <w:sz w:val="20"/>
+          <w:szCs w:val="20"/>
+          <w:highlight w:val="cyan"/>
+          <w:lang w:val="en-GB" w:eastAsia="zh-CN"/>
+        </w:rPr>
+        <w:t>'Türkiye'</w:t>
+      </w:r>
+      <w:r>
+        <w:rPr>
+          <w:rFonts w:ascii="var(--jp-code-font-family)" w:eastAsia="Times New Roman" w:hAnsi="var(--jp-code-font-family)" w:cs="Courier New"/>
+          <w:sz w:val="20"/>
+          <w:szCs w:val="20"/>
+          <w:highlight w:val="lightGray"/>
+          <w:lang w:val="en-GB" w:eastAsia="zh-CN"/>
+        </w:rPr>
+        <w:t>, 'Uganda', 'Ukraine', 'United Republic of Tanzania', 'Uruguay', 'Vanuatu', 'Viet Nam', 'Yemen', 'Zambia', 'Zimbabwe']</w:t>
       </w:r>
     </w:p>
     <w:p>
@@ -2948,6 +2732,27 @@
           <w:highlight w:val="lightGray"/>
         </w:rPr>
       </w:pPr>
+      <w:r>
+        <w:rPr>
+          <w:rFonts w:ascii="var(--jp-code-font-family)" w:hAnsi="var(--jp-code-font-family)"/>
+          <w:highlight w:val="lightGray"/>
+        </w:rPr>
+        <w:t>“</w:t>
+      </w:r>
+      <w:r>
+        <w:rPr>
+          <w:rFonts w:ascii="var(--jp-code-font-family)" w:hAnsi="var(--jp-code-font-family)"/>
+          <w:highlight w:val="lightGray"/>
+        </w:rPr>
+        <w:t>Age of mothers at childbirth</w:t>
+      </w:r>
+      <w:r>
+        <w:rPr>
+          <w:rFonts w:ascii="var(--jp-code-font-family)" w:hAnsi="var(--jp-code-font-family)"/>
+          <w:highlight w:val="lightGray"/>
+        </w:rPr>
+        <w:t xml:space="preserve">” </w:t>
+      </w:r>
       <w:sdt>
         <w:sdtPr>
           <w:rPr>
@@ -3012,7 +2817,21 @@
           <w:rFonts w:ascii="var(--jp-code-font-family)" w:hAnsi="var(--jp-code-font-family)"/>
           <w:highlight w:val="lightGray"/>
         </w:rPr>
-        <w:t>['Australia', 'Austria', 'Belgium', 'Canada', 'Chile', 'Czech Republic', 'Denmark', 'Estonia', 'Finland', 'France', 'Germany', 'Greece', 'Hungary', 'Iceland', 'Ireland', 'Israel', 'Italy', 'Japan', 'Korea', 'Latvia', 'Lithuania', 'Luxembourg', 'Netherlands', 'Norway', 'Poland', 'Portugal', 'Slovak Republic', 'Slovenia', 'Spain', 'Sweden', 'Switzerland', 'Turkey', 'United Kingdom', 'United States', 'Bulgaria', 'Croatia', 'Cyprus', 'Malta', 'Romania']</w:t>
+        <w:t xml:space="preserve">['Australia', 'Austria', 'Belgium', 'Canada', 'Chile', 'Czech Republic', 'Denmark', 'Estonia', 'Finland', 'France', 'Germany', 'Greece', 'Hungary', 'Iceland', 'Ireland', 'Israel', 'Italy', 'Japan', 'Korea', 'Latvia', 'Lithuania', 'Luxembourg', 'Netherlands', 'Norway', 'Poland', 'Portugal', 'Slovak Republic', 'Slovenia', 'Spain', 'Sweden', 'Switzerland', </w:t>
+      </w:r>
+      <w:r>
+        <w:rPr>
+          <w:rFonts w:ascii="var(--jp-code-font-family)" w:hAnsi="var(--jp-code-font-family)"/>
+          <w:highlight w:val="cyan"/>
+        </w:rPr>
+        <w:t>'Turkey'</w:t>
+      </w:r>
+      <w:r>
+        <w:rPr>
+          <w:rFonts w:ascii="var(--jp-code-font-family)" w:hAnsi="var(--jp-code-font-family)"/>
+          <w:highlight w:val="lightGray"/>
+        </w:rPr>
+        <w:t>, 'United Kingdom', 'United States', 'Bulgaria', 'Croatia', 'Cyprus', 'Malta', 'Romania']</w:t>
       </w:r>
     </w:p>
     <w:p>
@@ -3024,6 +2843,109 @@
         </w:rPr>
       </w:pPr>
     </w:p>
+    <w:p>
+      <w:pPr>
+        <w:rPr>
+          <w:lang w:val="en-GB" w:eastAsia="zh-CN"/>
+        </w:rPr>
+      </w:pPr>
+      <w:r>
+        <w:rPr>
+          <w:lang w:val="en-GB" w:eastAsia="zh-CN"/>
+        </w:rPr>
+        <w:t xml:space="preserve">The </w:t>
+      </w:r>
+      <w:hyperlink w:anchor="_There_is_a" w:history="1">
+        <w:r>
+          <w:rPr>
+            <w:rStyle w:val="Hyperlink"/>
+            <w:lang w:val="en-GB" w:eastAsia="zh-CN"/>
+          </w:rPr>
+          <w:t>3</w:t>
+        </w:r>
+        <w:r>
+          <w:rPr>
+            <w:rStyle w:val="Hyperlink"/>
+            <w:vertAlign w:val="superscript"/>
+            <w:lang w:val="en-GB" w:eastAsia="zh-CN"/>
+          </w:rPr>
+          <w:t>rd</w:t>
+        </w:r>
+        <w:r>
+          <w:rPr>
+            <w:rStyle w:val="Hyperlink"/>
+            <w:lang w:val="en-GB" w:eastAsia="zh-CN"/>
+          </w:rPr>
+          <w:t xml:space="preserve"> insight</w:t>
+        </w:r>
+      </w:hyperlink>
+      <w:r>
+        <w:rPr>
+          <w:lang w:val="en-GB" w:eastAsia="zh-CN"/>
+        </w:rPr>
+        <w:t xml:space="preserve"> was derived by </w:t>
+      </w:r>
+      <w:r>
+        <w:rPr>
+          <w:lang w:val="en-GB" w:eastAsia="zh-CN"/>
+        </w:rPr>
+        <w:t xml:space="preserve">using </w:t>
+      </w:r>
+      <w:r>
+        <w:rPr>
+          <w:lang w:val="en-GB" w:eastAsia="zh-CN"/>
+        </w:rPr>
+        <w:t xml:space="preserve">the dataset </w:t>
+      </w:r>
+      <w:r>
+        <w:rPr>
+          <w:lang w:val="en-GB" w:eastAsia="zh-CN"/>
+        </w:rPr>
+        <w:t xml:space="preserve">that combined </w:t>
+      </w:r>
+      <w:r>
+        <w:rPr>
+          <w:lang w:val="en-GB" w:eastAsia="zh-CN"/>
+        </w:rPr>
+        <w:t xml:space="preserve">additional </w:t>
+      </w:r>
+      <w:r>
+        <w:rPr>
+          <w:lang w:val="en-GB" w:eastAsia="zh-CN"/>
+        </w:rPr>
+        <w:t xml:space="preserve">information </w:t>
+      </w:r>
+      <w:r>
+        <w:rPr>
+          <w:lang w:val="en-GB" w:eastAsia="zh-CN"/>
+        </w:rPr>
+        <w:t xml:space="preserve">including </w:t>
+      </w:r>
+      <w:r>
+        <w:rPr>
+          <w:lang w:val="en-GB" w:eastAsia="zh-CN"/>
+        </w:rPr>
+        <w:t>GDP per capita</w:t>
+      </w:r>
+      <w:r>
+        <w:rPr>
+          <w:lang w:val="en-GB" w:eastAsia="zh-CN"/>
+        </w:rPr>
+        <w:t>. Intuitively, it would have been expected that there is a correlation, and the easy way to show it, was to simply sort the dataset by the GDP per capita column and re-draw the same grap</w:t>
+      </w:r>
+      <w:r>
+        <w:rPr>
+          <w:lang w:val="en-GB" w:eastAsia="zh-CN"/>
+        </w:rPr>
+        <w:t>h</w:t>
+      </w:r>
+      <w:r>
+        <w:rPr>
+          <w:lang w:val="en-GB" w:eastAsia="zh-CN"/>
+        </w:rPr>
+        <w:t xml:space="preserve">s but in this instance we would have the countries divided in quartiles by GDP. </w:t>
+      </w:r>
+    </w:p>
     <w:p/>
     <w:p>
       <w:pPr>
@@ -3033,34 +2955,205 @@
           <w:sz w:val="35"/>
         </w:rPr>
       </w:pPr>
-    </w:p>
-    <w:p>
-      <w:pPr>
-        <w:pStyle w:val="BodyText"/>
-        <w:spacing w:before="10"/>
+      <w:r>
+        <w:rPr>
+          <w:noProof/>
+        </w:rPr>
+        <w:lastRenderedPageBreak/>
+        <w:drawing>
+          <wp:inline distT="0" distB="0" distL="0" distR="0" wp14:anchorId="185214BF" wp14:editId="203955C0">
+            <wp:extent cx="2709057" cy="1831957"/>
+            <wp:effectExtent l="0" t="0" r="0" b="0"/>
+            <wp:docPr id="1" name="Picture 1"/>
+            <wp:cNvGraphicFramePr>
+              <a:graphicFrameLocks xmlns:a="http://schemas.openxmlformats.org/drawingml/2006/main" noChangeAspect="1"/>
+            </wp:cNvGraphicFramePr>
+            <a:graphic xmlns:a="http://schemas.openxmlformats.org/drawingml/2006/main">
+              <a:graphicData uri="http://schemas.openxmlformats.org/drawingml/2006/picture">
+                <pic:pic xmlns:pic="http://schemas.openxmlformats.org/drawingml/2006/picture">
+                  <pic:nvPicPr>
+                    <pic:cNvPr id="1" name=""/>
+                    <pic:cNvPicPr/>
+                  </pic:nvPicPr>
+                  <pic:blipFill>
+                    <a:blip r:embed="rId13"/>
+                    <a:stretch>
+                      <a:fillRect/>
+                    </a:stretch>
+                  </pic:blipFill>
+                  <pic:spPr>
+                    <a:xfrm>
+                      <a:off x="0" y="0"/>
+                      <a:ext cx="2746597" cy="1857343"/>
+                    </a:xfrm>
+                    <a:prstGeom prst="rect">
+                      <a:avLst/>
+                    </a:prstGeom>
+                  </pic:spPr>
+                </pic:pic>
+              </a:graphicData>
+            </a:graphic>
+          </wp:inline>
+        </w:drawing>
+      </w:r>
+      <w:r>
         <w:rPr>
           <w:sz w:val="35"/>
         </w:rPr>
-      </w:pPr>
-    </w:p>
-    <w:p>
-      <w:pPr>
-        <w:pStyle w:val="BodyText"/>
-        <w:spacing w:before="10"/>
-        <w:rPr>
-          <w:sz w:val="35"/>
-        </w:rPr>
-      </w:pPr>
-    </w:p>
-    <w:p>
-      <w:pPr>
-        <w:pStyle w:val="BodyText"/>
-        <w:spacing w:before="10"/>
-        <w:rPr>
-          <w:sz w:val="35"/>
-        </w:rPr>
-      </w:pPr>
-    </w:p>
+        <w:t xml:space="preserve"> </w:t>
+      </w:r>
+      <w:r>
+        <w:rPr>
+          <w:noProof/>
+        </w:rPr>
+        <w:drawing>
+          <wp:inline distT="0" distB="0" distL="0" distR="0" wp14:anchorId="07F1F481" wp14:editId="22D9B26E">
+            <wp:extent cx="2620800" cy="1832400"/>
+            <wp:effectExtent l="0" t="0" r="8255" b="0"/>
+            <wp:docPr id="2" name="Picture 2"/>
+            <wp:cNvGraphicFramePr>
+              <a:graphicFrameLocks xmlns:a="http://schemas.openxmlformats.org/drawingml/2006/main" noChangeAspect="1"/>
+            </wp:cNvGraphicFramePr>
+            <a:graphic xmlns:a="http://schemas.openxmlformats.org/drawingml/2006/main">
+              <a:graphicData uri="http://schemas.openxmlformats.org/drawingml/2006/picture">
+                <pic:pic xmlns:pic="http://schemas.openxmlformats.org/drawingml/2006/picture">
+                  <pic:nvPicPr>
+                    <pic:cNvPr id="1" name=""/>
+                    <pic:cNvPicPr/>
+                  </pic:nvPicPr>
+                  <pic:blipFill>
+                    <a:blip r:embed="rId14"/>
+                    <a:stretch>
+                      <a:fillRect/>
+                    </a:stretch>
+                  </pic:blipFill>
+                  <pic:spPr>
+                    <a:xfrm>
+                      <a:off x="0" y="0"/>
+                      <a:ext cx="2620800" cy="1832400"/>
+                    </a:xfrm>
+                    <a:prstGeom prst="rect">
+                      <a:avLst/>
+                    </a:prstGeom>
+                  </pic:spPr>
+                </pic:pic>
+              </a:graphicData>
+            </a:graphic>
+          </wp:inline>
+        </w:drawing>
+      </w:r>
+    </w:p>
+    <w:p>
+      <w:pPr>
+        <w:rPr>
+          <w:i/>
+          <w:iCs/>
+          <w:sz w:val="18"/>
+          <w:szCs w:val="18"/>
+        </w:rPr>
+      </w:pPr>
+      <w:r>
+        <w:rPr>
+          <w:i/>
+          <w:iCs/>
+          <w:sz w:val="18"/>
+          <w:szCs w:val="18"/>
+        </w:rPr>
+        <w:t xml:space="preserve">Figure </w:t>
+      </w:r>
+      <w:r>
+        <w:rPr>
+          <w:i/>
+          <w:iCs/>
+          <w:sz w:val="18"/>
+          <w:szCs w:val="18"/>
+        </w:rPr>
+        <w:t>5</w:t>
+      </w:r>
+      <w:r>
+        <w:rPr>
+          <w:i/>
+          <w:iCs/>
+          <w:sz w:val="18"/>
+          <w:szCs w:val="18"/>
+        </w:rPr>
+        <w:t>.</w:t>
+      </w:r>
+      <w:r>
+        <w:rPr>
+          <w:i/>
+          <w:iCs/>
+          <w:sz w:val="18"/>
+          <w:szCs w:val="18"/>
+        </w:rPr>
+        <w:tab/>
+      </w:r>
+      <w:r>
+        <w:rPr>
+          <w:i/>
+          <w:iCs/>
+          <w:sz w:val="18"/>
+          <w:szCs w:val="18"/>
+        </w:rPr>
+        <w:tab/>
+      </w:r>
+      <w:r>
+        <w:rPr>
+          <w:i/>
+          <w:iCs/>
+          <w:sz w:val="18"/>
+          <w:szCs w:val="18"/>
+        </w:rPr>
+        <w:tab/>
+      </w:r>
+      <w:r>
+        <w:rPr>
+          <w:i/>
+          <w:iCs/>
+          <w:sz w:val="18"/>
+          <w:szCs w:val="18"/>
+        </w:rPr>
+        <w:tab/>
+      </w:r>
+      <w:r>
+        <w:rPr>
+          <w:i/>
+          <w:iCs/>
+          <w:sz w:val="18"/>
+          <w:szCs w:val="18"/>
+        </w:rPr>
+        <w:tab/>
+      </w:r>
+      <w:r>
+        <w:rPr>
+          <w:i/>
+          <w:iCs/>
+          <w:sz w:val="18"/>
+          <w:szCs w:val="18"/>
+        </w:rPr>
+        <w:tab/>
+        <w:t xml:space="preserve">Figure </w:t>
+      </w:r>
+      <w:r>
+        <w:rPr>
+          <w:i/>
+          <w:iCs/>
+          <w:sz w:val="18"/>
+          <w:szCs w:val="18"/>
+        </w:rPr>
+        <w:t>6</w:t>
+      </w:r>
+      <w:r>
+        <w:rPr>
+          <w:i/>
+          <w:iCs/>
+          <w:sz w:val="18"/>
+          <w:szCs w:val="18"/>
+        </w:rPr>
+        <w:t>.</w:t>
+      </w:r>
+    </w:p>
+    <w:p/>
     <w:p>
       <w:pPr>
         <w:pStyle w:val="Heading1"/>
@@ -3243,7 +3336,6 @@
       <w:bookmarkStart w:id="0" w:name="_Across_all_of"/>
       <w:bookmarkEnd w:id="0"/>
       <w:r>
-        <w:lastRenderedPageBreak/>
         <w:t>A</w:t>
       </w:r>
       <w:r>
@@ -3363,6 +3455,93 @@
       </w:r>
       <w:r>
         <w:t xml:space="preserve"> (apart from Turkey).</w:t>
+      </w:r>
+    </w:p>
+    <w:p>
+      <w:pPr>
+        <w:pStyle w:val="Heading2"/>
+        <w:numPr>
+          <w:ilvl w:val="0"/>
+          <w:numId w:val="4"/>
+        </w:numPr>
+      </w:pPr>
+      <w:bookmarkStart w:id="2" w:name="_There_is_a"/>
+      <w:bookmarkEnd w:id="2"/>
+      <w:r>
+        <w:t xml:space="preserve">There is a correlation between </w:t>
+      </w:r>
+      <w:r>
+        <w:t xml:space="preserve">the </w:t>
+      </w:r>
+      <w:r>
+        <w:t xml:space="preserve">country’s </w:t>
+      </w:r>
+      <w:r>
+        <w:t>wealth (</w:t>
+      </w:r>
+      <w:r>
+        <w:t xml:space="preserve">indicator used was </w:t>
+      </w:r>
+      <w:r>
+        <w:t>GDP per capita</w:t>
+      </w:r>
+      <w:r>
+        <w:t xml:space="preserve">) and the time mothers </w:t>
+      </w:r>
+      <w:r>
+        <w:t>i</w:t>
+      </w:r>
+      <w:r>
+        <w:t xml:space="preserve">n those </w:t>
+      </w:r>
+      <w:r>
+        <w:t xml:space="preserve">geographies </w:t>
+      </w:r>
+      <w:r>
+        <w:t>are having their 1</w:t>
+      </w:r>
+      <w:r>
+        <w:rPr>
+          <w:vertAlign w:val="superscript"/>
+        </w:rPr>
+        <w:t>st</w:t>
+      </w:r>
+      <w:r>
+        <w:t xml:space="preserve"> born</w:t>
+      </w:r>
+      <w:r>
+        <w:t xml:space="preserve"> babies.</w:t>
+      </w:r>
+      <w:r>
+        <w:t xml:space="preserve"> </w:t>
+      </w:r>
+    </w:p>
+    <w:p>
+      <w:pPr>
+        <w:pStyle w:val="Heading2"/>
+        <w:numPr>
+          <w:ilvl w:val="0"/>
+          <w:numId w:val="4"/>
+        </w:numPr>
+      </w:pPr>
+      <w:bookmarkStart w:id="3" w:name="_All_of_the"/>
+      <w:bookmarkEnd w:id="3"/>
+      <w:r>
+        <w:t>All of the wealthiest countries had significantly higher age of mothers when compared with poorer countries with US being the only outlier in this case with all of the other wealthiest countries coming from EU</w:t>
+      </w:r>
+    </w:p>
+    <w:p>
+      <w:pPr>
+        <w:pStyle w:val="Heading2"/>
+        <w:numPr>
+          <w:ilvl w:val="0"/>
+          <w:numId w:val="4"/>
+        </w:numPr>
+      </w:pPr>
+      <w:bookmarkStart w:id="4" w:name="_From_the_current"/>
+      <w:bookmarkEnd w:id="4"/>
+      <w:r>
+        <w:t>From the current EU member countries listed among the top and bottom countries by wealth all of the ones listed on Figure 5. were not members prior to year 2004</w:t>
       </w:r>
     </w:p>
     <w:p/>
@@ -3901,7 +4080,7 @@
   <w:abstractNum w:abstractNumId="3" w15:restartNumberingAfterBreak="0">
     <w:nsid w:val="47B10814"/>
     <w:multiLevelType w:val="hybridMultilevel"/>
-    <w:tmpl w:val="76CA91CE"/>
+    <w:tmpl w:val="9476F348"/>
     <w:lvl w:ilvl="0" w:tplc="08090001">
       <w:start w:val="1"/>
       <w:numFmt w:val="bullet"/>
@@ -4426,6 +4605,7 @@
   <w:style w:type="paragraph" w:default="1" w:styleId="Normal">
     <w:name w:val="Normal"/>
     <w:qFormat/>
+    <w:rsid w:val="00280347"/>
     <w:rPr>
       <w:rFonts w:ascii="Arial" w:eastAsia="Arial" w:hAnsi="Arial" w:cs="Arial"/>
     </w:rPr>

</xml_diff>

<commit_message>
final versions of submitted code + report
</commit_message>
<xml_diff>
--- a/Project Report_16-11-22-CIDAB_Boris Moric.docx
+++ b/Project Report_16-11-22-CIDAB_Boris Moric.docx
@@ -127,7 +127,15 @@
         <w:t xml:space="preserve">ing </w:t>
       </w:r>
       <w:r>
-        <w:t xml:space="preserve">to analyse </w:t>
+        <w:t xml:space="preserve">to </w:t>
+      </w:r>
+      <w:proofErr w:type="spellStart"/>
+      <w:r>
+        <w:t>analyse</w:t>
+      </w:r>
+      <w:proofErr w:type="spellEnd"/>
+      <w:r>
+        <w:t xml:space="preserve"> </w:t>
       </w:r>
       <w:r>
         <w:t xml:space="preserve">and </w:t>
@@ -427,7 +435,25 @@
           <w:iCs/>
           <w:u w:val="single"/>
         </w:rPr>
-        <w:t xml:space="preserve"> to have them in ones life</w:t>
+        <w:t xml:space="preserve"> to have them in </w:t>
+      </w:r>
+      <w:proofErr w:type="spellStart"/>
+      <w:r>
+        <w:rPr>
+          <w:i/>
+          <w:iCs/>
+          <w:u w:val="single"/>
+        </w:rPr>
+        <w:t>ones</w:t>
+      </w:r>
+      <w:proofErr w:type="spellEnd"/>
+      <w:r>
+        <w:rPr>
+          <w:i/>
+          <w:iCs/>
+          <w:u w:val="single"/>
+        </w:rPr>
+        <w:t xml:space="preserve"> life</w:t>
       </w:r>
       <w:r>
         <w:t xml:space="preserve">, which gave me </w:t>
@@ -654,8 +680,13 @@
         <w:t xml:space="preserve">for each is contained within </w:t>
       </w:r>
       <w:r>
-        <w:t>.iptnb</w:t>
-      </w:r>
+        <w:t>.</w:t>
+      </w:r>
+      <w:proofErr w:type="spellStart"/>
+      <w:r>
+        <w:t>iptnb</w:t>
+      </w:r>
+      <w:proofErr w:type="spellEnd"/>
       <w:r>
         <w:t xml:space="preserve"> file</w:t>
       </w:r>
@@ -898,7 +929,15 @@
         <w:t>S</w:t>
       </w:r>
       <w:r>
-        <w:t xml:space="preserve">ource data from xls </w:t>
+        <w:t xml:space="preserve">ource data from </w:t>
+      </w:r>
+      <w:proofErr w:type="spellStart"/>
+      <w:r>
+        <w:t>xls</w:t>
+      </w:r>
+      <w:proofErr w:type="spellEnd"/>
+      <w:r>
+        <w:t xml:space="preserve"> </w:t>
       </w:r>
       <w:r>
         <w:t xml:space="preserve">was converted </w:t>
@@ -1054,7 +1093,15 @@
         <w:t>Information on population, region, area size, infant mortality and more.</w:t>
       </w:r>
       <w:r>
-        <w:t xml:space="preserve"> The data set was downloaded by using Keggle API </w:t>
+        <w:t xml:space="preserve"> The data set was downloaded by using </w:t>
+      </w:r>
+      <w:proofErr w:type="spellStart"/>
+      <w:r>
+        <w:t>Keggle</w:t>
+      </w:r>
+      <w:proofErr w:type="spellEnd"/>
+      <w:r>
+        <w:t xml:space="preserve"> API </w:t>
       </w:r>
       <w:sdt>
         <w:sdtPr>
@@ -1130,7 +1177,23 @@
           <w:i/>
           <w:iCs/>
         </w:rPr>
-        <w:t>the reasons that may lead to a decision to have kids &amp; when to have them in ones life</w:t>
+        <w:t xml:space="preserve">the reasons that may lead to a decision to have kids &amp; when to have them in </w:t>
+      </w:r>
+      <w:proofErr w:type="spellStart"/>
+      <w:r>
+        <w:rPr>
+          <w:i/>
+          <w:iCs/>
+        </w:rPr>
+        <w:t>ones</w:t>
+      </w:r>
+      <w:proofErr w:type="spellEnd"/>
+      <w:r>
+        <w:rPr>
+          <w:i/>
+          <w:iCs/>
+        </w:rPr>
+        <w:t xml:space="preserve"> life</w:t>
       </w:r>
       <w:r>
         <w:t>”</w:t>
@@ -1214,23 +1277,181 @@
       <w:r>
         <w:t xml:space="preserve">. </w:t>
       </w:r>
+    </w:p>
+    <w:p/>
+    <w:p>
+      <w:r>
+        <w:t xml:space="preserve">The dataset was imported into </w:t>
+      </w:r>
+      <w:proofErr w:type="spellStart"/>
+      <w:r>
+        <w:t>dataframe</w:t>
+      </w:r>
+      <w:proofErr w:type="spellEnd"/>
+      <w:r>
+        <w:t xml:space="preserve"> through </w:t>
+      </w:r>
+      <w:proofErr w:type="spellStart"/>
+      <w:r>
+        <w:rPr>
+          <w:i/>
+          <w:iCs/>
+        </w:rPr>
+        <w:t>pd.read_csv</w:t>
+      </w:r>
+      <w:proofErr w:type="spellEnd"/>
+      <w:r>
+        <w:rPr>
+          <w:i/>
+          <w:iCs/>
+        </w:rPr>
+        <w:t>()</w:t>
+      </w:r>
+      <w:r>
+        <w:t xml:space="preserve"> function. </w:t>
+      </w:r>
+      <w:r>
+        <w:t>Then b</w:t>
+      </w:r>
+      <w:r>
+        <w:t xml:space="preserve">y using some basic python methods and functions like </w:t>
+      </w:r>
+      <w:proofErr w:type="spellStart"/>
+      <w:r>
+        <w:rPr>
+          <w:i/>
+          <w:iCs/>
+        </w:rPr>
+        <w:t>df.shape</w:t>
+      </w:r>
+      <w:proofErr w:type="spellEnd"/>
+      <w:r>
+        <w:t>,</w:t>
+      </w:r>
+      <w:r>
+        <w:t xml:space="preserve"> </w:t>
+      </w:r>
+      <w:r>
+        <w:rPr>
+          <w:i/>
+          <w:iCs/>
+        </w:rPr>
+        <w:t>df.info()</w:t>
+      </w:r>
+      <w:r>
+        <w:t xml:space="preserve">, </w:t>
+      </w:r>
+      <w:proofErr w:type="spellStart"/>
+      <w:r>
+        <w:t>groupby</w:t>
+      </w:r>
+      <w:proofErr w:type="spellEnd"/>
+      <w:r>
+        <w:t>()</w:t>
+      </w:r>
+      <w:r>
+        <w:t xml:space="preserve">, </w:t>
+      </w:r>
+      <w:proofErr w:type="spellStart"/>
+      <w:r>
+        <w:rPr>
+          <w:i/>
+          <w:iCs/>
+        </w:rPr>
+        <w:t>nunique</w:t>
+      </w:r>
+      <w:proofErr w:type="spellEnd"/>
+      <w:r>
+        <w:rPr>
+          <w:i/>
+          <w:iCs/>
+        </w:rPr>
+        <w:t>()</w:t>
+      </w:r>
+      <w:r>
+        <w:t>it was easy to start getting the feel for the data set</w:t>
+      </w:r>
+      <w:r>
+        <w:t xml:space="preserve"> which in a hindsight was too big (and </w:t>
+      </w:r>
+      <w:r>
+        <w:t xml:space="preserve">too </w:t>
+      </w:r>
+      <w:r>
+        <w:t xml:space="preserve">scarry) for my very first python project. </w:t>
+      </w:r>
       <w:r>
         <w:t xml:space="preserve">After </w:t>
       </w:r>
       <w:r>
-        <w:t xml:space="preserve">reducing the data set to </w:t>
-      </w:r>
-      <w:r>
-        <w:t xml:space="preserve">show </w:t>
-      </w:r>
-      <w:r>
-        <w:t xml:space="preserve">the % of </w:t>
-      </w:r>
-      <w:r>
-        <w:t xml:space="preserve">births </w:t>
-      </w:r>
-      <w:r>
-        <w:t xml:space="preserve">I have decided </w:t>
+        <w:t xml:space="preserve">identifying the </w:t>
+      </w:r>
+      <w:r>
+        <w:t>correct column and exact value to slice the data down (</w:t>
+      </w:r>
+      <w:r>
+        <w:t>by passing the unique column</w:t>
+      </w:r>
+      <w:r>
+        <w:t xml:space="preserve"> </w:t>
+      </w:r>
+      <w:r>
+        <w:t xml:space="preserve">values </w:t>
+      </w:r>
+      <w:r>
+        <w:t xml:space="preserve">through </w:t>
+      </w:r>
+      <w:proofErr w:type="spellStart"/>
+      <w:r>
+        <w:rPr>
+          <w:i/>
+          <w:iCs/>
+        </w:rPr>
+        <w:t>index.str.contains</w:t>
+      </w:r>
+      <w:proofErr w:type="spellEnd"/>
+      <w:r>
+        <w:rPr>
+          <w:i/>
+          <w:iCs/>
+        </w:rPr>
+        <w:t>()</w:t>
+      </w:r>
+      <w:r>
+        <w:t>)</w:t>
+      </w:r>
+      <w:r>
+        <w:t xml:space="preserve"> </w:t>
+      </w:r>
+      <w:r>
+        <w:t xml:space="preserve">the data set </w:t>
+      </w:r>
+      <w:r>
+        <w:t xml:space="preserve">was reduced </w:t>
+      </w:r>
+      <w:r>
+        <w:t xml:space="preserve">quite a bit. </w:t>
+      </w:r>
+      <w:r>
+        <w:t xml:space="preserve">Next step was to drop all of the </w:t>
+      </w:r>
+      <w:r>
+        <w:t xml:space="preserve">rows that only contained </w:t>
+      </w:r>
+      <w:r>
+        <w:t>null values</w:t>
+      </w:r>
+      <w:r>
+        <w:t xml:space="preserve">. </w:t>
+      </w:r>
+      <w:r>
+        <w:t xml:space="preserve">At this stage </w:t>
+      </w:r>
+      <w:r>
+        <w:t xml:space="preserve">I decided to reduce the set even lower and </w:t>
+      </w:r>
+      <w:r>
+        <w:t xml:space="preserve">decided </w:t>
       </w:r>
       <w:r>
         <w:t xml:space="preserve">to eliminate countries that have </w:t>
@@ -1280,6 +1501,15 @@
       <w:r>
         <w:t>.</w:t>
       </w:r>
+      <w:r>
+        <w:t xml:space="preserve"> </w:t>
+      </w:r>
+      <w:r>
+        <w:t>Countries names were also cleaned up by removing 3 letter acronyms</w:t>
+      </w:r>
+      <w:r>
+        <w:t>.</w:t>
+      </w:r>
     </w:p>
     <w:p>
       <w:pPr>
@@ -1291,16 +1521,13 @@
     </w:p>
     <w:p>
       <w:r>
-        <w:t xml:space="preserve">I </w:t>
-      </w:r>
-      <w:r>
-        <w:t>now look</w:t>
-      </w:r>
-      <w:r>
-        <w:t>ed</w:t>
-      </w:r>
-      <w:r>
-        <w:t xml:space="preserve"> into </w:t>
+        <w:t>S</w:t>
+      </w:r>
+      <w:r>
+        <w:t>econd dataset</w:t>
+      </w:r>
+      <w:r>
+        <w:t xml:space="preserve"> </w:t>
       </w:r>
       <w:r>
         <w:t>“</w:t>
@@ -1352,19 +1579,73 @@
         <w:t xml:space="preserve">dataset </w:t>
       </w:r>
       <w:r>
+        <w:t xml:space="preserve">was also imported </w:t>
+      </w:r>
+      <w:r>
+        <w:t xml:space="preserve">with </w:t>
+      </w:r>
+      <w:proofErr w:type="spellStart"/>
+      <w:r>
+        <w:rPr>
+          <w:i/>
+          <w:iCs/>
+        </w:rPr>
+        <w:t>read_CSV</w:t>
+      </w:r>
+      <w:proofErr w:type="spellEnd"/>
+      <w:r>
+        <w:rPr>
+          <w:i/>
+          <w:iCs/>
+        </w:rPr>
+        <w:t>()</w:t>
+      </w:r>
+      <w:r>
+        <w:t xml:space="preserve"> </w:t>
+      </w:r>
+      <w:r>
         <w:t>with the intention to combine the two (inner merge on countries)</w:t>
       </w:r>
       <w:r>
         <w:t>.</w:t>
       </w:r>
       <w:r>
-        <w:t xml:space="preserve"> After </w:t>
-      </w:r>
-      <w:r>
-        <w:t xml:space="preserve">cleaning the dataset </w:t>
-      </w:r>
-      <w:r>
-        <w:t xml:space="preserve">it </w:t>
+        <w:t xml:space="preserve"> </w:t>
+      </w:r>
+      <w:r>
+        <w:t>This was much smaller dataset and a</w:t>
+      </w:r>
+      <w:r>
+        <w:t xml:space="preserve">fter </w:t>
+      </w:r>
+      <w:r>
+        <w:t>replacing “</w:t>
+      </w:r>
+      <w:r>
+        <w:t xml:space="preserve">..” </w:t>
+      </w:r>
+      <w:r>
+        <w:t xml:space="preserve">characters </w:t>
+      </w:r>
+      <w:r>
+        <w:t xml:space="preserve">with </w:t>
+      </w:r>
+      <w:proofErr w:type="spellStart"/>
+      <w:r>
+        <w:t>NaN’s</w:t>
+      </w:r>
+      <w:proofErr w:type="spellEnd"/>
+      <w:r>
+        <w:t xml:space="preserve"> </w:t>
+      </w:r>
+      <w:r>
+        <w:t xml:space="preserve">and removing countries with no </w:t>
+      </w:r>
+      <w:r>
+        <w:t xml:space="preserve">data, </w:t>
+      </w:r>
+      <w:r>
+        <w:t xml:space="preserve">the dataset </w:t>
       </w:r>
       <w:r>
         <w:t>result</w:t>
@@ -1379,24 +1660,99 @@
         <w:t xml:space="preserve">in </w:t>
       </w:r>
       <w:r>
-        <w:t xml:space="preserve">39 countries that </w:t>
-      </w:r>
-      <w:r>
-        <w:t>reported the average age of the mother at the time of their first child births.</w:t>
-      </w:r>
-      <w:r>
-        <w:t xml:space="preserve"> </w:t>
+        <w:t xml:space="preserve">39 countries </w:t>
+      </w:r>
+      <w:r>
+        <w:t>and was ready for merge with previous one</w:t>
+      </w:r>
+      <w:r>
+        <w:t>.</w:t>
+      </w:r>
+      <w:r>
+        <w:t xml:space="preserve"> </w:t>
+      </w:r>
+      <w:r>
+        <w:t>Planned merge</w:t>
+      </w:r>
+      <w:r>
+        <w:t xml:space="preserve">, however didn’t go as planned, </w:t>
+      </w:r>
+      <w:r>
+        <w:t xml:space="preserve">as </w:t>
+      </w:r>
+      <w:r>
+        <w:t xml:space="preserve">didn’t yield </w:t>
+      </w:r>
+      <w:r>
+        <w:t>any overlap, apart from Turkey</w:t>
+      </w:r>
+      <w:r>
+        <w:t xml:space="preserve"> which was spotted later. This was a </w:t>
+      </w:r>
+      <w:r>
+        <w:t>surpris</w:t>
+      </w:r>
+      <w:r>
+        <w:t>e</w:t>
+      </w:r>
+      <w:r>
+        <w:t xml:space="preserve"> and resulted in </w:t>
+      </w:r>
+      <w:hyperlink w:anchor="_Across_all_of" w:history="1">
+        <w:r>
+          <w:rPr>
+            <w:rStyle w:val="Hyperlink"/>
+          </w:rPr>
+          <w:t>1</w:t>
+        </w:r>
+        <w:r>
+          <w:rPr>
+            <w:rStyle w:val="Hyperlink"/>
+            <w:vertAlign w:val="superscript"/>
+          </w:rPr>
+          <w:t>st</w:t>
+        </w:r>
+        <w:r>
+          <w:rPr>
+            <w:rStyle w:val="Hyperlink"/>
+          </w:rPr>
+          <w:t xml:space="preserve"> </w:t>
+        </w:r>
+        <w:r>
+          <w:rPr>
+            <w:rStyle w:val="Hyperlink"/>
+          </w:rPr>
+          <w:t>insight</w:t>
+        </w:r>
+      </w:hyperlink>
+      <w:r>
+        <w:t xml:space="preserve"> which was </w:t>
+      </w:r>
+      <w:r>
+        <w:t xml:space="preserve">on the importance </w:t>
+      </w:r>
+      <w:r>
+        <w:t xml:space="preserve">of </w:t>
+      </w:r>
+      <w:r>
+        <w:t xml:space="preserve">and difficulty </w:t>
+      </w:r>
+      <w:r>
+        <w:t xml:space="preserve">in </w:t>
+      </w:r>
+      <w:r>
+        <w:t>selecting the right data sources</w:t>
+      </w:r>
+      <w:r>
+        <w:t xml:space="preserve">. </w:t>
       </w:r>
     </w:p>
     <w:p/>
     <w:p>
       <w:r>
-        <w:t xml:space="preserve">Planned merge of two datasets didn’t yield </w:t>
-      </w:r>
-      <w:r>
-        <w:t xml:space="preserve">any overlap, apart from Turkey, which was surprising and resulted in </w:t>
-      </w:r>
-      <w:hyperlink w:anchor="_There_was_no" w:history="1">
+        <w:t xml:space="preserve">The </w:t>
+      </w:r>
+      <w:hyperlink w:anchor="_Across_all_of_1" w:history="1">
         <w:r>
           <w:rPr>
             <w:rStyle w:val="Hyperlink"/>
@@ -1418,45 +1774,6 @@
         </w:r>
       </w:hyperlink>
       <w:r>
-        <w:t xml:space="preserve"> on the importance and difficulty </w:t>
-      </w:r>
-      <w:r>
-        <w:t xml:space="preserve">in </w:t>
-      </w:r>
-      <w:r>
-        <w:t>selecting the right data sources</w:t>
-      </w:r>
-      <w:r>
-        <w:t xml:space="preserve">. </w:t>
-      </w:r>
-    </w:p>
-    <w:p/>
-    <w:p>
-      <w:r>
-        <w:t xml:space="preserve">The </w:t>
-      </w:r>
-      <w:hyperlink w:anchor="_Across_all_of" w:history="1">
-        <w:r>
-          <w:rPr>
-            <w:rStyle w:val="Hyperlink"/>
-          </w:rPr>
-          <w:t>1</w:t>
-        </w:r>
-        <w:r>
-          <w:rPr>
-            <w:rStyle w:val="Hyperlink"/>
-            <w:vertAlign w:val="superscript"/>
-          </w:rPr>
-          <w:t>st</w:t>
-        </w:r>
-        <w:r>
-          <w:rPr>
-            <w:rStyle w:val="Hyperlink"/>
-          </w:rPr>
-          <w:t xml:space="preserve"> insight</w:t>
-        </w:r>
-      </w:hyperlink>
-      <w:r>
         <w:t xml:space="preserve"> was based on “Age of mothers at childbirth” </w:t>
       </w:r>
       <w:sdt>
@@ -1464,6 +1781,7 @@
           <w:id w:val="-1912303844"/>
           <w:citation/>
         </w:sdtPr>
+        <w:sdtEndPr/>
         <w:sdtContent>
           <w:r>
             <w:fldChar w:fldCharType="begin"/>
@@ -1493,11 +1811,51 @@
         <w:t xml:space="preserve"> dataset</w:t>
       </w:r>
       <w:r>
-        <w:t xml:space="preserve">, for more see next </w:t>
+        <w:t xml:space="preserve">, see </w:t>
+      </w:r>
+      <w:r>
+        <w:rPr>
+          <w:i/>
+          <w:iCs/>
+        </w:rPr>
+        <w:t>Figure</w:t>
+      </w:r>
+      <w:r>
+        <w:rPr>
+          <w:i/>
+          <w:iCs/>
+        </w:rPr>
+        <w:t>s</w:t>
+      </w:r>
+      <w:r>
+        <w:rPr>
+          <w:i/>
+          <w:iCs/>
+        </w:rPr>
+        <w:t xml:space="preserve"> 1.2.3</w:t>
+      </w:r>
+      <w:r>
+        <w:t xml:space="preserve"> and </w:t>
+      </w:r>
+      <w:r>
+        <w:rPr>
+          <w:i/>
+          <w:iCs/>
+        </w:rPr>
+        <w:t>4</w:t>
+      </w:r>
+      <w:r>
+        <w:t xml:space="preserve">. in the </w:t>
+      </w:r>
+      <w:r>
+        <w:t xml:space="preserve">next </w:t>
       </w:r>
       <w:r>
         <w:t>chapter.</w:t>
       </w:r>
+      <w:r>
+        <w:t xml:space="preserve"> The graphs were produced using seaborn package and related functionality. </w:t>
+      </w:r>
     </w:p>
     <w:p/>
     <w:p>
@@ -1508,13 +1866,134 @@
         <w:t xml:space="preserve">“Countries of the world” dataset. </w:t>
       </w:r>
       <w:r>
-        <w:t xml:space="preserve">After merge with </w:t>
-      </w:r>
-      <w:r>
-        <w:t>“Age of mothers at childbirth” dataset</w:t>
-      </w:r>
-      <w:r>
-        <w:t xml:space="preserve"> we ended up with </w:t>
+        <w:t>This dataset was downloaded from the Web by using Kaggle API</w:t>
+      </w:r>
+      <w:r>
+        <w:t xml:space="preserve"> </w:t>
+      </w:r>
+      <w:sdt>
+        <w:sdtPr>
+          <w:id w:val="1875033646"/>
+          <w:citation/>
+        </w:sdtPr>
+        <w:sdtContent>
+          <w:r>
+            <w:fldChar w:fldCharType="begin"/>
+          </w:r>
+          <w:r>
+            <w:rPr>
+              <w:lang w:val="en-GB"/>
+            </w:rPr>
+            <w:instrText xml:space="preserve"> CITATION Kag \l 2057 </w:instrText>
+          </w:r>
+          <w:r>
+            <w:fldChar w:fldCharType="separate"/>
+          </w:r>
+          <w:r>
+            <w:rPr>
+              <w:noProof/>
+              <w:lang w:val="en-GB"/>
+            </w:rPr>
+            <w:t>(Kaggle, n.d.)</w:t>
+          </w:r>
+          <w:r>
+            <w:fldChar w:fldCharType="end"/>
+          </w:r>
+        </w:sdtContent>
+      </w:sdt>
+      <w:r>
+        <w:t xml:space="preserve">. </w:t>
+      </w:r>
+      <w:r>
+        <w:t xml:space="preserve">After </w:t>
+      </w:r>
+      <w:r>
+        <w:t xml:space="preserve">using similar techniques to </w:t>
+      </w:r>
+      <w:proofErr w:type="spellStart"/>
+      <w:r>
+        <w:t>analyse</w:t>
+      </w:r>
+      <w:proofErr w:type="spellEnd"/>
+      <w:r>
+        <w:t xml:space="preserve"> the </w:t>
+      </w:r>
+      <w:r>
+        <w:t xml:space="preserve">it </w:t>
+      </w:r>
+      <w:r>
+        <w:t xml:space="preserve">I noticed that majority of columns </w:t>
+      </w:r>
+      <w:r>
+        <w:t xml:space="preserve">with numerical data </w:t>
+      </w:r>
+      <w:r>
+        <w:t xml:space="preserve">(ie. float looking but strings) </w:t>
+      </w:r>
+      <w:r>
+        <w:t>contained colon instead of the decimal po</w:t>
+      </w:r>
+      <w:r>
+        <w:t xml:space="preserve">int and wrote a custom function to help replace the </w:t>
+      </w:r>
+      <w:r>
+        <w:t xml:space="preserve">characters. </w:t>
+      </w:r>
+      <w:r>
+        <w:t xml:space="preserve">At this </w:t>
+      </w:r>
+      <w:r>
+        <w:t xml:space="preserve">point </w:t>
+      </w:r>
+      <w:r>
+        <w:t xml:space="preserve">I've noticed that there is a space at the end of each country name in </w:t>
+      </w:r>
+      <w:proofErr w:type="spellStart"/>
+      <w:r>
+        <w:t>CotW_no_NaNs</w:t>
+      </w:r>
+      <w:proofErr w:type="spellEnd"/>
+      <w:r>
+        <w:t xml:space="preserve"> dataset. This need</w:t>
+      </w:r>
+      <w:r>
+        <w:t>ed</w:t>
+      </w:r>
+      <w:r>
+        <w:t xml:space="preserve"> to be removed as merge function </w:t>
+      </w:r>
+      <w:r>
+        <w:t xml:space="preserve">would not match the indexes </w:t>
+      </w:r>
+      <w:r>
+        <w:t>properly</w:t>
+      </w:r>
+      <w:r>
+        <w:t>.</w:t>
+      </w:r>
+      <w:r>
+        <w:t xml:space="preserve"> </w:t>
+      </w:r>
+      <w:r>
+        <w:t xml:space="preserve">After that </w:t>
+      </w:r>
+      <w:r>
+        <w:t>merg</w:t>
+      </w:r>
+      <w:r>
+        <w:t xml:space="preserve">e </w:t>
+      </w:r>
+      <w:r>
+        <w:t xml:space="preserve">with “Age of mothers at childbirth” dataset </w:t>
+      </w:r>
+      <w:r>
+        <w:t>went smoothly</w:t>
+      </w:r>
+      <w:r>
+        <w:t xml:space="preserve"> and </w:t>
+      </w:r>
+      <w:r>
+        <w:t xml:space="preserve">we ended up with </w:t>
       </w:r>
       <w:r>
         <w:t xml:space="preserve">37 countries and 80 columns of data. </w:t>
@@ -1523,25 +2002,31 @@
     <w:p/>
     <w:p>
       <w:r>
-        <w:t xml:space="preserve">By looking </w:t>
-      </w:r>
-      <w:r>
-        <w:t>at firstborn trends and comparing the GDP</w:t>
-      </w:r>
-      <w:r>
-        <w:t xml:space="preserve"> per capita for countries with lowest</w:t>
-      </w:r>
-      <w:r>
-        <w:t xml:space="preserve"> age of mothers </w:t>
-      </w:r>
-      <w:r>
-        <w:t xml:space="preserve">with the ones with highest </w:t>
-      </w:r>
-      <w:r>
-        <w:t>it is evident that there is a correlation</w:t>
-      </w:r>
-      <w:r>
-        <w:t xml:space="preserve"> </w:t>
+        <w:t>Additional insights were derived b</w:t>
+      </w:r>
+      <w:r>
+        <w:t xml:space="preserve">y simply sorting the resulting dataset by </w:t>
+      </w:r>
+      <w:r>
+        <w:t>GDP</w:t>
+      </w:r>
+      <w:r>
+        <w:t xml:space="preserve"> per capita</w:t>
+      </w:r>
+      <w:r>
+        <w:t xml:space="preserve"> after which </w:t>
+      </w:r>
+      <w:r>
+        <w:t>it was clear that in poorer countries mothers are having their 1</w:t>
+      </w:r>
+      <w:r>
+        <w:rPr>
+          <w:vertAlign w:val="superscript"/>
+        </w:rPr>
+        <w:t>st</w:t>
+      </w:r>
+      <w:r>
+        <w:t xml:space="preserve"> born earlier when compared with ones from more richer countries </w:t>
       </w:r>
       <w:hyperlink w:anchor="_There_is_a" w:history="1">
         <w:r>
@@ -1617,7 +2102,22 @@
         <w:t>).</w:t>
       </w:r>
       <w:r>
-        <w:t xml:space="preserve"> From the current EU member countries listed among the </w:t>
+        <w:t xml:space="preserve"> </w:t>
+      </w:r>
+      <w:r>
+        <w:t>Then looking further, f</w:t>
+      </w:r>
+      <w:r>
+        <w:t xml:space="preserve">rom the current EU member </w:t>
+      </w:r>
+      <w:r>
+        <w:t>states</w:t>
+      </w:r>
+      <w:r>
+        <w:t xml:space="preserve">, the </w:t>
+      </w:r>
+      <w:r>
+        <w:t xml:space="preserve">countries listed among the </w:t>
       </w:r>
       <w:r>
         <w:t xml:space="preserve">top and </w:t>
@@ -1626,10 +2126,19 @@
         <w:t xml:space="preserve">bottom </w:t>
       </w:r>
       <w:r>
-        <w:t>countries by wealth</w:t>
-      </w:r>
-      <w:r>
-        <w:t xml:space="preserve"> all of the ones listed on </w:t>
+        <w:t xml:space="preserve">quartile </w:t>
+      </w:r>
+      <w:r>
+        <w:t>by wealth</w:t>
+      </w:r>
+      <w:r>
+        <w:t xml:space="preserve"> all of the </w:t>
+      </w:r>
+      <w:r>
+        <w:t xml:space="preserve">poorer </w:t>
+      </w:r>
+      <w:r>
+        <w:t xml:space="preserve">ones listed on </w:t>
       </w:r>
       <w:r>
         <w:rPr>
@@ -1643,10 +2152,22 @@
           <w:i/>
           <w:iCs/>
         </w:rPr>
-        <w:t xml:space="preserve"> w</w:t>
-      </w:r>
-      <w:r>
-        <w:t xml:space="preserve">ere not members prior to </w:t>
+        <w:t xml:space="preserve"> </w:t>
+      </w:r>
+      <w:proofErr w:type="spellStart"/>
+      <w:r>
+        <w:rPr>
+          <w:i/>
+          <w:iCs/>
+        </w:rPr>
+        <w:t>w</w:t>
+      </w:r>
+      <w:r>
+        <w:t>ere</w:t>
+      </w:r>
+      <w:proofErr w:type="spellEnd"/>
+      <w:r>
+        <w:t xml:space="preserve"> not members prior to </w:t>
       </w:r>
       <w:r>
         <w:t>year 2004</w:t>
@@ -1687,8 +2208,16 @@
       <w:r>
         <w:t>.</w:t>
       </w:r>
+      <w:r>
+        <w:t xml:space="preserve"> </w:t>
+      </w:r>
     </w:p>
     <w:p/>
+    <w:p>
+      <w:r>
+        <w:t>Following similar logic it would have been possible to deduce many more insights (e.g. by looking at the literacy and migration levels or infant mortality). This is as many people do make a lot of life changing decisions – like having a first born – considering their own financial position.</w:t>
+      </w:r>
+    </w:p>
     <w:p>
       <w:pPr>
         <w:pStyle w:val="BodyText"/>
@@ -1765,7 +2294,11 @@
         <w:t xml:space="preserve">last </w:t>
       </w:r>
       <w:r>
-        <w:t>60 years.</w:t>
+        <w:t xml:space="preserve">60 </w:t>
+      </w:r>
+      <w:r>
+        <w:lastRenderedPageBreak/>
+        <w:t>years.</w:t>
       </w:r>
       <w:r>
         <w:t xml:space="preserve"> </w:t>
@@ -1780,16 +2313,604 @@
       </w:pPr>
     </w:p>
     <w:p>
+      <w:pPr>
+        <w:pStyle w:val="BodyText"/>
+        <w:spacing w:before="10"/>
+      </w:pPr>
+      <w:r>
+        <w:t xml:space="preserve">While merging the </w:t>
+      </w:r>
+      <w:sdt>
+        <w:sdtPr>
+          <w:id w:val="1792858263"/>
+          <w:citation/>
+        </w:sdtPr>
+        <w:sdtContent>
+          <w:r>
+            <w:fldChar w:fldCharType="begin"/>
+          </w:r>
+          <w:r>
+            <w:instrText xml:space="preserve"> CITATION UNI22 \l 2057 </w:instrText>
+          </w:r>
+          <w:r>
+            <w:fldChar w:fldCharType="separate"/>
+          </w:r>
+          <w:r>
+            <w:rPr>
+              <w:noProof/>
+            </w:rPr>
+            <w:t>(UNICEF DATA, 2022)</w:t>
+          </w:r>
+          <w:r>
+            <w:fldChar w:fldCharType="end"/>
+          </w:r>
+        </w:sdtContent>
+      </w:sdt>
+      <w:r>
+        <w:t xml:space="preserve"> and </w:t>
+      </w:r>
+      <w:sdt>
+        <w:sdtPr>
+          <w:id w:val="-1511444041"/>
+          <w:citation/>
+        </w:sdtPr>
+        <w:sdtContent>
+          <w:r>
+            <w:fldChar w:fldCharType="begin"/>
+          </w:r>
+          <w:r>
+            <w:instrText xml:space="preserve"> CITATION OEC22 \l 2057 </w:instrText>
+          </w:r>
+          <w:r>
+            <w:fldChar w:fldCharType="separate"/>
+          </w:r>
+          <w:r>
+            <w:rPr>
+              <w:noProof/>
+            </w:rPr>
+            <w:t>(OECD)</w:t>
+          </w:r>
+          <w:r>
+            <w:fldChar w:fldCharType="end"/>
+          </w:r>
+        </w:sdtContent>
+      </w:sdt>
+      <w:r>
+        <w:t xml:space="preserve"> datasets with &gt;80% condition of reported births it was noted that (</w:t>
+      </w:r>
+      <w:hyperlink w:anchor="_Across_all_of" w:history="1">
+        <w:r>
+          <w:rPr>
+            <w:rStyle w:val="Hyperlink"/>
+          </w:rPr>
+          <w:t>1</w:t>
+        </w:r>
+        <w:r>
+          <w:rPr>
+            <w:rStyle w:val="Hyperlink"/>
+            <w:vertAlign w:val="superscript"/>
+          </w:rPr>
+          <w:t>st</w:t>
+        </w:r>
+        <w:r>
+          <w:rPr>
+            <w:rStyle w:val="Hyperlink"/>
+          </w:rPr>
+          <w:t xml:space="preserve"> </w:t>
+        </w:r>
+        <w:r>
+          <w:rPr>
+            <w:rStyle w:val="Hyperlink"/>
+          </w:rPr>
+          <w:t>insight</w:t>
+        </w:r>
+      </w:hyperlink>
+      <w:r>
+        <w:t xml:space="preserve">) there is no overlap – apart from Turkey – even when relaxing the “&gt;80%” condition and looking at all of the 120 countries from </w:t>
+      </w:r>
+      <w:sdt>
+        <w:sdtPr>
+          <w:id w:val="318622118"/>
+          <w:citation/>
+        </w:sdtPr>
+        <w:sdtContent>
+          <w:r>
+            <w:fldChar w:fldCharType="begin"/>
+          </w:r>
+          <w:r>
+            <w:instrText xml:space="preserve"> CITATION UNI22 \l 2057 </w:instrText>
+          </w:r>
+          <w:r>
+            <w:fldChar w:fldCharType="separate"/>
+          </w:r>
+          <w:r>
+            <w:rPr>
+              <w:noProof/>
+            </w:rPr>
+            <w:t>(UNICEF DATA, 2022)</w:t>
+          </w:r>
+          <w:r>
+            <w:fldChar w:fldCharType="end"/>
+          </w:r>
+        </w:sdtContent>
+      </w:sdt>
+      <w:r>
+        <w:t xml:space="preserve"> which would indicate that either the datasets are incomplete or </w:t>
+      </w:r>
+      <w:r>
+        <w:t xml:space="preserve">same data </w:t>
+      </w:r>
+      <w:r>
+        <w:t xml:space="preserve">from the countries are not </w:t>
+      </w:r>
+      <w:r>
+        <w:t xml:space="preserve">equally </w:t>
+      </w:r>
+      <w:r>
+        <w:t>collected</w:t>
+      </w:r>
+      <w:r>
+        <w:t xml:space="preserve">, </w:t>
+      </w:r>
+      <w:proofErr w:type="spellStart"/>
+      <w:r>
+        <w:t>analysed</w:t>
+      </w:r>
+      <w:proofErr w:type="spellEnd"/>
+      <w:r>
+        <w:t xml:space="preserve"> and published </w:t>
+      </w:r>
+      <w:r>
+        <w:t xml:space="preserve">by both </w:t>
+      </w:r>
+      <w:proofErr w:type="spellStart"/>
+      <w:r>
+        <w:t>organisations</w:t>
+      </w:r>
+      <w:proofErr w:type="spellEnd"/>
+      <w:r>
+        <w:t>.</w:t>
+      </w:r>
+    </w:p>
+    <w:p>
+      <w:pPr>
+        <w:pStyle w:val="BodyText"/>
+        <w:spacing w:before="10"/>
+      </w:pPr>
+    </w:p>
+    <w:p>
+      <w:pPr>
+        <w:pStyle w:val="HTMLPreformatted"/>
+        <w:shd w:val="clear" w:color="auto" w:fill="FFFFFF"/>
+        <w:wordWrap w:val="0"/>
+        <w:rPr>
+          <w:rFonts w:ascii="var(--jp-code-font-family)" w:hAnsi="var(--jp-code-font-family)"/>
+          <w:highlight w:val="red"/>
+        </w:rPr>
+      </w:pPr>
+      <w:r>
+        <w:rPr>
+          <w:rFonts w:ascii="var(--jp-code-font-family)" w:hAnsi="var(--jp-code-font-family)"/>
+          <w:highlight w:val="red"/>
+        </w:rPr>
+        <w:t xml:space="preserve">Below is copy/paste output from </w:t>
+      </w:r>
+      <w:proofErr w:type="spellStart"/>
+      <w:r>
+        <w:rPr>
+          <w:rFonts w:ascii="var(--jp-code-font-family)" w:hAnsi="var(--jp-code-font-family)"/>
+          <w:highlight w:val="red"/>
+        </w:rPr>
+        <w:t>jupyter</w:t>
+      </w:r>
+      <w:proofErr w:type="spellEnd"/>
+      <w:r>
+        <w:rPr>
+          <w:rFonts w:ascii="var(--jp-code-font-family)" w:hAnsi="var(--jp-code-font-family)"/>
+          <w:highlight w:val="red"/>
+        </w:rPr>
+        <w:t xml:space="preserve"> lab notebook under chapter </w:t>
+      </w:r>
+      <w:r>
+        <w:rPr>
+          <w:rFonts w:ascii="var(--jp-code-font-family)" w:hAnsi="var(--jp-code-font-family)"/>
+          <w:highlight w:val="red"/>
+        </w:rPr>
+        <w:t>… &gt;&gt;&gt;</w:t>
+      </w:r>
+    </w:p>
+    <w:p>
+      <w:pPr>
+        <w:widowControl/>
+        <w:shd w:val="clear" w:color="auto" w:fill="FFFFFF"/>
+        <w:tabs>
+          <w:tab w:val="left" w:pos="916"/>
+          <w:tab w:val="left" w:pos="1832"/>
+          <w:tab w:val="left" w:pos="2748"/>
+          <w:tab w:val="left" w:pos="3664"/>
+          <w:tab w:val="left" w:pos="4580"/>
+          <w:tab w:val="left" w:pos="5496"/>
+          <w:tab w:val="left" w:pos="6412"/>
+          <w:tab w:val="left" w:pos="7328"/>
+          <w:tab w:val="left" w:pos="8244"/>
+          <w:tab w:val="left" w:pos="9160"/>
+          <w:tab w:val="left" w:pos="10076"/>
+          <w:tab w:val="left" w:pos="10992"/>
+          <w:tab w:val="left" w:pos="11908"/>
+          <w:tab w:val="left" w:pos="12824"/>
+          <w:tab w:val="left" w:pos="13740"/>
+          <w:tab w:val="left" w:pos="14656"/>
+        </w:tabs>
+        <w:wordWrap w:val="0"/>
+        <w:autoSpaceDE/>
+        <w:autoSpaceDN/>
+        <w:rPr>
+          <w:rFonts w:ascii="var(--jp-code-font-family)" w:eastAsia="Times New Roman" w:hAnsi="var(--jp-code-font-family)" w:cs="Courier New"/>
+          <w:sz w:val="20"/>
+          <w:szCs w:val="20"/>
+          <w:highlight w:val="lightGray"/>
+          <w:lang w:val="en-GB" w:eastAsia="zh-CN"/>
+        </w:rPr>
+      </w:pPr>
+    </w:p>
+    <w:p>
+      <w:pPr>
+        <w:widowControl/>
+        <w:shd w:val="clear" w:color="auto" w:fill="FFFFFF"/>
+        <w:tabs>
+          <w:tab w:val="left" w:pos="916"/>
+          <w:tab w:val="left" w:pos="1832"/>
+          <w:tab w:val="left" w:pos="2748"/>
+          <w:tab w:val="left" w:pos="3664"/>
+          <w:tab w:val="left" w:pos="4580"/>
+          <w:tab w:val="left" w:pos="5496"/>
+          <w:tab w:val="left" w:pos="6412"/>
+          <w:tab w:val="left" w:pos="7328"/>
+          <w:tab w:val="left" w:pos="8244"/>
+          <w:tab w:val="left" w:pos="9160"/>
+          <w:tab w:val="left" w:pos="10076"/>
+          <w:tab w:val="left" w:pos="10992"/>
+          <w:tab w:val="left" w:pos="11908"/>
+          <w:tab w:val="left" w:pos="12824"/>
+          <w:tab w:val="left" w:pos="13740"/>
+          <w:tab w:val="left" w:pos="14656"/>
+        </w:tabs>
+        <w:wordWrap w:val="0"/>
+        <w:autoSpaceDE/>
+        <w:autoSpaceDN/>
+        <w:rPr>
+          <w:rFonts w:ascii="var(--jp-code-font-family)" w:eastAsia="Times New Roman" w:hAnsi="var(--jp-code-font-family)" w:cs="Courier New"/>
+          <w:sz w:val="20"/>
+          <w:szCs w:val="20"/>
+          <w:highlight w:val="lightGray"/>
+          <w:lang w:val="en-GB" w:eastAsia="zh-CN"/>
+        </w:rPr>
+      </w:pPr>
+      <w:r>
+        <w:rPr>
+          <w:rFonts w:ascii="var(--jp-code-font-family)" w:eastAsia="Times New Roman" w:hAnsi="var(--jp-code-font-family)" w:cs="Courier New"/>
+          <w:sz w:val="20"/>
+          <w:szCs w:val="20"/>
+          <w:highlight w:val="lightGray"/>
+          <w:lang w:val="en-GB" w:eastAsia="zh-CN"/>
+        </w:rPr>
+        <w:t>“</w:t>
+      </w:r>
+      <w:r>
+        <w:rPr>
+          <w:rFonts w:ascii="var(--jp-code-font-family)" w:eastAsia="Times New Roman" w:hAnsi="var(--jp-code-font-family)" w:cs="Courier New"/>
+          <w:sz w:val="20"/>
+          <w:szCs w:val="20"/>
+          <w:highlight w:val="lightGray"/>
+          <w:lang w:val="en-GB" w:eastAsia="zh-CN"/>
+        </w:rPr>
+        <w:t>Births registration</w:t>
+      </w:r>
+      <w:r>
+        <w:rPr>
+          <w:rFonts w:ascii="var(--jp-code-font-family)" w:eastAsia="Times New Roman" w:hAnsi="var(--jp-code-font-family)" w:cs="Courier New"/>
+          <w:sz w:val="20"/>
+          <w:szCs w:val="20"/>
+          <w:highlight w:val="lightGray"/>
+          <w:lang w:val="en-GB" w:eastAsia="zh-CN"/>
+        </w:rPr>
+        <w:t xml:space="preserve">” </w:t>
+      </w:r>
+      <w:sdt>
+        <w:sdtPr>
+          <w:rPr>
+            <w:rFonts w:ascii="var(--jp-code-font-family)" w:eastAsia="Times New Roman" w:hAnsi="var(--jp-code-font-family)" w:cs="Courier New"/>
+            <w:sz w:val="20"/>
+            <w:szCs w:val="20"/>
+            <w:highlight w:val="lightGray"/>
+            <w:lang w:val="en-GB" w:eastAsia="zh-CN"/>
+          </w:rPr>
+          <w:id w:val="429405688"/>
+          <w:citation/>
+        </w:sdtPr>
+        <w:sdtContent>
+          <w:r>
+            <w:rPr>
+              <w:rFonts w:ascii="var(--jp-code-font-family)" w:eastAsia="Times New Roman" w:hAnsi="var(--jp-code-font-family)" w:cs="Courier New"/>
+              <w:sz w:val="20"/>
+              <w:szCs w:val="20"/>
+              <w:highlight w:val="lightGray"/>
+              <w:lang w:val="en-GB" w:eastAsia="zh-CN"/>
+            </w:rPr>
+            <w:fldChar w:fldCharType="begin"/>
+          </w:r>
+          <w:r>
+            <w:rPr>
+              <w:rFonts w:ascii="var(--jp-code-font-family)" w:eastAsia="Times New Roman" w:hAnsi="var(--jp-code-font-family)" w:cs="Courier New"/>
+              <w:sz w:val="20"/>
+              <w:szCs w:val="20"/>
+              <w:highlight w:val="lightGray"/>
+              <w:lang w:val="en-GB" w:eastAsia="zh-CN"/>
+            </w:rPr>
+            <w:instrText xml:space="preserve"> CITATION UNI22 \l 2057 </w:instrText>
+          </w:r>
+          <w:r>
+            <w:rPr>
+              <w:rFonts w:ascii="var(--jp-code-font-family)" w:eastAsia="Times New Roman" w:hAnsi="var(--jp-code-font-family)" w:cs="Courier New"/>
+              <w:sz w:val="20"/>
+              <w:szCs w:val="20"/>
+              <w:highlight w:val="lightGray"/>
+              <w:lang w:val="en-GB" w:eastAsia="zh-CN"/>
+            </w:rPr>
+            <w:fldChar w:fldCharType="separate"/>
+          </w:r>
+          <w:r>
+            <w:rPr>
+              <w:rFonts w:ascii="var(--jp-code-font-family)" w:eastAsia="Times New Roman" w:hAnsi="var(--jp-code-font-family)" w:cs="Courier New"/>
+              <w:noProof/>
+              <w:sz w:val="20"/>
+              <w:szCs w:val="20"/>
+              <w:highlight w:val="lightGray"/>
+              <w:lang w:val="en-GB" w:eastAsia="zh-CN"/>
+            </w:rPr>
+            <w:t>(UNICEF DATA, 2022)</w:t>
+          </w:r>
+          <w:r>
+            <w:rPr>
+              <w:rFonts w:ascii="var(--jp-code-font-family)" w:eastAsia="Times New Roman" w:hAnsi="var(--jp-code-font-family)" w:cs="Courier New"/>
+              <w:sz w:val="20"/>
+              <w:szCs w:val="20"/>
+              <w:highlight w:val="lightGray"/>
+              <w:lang w:val="en-GB" w:eastAsia="zh-CN"/>
+            </w:rPr>
+            <w:fldChar w:fldCharType="end"/>
+          </w:r>
+        </w:sdtContent>
+      </w:sdt>
+      <w:r>
+        <w:rPr>
+          <w:rFonts w:ascii="var(--jp-code-font-family)" w:eastAsia="Times New Roman" w:hAnsi="var(--jp-code-font-family)" w:cs="Courier New"/>
+          <w:sz w:val="20"/>
+          <w:szCs w:val="20"/>
+          <w:highlight w:val="lightGray"/>
+          <w:lang w:val="en-GB" w:eastAsia="zh-CN"/>
+        </w:rPr>
+        <w:t xml:space="preserve"> </w:t>
+      </w:r>
+    </w:p>
+    <w:p>
+      <w:pPr>
+        <w:widowControl/>
+        <w:shd w:val="clear" w:color="auto" w:fill="FFFFFF"/>
+        <w:tabs>
+          <w:tab w:val="left" w:pos="916"/>
+          <w:tab w:val="left" w:pos="1832"/>
+          <w:tab w:val="left" w:pos="2748"/>
+          <w:tab w:val="left" w:pos="3664"/>
+          <w:tab w:val="left" w:pos="4580"/>
+          <w:tab w:val="left" w:pos="5496"/>
+          <w:tab w:val="left" w:pos="6412"/>
+          <w:tab w:val="left" w:pos="7328"/>
+          <w:tab w:val="left" w:pos="8244"/>
+          <w:tab w:val="left" w:pos="9160"/>
+          <w:tab w:val="left" w:pos="10076"/>
+          <w:tab w:val="left" w:pos="10992"/>
+          <w:tab w:val="left" w:pos="11908"/>
+          <w:tab w:val="left" w:pos="12824"/>
+          <w:tab w:val="left" w:pos="13740"/>
+          <w:tab w:val="left" w:pos="14656"/>
+        </w:tabs>
+        <w:wordWrap w:val="0"/>
+        <w:autoSpaceDE/>
+        <w:autoSpaceDN/>
+        <w:rPr>
+          <w:rFonts w:ascii="var(--jp-code-font-family)" w:eastAsia="Times New Roman" w:hAnsi="var(--jp-code-font-family)" w:cs="Courier New"/>
+          <w:sz w:val="20"/>
+          <w:szCs w:val="20"/>
+          <w:highlight w:val="lightGray"/>
+          <w:lang w:val="en-GB" w:eastAsia="zh-CN"/>
+        </w:rPr>
+      </w:pPr>
+      <w:r>
+        <w:rPr>
+          <w:rFonts w:ascii="var(--jp-code-font-family)" w:eastAsia="Times New Roman" w:hAnsi="var(--jp-code-font-family)" w:cs="Courier New"/>
+          <w:sz w:val="20"/>
+          <w:szCs w:val="20"/>
+          <w:highlight w:val="lightGray"/>
+          <w:lang w:val="en-GB" w:eastAsia="zh-CN"/>
+        </w:rPr>
+        <w:t xml:space="preserve">['Afghanistan', 'Albania', 'Algeria', 'Angola', 'Argentina', 'Armenia', 'Azerbaijan', 'Bahrain', 'Bangladesh', 'Barbados', 'Belize', 'Benin', 'Bhutan', 'Botswana', 'Burkina Faso', 'Burundi', 'Cabo Verde', 'Cambodia', 'Cameroon', 'Central African Republic', 'Chad', 'Comoros', 'Congo', 'Cuba', "Côte d'Ivoire", "Democratic People's Republic of Korea", 'Democratic Republic of the Congo', 'Dominican Republic', 'Egypt', 'El Salvador', 'Equatorial Guinea', 'Eswatini', 'Ethiopia', 'Fiji', 'Gabon', 'Gambia', 'Georgia', 'Ghana', 'Guatemala', 'Guinea', 'Guinea-Bissau', 'Guyana', 'Haiti', 'Honduras', 'India', 'Indonesia', 'Iran (Islamic Republic of)', 'Iraq', 'Jamaica', 'Jordan', 'Kazakhstan', 'Kenya', 'Kiribati', 'Kosovo', 'Kyrgyzstan', "Lao People's Democratic Republic", 'Lebanon', 'Lesotho', 'Liberia', 'Madagascar', 'Malawi', 'Maldives', 'Mali', 'Marshall Islands', 'Mauritania', 'Mexico', 'Mongolia', 'Montenegro', 'Morocco', 'Mozambique', 'Myanmar', 'Namibia', 'Nauru', 'Nepal', 'Niger', 'North Macedonia', 'Pakistan', 'Panama', 'Papua New Guinea', 'Paraguay', 'Peru', 'Philippines', 'Republic of Moldova', 'Rwanda', 'Saint Lucia', 'Samoa', 'Sao Tome and Principe', 'Saudi Arabia', 'Senegal', 'Serbia', 'Sierra Leone', 'Singapore', 'Slovakia', 'Solomon Islands', 'Somalia', 'South Sudan', 'Sri Lanka', 'State of Palestine', 'Sudan', 'Suriname', 'Tajikistan', 'Thailand', 'Timor-Leste', 'Togo', 'Tonga', 'Trinidad and Tobago', 'Tunisia', 'Turkmenistan', 'Turks and Caicos Islands', 'Tuvalu', </w:t>
+      </w:r>
+      <w:r>
+        <w:rPr>
+          <w:rFonts w:ascii="var(--jp-code-font-family)" w:eastAsia="Times New Roman" w:hAnsi="var(--jp-code-font-family)" w:cs="Courier New"/>
+          <w:sz w:val="20"/>
+          <w:szCs w:val="20"/>
+          <w:highlight w:val="cyan"/>
+          <w:lang w:val="en-GB" w:eastAsia="zh-CN"/>
+        </w:rPr>
+        <w:t>'</w:t>
+      </w:r>
+      <w:proofErr w:type="spellStart"/>
+      <w:r>
+        <w:rPr>
+          <w:rFonts w:ascii="var(--jp-code-font-family)" w:eastAsia="Times New Roman" w:hAnsi="var(--jp-code-font-family)" w:cs="Courier New"/>
+          <w:sz w:val="20"/>
+          <w:szCs w:val="20"/>
+          <w:highlight w:val="cyan"/>
+          <w:lang w:val="en-GB" w:eastAsia="zh-CN"/>
+        </w:rPr>
+        <w:t>Türkiye</w:t>
+      </w:r>
+      <w:proofErr w:type="spellEnd"/>
+      <w:r>
+        <w:rPr>
+          <w:rFonts w:ascii="var(--jp-code-font-family)" w:eastAsia="Times New Roman" w:hAnsi="var(--jp-code-font-family)" w:cs="Courier New"/>
+          <w:sz w:val="20"/>
+          <w:szCs w:val="20"/>
+          <w:highlight w:val="cyan"/>
+          <w:lang w:val="en-GB" w:eastAsia="zh-CN"/>
+        </w:rPr>
+        <w:t>'</w:t>
+      </w:r>
+      <w:r>
+        <w:rPr>
+          <w:rFonts w:ascii="var(--jp-code-font-family)" w:eastAsia="Times New Roman" w:hAnsi="var(--jp-code-font-family)" w:cs="Courier New"/>
+          <w:sz w:val="20"/>
+          <w:szCs w:val="20"/>
+          <w:highlight w:val="lightGray"/>
+          <w:lang w:val="en-GB" w:eastAsia="zh-CN"/>
+        </w:rPr>
+        <w:t>, 'Uganda', 'Ukraine', 'United Republic of Tanzania', 'Uruguay', 'Vanuatu', 'Viet Nam', 'Yemen', 'Zambia', 'Zimbabwe']</w:t>
+      </w:r>
+    </w:p>
+    <w:p>
+      <w:pPr>
+        <w:pStyle w:val="BodyText"/>
+        <w:spacing w:before="10"/>
+        <w:rPr>
+          <w:highlight w:val="lightGray"/>
+          <w:lang w:val="en-GB"/>
+        </w:rPr>
+      </w:pPr>
+    </w:p>
+    <w:p>
+      <w:pPr>
+        <w:pStyle w:val="HTMLPreformatted"/>
+        <w:shd w:val="clear" w:color="auto" w:fill="FFFFFF"/>
+        <w:wordWrap w:val="0"/>
+        <w:rPr>
+          <w:rFonts w:ascii="var(--jp-code-font-family)" w:hAnsi="var(--jp-code-font-family)"/>
+          <w:highlight w:val="lightGray"/>
+        </w:rPr>
+      </w:pPr>
+      <w:r>
+        <w:rPr>
+          <w:rFonts w:ascii="var(--jp-code-font-family)" w:hAnsi="var(--jp-code-font-family)"/>
+          <w:highlight w:val="lightGray"/>
+        </w:rPr>
+        <w:t>“</w:t>
+      </w:r>
+      <w:r>
+        <w:rPr>
+          <w:rFonts w:ascii="var(--jp-code-font-family)" w:hAnsi="var(--jp-code-font-family)"/>
+          <w:highlight w:val="lightGray"/>
+        </w:rPr>
+        <w:t>Age of mothers at childbirth</w:t>
+      </w:r>
+      <w:r>
+        <w:rPr>
+          <w:rFonts w:ascii="var(--jp-code-font-family)" w:hAnsi="var(--jp-code-font-family)"/>
+          <w:highlight w:val="lightGray"/>
+        </w:rPr>
+        <w:t xml:space="preserve">” </w:t>
+      </w:r>
+      <w:sdt>
+        <w:sdtPr>
+          <w:rPr>
+            <w:rFonts w:ascii="var(--jp-code-font-family)" w:hAnsi="var(--jp-code-font-family)"/>
+            <w:highlight w:val="lightGray"/>
+          </w:rPr>
+          <w:id w:val="567157895"/>
+          <w:citation/>
+        </w:sdtPr>
+        <w:sdtContent>
+          <w:r>
+            <w:rPr>
+              <w:rFonts w:ascii="var(--jp-code-font-family)" w:hAnsi="var(--jp-code-font-family)"/>
+              <w:highlight w:val="lightGray"/>
+            </w:rPr>
+            <w:fldChar w:fldCharType="begin"/>
+          </w:r>
+          <w:r>
+            <w:rPr>
+              <w:rFonts w:ascii="var(--jp-code-font-family)" w:hAnsi="var(--jp-code-font-family)"/>
+              <w:highlight w:val="lightGray"/>
+            </w:rPr>
+            <w:instrText xml:space="preserve"> CITATION OEC22 \l 2057 </w:instrText>
+          </w:r>
+          <w:r>
+            <w:rPr>
+              <w:rFonts w:ascii="var(--jp-code-font-family)" w:hAnsi="var(--jp-code-font-family)"/>
+              <w:highlight w:val="lightGray"/>
+            </w:rPr>
+            <w:fldChar w:fldCharType="separate"/>
+          </w:r>
+          <w:r>
+            <w:rPr>
+              <w:rFonts w:ascii="var(--jp-code-font-family)" w:hAnsi="var(--jp-code-font-family)"/>
+              <w:noProof/>
+              <w:highlight w:val="lightGray"/>
+            </w:rPr>
+            <w:t>(OECD)</w:t>
+          </w:r>
+          <w:r>
+            <w:rPr>
+              <w:rFonts w:ascii="var(--jp-code-font-family)" w:hAnsi="var(--jp-code-font-family)"/>
+              <w:highlight w:val="lightGray"/>
+            </w:rPr>
+            <w:fldChar w:fldCharType="end"/>
+          </w:r>
+        </w:sdtContent>
+      </w:sdt>
+    </w:p>
+    <w:p>
+      <w:pPr>
+        <w:pStyle w:val="HTMLPreformatted"/>
+        <w:shd w:val="clear" w:color="auto" w:fill="FFFFFF"/>
+        <w:wordWrap w:val="0"/>
+        <w:rPr>
+          <w:rFonts w:ascii="var(--jp-code-font-family)" w:hAnsi="var(--jp-code-font-family)"/>
+        </w:rPr>
+      </w:pPr>
+      <w:r>
+        <w:rPr>
+          <w:rFonts w:ascii="var(--jp-code-font-family)" w:hAnsi="var(--jp-code-font-family)"/>
+          <w:highlight w:val="lightGray"/>
+        </w:rPr>
+        <w:t xml:space="preserve">['Australia', 'Austria', 'Belgium', 'Canada', 'Chile', 'Czech Republic', 'Denmark', 'Estonia', 'Finland', 'France', 'Germany', 'Greece', 'Hungary', 'Iceland', 'Ireland', 'Israel', 'Italy', 'Japan', 'Korea', 'Latvia', 'Lithuania', 'Luxembourg', 'Netherlands', 'Norway', 'Poland', 'Portugal', 'Slovak Republic', 'Slovenia', 'Spain', 'Sweden', 'Switzerland', </w:t>
+      </w:r>
+      <w:r>
+        <w:rPr>
+          <w:rFonts w:ascii="var(--jp-code-font-family)" w:hAnsi="var(--jp-code-font-family)"/>
+          <w:highlight w:val="cyan"/>
+        </w:rPr>
+        <w:t>'Turkey'</w:t>
+      </w:r>
+      <w:r>
+        <w:rPr>
+          <w:rFonts w:ascii="var(--jp-code-font-family)" w:hAnsi="var(--jp-code-font-family)"/>
+          <w:highlight w:val="lightGray"/>
+        </w:rPr>
+        <w:t>, 'United Kingdom', 'United States', 'Bulgaria', 'Croatia', 'Cyprus', 'Malta', 'Romania']</w:t>
+      </w:r>
+    </w:p>
+    <w:p>
       <w:r>
         <w:t xml:space="preserve">Our </w:t>
       </w:r>
-      <w:hyperlink w:anchor="_Across_all_of" w:history="1">
+      <w:hyperlink w:anchor="_Across_all_of_1" w:history="1">
         <w:r>
           <w:rPr>
             <w:rStyle w:val="Hyperlink"/>
             <w:sz w:val="24"/>
           </w:rPr>
-          <w:t>1</w:t>
+          <w:t>2</w:t>
         </w:r>
         <w:r>
           <w:rPr>
@@ -1797,21 +2918,14 @@
             <w:sz w:val="24"/>
             <w:vertAlign w:val="superscript"/>
           </w:rPr>
-          <w:t>st</w:t>
+          <w:t>nd</w:t>
         </w:r>
         <w:r>
           <w:rPr>
             <w:rStyle w:val="Hyperlink"/>
             <w:sz w:val="24"/>
           </w:rPr>
-          <w:t xml:space="preserve"> </w:t>
-        </w:r>
-        <w:r>
-          <w:rPr>
-            <w:rStyle w:val="Hyperlink"/>
-            <w:sz w:val="24"/>
-          </w:rPr>
-          <w:t>insight</w:t>
+          <w:t xml:space="preserve"> insight</w:t>
         </w:r>
       </w:hyperlink>
       <w:r>
@@ -2054,7 +3168,6 @@
         <w:rPr>
           <w:noProof/>
         </w:rPr>
-        <w:lastRenderedPageBreak/>
         <w:drawing>
           <wp:inline distT="0" distB="0" distL="0" distR="0" wp14:anchorId="33A99976" wp14:editId="4EB10028">
             <wp:extent cx="2570400" cy="1738800"/>
@@ -2148,7 +3261,7 @@
           <w:sz w:val="18"/>
           <w:szCs w:val="18"/>
         </w:rPr>
-        <w:t xml:space="preserve">Figure </w:t>
+        <w:t>Figure 3.</w:t>
       </w:r>
       <w:r>
         <w:rPr>
@@ -2157,7 +3270,7 @@
           <w:sz w:val="18"/>
           <w:szCs w:val="18"/>
         </w:rPr>
-        <w:t>3</w:t>
+        <w:tab/>
       </w:r>
       <w:r>
         <w:rPr>
@@ -2166,7 +3279,7 @@
           <w:sz w:val="18"/>
           <w:szCs w:val="18"/>
         </w:rPr>
-        <w:t>.</w:t>
+        <w:tab/>
       </w:r>
       <w:r>
         <w:rPr>
@@ -2203,43 +3316,7 @@
           <w:szCs w:val="18"/>
         </w:rPr>
         <w:tab/>
-      </w:r>
-      <w:r>
-        <w:rPr>
-          <w:i/>
-          <w:iCs/>
-          <w:sz w:val="18"/>
-          <w:szCs w:val="18"/>
-        </w:rPr>
-        <w:tab/>
-      </w:r>
-      <w:r>
-        <w:rPr>
-          <w:i/>
-          <w:iCs/>
-          <w:sz w:val="18"/>
-          <w:szCs w:val="18"/>
-        </w:rPr>
-        <w:tab/>
-        <w:t xml:space="preserve">Figure </w:t>
-      </w:r>
-      <w:r>
-        <w:rPr>
-          <w:i/>
-          <w:iCs/>
-          <w:sz w:val="18"/>
-          <w:szCs w:val="18"/>
-        </w:rPr>
-        <w:t>4</w:t>
-      </w:r>
-      <w:r>
-        <w:rPr>
-          <w:i/>
-          <w:iCs/>
-          <w:sz w:val="18"/>
-          <w:szCs w:val="18"/>
-        </w:rPr>
-        <w:t>.</w:t>
+        <w:t>Figure 4.</w:t>
       </w:r>
     </w:p>
     <w:p>
@@ -2247,592 +3324,6 @@
         <w:pStyle w:val="BodyText"/>
         <w:spacing w:before="10"/>
       </w:pPr>
-    </w:p>
-    <w:p>
-      <w:pPr>
-        <w:pStyle w:val="BodyText"/>
-        <w:spacing w:before="10"/>
-      </w:pPr>
-      <w:r>
-        <w:t xml:space="preserve">While merging the </w:t>
-      </w:r>
-      <w:sdt>
-        <w:sdtPr>
-          <w:id w:val="1792858263"/>
-          <w:citation/>
-        </w:sdtPr>
-        <w:sdtEndPr/>
-        <w:sdtContent>
-          <w:r>
-            <w:fldChar w:fldCharType="begin"/>
-          </w:r>
-          <w:r>
-            <w:instrText xml:space="preserve"> CITATION UNI22 \l 2057 </w:instrText>
-          </w:r>
-          <w:r>
-            <w:fldChar w:fldCharType="separate"/>
-          </w:r>
-          <w:r>
-            <w:rPr>
-              <w:noProof/>
-            </w:rPr>
-            <w:t>(UNICEF DATA, 2022)</w:t>
-          </w:r>
-          <w:r>
-            <w:fldChar w:fldCharType="end"/>
-          </w:r>
-        </w:sdtContent>
-      </w:sdt>
-      <w:r>
-        <w:t xml:space="preserve"> and </w:t>
-      </w:r>
-      <w:sdt>
-        <w:sdtPr>
-          <w:id w:val="-1511444041"/>
-          <w:citation/>
-        </w:sdtPr>
-        <w:sdtEndPr/>
-        <w:sdtContent>
-          <w:r>
-            <w:fldChar w:fldCharType="begin"/>
-          </w:r>
-          <w:r>
-            <w:instrText xml:space="preserve"> CITATION OEC22 \l 2057 </w:instrText>
-          </w:r>
-          <w:r>
-            <w:fldChar w:fldCharType="separate"/>
-          </w:r>
-          <w:r>
-            <w:rPr>
-              <w:noProof/>
-            </w:rPr>
-            <w:t>(OECD)</w:t>
-          </w:r>
-          <w:r>
-            <w:fldChar w:fldCharType="end"/>
-          </w:r>
-        </w:sdtContent>
-      </w:sdt>
-      <w:r>
-        <w:t xml:space="preserve"> datasets with &gt;80% condition of reported births it was noted that </w:t>
-      </w:r>
-      <w:r>
-        <w:t>(</w:t>
-      </w:r>
-      <w:hyperlink w:anchor="_There_was_no" w:history="1">
-        <w:r>
-          <w:rPr>
-            <w:rStyle w:val="Hyperlink"/>
-          </w:rPr>
-          <w:t>2nd insight</w:t>
-        </w:r>
-      </w:hyperlink>
-      <w:r>
-        <w:t xml:space="preserve">) there is no overlap – apart from Turkey – </w:t>
-      </w:r>
-      <w:r>
-        <w:t xml:space="preserve">even when relaxing the </w:t>
-      </w:r>
-      <w:r>
-        <w:t xml:space="preserve">“&gt;80%” condition and looking at all of the 120 countries from </w:t>
-      </w:r>
-      <w:sdt>
-        <w:sdtPr>
-          <w:id w:val="318622118"/>
-          <w:citation/>
-        </w:sdtPr>
-        <w:sdtEndPr/>
-        <w:sdtContent>
-          <w:r>
-            <w:fldChar w:fldCharType="begin"/>
-          </w:r>
-          <w:r>
-            <w:instrText xml:space="preserve"> CITATION UNI22 \l 2057 </w:instrText>
-          </w:r>
-          <w:r>
-            <w:fldChar w:fldCharType="separate"/>
-          </w:r>
-          <w:r>
-            <w:rPr>
-              <w:noProof/>
-            </w:rPr>
-            <w:t>(UNICEF DATA, 2022)</w:t>
-          </w:r>
-          <w:r>
-            <w:fldChar w:fldCharType="end"/>
-          </w:r>
-        </w:sdtContent>
-      </w:sdt>
-      <w:r>
-        <w:t xml:space="preserve"> </w:t>
-      </w:r>
-      <w:r>
-        <w:t xml:space="preserve">which would indicate that </w:t>
-      </w:r>
-      <w:r>
-        <w:t xml:space="preserve">either the datasets are incomplete or </w:t>
-      </w:r>
-      <w:r>
-        <w:t xml:space="preserve">same data </w:t>
-      </w:r>
-      <w:r>
-        <w:t>f</w:t>
-      </w:r>
-      <w:r>
-        <w:t xml:space="preserve">rom the </w:t>
-      </w:r>
-      <w:r>
-        <w:t xml:space="preserve">countries </w:t>
-      </w:r>
-      <w:r>
-        <w:t xml:space="preserve">are not </w:t>
-      </w:r>
-      <w:r>
-        <w:t xml:space="preserve">equally </w:t>
-      </w:r>
-      <w:r>
-        <w:t>collected</w:t>
-      </w:r>
-      <w:r>
-        <w:t xml:space="preserve">, analysed and published </w:t>
-      </w:r>
-      <w:r>
-        <w:t>by both organisations.</w:t>
-      </w:r>
-    </w:p>
-    <w:p>
-      <w:pPr>
-        <w:pStyle w:val="BodyText"/>
-        <w:spacing w:before="10"/>
-      </w:pPr>
-    </w:p>
-    <w:p>
-      <w:pPr>
-        <w:pStyle w:val="HTMLPreformatted"/>
-        <w:shd w:val="clear" w:color="auto" w:fill="FFFFFF"/>
-        <w:wordWrap w:val="0"/>
-        <w:rPr>
-          <w:rFonts w:ascii="var(--jp-code-font-family)" w:hAnsi="var(--jp-code-font-family)"/>
-          <w:highlight w:val="red"/>
-        </w:rPr>
-      </w:pPr>
-      <w:r>
-        <w:rPr>
-          <w:rFonts w:ascii="var(--jp-code-font-family)" w:hAnsi="var(--jp-code-font-family)"/>
-          <w:highlight w:val="red"/>
-        </w:rPr>
-        <w:t xml:space="preserve">Below is copy/paste </w:t>
-      </w:r>
-      <w:r>
-        <w:rPr>
-          <w:rFonts w:ascii="var(--jp-code-font-family)" w:hAnsi="var(--jp-code-font-family)"/>
-          <w:highlight w:val="red"/>
-        </w:rPr>
-        <w:t>outp</w:t>
-      </w:r>
-      <w:r>
-        <w:rPr>
-          <w:rFonts w:ascii="var(--jp-code-font-family)" w:hAnsi="var(--jp-code-font-family)"/>
-          <w:highlight w:val="red"/>
-        </w:rPr>
-        <w:t xml:space="preserve">ut </w:t>
-      </w:r>
-      <w:r>
-        <w:rPr>
-          <w:rFonts w:ascii="var(--jp-code-font-family)" w:hAnsi="var(--jp-code-font-family)"/>
-          <w:highlight w:val="red"/>
-        </w:rPr>
-        <w:t xml:space="preserve">from jupyter lab </w:t>
-      </w:r>
-      <w:r>
-        <w:rPr>
-          <w:rFonts w:ascii="var(--jp-code-font-family)" w:hAnsi="var(--jp-code-font-family)"/>
-          <w:highlight w:val="red"/>
-        </w:rPr>
-        <w:t xml:space="preserve">notebook </w:t>
-      </w:r>
-      <w:r>
-        <w:rPr>
-          <w:rFonts w:ascii="var(--jp-code-font-family)" w:hAnsi="var(--jp-code-font-family)"/>
-          <w:highlight w:val="red"/>
-        </w:rPr>
-        <w:t>under chapter</w:t>
-      </w:r>
-      <w:r>
-        <w:rPr>
-          <w:rFonts w:ascii="var(--jp-code-font-family)" w:hAnsi="var(--jp-code-font-family)"/>
-          <w:highlight w:val="red"/>
-        </w:rPr>
-        <w:t xml:space="preserve"> </w:t>
-      </w:r>
-      <w:r>
-        <w:rPr>
-          <w:rFonts w:ascii="var(--jp-code-font-family)" w:hAnsi="var(--jp-code-font-family)"/>
-          <w:highlight w:val="red"/>
-        </w:rPr>
-        <w:t>… &gt;&gt;&gt;</w:t>
-      </w:r>
-    </w:p>
-    <w:p>
-      <w:pPr>
-        <w:widowControl/>
-        <w:shd w:val="clear" w:color="auto" w:fill="FFFFFF"/>
-        <w:tabs>
-          <w:tab w:val="left" w:pos="916"/>
-          <w:tab w:val="left" w:pos="1832"/>
-          <w:tab w:val="left" w:pos="2748"/>
-          <w:tab w:val="left" w:pos="3664"/>
-          <w:tab w:val="left" w:pos="4580"/>
-          <w:tab w:val="left" w:pos="5496"/>
-          <w:tab w:val="left" w:pos="6412"/>
-          <w:tab w:val="left" w:pos="7328"/>
-          <w:tab w:val="left" w:pos="8244"/>
-          <w:tab w:val="left" w:pos="9160"/>
-          <w:tab w:val="left" w:pos="10076"/>
-          <w:tab w:val="left" w:pos="10992"/>
-          <w:tab w:val="left" w:pos="11908"/>
-          <w:tab w:val="left" w:pos="12824"/>
-          <w:tab w:val="left" w:pos="13740"/>
-          <w:tab w:val="left" w:pos="14656"/>
-        </w:tabs>
-        <w:wordWrap w:val="0"/>
-        <w:autoSpaceDE/>
-        <w:autoSpaceDN/>
-        <w:rPr>
-          <w:rFonts w:ascii="var(--jp-code-font-family)" w:eastAsia="Times New Roman" w:hAnsi="var(--jp-code-font-family)" w:cs="Courier New"/>
-          <w:sz w:val="20"/>
-          <w:szCs w:val="20"/>
-          <w:highlight w:val="lightGray"/>
-          <w:lang w:val="en-GB" w:eastAsia="zh-CN"/>
-        </w:rPr>
-      </w:pPr>
-    </w:p>
-    <w:p>
-      <w:pPr>
-        <w:widowControl/>
-        <w:shd w:val="clear" w:color="auto" w:fill="FFFFFF"/>
-        <w:tabs>
-          <w:tab w:val="left" w:pos="916"/>
-          <w:tab w:val="left" w:pos="1832"/>
-          <w:tab w:val="left" w:pos="2748"/>
-          <w:tab w:val="left" w:pos="3664"/>
-          <w:tab w:val="left" w:pos="4580"/>
-          <w:tab w:val="left" w:pos="5496"/>
-          <w:tab w:val="left" w:pos="6412"/>
-          <w:tab w:val="left" w:pos="7328"/>
-          <w:tab w:val="left" w:pos="8244"/>
-          <w:tab w:val="left" w:pos="9160"/>
-          <w:tab w:val="left" w:pos="10076"/>
-          <w:tab w:val="left" w:pos="10992"/>
-          <w:tab w:val="left" w:pos="11908"/>
-          <w:tab w:val="left" w:pos="12824"/>
-          <w:tab w:val="left" w:pos="13740"/>
-          <w:tab w:val="left" w:pos="14656"/>
-        </w:tabs>
-        <w:wordWrap w:val="0"/>
-        <w:autoSpaceDE/>
-        <w:autoSpaceDN/>
-        <w:rPr>
-          <w:rFonts w:ascii="var(--jp-code-font-family)" w:eastAsia="Times New Roman" w:hAnsi="var(--jp-code-font-family)" w:cs="Courier New"/>
-          <w:sz w:val="20"/>
-          <w:szCs w:val="20"/>
-          <w:highlight w:val="lightGray"/>
-          <w:lang w:val="en-GB" w:eastAsia="zh-CN"/>
-        </w:rPr>
-      </w:pPr>
-      <w:r>
-        <w:rPr>
-          <w:rFonts w:ascii="var(--jp-code-font-family)" w:eastAsia="Times New Roman" w:hAnsi="var(--jp-code-font-family)" w:cs="Courier New"/>
-          <w:sz w:val="20"/>
-          <w:szCs w:val="20"/>
-          <w:highlight w:val="lightGray"/>
-          <w:lang w:val="en-GB" w:eastAsia="zh-CN"/>
-        </w:rPr>
-        <w:t>“</w:t>
-      </w:r>
-      <w:r>
-        <w:rPr>
-          <w:rFonts w:ascii="var(--jp-code-font-family)" w:eastAsia="Times New Roman" w:hAnsi="var(--jp-code-font-family)" w:cs="Courier New"/>
-          <w:sz w:val="20"/>
-          <w:szCs w:val="20"/>
-          <w:highlight w:val="lightGray"/>
-          <w:lang w:val="en-GB" w:eastAsia="zh-CN"/>
-        </w:rPr>
-        <w:t>Births registration</w:t>
-      </w:r>
-      <w:r>
-        <w:rPr>
-          <w:rFonts w:ascii="var(--jp-code-font-family)" w:eastAsia="Times New Roman" w:hAnsi="var(--jp-code-font-family)" w:cs="Courier New"/>
-          <w:sz w:val="20"/>
-          <w:szCs w:val="20"/>
-          <w:highlight w:val="lightGray"/>
-          <w:lang w:val="en-GB" w:eastAsia="zh-CN"/>
-        </w:rPr>
-        <w:t xml:space="preserve">” </w:t>
-      </w:r>
-      <w:sdt>
-        <w:sdtPr>
-          <w:rPr>
-            <w:rFonts w:ascii="var(--jp-code-font-family)" w:eastAsia="Times New Roman" w:hAnsi="var(--jp-code-font-family)" w:cs="Courier New"/>
-            <w:sz w:val="20"/>
-            <w:szCs w:val="20"/>
-            <w:highlight w:val="lightGray"/>
-            <w:lang w:val="en-GB" w:eastAsia="zh-CN"/>
-          </w:rPr>
-          <w:id w:val="429405688"/>
-          <w:citation/>
-        </w:sdtPr>
-        <w:sdtEndPr/>
-        <w:sdtContent>
-          <w:r>
-            <w:rPr>
-              <w:rFonts w:ascii="var(--jp-code-font-family)" w:eastAsia="Times New Roman" w:hAnsi="var(--jp-code-font-family)" w:cs="Courier New"/>
-              <w:sz w:val="20"/>
-              <w:szCs w:val="20"/>
-              <w:highlight w:val="lightGray"/>
-              <w:lang w:val="en-GB" w:eastAsia="zh-CN"/>
-            </w:rPr>
-            <w:fldChar w:fldCharType="begin"/>
-          </w:r>
-          <w:r>
-            <w:rPr>
-              <w:rFonts w:ascii="var(--jp-code-font-family)" w:eastAsia="Times New Roman" w:hAnsi="var(--jp-code-font-family)" w:cs="Courier New"/>
-              <w:sz w:val="20"/>
-              <w:szCs w:val="20"/>
-              <w:highlight w:val="lightGray"/>
-              <w:lang w:val="en-GB" w:eastAsia="zh-CN"/>
-            </w:rPr>
-            <w:instrText xml:space="preserve"> CITATION UNI22 \l 2057 </w:instrText>
-          </w:r>
-          <w:r>
-            <w:rPr>
-              <w:rFonts w:ascii="var(--jp-code-font-family)" w:eastAsia="Times New Roman" w:hAnsi="var(--jp-code-font-family)" w:cs="Courier New"/>
-              <w:sz w:val="20"/>
-              <w:szCs w:val="20"/>
-              <w:highlight w:val="lightGray"/>
-              <w:lang w:val="en-GB" w:eastAsia="zh-CN"/>
-            </w:rPr>
-            <w:fldChar w:fldCharType="separate"/>
-          </w:r>
-          <w:r>
-            <w:rPr>
-              <w:rFonts w:ascii="var(--jp-code-font-family)" w:eastAsia="Times New Roman" w:hAnsi="var(--jp-code-font-family)" w:cs="Courier New"/>
-              <w:noProof/>
-              <w:sz w:val="20"/>
-              <w:szCs w:val="20"/>
-              <w:highlight w:val="lightGray"/>
-              <w:lang w:val="en-GB" w:eastAsia="zh-CN"/>
-            </w:rPr>
-            <w:t>(UNICEF DATA, 2022)</w:t>
-          </w:r>
-          <w:r>
-            <w:rPr>
-              <w:rFonts w:ascii="var(--jp-code-font-family)" w:eastAsia="Times New Roman" w:hAnsi="var(--jp-code-font-family)" w:cs="Courier New"/>
-              <w:sz w:val="20"/>
-              <w:szCs w:val="20"/>
-              <w:highlight w:val="lightGray"/>
-              <w:lang w:val="en-GB" w:eastAsia="zh-CN"/>
-            </w:rPr>
-            <w:fldChar w:fldCharType="end"/>
-          </w:r>
-        </w:sdtContent>
-      </w:sdt>
-      <w:r>
-        <w:rPr>
-          <w:rFonts w:ascii="var(--jp-code-font-family)" w:eastAsia="Times New Roman" w:hAnsi="var(--jp-code-font-family)" w:cs="Courier New"/>
-          <w:sz w:val="20"/>
-          <w:szCs w:val="20"/>
-          <w:highlight w:val="lightGray"/>
-          <w:lang w:val="en-GB" w:eastAsia="zh-CN"/>
-        </w:rPr>
-        <w:t xml:space="preserve"> </w:t>
-      </w:r>
-    </w:p>
-    <w:p>
-      <w:pPr>
-        <w:widowControl/>
-        <w:shd w:val="clear" w:color="auto" w:fill="FFFFFF"/>
-        <w:tabs>
-          <w:tab w:val="left" w:pos="916"/>
-          <w:tab w:val="left" w:pos="1832"/>
-          <w:tab w:val="left" w:pos="2748"/>
-          <w:tab w:val="left" w:pos="3664"/>
-          <w:tab w:val="left" w:pos="4580"/>
-          <w:tab w:val="left" w:pos="5496"/>
-          <w:tab w:val="left" w:pos="6412"/>
-          <w:tab w:val="left" w:pos="7328"/>
-          <w:tab w:val="left" w:pos="8244"/>
-          <w:tab w:val="left" w:pos="9160"/>
-          <w:tab w:val="left" w:pos="10076"/>
-          <w:tab w:val="left" w:pos="10992"/>
-          <w:tab w:val="left" w:pos="11908"/>
-          <w:tab w:val="left" w:pos="12824"/>
-          <w:tab w:val="left" w:pos="13740"/>
-          <w:tab w:val="left" w:pos="14656"/>
-        </w:tabs>
-        <w:wordWrap w:val="0"/>
-        <w:autoSpaceDE/>
-        <w:autoSpaceDN/>
-        <w:rPr>
-          <w:rFonts w:ascii="var(--jp-code-font-family)" w:eastAsia="Times New Roman" w:hAnsi="var(--jp-code-font-family)" w:cs="Courier New"/>
-          <w:sz w:val="20"/>
-          <w:szCs w:val="20"/>
-          <w:highlight w:val="lightGray"/>
-          <w:lang w:val="en-GB" w:eastAsia="zh-CN"/>
-        </w:rPr>
-      </w:pPr>
-      <w:r>
-        <w:rPr>
-          <w:rFonts w:ascii="var(--jp-code-font-family)" w:eastAsia="Times New Roman" w:hAnsi="var(--jp-code-font-family)" w:cs="Courier New"/>
-          <w:sz w:val="20"/>
-          <w:szCs w:val="20"/>
-          <w:highlight w:val="lightGray"/>
-          <w:lang w:val="en-GB" w:eastAsia="zh-CN"/>
-        </w:rPr>
-        <w:t xml:space="preserve">['Afghanistan', 'Albania', 'Algeria', 'Angola', 'Argentina', 'Armenia', 'Azerbaijan', 'Bahrain', 'Bangladesh', 'Barbados', 'Belize', 'Benin', 'Bhutan', 'Botswana', 'Burkina Faso', 'Burundi', 'Cabo Verde', 'Cambodia', 'Cameroon', 'Central African Republic', 'Chad', 'Comoros', 'Congo', 'Cuba', "Côte d'Ivoire", "Democratic People's Republic of Korea", 'Democratic Republic of the Congo', 'Dominican Republic', 'Egypt', 'El Salvador', 'Equatorial Guinea', 'Eswatini', 'Ethiopia', 'Fiji', 'Gabon', 'Gambia', 'Georgia', 'Ghana', 'Guatemala', 'Guinea', 'Guinea-Bissau', 'Guyana', 'Haiti', 'Honduras', 'India', 'Indonesia', 'Iran (Islamic Republic of)', 'Iraq', 'Jamaica', 'Jordan', 'Kazakhstan', 'Kenya', 'Kiribati', 'Kosovo', 'Kyrgyzstan', "Lao People's Democratic Republic", 'Lebanon', 'Lesotho', 'Liberia', 'Madagascar', 'Malawi', 'Maldives', 'Mali', 'Marshall Islands', 'Mauritania', 'Mexico', 'Mongolia', 'Montenegro', 'Morocco', 'Mozambique', 'Myanmar', 'Namibia', 'Nauru', 'Nepal', 'Niger', 'North Macedonia', 'Pakistan', 'Panama', 'Papua New Guinea', 'Paraguay', 'Peru', 'Philippines', 'Republic of Moldova', 'Rwanda', 'Saint Lucia', 'Samoa', 'Sao Tome and Principe', 'Saudi Arabia', 'Senegal', 'Serbia', 'Sierra Leone', 'Singapore', 'Slovakia', 'Solomon Islands', 'Somalia', 'South Sudan', 'Sri Lanka', 'State of Palestine', 'Sudan', 'Suriname', 'Tajikistan', 'Thailand', 'Timor-Leste', 'Togo', 'Tonga', 'Trinidad and Tobago', 'Tunisia', 'Turkmenistan', 'Turks and Caicos Islands', 'Tuvalu', </w:t>
-      </w:r>
-      <w:r>
-        <w:rPr>
-          <w:rFonts w:ascii="var(--jp-code-font-family)" w:eastAsia="Times New Roman" w:hAnsi="var(--jp-code-font-family)" w:cs="Courier New"/>
-          <w:sz w:val="20"/>
-          <w:szCs w:val="20"/>
-          <w:highlight w:val="cyan"/>
-          <w:lang w:val="en-GB" w:eastAsia="zh-CN"/>
-        </w:rPr>
-        <w:t>'Türkiye'</w:t>
-      </w:r>
-      <w:r>
-        <w:rPr>
-          <w:rFonts w:ascii="var(--jp-code-font-family)" w:eastAsia="Times New Roman" w:hAnsi="var(--jp-code-font-family)" w:cs="Courier New"/>
-          <w:sz w:val="20"/>
-          <w:szCs w:val="20"/>
-          <w:highlight w:val="lightGray"/>
-          <w:lang w:val="en-GB" w:eastAsia="zh-CN"/>
-        </w:rPr>
-        <w:t>, 'Uganda', 'Ukraine', 'United Republic of Tanzania', 'Uruguay', 'Vanuatu', 'Viet Nam', 'Yemen', 'Zambia', 'Zimbabwe']</w:t>
-      </w:r>
-    </w:p>
-    <w:p>
-      <w:pPr>
-        <w:pStyle w:val="BodyText"/>
-        <w:spacing w:before="10"/>
-        <w:rPr>
-          <w:highlight w:val="lightGray"/>
-          <w:lang w:val="en-GB"/>
-        </w:rPr>
-      </w:pPr>
-    </w:p>
-    <w:p>
-      <w:pPr>
-        <w:pStyle w:val="HTMLPreformatted"/>
-        <w:shd w:val="clear" w:color="auto" w:fill="FFFFFF"/>
-        <w:wordWrap w:val="0"/>
-        <w:rPr>
-          <w:rFonts w:ascii="var(--jp-code-font-family)" w:hAnsi="var(--jp-code-font-family)"/>
-          <w:highlight w:val="lightGray"/>
-        </w:rPr>
-      </w:pPr>
-      <w:r>
-        <w:rPr>
-          <w:rFonts w:ascii="var(--jp-code-font-family)" w:hAnsi="var(--jp-code-font-family)"/>
-          <w:highlight w:val="lightGray"/>
-        </w:rPr>
-        <w:t>“</w:t>
-      </w:r>
-      <w:r>
-        <w:rPr>
-          <w:rFonts w:ascii="var(--jp-code-font-family)" w:hAnsi="var(--jp-code-font-family)"/>
-          <w:highlight w:val="lightGray"/>
-        </w:rPr>
-        <w:t>Age of mothers at childbirth</w:t>
-      </w:r>
-      <w:r>
-        <w:rPr>
-          <w:rFonts w:ascii="var(--jp-code-font-family)" w:hAnsi="var(--jp-code-font-family)"/>
-          <w:highlight w:val="lightGray"/>
-        </w:rPr>
-        <w:t xml:space="preserve">” </w:t>
-      </w:r>
-      <w:sdt>
-        <w:sdtPr>
-          <w:rPr>
-            <w:rFonts w:ascii="var(--jp-code-font-family)" w:hAnsi="var(--jp-code-font-family)"/>
-            <w:highlight w:val="lightGray"/>
-          </w:rPr>
-          <w:id w:val="567157895"/>
-          <w:citation/>
-        </w:sdtPr>
-        <w:sdtEndPr/>
-        <w:sdtContent>
-          <w:r>
-            <w:rPr>
-              <w:rFonts w:ascii="var(--jp-code-font-family)" w:hAnsi="var(--jp-code-font-family)"/>
-              <w:highlight w:val="lightGray"/>
-            </w:rPr>
-            <w:fldChar w:fldCharType="begin"/>
-          </w:r>
-          <w:r>
-            <w:rPr>
-              <w:rFonts w:ascii="var(--jp-code-font-family)" w:hAnsi="var(--jp-code-font-family)"/>
-              <w:highlight w:val="lightGray"/>
-            </w:rPr>
-            <w:instrText xml:space="preserve"> CITATION OEC22 \l 2057 </w:instrText>
-          </w:r>
-          <w:r>
-            <w:rPr>
-              <w:rFonts w:ascii="var(--jp-code-font-family)" w:hAnsi="var(--jp-code-font-family)"/>
-              <w:highlight w:val="lightGray"/>
-            </w:rPr>
-            <w:fldChar w:fldCharType="separate"/>
-          </w:r>
-          <w:r>
-            <w:rPr>
-              <w:rFonts w:ascii="var(--jp-code-font-family)" w:hAnsi="var(--jp-code-font-family)"/>
-              <w:noProof/>
-              <w:highlight w:val="lightGray"/>
-            </w:rPr>
-            <w:t>(OECD)</w:t>
-          </w:r>
-          <w:r>
-            <w:rPr>
-              <w:rFonts w:ascii="var(--jp-code-font-family)" w:hAnsi="var(--jp-code-font-family)"/>
-              <w:highlight w:val="lightGray"/>
-            </w:rPr>
-            <w:fldChar w:fldCharType="end"/>
-          </w:r>
-        </w:sdtContent>
-      </w:sdt>
-    </w:p>
-    <w:p>
-      <w:pPr>
-        <w:pStyle w:val="HTMLPreformatted"/>
-        <w:shd w:val="clear" w:color="auto" w:fill="FFFFFF"/>
-        <w:wordWrap w:val="0"/>
-        <w:rPr>
-          <w:rFonts w:ascii="var(--jp-code-font-family)" w:hAnsi="var(--jp-code-font-family)"/>
-        </w:rPr>
-      </w:pPr>
-      <w:r>
-        <w:rPr>
-          <w:rFonts w:ascii="var(--jp-code-font-family)" w:hAnsi="var(--jp-code-font-family)"/>
-          <w:highlight w:val="lightGray"/>
-        </w:rPr>
-        <w:t xml:space="preserve">['Australia', 'Austria', 'Belgium', 'Canada', 'Chile', 'Czech Republic', 'Denmark', 'Estonia', 'Finland', 'France', 'Germany', 'Greece', 'Hungary', 'Iceland', 'Ireland', 'Israel', 'Italy', 'Japan', 'Korea', 'Latvia', 'Lithuania', 'Luxembourg', 'Netherlands', 'Norway', 'Poland', 'Portugal', 'Slovak Republic', 'Slovenia', 'Spain', 'Sweden', 'Switzerland', </w:t>
-      </w:r>
-      <w:r>
-        <w:rPr>
-          <w:rFonts w:ascii="var(--jp-code-font-family)" w:hAnsi="var(--jp-code-font-family)"/>
-          <w:highlight w:val="cyan"/>
-        </w:rPr>
-        <w:t>'Turkey'</w:t>
-      </w:r>
-      <w:r>
-        <w:rPr>
-          <w:rFonts w:ascii="var(--jp-code-font-family)" w:hAnsi="var(--jp-code-font-family)"/>
-          <w:highlight w:val="lightGray"/>
-        </w:rPr>
-        <w:t>, 'United Kingdom', 'United States', 'Bulgaria', 'Croatia', 'Cyprus', 'Malta', 'Romania']</w:t>
-      </w:r>
     </w:p>
     <w:p>
       <w:pPr>
@@ -2946,6 +3437,84 @@
         <w:t xml:space="preserve">s but in this instance we would have the countries divided in quartiles by GDP. </w:t>
       </w:r>
     </w:p>
+    <w:p>
+      <w:pPr>
+        <w:rPr>
+          <w:lang w:val="en-GB" w:eastAsia="zh-CN"/>
+        </w:rPr>
+      </w:pPr>
+    </w:p>
+    <w:p>
+      <w:pPr>
+        <w:rPr>
+          <w:lang w:val="en-GB" w:eastAsia="zh-CN"/>
+        </w:rPr>
+      </w:pPr>
+      <w:r>
+        <w:rPr>
+          <w:lang w:val="en-GB" w:eastAsia="zh-CN"/>
+        </w:rPr>
+        <w:t>Additional insights (</w:t>
+      </w:r>
+      <w:hyperlink w:anchor="_All_of_the" w:history="1">
+        <w:r>
+          <w:rPr>
+            <w:rStyle w:val="Hyperlink"/>
+            <w:lang w:val="en-GB" w:eastAsia="zh-CN"/>
+          </w:rPr>
+          <w:t>4</w:t>
+        </w:r>
+        <w:r>
+          <w:rPr>
+            <w:rStyle w:val="Hyperlink"/>
+            <w:vertAlign w:val="superscript"/>
+            <w:lang w:val="en-GB" w:eastAsia="zh-CN"/>
+          </w:rPr>
+          <w:t>th</w:t>
+        </w:r>
+      </w:hyperlink>
+      <w:r>
+        <w:rPr>
+          <w:lang w:val="en-GB" w:eastAsia="zh-CN"/>
+        </w:rPr>
+        <w:t xml:space="preserve"> and </w:t>
+      </w:r>
+      <w:hyperlink w:anchor="_From_the_current" w:history="1">
+        <w:r>
+          <w:rPr>
+            <w:rStyle w:val="Hyperlink"/>
+            <w:lang w:val="en-GB" w:eastAsia="zh-CN"/>
+          </w:rPr>
+          <w:t>5</w:t>
+        </w:r>
+        <w:r>
+          <w:rPr>
+            <w:rStyle w:val="Hyperlink"/>
+            <w:vertAlign w:val="superscript"/>
+            <w:lang w:val="en-GB" w:eastAsia="zh-CN"/>
+          </w:rPr>
+          <w:t>th</w:t>
+        </w:r>
+      </w:hyperlink>
+      <w:r>
+        <w:rPr>
+          <w:lang w:val="en-GB" w:eastAsia="zh-CN"/>
+        </w:rPr>
+        <w:t>)</w:t>
+      </w:r>
+      <w:r>
+        <w:rPr>
+          <w:lang w:val="en-GB" w:eastAsia="zh-CN"/>
+        </w:rPr>
+        <w:t xml:space="preserve"> were deduced by using similar observations</w:t>
+      </w:r>
+      <w:r>
+        <w:rPr>
+          <w:lang w:val="en-GB" w:eastAsia="zh-CN"/>
+        </w:rPr>
+        <w:t>.</w:t>
+      </w:r>
+    </w:p>
     <w:p/>
     <w:p>
       <w:pPr>
@@ -2959,7 +3528,6 @@
         <w:rPr>
           <w:noProof/>
         </w:rPr>
-        <w:lastRenderedPageBreak/>
         <w:drawing>
           <wp:inline distT="0" distB="0" distL="0" distR="0" wp14:anchorId="185214BF" wp14:editId="203955C0">
             <wp:extent cx="2709057" cy="1831957"/>
@@ -3059,7 +3627,7 @@
           <w:sz w:val="18"/>
           <w:szCs w:val="18"/>
         </w:rPr>
-        <w:t xml:space="preserve">Figure </w:t>
+        <w:t>Figure 5.</w:t>
       </w:r>
       <w:r>
         <w:rPr>
@@ -3068,7 +3636,7 @@
           <w:sz w:val="18"/>
           <w:szCs w:val="18"/>
         </w:rPr>
-        <w:t>5</w:t>
+        <w:tab/>
       </w:r>
       <w:r>
         <w:rPr>
@@ -3077,7 +3645,7 @@
           <w:sz w:val="18"/>
           <w:szCs w:val="18"/>
         </w:rPr>
-        <w:t>.</w:t>
+        <w:tab/>
       </w:r>
       <w:r>
         <w:rPr>
@@ -3114,45 +3682,142 @@
           <w:szCs w:val="18"/>
         </w:rPr>
         <w:tab/>
-      </w:r>
-      <w:r>
-        <w:rPr>
-          <w:i/>
-          <w:iCs/>
-          <w:sz w:val="18"/>
-          <w:szCs w:val="18"/>
-        </w:rPr>
-        <w:tab/>
-      </w:r>
-      <w:r>
-        <w:rPr>
-          <w:i/>
-          <w:iCs/>
-          <w:sz w:val="18"/>
-          <w:szCs w:val="18"/>
-        </w:rPr>
-        <w:tab/>
-        <w:t xml:space="preserve">Figure </w:t>
-      </w:r>
-      <w:r>
-        <w:rPr>
-          <w:i/>
-          <w:iCs/>
-          <w:sz w:val="18"/>
-          <w:szCs w:val="18"/>
-        </w:rPr>
-        <w:t>6</w:t>
-      </w:r>
-      <w:r>
-        <w:rPr>
-          <w:i/>
-          <w:iCs/>
-          <w:sz w:val="18"/>
-          <w:szCs w:val="18"/>
-        </w:rPr>
-        <w:t>.</w:t>
-      </w:r>
-    </w:p>
+        <w:t>Figure 6.</w:t>
+      </w:r>
+    </w:p>
+    <w:p/>
+    <w:p>
+      <w:r>
+        <w:t>On a reflection</w:t>
+      </w:r>
+      <w:r>
+        <w:t xml:space="preserve">, the </w:t>
+      </w:r>
+      <w:r>
+        <w:t>1</w:t>
+      </w:r>
+      <w:r>
+        <w:rPr>
+          <w:vertAlign w:val="superscript"/>
+        </w:rPr>
+        <w:t>st</w:t>
+      </w:r>
+      <w:r>
+        <w:t xml:space="preserve"> insight (and a learning point) was the most valuable from the </w:t>
+      </w:r>
+      <w:r>
+        <w:t xml:space="preserve">business view point as it pointed out that having a good datasets to work with is crucial in having </w:t>
+      </w:r>
+      <w:r>
+        <w:t>the tools to make quick (and insightful) business decisions.</w:t>
+      </w:r>
+    </w:p>
+    <w:p/>
+    <w:p>
+      <w:r>
+        <w:t>On the machine learning topic</w:t>
+      </w:r>
+      <w:r>
+        <w:t xml:space="preserve">, </w:t>
+      </w:r>
+      <w:r>
+        <w:t xml:space="preserve">it can be </w:t>
+      </w:r>
+      <w:r>
+        <w:t xml:space="preserve">observed </w:t>
+      </w:r>
+      <w:r>
+        <w:t xml:space="preserve">that many </w:t>
+      </w:r>
+      <w:r>
+        <w:t xml:space="preserve">countries haven’t </w:t>
+      </w:r>
+      <w:r>
+        <w:t xml:space="preserve">been collecting the data in the past hence </w:t>
+      </w:r>
+      <w:r>
+        <w:t>data points are missing from the graphs</w:t>
+      </w:r>
+      <w:r>
+        <w:t xml:space="preserve">. </w:t>
+      </w:r>
+      <w:r>
+        <w:t xml:space="preserve">And </w:t>
+      </w:r>
+      <w:r>
+        <w:t xml:space="preserve">if we wanted to </w:t>
+      </w:r>
+      <w:r>
+        <w:t>u</w:t>
+      </w:r>
+      <w:r>
+        <w:t>se</w:t>
+      </w:r>
+      <w:r>
+        <w:t xml:space="preserve"> ML in predicting </w:t>
+      </w:r>
+      <w:r>
+        <w:t xml:space="preserve">further trends </w:t>
+      </w:r>
+      <w:r>
+        <w:t xml:space="preserve">in the future </w:t>
+      </w:r>
+      <w:r>
+        <w:t>o</w:t>
+      </w:r>
+      <w:r>
+        <w:t>r</w:t>
+      </w:r>
+      <w:r>
+        <w:t xml:space="preserve"> looking in the past </w:t>
+      </w:r>
+      <w:r>
+        <w:t xml:space="preserve">(where the figures were missing) then </w:t>
+      </w:r>
+      <w:r>
+        <w:t>regression type of analysis</w:t>
+      </w:r>
+      <w:r>
+        <w:t xml:space="preserve"> would be most </w:t>
+      </w:r>
+      <w:r>
+        <w:t>suited</w:t>
+      </w:r>
+      <w:r>
+        <w:t xml:space="preserve">. </w:t>
+      </w:r>
+      <w:r>
+        <w:t xml:space="preserve">This is because the data is continuous </w:t>
+      </w:r>
+      <w:r>
+        <w:t xml:space="preserve">by nature </w:t>
+      </w:r>
+      <w:r>
+        <w:t>and there is no</w:t>
+      </w:r>
+      <w:r>
+        <w:t xml:space="preserve"> simple (yes/no) factors </w:t>
+      </w:r>
+      <w:r>
+        <w:t xml:space="preserve">(ie. </w:t>
+      </w:r>
+      <w:r>
+        <w:t xml:space="preserve">Classification) </w:t>
+      </w:r>
+      <w:r>
+        <w:t xml:space="preserve">that would play a major role </w:t>
+      </w:r>
+      <w:r>
+        <w:t xml:space="preserve">while </w:t>
+      </w:r>
+      <w:r>
+        <w:t xml:space="preserve">deciding </w:t>
+      </w:r>
+      <w:r>
+        <w:t xml:space="preserve">to have children. </w:t>
+      </w:r>
+    </w:p>
+    <w:p/>
     <w:p/>
     <w:p>
       <w:pPr>
@@ -3336,30 +4001,85 @@
       <w:bookmarkStart w:id="0" w:name="_Across_all_of"/>
       <w:bookmarkEnd w:id="0"/>
       <w:r>
-        <w:t>A</w:t>
-      </w:r>
-      <w:r>
-        <w:t xml:space="preserve">cross all of the countries </w:t>
-      </w:r>
-      <w:r>
-        <w:t xml:space="preserve">during last 60 years of reported data </w:t>
-      </w:r>
-      <w:r>
-        <w:t>the</w:t>
-      </w:r>
-      <w:r>
-        <w:t>re is a clear</w:t>
-      </w:r>
-      <w:r>
-        <w:t xml:space="preserve"> </w:t>
-      </w:r>
-      <w:r>
-        <w:t>trend of having a firstborn later in life</w:t>
-      </w:r>
-      <w:r>
-        <w:t>.</w:t>
-      </w:r>
-    </w:p>
+        <w:t xml:space="preserve">There was no overlap between countries with reported childbirths from </w:t>
+      </w:r>
+      <w:sdt>
+        <w:sdtPr>
+          <w:id w:val="-713963336"/>
+          <w:citation/>
+        </w:sdtPr>
+        <w:sdtContent>
+          <w:r>
+            <w:fldChar w:fldCharType="begin"/>
+          </w:r>
+          <w:r>
+            <w:rPr>
+              <w:lang w:val="en-GB"/>
+            </w:rPr>
+            <w:instrText xml:space="preserve"> CITATION UNI22 \l 2057 </w:instrText>
+          </w:r>
+          <w:r>
+            <w:fldChar w:fldCharType="separate"/>
+          </w:r>
+          <w:r>
+            <w:rPr>
+              <w:noProof/>
+              <w:lang w:val="en-GB"/>
+            </w:rPr>
+            <w:t>(UNICEF DATA, 2022)</w:t>
+          </w:r>
+          <w:r>
+            <w:fldChar w:fldCharType="end"/>
+          </w:r>
+        </w:sdtContent>
+      </w:sdt>
+      <w:r>
+        <w:t xml:space="preserve"> dataset and Age of mothers at 1</w:t>
+      </w:r>
+      <w:r>
+        <w:rPr>
+          <w:vertAlign w:val="superscript"/>
+        </w:rPr>
+        <w:t>st</w:t>
+      </w:r>
+      <w:r>
+        <w:t xml:space="preserve"> child birth from </w:t>
+      </w:r>
+      <w:sdt>
+        <w:sdtPr>
+          <w:id w:val="679627684"/>
+          <w:citation/>
+        </w:sdtPr>
+        <w:sdtContent>
+          <w:r>
+            <w:fldChar w:fldCharType="begin"/>
+          </w:r>
+          <w:r>
+            <w:rPr>
+              <w:lang w:val="en-GB"/>
+            </w:rPr>
+            <w:instrText xml:space="preserve"> CITATION OEC22 \l 2057 </w:instrText>
+          </w:r>
+          <w:r>
+            <w:fldChar w:fldCharType="separate"/>
+          </w:r>
+          <w:r>
+            <w:rPr>
+              <w:noProof/>
+              <w:lang w:val="en-GB"/>
+            </w:rPr>
+            <w:t>(OECD)</w:t>
+          </w:r>
+          <w:r>
+            <w:fldChar w:fldCharType="end"/>
+          </w:r>
+        </w:sdtContent>
+      </w:sdt>
+      <w:r>
+        <w:t xml:space="preserve"> dataset (apart from Turkey).</w:t>
+      </w:r>
+    </w:p>
+    <w:p/>
     <w:p>
       <w:pPr>
         <w:pStyle w:val="Heading2"/>
@@ -3368,94 +4088,49 @@
           <w:numId w:val="4"/>
         </w:numPr>
       </w:pPr>
-      <w:bookmarkStart w:id="1" w:name="_There_was_no"/>
+      <w:bookmarkStart w:id="1" w:name="_Across_all_of_1"/>
       <w:bookmarkEnd w:id="1"/>
       <w:r>
-        <w:t xml:space="preserve">There was no overlap between countries with reported childbirths from </w:t>
-      </w:r>
-      <w:sdt>
-        <w:sdtPr>
-          <w:id w:val="-713963336"/>
-          <w:citation/>
-        </w:sdtPr>
-        <w:sdtEndPr/>
-        <w:sdtContent>
-          <w:r>
-            <w:fldChar w:fldCharType="begin"/>
-          </w:r>
-          <w:r>
-            <w:rPr>
-              <w:lang w:val="en-GB"/>
-            </w:rPr>
-            <w:instrText xml:space="preserve"> CITATION UNI22 \l 2057 </w:instrText>
-          </w:r>
-          <w:r>
-            <w:fldChar w:fldCharType="separate"/>
-          </w:r>
-          <w:r>
-            <w:rPr>
-              <w:noProof/>
-              <w:lang w:val="en-GB"/>
-            </w:rPr>
-            <w:t>(UNICEF DATA, 2022)</w:t>
-          </w:r>
-          <w:r>
-            <w:fldChar w:fldCharType="end"/>
-          </w:r>
-        </w:sdtContent>
-      </w:sdt>
-      <w:r>
-        <w:t xml:space="preserve"> dataset and </w:t>
-      </w:r>
-      <w:r>
-        <w:t>Age of mothers at 1</w:t>
-      </w:r>
-      <w:r>
-        <w:rPr>
-          <w:vertAlign w:val="superscript"/>
-        </w:rPr>
-        <w:t>st</w:t>
-      </w:r>
-      <w:r>
-        <w:t xml:space="preserve"> child birth from </w:t>
-      </w:r>
-      <w:sdt>
-        <w:sdtPr>
-          <w:id w:val="679627684"/>
-          <w:citation/>
-        </w:sdtPr>
-        <w:sdtEndPr/>
-        <w:sdtContent>
-          <w:r>
-            <w:fldChar w:fldCharType="begin"/>
-          </w:r>
-          <w:r>
-            <w:rPr>
-              <w:lang w:val="en-GB"/>
-            </w:rPr>
-            <w:instrText xml:space="preserve"> CITATION OEC22 \l 2057 </w:instrText>
-          </w:r>
-          <w:r>
-            <w:fldChar w:fldCharType="separate"/>
-          </w:r>
-          <w:r>
-            <w:rPr>
-              <w:noProof/>
-              <w:lang w:val="en-GB"/>
-            </w:rPr>
-            <w:t>(OECD)</w:t>
-          </w:r>
-          <w:r>
-            <w:fldChar w:fldCharType="end"/>
-          </w:r>
-        </w:sdtContent>
-      </w:sdt>
-      <w:r>
-        <w:t xml:space="preserve"> dataset</w:t>
-      </w:r>
-      <w:r>
-        <w:t xml:space="preserve"> (apart from Turkey).</w:t>
-      </w:r>
+        <w:lastRenderedPageBreak/>
+        <w:t>A</w:t>
+      </w:r>
+      <w:r>
+        <w:t xml:space="preserve">cross all of the countries </w:t>
+      </w:r>
+      <w:r>
+        <w:t xml:space="preserve">during last 60 years of reported data </w:t>
+      </w:r>
+      <w:r>
+        <w:t>the</w:t>
+      </w:r>
+      <w:r>
+        <w:t>re is a clear</w:t>
+      </w:r>
+      <w:r>
+        <w:t xml:space="preserve"> </w:t>
+      </w:r>
+      <w:r>
+        <w:t>trend of having a firstborn later</w:t>
+      </w:r>
+      <w:r>
+        <w:t xml:space="preserve"> and later</w:t>
+      </w:r>
+      <w:r>
+        <w:t xml:space="preserve"> in life</w:t>
+      </w:r>
+      <w:r>
+        <w:t>.</w:t>
+      </w:r>
+    </w:p>
+    <w:p>
+      <w:pPr>
+        <w:pStyle w:val="Heading2"/>
+        <w:ind w:left="720"/>
+      </w:pPr>
+      <w:bookmarkStart w:id="2" w:name="_There_was_no"/>
+      <w:bookmarkStart w:id="3" w:name="_There_is_a"/>
+      <w:bookmarkEnd w:id="2"/>
+      <w:bookmarkEnd w:id="3"/>
     </w:p>
     <w:p>
       <w:pPr>
@@ -3465,8 +4140,6 @@
           <w:numId w:val="4"/>
         </w:numPr>
       </w:pPr>
-      <w:bookmarkStart w:id="2" w:name="_There_is_a"/>
-      <w:bookmarkEnd w:id="2"/>
       <w:r>
         <w:t xml:space="preserve">There is a correlation between </w:t>
       </w:r>
@@ -3515,6 +4188,14 @@
       <w:r>
         <w:t xml:space="preserve"> </w:t>
       </w:r>
+    </w:p>
+    <w:p>
+      <w:pPr>
+        <w:pStyle w:val="Heading2"/>
+        <w:ind w:left="720"/>
+      </w:pPr>
+      <w:bookmarkStart w:id="4" w:name="_All_of_the"/>
+      <w:bookmarkEnd w:id="4"/>
     </w:p>
     <w:p>
       <w:pPr>
@@ -3524,11 +4205,17 @@
           <w:numId w:val="4"/>
         </w:numPr>
       </w:pPr>
-      <w:bookmarkStart w:id="3" w:name="_All_of_the"/>
-      <w:bookmarkEnd w:id="3"/>
       <w:r>
         <w:t>All of the wealthiest countries had significantly higher age of mothers when compared with poorer countries with US being the only outlier in this case with all of the other wealthiest countries coming from EU</w:t>
       </w:r>
+    </w:p>
+    <w:p>
+      <w:pPr>
+        <w:pStyle w:val="Heading2"/>
+        <w:ind w:left="720"/>
+      </w:pPr>
+      <w:bookmarkStart w:id="5" w:name="_From_the_current"/>
+      <w:bookmarkEnd w:id="5"/>
     </w:p>
     <w:p>
       <w:pPr>
@@ -3538,10 +4225,16 @@
           <w:numId w:val="4"/>
         </w:numPr>
       </w:pPr>
-      <w:bookmarkStart w:id="4" w:name="_From_the_current"/>
-      <w:bookmarkEnd w:id="4"/>
-      <w:r>
-        <w:t>From the current EU member countries listed among the top and bottom countries by wealth all of the ones listed on Figure 5. were not members prior to year 2004</w:t>
+      <w:r>
+        <w:t xml:space="preserve">From the current EU member countries listed among the top and bottom countries by wealth all of the ones listed on Figure 5. </w:t>
+      </w:r>
+      <w:proofErr w:type="spellStart"/>
+      <w:r>
+        <w:t>were</w:t>
+      </w:r>
+      <w:proofErr w:type="spellEnd"/>
+      <w:r>
+        <w:t xml:space="preserve"> not members prior to year 2004</w:t>
       </w:r>
     </w:p>
     <w:p/>
@@ -4650,7 +5343,6 @@
   <w:style w:type="character" w:default="1" w:styleId="DefaultParagraphFont">
     <w:name w:val="Default Paragraph Font"/>
     <w:uiPriority w:val="1"/>
-    <w:semiHidden/>
     <w:unhideWhenUsed/>
   </w:style>
   <w:style w:type="table" w:default="1" w:styleId="TableNormal">

</xml_diff>